<commit_message>
finished passing dynamic data to ejs view templates
</commit_message>
<xml_diff>
--- a/Express.js/Express.js Notes.docx
+++ b/Express.js/Express.js Notes.docx
@@ -265,10 +265,26 @@
         </w:numPr>
       </w:pPr>
       <w:r>
-        <w:t xml:space="preserve">Now, we have to set up the server to listen for requests by calling the ‘app’ constant’s ‘listen’ method. </w:t>
-      </w:r>
-      <w:r>
-        <w:t>This function takes in the port number as its first argument. The second argument is optional and takes in the IP address of the host. If no second argument is passed in, the IP address will default to localhost. The third argument is a callback function that gets executed when the server starts. This ‘listen’ method returns an instance of the server which we can reuse later on for something else (but generally, we don’t use the return value of the ‘listen’ method).</w:t>
+        <w:t xml:space="preserve">Now, we </w:t>
+      </w:r>
+      <w:proofErr w:type="gramStart"/>
+      <w:r>
+        <w:t>have to</w:t>
+      </w:r>
+      <w:proofErr w:type="gramEnd"/>
+      <w:r>
+        <w:t xml:space="preserve"> set up the server to listen for requests by calling the ‘app’ constant’s ‘listen’ method. </w:t>
+      </w:r>
+      <w:r>
+        <w:t xml:space="preserve">This function takes in the port number as its first argument. The second argument is optional and takes in the IP address of the host. If no second argument is passed in, the IP address will default to localhost. The third argument is a callback function that gets executed when the server starts. This ‘listen’ method returns an instance of the server which we can reuse </w:t>
+      </w:r>
+      <w:proofErr w:type="gramStart"/>
+      <w:r>
+        <w:t>later on</w:t>
+      </w:r>
+      <w:proofErr w:type="gramEnd"/>
+      <w:r>
+        <w:t xml:space="preserve"> for something else (but generally, we don’t use the return value of the ‘listen’ method).</w:t>
       </w:r>
     </w:p>
     <w:p>
@@ -402,10 +418,12 @@
         <w:t xml:space="preserve">This callback function allows us to send responses which we can do via </w:t>
       </w:r>
       <w:proofErr w:type="spellStart"/>
+      <w:proofErr w:type="gramStart"/>
       <w:r>
         <w:t>res.write</w:t>
       </w:r>
       <w:proofErr w:type="spellEnd"/>
+      <w:proofErr w:type="gramEnd"/>
       <w:r>
         <w:t xml:space="preserve">() and then </w:t>
       </w:r>
@@ -616,10 +634,12 @@
         <w:t>While we can use ‘</w:t>
       </w:r>
       <w:proofErr w:type="spellStart"/>
+      <w:proofErr w:type="gramStart"/>
       <w:r>
         <w:t>res.send</w:t>
       </w:r>
       <w:proofErr w:type="spellEnd"/>
+      <w:proofErr w:type="gramEnd"/>
       <w:r>
         <w:t>’, there are some alternatives</w:t>
       </w:r>
@@ -633,10 +653,12 @@
         </w:numPr>
       </w:pPr>
       <w:proofErr w:type="spellStart"/>
+      <w:proofErr w:type="gramStart"/>
       <w:r>
         <w:t>res.sendStatus</w:t>
       </w:r>
       <w:proofErr w:type="spellEnd"/>
+      <w:proofErr w:type="gramEnd"/>
       <w:r>
         <w:t>(INSERT_STATUS_CODE) returns a status code of INSERT_STATUS_CODE</w:t>
       </w:r>
@@ -653,10 +675,12 @@
         <w:t xml:space="preserve">Ex: </w:t>
       </w:r>
       <w:proofErr w:type="spellStart"/>
+      <w:proofErr w:type="gramStart"/>
       <w:r>
         <w:t>res.sendStatus</w:t>
       </w:r>
       <w:proofErr w:type="spellEnd"/>
+      <w:proofErr w:type="gramEnd"/>
       <w:r>
         <w:t>(404) returns a 404 error</w:t>
       </w:r>
@@ -670,10 +694,12 @@
         </w:numPr>
       </w:pPr>
       <w:proofErr w:type="spellStart"/>
+      <w:proofErr w:type="gramStart"/>
       <w:r>
         <w:t>res.json</w:t>
       </w:r>
       <w:proofErr w:type="spellEnd"/>
+      <w:proofErr w:type="gramEnd"/>
       <w:r>
         <w:t xml:space="preserve">(INSERT_JSON_OBJECT) returns a </w:t>
       </w:r>
@@ -698,10 +724,12 @@
         <w:t xml:space="preserve">Ex: </w:t>
       </w:r>
       <w:proofErr w:type="spellStart"/>
+      <w:proofErr w:type="gramStart"/>
       <w:r>
         <w:t>res.json</w:t>
       </w:r>
       <w:proofErr w:type="spellEnd"/>
+      <w:proofErr w:type="gramEnd"/>
       <w:r>
         <w:t xml:space="preserve">({ name: ‘Grant’ }) returns the </w:t>
       </w:r>
@@ -723,10 +751,12 @@
         </w:numPr>
       </w:pPr>
       <w:proofErr w:type="spellStart"/>
+      <w:proofErr w:type="gramStart"/>
       <w:r>
         <w:t>res.download</w:t>
       </w:r>
       <w:proofErr w:type="spellEnd"/>
+      <w:proofErr w:type="gramEnd"/>
       <w:r>
         <w:t>(INSER_FILE_PATH) returns a file that will be automatically downloaded</w:t>
       </w:r>
@@ -743,10 +773,12 @@
         <w:t xml:space="preserve">Ex: </w:t>
       </w:r>
       <w:proofErr w:type="spellStart"/>
+      <w:proofErr w:type="gramStart"/>
       <w:r>
         <w:t>res.json</w:t>
       </w:r>
       <w:proofErr w:type="spellEnd"/>
+      <w:proofErr w:type="gramEnd"/>
       <w:r>
         <w:t>(‘app.js’) returns the ‘app.js’ file which automatically gets downloaded by the browser</w:t>
       </w:r>
@@ -1122,10 +1154,12 @@
         <w:t xml:space="preserve"> (call it url2), we first set up a get request handler for url1. To redirect them to url2, run </w:t>
       </w:r>
       <w:proofErr w:type="spellStart"/>
+      <w:proofErr w:type="gramStart"/>
       <w:r>
         <w:t>res.redirect</w:t>
       </w:r>
       <w:proofErr w:type="spellEnd"/>
+      <w:proofErr w:type="gramEnd"/>
       <w:r>
         <w:t>(url2).</w:t>
       </w:r>
@@ -1338,7 +1372,15 @@
         <w:t>express no longer carries on down the code</w:t>
       </w:r>
       <w:r>
-        <w:t xml:space="preserve"> (regardless if a response object was sent in the callback function)</w:t>
+        <w:t xml:space="preserve"> (</w:t>
+      </w:r>
+      <w:proofErr w:type="gramStart"/>
+      <w:r>
+        <w:t>regardless</w:t>
+      </w:r>
+      <w:proofErr w:type="gramEnd"/>
+      <w:r>
+        <w:t xml:space="preserve"> if a response object was sent in the callback function)</w:t>
       </w:r>
       <w:r>
         <w:t xml:space="preserve">. If there is no match for the request’s </w:t>
@@ -1349,7 +1391,15 @@
       </w:r>
       <w:proofErr w:type="spellEnd"/>
       <w:r>
-        <w:t>, the callback function is not executed and we continue down the file.</w:t>
+        <w:t xml:space="preserve">, the callback function is not </w:t>
+      </w:r>
+      <w:proofErr w:type="gramStart"/>
+      <w:r>
+        <w:t>executed</w:t>
+      </w:r>
+      <w:proofErr w:type="gramEnd"/>
+      <w:r>
+        <w:t xml:space="preserve"> and we continue down the file.</w:t>
       </w:r>
     </w:p>
     <w:p>
@@ -1517,12 +1567,17 @@
         <w:t>The first http request handler method we see is ‘</w:t>
       </w:r>
       <w:proofErr w:type="spellStart"/>
+      <w:proofErr w:type="gramStart"/>
       <w:r>
         <w:t>app.get</w:t>
       </w:r>
       <w:proofErr w:type="spellEnd"/>
       <w:r>
-        <w:t>(‘/’)’ on line 4. Since the paths ‘/’ and ‘/wtf’ don’t match, we carry on to the next request handler method.</w:t>
+        <w:t>(</w:t>
+      </w:r>
+      <w:proofErr w:type="gramEnd"/>
+      <w:r>
+        <w:t>‘/’)’ on line 4. Since the paths ‘/’ and ‘/wtf’ don’t match, we carry on to the next request handler method.</w:t>
       </w:r>
     </w:p>
     <w:p>
@@ -1577,20 +1632,30 @@
         <w:t>The next http request handler method we see is ‘</w:t>
       </w:r>
       <w:proofErr w:type="spellStart"/>
+      <w:proofErr w:type="gramStart"/>
       <w:r>
         <w:t>app.use</w:t>
       </w:r>
       <w:proofErr w:type="spellEnd"/>
       <w:r>
-        <w:t>()’ on line 16. Since we reach this ‘</w:t>
-      </w:r>
-      <w:proofErr w:type="spellStart"/>
+        <w:t>(</w:t>
+      </w:r>
+      <w:proofErr w:type="gramEnd"/>
+      <w:r>
+        <w:t>)’ on line 16. Since we reach this ‘</w:t>
+      </w:r>
+      <w:proofErr w:type="spellStart"/>
+      <w:proofErr w:type="gramStart"/>
       <w:r>
         <w:t>app.use</w:t>
       </w:r>
       <w:proofErr w:type="spellEnd"/>
       <w:r>
-        <w:t xml:space="preserve">()’ method, its callback function is executed and send a response containing a the 404.html file that will be rendered by the browser. </w:t>
+        <w:t>(</w:t>
+      </w:r>
+      <w:proofErr w:type="gramEnd"/>
+      <w:r>
+        <w:t xml:space="preserve">)’ method, its callback function is executed and send a response containing a the 404.html file that will be rendered by the browser. </w:t>
       </w:r>
       <w:r>
         <w:t xml:space="preserve">We no longer carry on to the next request handler method. </w:t>
@@ -1783,20 +1848,30 @@
         <w:t>The first http request handler method we see is ‘</w:t>
       </w:r>
       <w:proofErr w:type="spellStart"/>
+      <w:proofErr w:type="gramStart"/>
       <w:r>
         <w:t>app.use</w:t>
       </w:r>
       <w:proofErr w:type="spellEnd"/>
       <w:r>
-        <w:t>()’ on line 4. Since we reach this ‘</w:t>
-      </w:r>
-      <w:proofErr w:type="spellStart"/>
+        <w:t>(</w:t>
+      </w:r>
+      <w:proofErr w:type="gramEnd"/>
+      <w:r>
+        <w:t>)’ on line 4. Since we reach this ‘</w:t>
+      </w:r>
+      <w:proofErr w:type="spellStart"/>
+      <w:proofErr w:type="gramStart"/>
       <w:r>
         <w:t>app.use</w:t>
       </w:r>
       <w:proofErr w:type="spellEnd"/>
       <w:r>
-        <w:t xml:space="preserve">()’ method, its callback function is executed and send a response containing a the 404.html file that will be rendered by the browser. </w:t>
+        <w:t>(</w:t>
+      </w:r>
+      <w:proofErr w:type="gramEnd"/>
+      <w:r>
+        <w:t xml:space="preserve">)’ method, its callback function is executed and send a response containing a the 404.html file that will be rendered by the browser. </w:t>
       </w:r>
       <w:r>
         <w:t>We no longer carry on to the next request handler method.</w:t>
@@ -2007,31 +2082,46 @@
         <w:t>The first http request handler method we see is ‘</w:t>
       </w:r>
       <w:proofErr w:type="spellStart"/>
+      <w:proofErr w:type="gramStart"/>
       <w:r>
         <w:t>app.use</w:t>
       </w:r>
       <w:proofErr w:type="spellEnd"/>
       <w:r>
-        <w:t>()’ on line 4. Since we reach this ‘</w:t>
-      </w:r>
-      <w:proofErr w:type="spellStart"/>
+        <w:t>(</w:t>
+      </w:r>
+      <w:proofErr w:type="gramEnd"/>
+      <w:r>
+        <w:t>)’ on line 4. Since we reach this ‘</w:t>
+      </w:r>
+      <w:proofErr w:type="spellStart"/>
+      <w:proofErr w:type="gramStart"/>
       <w:r>
         <w:t>app.use</w:t>
       </w:r>
       <w:proofErr w:type="spellEnd"/>
       <w:r>
-        <w:t xml:space="preserve">()’ method, its callback function is executed and </w:t>
+        <w:t>(</w:t>
+      </w:r>
+      <w:proofErr w:type="gramEnd"/>
+      <w:r>
+        <w:t xml:space="preserve">)’ method, its callback function is executed and </w:t>
       </w:r>
       <w:r>
         <w:t xml:space="preserve">we log ‘hi’ to the console. We no longer carry on to the next request handler method. Thus, the </w:t>
       </w:r>
       <w:proofErr w:type="spellStart"/>
+      <w:proofErr w:type="gramStart"/>
       <w:r>
         <w:t>app.use</w:t>
       </w:r>
       <w:proofErr w:type="spellEnd"/>
       <w:r>
-        <w:t>() method on line 8 is never reached.</w:t>
+        <w:t>(</w:t>
+      </w:r>
+      <w:proofErr w:type="gramEnd"/>
+      <w:r>
+        <w:t>) method on line 8 is never reached.</w:t>
       </w:r>
     </w:p>
     <w:p>
@@ -2058,7 +2148,15 @@
         </w:numPr>
       </w:pPr>
       <w:r>
-        <w:t>As of now, we returned a 404.html page, but express doesn’t know that the response has a status code of 404 so we have to manually set it. We can chain on the redirect after the status method since the status method returns the response object itself.</w:t>
+        <w:t xml:space="preserve">As of now, we returned a 404.html page, but express doesn’t know that the response has a status code of 404 so we </w:t>
+      </w:r>
+      <w:proofErr w:type="gramStart"/>
+      <w:r>
+        <w:t>have to</w:t>
+      </w:r>
+      <w:proofErr w:type="gramEnd"/>
+      <w:r>
+        <w:t xml:space="preserve"> manually set it. We can chain on the redirect after the status method since the status method returns the response object itself.</w:t>
       </w:r>
     </w:p>
     <w:p>
@@ -2122,7 +2220,1611 @@
         <w:t xml:space="preserve">Now in the browser, we see the </w:t>
       </w:r>
       <w:r>
-        <w:t>404.html page and if we check the networks tab in developer tools, we see the 404 error status.</w:t>
+        <w:t xml:space="preserve">404.html page and if we check the networks tab in developer tools, we see the </w:t>
+      </w:r>
+      <w:proofErr w:type="gramStart"/>
+      <w:r>
+        <w:t>404 error</w:t>
+      </w:r>
+      <w:proofErr w:type="gramEnd"/>
+      <w:r>
+        <w:t xml:space="preserve"> status.</w:t>
+      </w:r>
+    </w:p>
+    <w:p/>
+    <w:p>
+      <w:pPr>
+        <w:rPr>
+          <w:b/>
+          <w:bCs/>
+          <w:u w:val="single"/>
+        </w:rPr>
+      </w:pPr>
+      <w:r>
+        <w:rPr>
+          <w:b/>
+          <w:bCs/>
+          <w:u w:val="single"/>
+        </w:rPr>
+        <w:t>View Engines</w:t>
+      </w:r>
+    </w:p>
+    <w:p>
+      <w:pPr>
+        <w:pStyle w:val="ListParagraph"/>
+        <w:numPr>
+          <w:ilvl w:val="0"/>
+          <w:numId w:val="1"/>
+        </w:numPr>
+      </w:pPr>
+      <w:r>
+        <w:t>We are currently serving static HTML files. By static, we mean all the content within the HTML file is predefined and never changes.</w:t>
+      </w:r>
+    </w:p>
+    <w:p>
+      <w:pPr>
+        <w:pStyle w:val="ListParagraph"/>
+        <w:numPr>
+          <w:ilvl w:val="0"/>
+          <w:numId w:val="1"/>
+        </w:numPr>
+      </w:pPr>
+      <w:r>
+        <w:t>However, we may want to inject dynamic data into this HTML file.</w:t>
+      </w:r>
+    </w:p>
+    <w:p>
+      <w:pPr>
+        <w:pStyle w:val="ListParagraph"/>
+        <w:numPr>
+          <w:ilvl w:val="0"/>
+          <w:numId w:val="1"/>
+        </w:numPr>
+      </w:pPr>
+      <w:r>
+        <w:t>To do so, we will use a view engine (or template engine) which is something express apps can use very easily.</w:t>
+      </w:r>
+    </w:p>
+    <w:p>
+      <w:pPr>
+        <w:pStyle w:val="ListParagraph"/>
+        <w:numPr>
+          <w:ilvl w:val="0"/>
+          <w:numId w:val="1"/>
+        </w:numPr>
+      </w:pPr>
+      <w:r>
+        <w:t>View engines allow us to write HTML templates that resemble HTML syntax but also allows us to inject dynamic data and logic into them like variables, if statements, and loops.</w:t>
+      </w:r>
+    </w:p>
+    <w:p>
+      <w:pPr>
+        <w:pStyle w:val="ListParagraph"/>
+        <w:numPr>
+          <w:ilvl w:val="0"/>
+          <w:numId w:val="1"/>
+        </w:numPr>
+      </w:pPr>
+      <w:r>
+        <w:t xml:space="preserve">There are different view engines such as express-handlebars, pug, or </w:t>
+      </w:r>
+      <w:proofErr w:type="spellStart"/>
+      <w:r>
+        <w:t>ejs</w:t>
+      </w:r>
+      <w:proofErr w:type="spellEnd"/>
+    </w:p>
+    <w:p>
+      <w:pPr>
+        <w:pStyle w:val="ListParagraph"/>
+        <w:numPr>
+          <w:ilvl w:val="0"/>
+          <w:numId w:val="1"/>
+        </w:numPr>
+      </w:pPr>
+      <w:r>
+        <w:lastRenderedPageBreak/>
+        <w:t xml:space="preserve">We will use </w:t>
+      </w:r>
+      <w:proofErr w:type="spellStart"/>
+      <w:r>
+        <w:t>ejs</w:t>
+      </w:r>
+      <w:proofErr w:type="spellEnd"/>
+    </w:p>
+    <w:p/>
+    <w:p>
+      <w:pPr>
+        <w:rPr>
+          <w:b/>
+          <w:bCs/>
+          <w:u w:val="single"/>
+        </w:rPr>
+      </w:pPr>
+      <w:r>
+        <w:rPr>
+          <w:b/>
+          <w:bCs/>
+          <w:u w:val="single"/>
+        </w:rPr>
+        <w:t>EJS view engine</w:t>
+      </w:r>
+    </w:p>
+    <w:p>
+      <w:pPr>
+        <w:pStyle w:val="ListParagraph"/>
+        <w:numPr>
+          <w:ilvl w:val="0"/>
+          <w:numId w:val="1"/>
+        </w:numPr>
+      </w:pPr>
+      <w:r>
+        <w:t xml:space="preserve">To install it, run ‘npm </w:t>
+      </w:r>
+      <w:proofErr w:type="spellStart"/>
+      <w:r>
+        <w:t>i</w:t>
+      </w:r>
+      <w:proofErr w:type="spellEnd"/>
+      <w:r>
+        <w:t xml:space="preserve"> </w:t>
+      </w:r>
+      <w:proofErr w:type="spellStart"/>
+      <w:r>
+        <w:t>ejs</w:t>
+      </w:r>
+      <w:proofErr w:type="spellEnd"/>
+      <w:r>
+        <w:t>’</w:t>
+      </w:r>
+    </w:p>
+    <w:p>
+      <w:pPr>
+        <w:pStyle w:val="ListParagraph"/>
+        <w:numPr>
+          <w:ilvl w:val="0"/>
+          <w:numId w:val="1"/>
+        </w:numPr>
+      </w:pPr>
+      <w:r>
+        <w:t xml:space="preserve">To tell express that we want to use </w:t>
+      </w:r>
+      <w:proofErr w:type="spellStart"/>
+      <w:r>
+        <w:t>ejs</w:t>
+      </w:r>
+      <w:proofErr w:type="spellEnd"/>
+      <w:r>
+        <w:t xml:space="preserve"> as our view engine of choice, we need to use the ‘app’ constants ‘set’ method. This ‘set’ method allows us to configure settings such as the view engine we will use. To configure the view engine to be </w:t>
+      </w:r>
+      <w:proofErr w:type="spellStart"/>
+      <w:r>
+        <w:t>ejs</w:t>
+      </w:r>
+      <w:proofErr w:type="spellEnd"/>
+      <w:r>
+        <w:t xml:space="preserve">, do the following: </w:t>
+      </w:r>
+      <w:proofErr w:type="spellStart"/>
+      <w:proofErr w:type="gramStart"/>
+      <w:r>
+        <w:t>app.set</w:t>
+      </w:r>
+      <w:proofErr w:type="spellEnd"/>
+      <w:r>
+        <w:t>(</w:t>
+      </w:r>
+      <w:proofErr w:type="gramEnd"/>
+      <w:r>
+        <w:t>'view engine', '</w:t>
+      </w:r>
+      <w:proofErr w:type="spellStart"/>
+      <w:r>
+        <w:t>ejs</w:t>
+      </w:r>
+      <w:proofErr w:type="spellEnd"/>
+      <w:r>
+        <w:t>')</w:t>
+      </w:r>
+    </w:p>
+    <w:p>
+      <w:pPr>
+        <w:pStyle w:val="ListParagraph"/>
+        <w:numPr>
+          <w:ilvl w:val="0"/>
+          <w:numId w:val="1"/>
+        </w:numPr>
+      </w:pPr>
+      <w:r>
+        <w:t xml:space="preserve">Automatically, express is going to look inside a folder called </w:t>
+      </w:r>
+      <w:r>
+        <w:t>‘</w:t>
+      </w:r>
+      <w:r>
+        <w:t>views</w:t>
+      </w:r>
+      <w:r>
+        <w:t>’</w:t>
+      </w:r>
+      <w:r>
+        <w:t xml:space="preserve"> </w:t>
+      </w:r>
+      <w:r>
+        <w:t xml:space="preserve">for any </w:t>
+      </w:r>
+      <w:proofErr w:type="spellStart"/>
+      <w:r>
+        <w:t>ejs</w:t>
+      </w:r>
+      <w:proofErr w:type="spellEnd"/>
+      <w:r>
+        <w:t xml:space="preserve"> files.</w:t>
+      </w:r>
+    </w:p>
+    <w:p>
+      <w:pPr>
+        <w:pStyle w:val="ListParagraph"/>
+        <w:numPr>
+          <w:ilvl w:val="0"/>
+          <w:numId w:val="1"/>
+        </w:numPr>
+      </w:pPr>
+      <w:r>
+        <w:t xml:space="preserve">If we want </w:t>
+      </w:r>
+      <w:proofErr w:type="gramStart"/>
+      <w:r>
+        <w:t>express</w:t>
+      </w:r>
+      <w:proofErr w:type="gramEnd"/>
+      <w:r>
+        <w:t xml:space="preserve"> to look in some other fol</w:t>
+      </w:r>
+      <w:r>
+        <w:t xml:space="preserve">der for our </w:t>
+      </w:r>
+      <w:proofErr w:type="spellStart"/>
+      <w:r>
+        <w:t>ejs</w:t>
+      </w:r>
+      <w:proofErr w:type="spellEnd"/>
+      <w:r>
+        <w:t xml:space="preserve"> files, we have to use the ‘set’ method once again. We </w:t>
+      </w:r>
+      <w:r>
+        <w:t xml:space="preserve">pass ‘views’ as the first parameter to the ‘set’ method and </w:t>
+      </w:r>
+      <w:proofErr w:type="spellStart"/>
+      <w:proofErr w:type="gramStart"/>
+      <w:r>
+        <w:t>path.join</w:t>
+      </w:r>
+      <w:proofErr w:type="spellEnd"/>
+      <w:proofErr w:type="gramEnd"/>
+      <w:r>
+        <w:t>(__</w:t>
+      </w:r>
+      <w:proofErr w:type="spellStart"/>
+      <w:r>
+        <w:t>dirname</w:t>
+      </w:r>
+      <w:proofErr w:type="spellEnd"/>
+      <w:r>
+        <w:t>, './</w:t>
+      </w:r>
+      <w:proofErr w:type="spellStart"/>
+      <w:r>
+        <w:t>myViews</w:t>
+      </w:r>
+      <w:proofErr w:type="spellEnd"/>
+      <w:r>
+        <w:t>')</w:t>
+      </w:r>
+      <w:r>
+        <w:t xml:space="preserve"> </w:t>
+      </w:r>
+      <w:r>
+        <w:t xml:space="preserve">as the second parameter. </w:t>
+      </w:r>
+    </w:p>
+    <w:p>
+      <w:pPr>
+        <w:pStyle w:val="ListParagraph"/>
+        <w:numPr>
+          <w:ilvl w:val="0"/>
+          <w:numId w:val="1"/>
+        </w:numPr>
+      </w:pPr>
+      <w:r>
+        <w:drawing>
+          <wp:inline distT="0" distB="0" distL="0" distR="0" wp14:anchorId="383A4D85" wp14:editId="2FBCC2E1">
+            <wp:extent cx="4439270" cy="676369"/>
+            <wp:effectExtent l="0" t="0" r="0" b="9525"/>
+            <wp:docPr id="11" name="Picture 11" descr="A screenshot of a computer&#10;&#10;Description automatically generated with medium confidence"/>
+            <wp:cNvGraphicFramePr>
+              <a:graphicFrameLocks xmlns:a="http://schemas.openxmlformats.org/drawingml/2006/main" noChangeAspect="1"/>
+            </wp:cNvGraphicFramePr>
+            <a:graphic xmlns:a="http://schemas.openxmlformats.org/drawingml/2006/main">
+              <a:graphicData uri="http://schemas.openxmlformats.org/drawingml/2006/picture">
+                <pic:pic xmlns:pic="http://schemas.openxmlformats.org/drawingml/2006/picture">
+                  <pic:nvPicPr>
+                    <pic:cNvPr id="11" name="Picture 11" descr="A screenshot of a computer&#10;&#10;Description automatically generated with medium confidence"/>
+                    <pic:cNvPicPr/>
+                  </pic:nvPicPr>
+                  <pic:blipFill>
+                    <a:blip r:embed="rId27"/>
+                    <a:stretch>
+                      <a:fillRect/>
+                    </a:stretch>
+                  </pic:blipFill>
+                  <pic:spPr>
+                    <a:xfrm>
+                      <a:off x="0" y="0"/>
+                      <a:ext cx="4439270" cy="676369"/>
+                    </a:xfrm>
+                    <a:prstGeom prst="rect">
+                      <a:avLst/>
+                    </a:prstGeom>
+                  </pic:spPr>
+                </pic:pic>
+              </a:graphicData>
+            </a:graphic>
+          </wp:inline>
+        </w:drawing>
+      </w:r>
+    </w:p>
+    <w:p>
+      <w:pPr>
+        <w:pStyle w:val="ListParagraph"/>
+        <w:numPr>
+          <w:ilvl w:val="0"/>
+          <w:numId w:val="1"/>
+        </w:numPr>
+      </w:pPr>
+      <w:r>
+        <w:t>To create a view inside the ‘views’ folder, we create a .</w:t>
+      </w:r>
+      <w:proofErr w:type="spellStart"/>
+      <w:r>
+        <w:t>ejs</w:t>
+      </w:r>
+      <w:proofErr w:type="spellEnd"/>
+      <w:r>
+        <w:t xml:space="preserve"> file. For example, let’s create </w:t>
+      </w:r>
+      <w:proofErr w:type="spellStart"/>
+      <w:r>
+        <w:t>index.ejs</w:t>
+      </w:r>
+      <w:proofErr w:type="spellEnd"/>
+    </w:p>
+    <w:p>
+      <w:pPr>
+        <w:pStyle w:val="ListParagraph"/>
+        <w:numPr>
+          <w:ilvl w:val="0"/>
+          <w:numId w:val="1"/>
+        </w:numPr>
+      </w:pPr>
+      <w:r>
+        <w:drawing>
+          <wp:inline distT="0" distB="0" distL="0" distR="0" wp14:anchorId="5B665224" wp14:editId="7F6A07F1">
+            <wp:extent cx="1209844" cy="1143160"/>
+            <wp:effectExtent l="0" t="0" r="9525" b="0"/>
+            <wp:docPr id="20" name="Picture 20" descr="Text&#10;&#10;Description automatically generated"/>
+            <wp:cNvGraphicFramePr>
+              <a:graphicFrameLocks xmlns:a="http://schemas.openxmlformats.org/drawingml/2006/main" noChangeAspect="1"/>
+            </wp:cNvGraphicFramePr>
+            <a:graphic xmlns:a="http://schemas.openxmlformats.org/drawingml/2006/main">
+              <a:graphicData uri="http://schemas.openxmlformats.org/drawingml/2006/picture">
+                <pic:pic xmlns:pic="http://schemas.openxmlformats.org/drawingml/2006/picture">
+                  <pic:nvPicPr>
+                    <pic:cNvPr id="20" name="Picture 20" descr="Text&#10;&#10;Description automatically generated"/>
+                    <pic:cNvPicPr/>
+                  </pic:nvPicPr>
+                  <pic:blipFill>
+                    <a:blip r:embed="rId28"/>
+                    <a:stretch>
+                      <a:fillRect/>
+                    </a:stretch>
+                  </pic:blipFill>
+                  <pic:spPr>
+                    <a:xfrm>
+                      <a:off x="0" y="0"/>
+                      <a:ext cx="1209844" cy="1143160"/>
+                    </a:xfrm>
+                    <a:prstGeom prst="rect">
+                      <a:avLst/>
+                    </a:prstGeom>
+                  </pic:spPr>
+                </pic:pic>
+              </a:graphicData>
+            </a:graphic>
+          </wp:inline>
+        </w:drawing>
+      </w:r>
+    </w:p>
+    <w:p>
+      <w:pPr>
+        <w:pStyle w:val="ListParagraph"/>
+        <w:numPr>
+          <w:ilvl w:val="0"/>
+          <w:numId w:val="1"/>
+        </w:numPr>
+      </w:pPr>
+      <w:r>
+        <w:t xml:space="preserve">Inside this </w:t>
+      </w:r>
+      <w:proofErr w:type="spellStart"/>
+      <w:r>
+        <w:t>index.ejs</w:t>
+      </w:r>
+      <w:proofErr w:type="spellEnd"/>
+      <w:r>
+        <w:t xml:space="preserve"> file, we include HTML syntax.</w:t>
+      </w:r>
+    </w:p>
+    <w:p>
+      <w:pPr>
+        <w:pStyle w:val="ListParagraph"/>
+        <w:numPr>
+          <w:ilvl w:val="0"/>
+          <w:numId w:val="1"/>
+        </w:numPr>
+      </w:pPr>
+      <w:r>
+        <w:drawing>
+          <wp:inline distT="0" distB="0" distL="0" distR="0" wp14:anchorId="3D78D36B" wp14:editId="62C860AE">
+            <wp:extent cx="4762500" cy="1950223"/>
+            <wp:effectExtent l="0" t="0" r="0" b="0"/>
+            <wp:docPr id="14" name="Picture 14" descr="A screenshot of a computer&#10;&#10;Description automatically generated"/>
+            <wp:cNvGraphicFramePr>
+              <a:graphicFrameLocks xmlns:a="http://schemas.openxmlformats.org/drawingml/2006/main" noChangeAspect="1"/>
+            </wp:cNvGraphicFramePr>
+            <a:graphic xmlns:a="http://schemas.openxmlformats.org/drawingml/2006/main">
+              <a:graphicData uri="http://schemas.openxmlformats.org/drawingml/2006/picture">
+                <pic:pic xmlns:pic="http://schemas.openxmlformats.org/drawingml/2006/picture">
+                  <pic:nvPicPr>
+                    <pic:cNvPr id="14" name="Picture 14" descr="A screenshot of a computer&#10;&#10;Description automatically generated"/>
+                    <pic:cNvPicPr/>
+                  </pic:nvPicPr>
+                  <pic:blipFill>
+                    <a:blip r:embed="rId29"/>
+                    <a:stretch>
+                      <a:fillRect/>
+                    </a:stretch>
+                  </pic:blipFill>
+                  <pic:spPr>
+                    <a:xfrm>
+                      <a:off x="0" y="0"/>
+                      <a:ext cx="4769617" cy="1953137"/>
+                    </a:xfrm>
+                    <a:prstGeom prst="rect">
+                      <a:avLst/>
+                    </a:prstGeom>
+                  </pic:spPr>
+                </pic:pic>
+              </a:graphicData>
+            </a:graphic>
+          </wp:inline>
+        </w:drawing>
+      </w:r>
+      <w:r>
+        <w:t xml:space="preserve"> </w:t>
+      </w:r>
+    </w:p>
+    <w:p>
+      <w:pPr>
+        <w:pStyle w:val="ListParagraph"/>
+        <w:numPr>
+          <w:ilvl w:val="0"/>
+          <w:numId w:val="1"/>
+        </w:numPr>
+      </w:pPr>
+      <w:r>
+        <w:t xml:space="preserve">Now, we want to serve this </w:t>
+      </w:r>
+      <w:proofErr w:type="spellStart"/>
+      <w:r>
+        <w:t>index.ejs</w:t>
+      </w:r>
+      <w:proofErr w:type="spellEnd"/>
+      <w:r>
+        <w:t xml:space="preserve"> file as a response to the browser.</w:t>
+      </w:r>
+    </w:p>
+    <w:p>
+      <w:pPr>
+        <w:pStyle w:val="ListParagraph"/>
+        <w:numPr>
+          <w:ilvl w:val="0"/>
+          <w:numId w:val="1"/>
+        </w:numPr>
+      </w:pPr>
+      <w:r>
+        <w:t xml:space="preserve">Inside app.js, we no longer want to use </w:t>
+      </w:r>
+      <w:proofErr w:type="spellStart"/>
+      <w:proofErr w:type="gramStart"/>
+      <w:r>
+        <w:t>res.sendFile</w:t>
+      </w:r>
+      <w:proofErr w:type="spellEnd"/>
+      <w:proofErr w:type="gramEnd"/>
+      <w:r>
+        <w:t xml:space="preserve"> to return an HTML file.</w:t>
+      </w:r>
+    </w:p>
+    <w:p>
+      <w:pPr>
+        <w:pStyle w:val="ListParagraph"/>
+        <w:numPr>
+          <w:ilvl w:val="0"/>
+          <w:numId w:val="1"/>
+        </w:numPr>
+      </w:pPr>
+      <w:r>
+        <w:t xml:space="preserve">Instead, </w:t>
+      </w:r>
+      <w:r>
+        <w:t xml:space="preserve">we want to render a view by using </w:t>
+      </w:r>
+      <w:proofErr w:type="spellStart"/>
+      <w:proofErr w:type="gramStart"/>
+      <w:r>
+        <w:t>res.render</w:t>
+      </w:r>
+      <w:proofErr w:type="spellEnd"/>
+      <w:proofErr w:type="gramEnd"/>
+      <w:r>
+        <w:t>(‘VIEW_FILE_NAME’) as shown below</w:t>
+      </w:r>
+    </w:p>
+    <w:p>
+      <w:pPr>
+        <w:pStyle w:val="ListParagraph"/>
+        <w:numPr>
+          <w:ilvl w:val="0"/>
+          <w:numId w:val="1"/>
+        </w:numPr>
+      </w:pPr>
+      <w:r>
+        <w:drawing>
+          <wp:inline distT="0" distB="0" distL="0" distR="0" wp14:anchorId="10022474" wp14:editId="3D3D2F9C">
+            <wp:extent cx="2353003" cy="638264"/>
+            <wp:effectExtent l="0" t="0" r="9525" b="9525"/>
+            <wp:docPr id="22" name="Picture 22" descr="Text&#10;&#10;Description automatically generated"/>
+            <wp:cNvGraphicFramePr>
+              <a:graphicFrameLocks xmlns:a="http://schemas.openxmlformats.org/drawingml/2006/main" noChangeAspect="1"/>
+            </wp:cNvGraphicFramePr>
+            <a:graphic xmlns:a="http://schemas.openxmlformats.org/drawingml/2006/main">
+              <a:graphicData uri="http://schemas.openxmlformats.org/drawingml/2006/picture">
+                <pic:pic xmlns:pic="http://schemas.openxmlformats.org/drawingml/2006/picture">
+                  <pic:nvPicPr>
+                    <pic:cNvPr id="22" name="Picture 22" descr="Text&#10;&#10;Description automatically generated"/>
+                    <pic:cNvPicPr/>
+                  </pic:nvPicPr>
+                  <pic:blipFill>
+                    <a:blip r:embed="rId30"/>
+                    <a:stretch>
+                      <a:fillRect/>
+                    </a:stretch>
+                  </pic:blipFill>
+                  <pic:spPr>
+                    <a:xfrm>
+                      <a:off x="0" y="0"/>
+                      <a:ext cx="2353003" cy="638264"/>
+                    </a:xfrm>
+                    <a:prstGeom prst="rect">
+                      <a:avLst/>
+                    </a:prstGeom>
+                  </pic:spPr>
+                </pic:pic>
+              </a:graphicData>
+            </a:graphic>
+          </wp:inline>
+        </w:drawing>
+      </w:r>
+    </w:p>
+    <w:p>
+      <w:pPr>
+        <w:pStyle w:val="ListParagraph"/>
+        <w:numPr>
+          <w:ilvl w:val="0"/>
+          <w:numId w:val="1"/>
+        </w:numPr>
+      </w:pPr>
+      <w:r>
+        <w:t xml:space="preserve">Notice we don’t include </w:t>
+      </w:r>
+      <w:proofErr w:type="gramStart"/>
+      <w:r>
+        <w:t>the .</w:t>
+      </w:r>
+      <w:proofErr w:type="spellStart"/>
+      <w:r>
+        <w:t>ejs</w:t>
+      </w:r>
+      <w:proofErr w:type="spellEnd"/>
+      <w:proofErr w:type="gramEnd"/>
+      <w:r>
+        <w:t xml:space="preserve"> extension, only the file name. This </w:t>
+      </w:r>
+      <w:proofErr w:type="spellStart"/>
+      <w:proofErr w:type="gramStart"/>
+      <w:r>
+        <w:t>res.render</w:t>
+      </w:r>
+      <w:proofErr w:type="spellEnd"/>
+      <w:proofErr w:type="gramEnd"/>
+      <w:r>
+        <w:t>(‘index’) tells express to look for a ‘</w:t>
+      </w:r>
+      <w:proofErr w:type="spellStart"/>
+      <w:r>
+        <w:t>index.ejs</w:t>
+      </w:r>
+      <w:proofErr w:type="spellEnd"/>
+      <w:r>
+        <w:t xml:space="preserve">’ file (we already know the extension is </w:t>
+      </w:r>
+      <w:proofErr w:type="spellStart"/>
+      <w:r>
+        <w:t>ejs</w:t>
+      </w:r>
+      <w:proofErr w:type="spellEnd"/>
+      <w:r>
+        <w:t xml:space="preserve"> since we used </w:t>
+      </w:r>
+      <w:proofErr w:type="spellStart"/>
+      <w:r>
+        <w:t>app.set</w:t>
+      </w:r>
+      <w:proofErr w:type="spellEnd"/>
+      <w:r>
+        <w:t xml:space="preserve"> to configure that) inside the ‘views’ folder (since that is the default folder when we set up the </w:t>
+      </w:r>
+      <w:proofErr w:type="spellStart"/>
+      <w:r>
+        <w:t>ejs</w:t>
+      </w:r>
+      <w:proofErr w:type="spellEnd"/>
+      <w:r>
+        <w:t xml:space="preserve"> view engine).</w:t>
+      </w:r>
+    </w:p>
+    <w:p>
+      <w:pPr>
+        <w:pStyle w:val="ListParagraph"/>
+        <w:numPr>
+          <w:ilvl w:val="0"/>
+          <w:numId w:val="1"/>
+        </w:numPr>
+      </w:pPr>
+      <w:r>
+        <w:t xml:space="preserve">Now, if we go to </w:t>
+      </w:r>
+      <w:hyperlink r:id="rId31" w:history="1">
+        <w:r>
+          <w:rPr>
+            <w:rStyle w:val="Hyperlink"/>
+          </w:rPr>
+          <w:t>http://localhost:3000/</w:t>
+        </w:r>
+      </w:hyperlink>
+      <w:r>
+        <w:t xml:space="preserve"> we see the following </w:t>
+      </w:r>
+      <w:proofErr w:type="spellStart"/>
+      <w:r>
+        <w:t>ejs</w:t>
+      </w:r>
+      <w:proofErr w:type="spellEnd"/>
+      <w:r>
+        <w:t xml:space="preserve"> file being rendered.</w:t>
+      </w:r>
+    </w:p>
+    <w:p>
+      <w:pPr>
+        <w:pStyle w:val="ListParagraph"/>
+        <w:numPr>
+          <w:ilvl w:val="0"/>
+          <w:numId w:val="1"/>
+        </w:numPr>
+      </w:pPr>
+      <w:r>
+        <w:drawing>
+          <wp:inline distT="0" distB="0" distL="0" distR="0" wp14:anchorId="251CB3E5" wp14:editId="592E1E8C">
+            <wp:extent cx="609685" cy="209579"/>
+            <wp:effectExtent l="0" t="0" r="0" b="0"/>
+            <wp:docPr id="23" name="Picture 23"/>
+            <wp:cNvGraphicFramePr>
+              <a:graphicFrameLocks xmlns:a="http://schemas.openxmlformats.org/drawingml/2006/main" noChangeAspect="1"/>
+            </wp:cNvGraphicFramePr>
+            <a:graphic xmlns:a="http://schemas.openxmlformats.org/drawingml/2006/main">
+              <a:graphicData uri="http://schemas.openxmlformats.org/drawingml/2006/picture">
+                <pic:pic xmlns:pic="http://schemas.openxmlformats.org/drawingml/2006/picture">
+                  <pic:nvPicPr>
+                    <pic:cNvPr id="1" name=""/>
+                    <pic:cNvPicPr/>
+                  </pic:nvPicPr>
+                  <pic:blipFill>
+                    <a:blip r:embed="rId32"/>
+                    <a:stretch>
+                      <a:fillRect/>
+                    </a:stretch>
+                  </pic:blipFill>
+                  <pic:spPr>
+                    <a:xfrm>
+                      <a:off x="0" y="0"/>
+                      <a:ext cx="609685" cy="209579"/>
+                    </a:xfrm>
+                    <a:prstGeom prst="rect">
+                      <a:avLst/>
+                    </a:prstGeom>
+                  </pic:spPr>
+                </pic:pic>
+              </a:graphicData>
+            </a:graphic>
+          </wp:inline>
+        </w:drawing>
+      </w:r>
+    </w:p>
+    <w:p/>
+    <w:p>
+      <w:r>
+        <w:lastRenderedPageBreak/>
+        <w:t xml:space="preserve">Passing Dynamic Data </w:t>
+      </w:r>
+      <w:proofErr w:type="gramStart"/>
+      <w:r>
+        <w:t>Into</w:t>
+      </w:r>
+      <w:proofErr w:type="gramEnd"/>
+      <w:r>
+        <w:t xml:space="preserve"> Views</w:t>
+      </w:r>
+    </w:p>
+    <w:p>
+      <w:pPr>
+        <w:pStyle w:val="ListParagraph"/>
+        <w:numPr>
+          <w:ilvl w:val="0"/>
+          <w:numId w:val="1"/>
+        </w:numPr>
+      </w:pPr>
+      <w:r>
+        <w:t xml:space="preserve">To use dynamic data, we use </w:t>
+      </w:r>
+      <w:proofErr w:type="spellStart"/>
+      <w:r>
+        <w:t>ejs</w:t>
+      </w:r>
+      <w:proofErr w:type="spellEnd"/>
+      <w:r>
+        <w:t xml:space="preserve"> tags, the opening and closing tags are &lt;% and %&gt; respectively.</w:t>
+      </w:r>
+    </w:p>
+    <w:p>
+      <w:pPr>
+        <w:pStyle w:val="ListParagraph"/>
+        <w:numPr>
+          <w:ilvl w:val="0"/>
+          <w:numId w:val="1"/>
+        </w:numPr>
+      </w:pPr>
+      <w:r>
+        <w:t xml:space="preserve">Inside these tags, we can write </w:t>
+      </w:r>
+      <w:proofErr w:type="spellStart"/>
+      <w:r>
+        <w:t>javascript</w:t>
+      </w:r>
+      <w:proofErr w:type="spellEnd"/>
+      <w:r>
+        <w:t>.</w:t>
+      </w:r>
+    </w:p>
+    <w:p>
+      <w:pPr>
+        <w:pStyle w:val="ListParagraph"/>
+        <w:numPr>
+          <w:ilvl w:val="0"/>
+          <w:numId w:val="1"/>
+        </w:numPr>
+      </w:pPr>
+      <w:r>
+        <w:t xml:space="preserve">For example, </w:t>
+      </w:r>
+      <w:r>
+        <w:t>&lt;% const hello = 123 %&gt;</w:t>
+      </w:r>
+      <w:r>
+        <w:t xml:space="preserve"> defines a new constant called ‘hello’ with a value of 123 that we can use </w:t>
+      </w:r>
+      <w:proofErr w:type="gramStart"/>
+      <w:r>
+        <w:t>later on</w:t>
+      </w:r>
+      <w:proofErr w:type="gramEnd"/>
+      <w:r>
+        <w:t xml:space="preserve"> in the </w:t>
+      </w:r>
+      <w:proofErr w:type="spellStart"/>
+      <w:r>
+        <w:t>ejs</w:t>
+      </w:r>
+      <w:proofErr w:type="spellEnd"/>
+      <w:r>
+        <w:t xml:space="preserve"> file.</w:t>
+      </w:r>
+    </w:p>
+    <w:p>
+      <w:pPr>
+        <w:pStyle w:val="ListParagraph"/>
+        <w:numPr>
+          <w:ilvl w:val="0"/>
+          <w:numId w:val="1"/>
+        </w:numPr>
+      </w:pPr>
+      <w:r>
+        <w:t>If we want to return a value to be displayed, we use the &lt;%= %&gt; tags.</w:t>
+      </w:r>
+    </w:p>
+    <w:p>
+      <w:pPr>
+        <w:pStyle w:val="ListParagraph"/>
+        <w:numPr>
+          <w:ilvl w:val="0"/>
+          <w:numId w:val="1"/>
+        </w:numPr>
+      </w:pPr>
+      <w:r>
+        <w:t xml:space="preserve">For </w:t>
+      </w:r>
+      <w:proofErr w:type="gramStart"/>
+      <w:r>
+        <w:t>example</w:t>
+      </w:r>
+      <w:proofErr w:type="gramEnd"/>
+      <w:r>
+        <w:t xml:space="preserve"> &lt;%= hello %&gt; returns the value of the ‘hello’ constant which is 123. Thus 123 is displayed</w:t>
+      </w:r>
+    </w:p>
+    <w:p>
+      <w:pPr>
+        <w:pStyle w:val="ListParagraph"/>
+        <w:numPr>
+          <w:ilvl w:val="0"/>
+          <w:numId w:val="1"/>
+        </w:numPr>
+      </w:pPr>
+      <w:r>
+        <w:t>Ex:</w:t>
+      </w:r>
+    </w:p>
+    <w:p>
+      <w:pPr>
+        <w:pStyle w:val="ListParagraph"/>
+        <w:numPr>
+          <w:ilvl w:val="1"/>
+          <w:numId w:val="1"/>
+        </w:numPr>
+      </w:pPr>
+      <w:r>
+        <w:drawing>
+          <wp:inline distT="0" distB="0" distL="0" distR="0" wp14:anchorId="156EF12A" wp14:editId="612A9DFC">
+            <wp:extent cx="4819650" cy="2032029"/>
+            <wp:effectExtent l="0" t="0" r="0" b="6350"/>
+            <wp:docPr id="24" name="Picture 24" descr="Text&#10;&#10;Description automatically generated"/>
+            <wp:cNvGraphicFramePr>
+              <a:graphicFrameLocks xmlns:a="http://schemas.openxmlformats.org/drawingml/2006/main" noChangeAspect="1"/>
+            </wp:cNvGraphicFramePr>
+            <a:graphic xmlns:a="http://schemas.openxmlformats.org/drawingml/2006/main">
+              <a:graphicData uri="http://schemas.openxmlformats.org/drawingml/2006/picture">
+                <pic:pic xmlns:pic="http://schemas.openxmlformats.org/drawingml/2006/picture">
+                  <pic:nvPicPr>
+                    <pic:cNvPr id="24" name="Picture 24" descr="Text&#10;&#10;Description automatically generated"/>
+                    <pic:cNvPicPr/>
+                  </pic:nvPicPr>
+                  <pic:blipFill>
+                    <a:blip r:embed="rId33"/>
+                    <a:stretch>
+                      <a:fillRect/>
+                    </a:stretch>
+                  </pic:blipFill>
+                  <pic:spPr>
+                    <a:xfrm>
+                      <a:off x="0" y="0"/>
+                      <a:ext cx="4830881" cy="2036764"/>
+                    </a:xfrm>
+                    <a:prstGeom prst="rect">
+                      <a:avLst/>
+                    </a:prstGeom>
+                  </pic:spPr>
+                </pic:pic>
+              </a:graphicData>
+            </a:graphic>
+          </wp:inline>
+        </w:drawing>
+      </w:r>
+    </w:p>
+    <w:p>
+      <w:pPr>
+        <w:pStyle w:val="ListParagraph"/>
+        <w:numPr>
+          <w:ilvl w:val="1"/>
+          <w:numId w:val="1"/>
+        </w:numPr>
+      </w:pPr>
+      <w:r>
+        <w:t>Now, if we return the above .</w:t>
+      </w:r>
+      <w:proofErr w:type="spellStart"/>
+      <w:r>
+        <w:t>ejs</w:t>
+      </w:r>
+      <w:proofErr w:type="spellEnd"/>
+      <w:r>
+        <w:t xml:space="preserve"> file, the browser </w:t>
+      </w:r>
+      <w:proofErr w:type="gramStart"/>
+      <w:r>
+        <w:t>would</w:t>
+      </w:r>
+      <w:proofErr w:type="gramEnd"/>
+      <w:r>
+        <w:t xml:space="preserve"> display the following.</w:t>
+      </w:r>
+    </w:p>
+    <w:p>
+      <w:pPr>
+        <w:pStyle w:val="ListParagraph"/>
+        <w:numPr>
+          <w:ilvl w:val="1"/>
+          <w:numId w:val="1"/>
+        </w:numPr>
+      </w:pPr>
+      <w:r>
+        <w:drawing>
+          <wp:inline distT="0" distB="0" distL="0" distR="0" wp14:anchorId="18F4D710" wp14:editId="6A57B994">
+            <wp:extent cx="885824" cy="257175"/>
+            <wp:effectExtent l="0" t="0" r="0" b="0"/>
+            <wp:docPr id="26" name="Picture 26" descr="Text&#10;&#10;Description automatically generated with medium confidence"/>
+            <wp:cNvGraphicFramePr>
+              <a:graphicFrameLocks xmlns:a="http://schemas.openxmlformats.org/drawingml/2006/main" noChangeAspect="1"/>
+            </wp:cNvGraphicFramePr>
+            <a:graphic xmlns:a="http://schemas.openxmlformats.org/drawingml/2006/main">
+              <a:graphicData uri="http://schemas.openxmlformats.org/drawingml/2006/picture">
+                <pic:pic xmlns:pic="http://schemas.openxmlformats.org/drawingml/2006/picture">
+                  <pic:nvPicPr>
+                    <pic:cNvPr id="26" name="Picture 26" descr="Text&#10;&#10;Description automatically generated with medium confidence"/>
+                    <pic:cNvPicPr/>
+                  </pic:nvPicPr>
+                  <pic:blipFill rotWithShape="1">
+                    <a:blip r:embed="rId34"/>
+                    <a:srcRect t="34212" b="30262"/>
+                    <a:stretch/>
+                  </pic:blipFill>
+                  <pic:spPr bwMode="auto">
+                    <a:xfrm>
+                      <a:off x="0" y="0"/>
+                      <a:ext cx="885949" cy="257211"/>
+                    </a:xfrm>
+                    <a:prstGeom prst="rect">
+                      <a:avLst/>
+                    </a:prstGeom>
+                    <a:ln>
+                      <a:noFill/>
+                    </a:ln>
+                    <a:extLst>
+                      <a:ext uri="{53640926-AAD7-44D8-BBD7-CCE9431645EC}">
+                        <a14:shadowObscured xmlns:a14="http://schemas.microsoft.com/office/drawing/2010/main"/>
+                      </a:ext>
+                    </a:extLst>
+                  </pic:spPr>
+                </pic:pic>
+              </a:graphicData>
+            </a:graphic>
+          </wp:inline>
+        </w:drawing>
+      </w:r>
+    </w:p>
+    <w:p>
+      <w:pPr>
+        <w:pStyle w:val="ListParagraph"/>
+        <w:numPr>
+          <w:ilvl w:val="1"/>
+          <w:numId w:val="1"/>
+        </w:numPr>
+      </w:pPr>
+      <w:r>
+        <w:t>Notice the value of the ‘hello’ constant which is 123 is shown inside &lt;h1&gt; tags.</w:t>
+      </w:r>
+    </w:p>
+    <w:p>
+      <w:pPr>
+        <w:pStyle w:val="ListParagraph"/>
+        <w:numPr>
+          <w:ilvl w:val="0"/>
+          <w:numId w:val="1"/>
+        </w:numPr>
+      </w:pPr>
+      <w:r>
+        <w:t xml:space="preserve">Now, we want to pass data from our app.js file into our </w:t>
+      </w:r>
+      <w:proofErr w:type="spellStart"/>
+      <w:r>
+        <w:t>ejs</w:t>
+      </w:r>
+      <w:proofErr w:type="spellEnd"/>
+      <w:r>
+        <w:t xml:space="preserve"> file. </w:t>
+      </w:r>
+      <w:r>
+        <w:t xml:space="preserve">A </w:t>
+      </w:r>
+      <w:proofErr w:type="gramStart"/>
+      <w:r>
+        <w:t>real world</w:t>
+      </w:r>
+      <w:proofErr w:type="gramEnd"/>
+      <w:r>
+        <w:t xml:space="preserve"> application </w:t>
+      </w:r>
+      <w:r>
+        <w:t xml:space="preserve">fetch some data from the database and then pass that data to the </w:t>
+      </w:r>
+      <w:proofErr w:type="spellStart"/>
+      <w:r>
+        <w:t>ejs</w:t>
+      </w:r>
+      <w:proofErr w:type="spellEnd"/>
+      <w:r>
+        <w:t xml:space="preserve"> file. </w:t>
+      </w:r>
+    </w:p>
+    <w:p>
+      <w:pPr>
+        <w:pStyle w:val="ListParagraph"/>
+        <w:numPr>
+          <w:ilvl w:val="0"/>
+          <w:numId w:val="1"/>
+        </w:numPr>
+      </w:pPr>
+      <w:r>
+        <w:t xml:space="preserve">To replicate this, we will </w:t>
+      </w:r>
+      <w:r>
+        <w:t>pass dummy data into the templates.</w:t>
+      </w:r>
+    </w:p>
+    <w:p>
+      <w:pPr>
+        <w:pStyle w:val="ListParagraph"/>
+        <w:numPr>
+          <w:ilvl w:val="0"/>
+          <w:numId w:val="1"/>
+        </w:numPr>
+      </w:pPr>
+      <w:r>
+        <w:t>In the ‘</w:t>
+      </w:r>
+      <w:proofErr w:type="spellStart"/>
+      <w:proofErr w:type="gramStart"/>
+      <w:r>
+        <w:t>res.render</w:t>
+      </w:r>
+      <w:proofErr w:type="spellEnd"/>
+      <w:proofErr w:type="gramEnd"/>
+      <w:r>
+        <w:t xml:space="preserve">’ method, we can pass in a second parameter which is an object. This object will be passed into the </w:t>
+      </w:r>
+      <w:proofErr w:type="spellStart"/>
+      <w:r>
+        <w:t>ejs</w:t>
+      </w:r>
+      <w:proofErr w:type="spellEnd"/>
+      <w:r>
+        <w:t xml:space="preserve"> file. Thus, we can access any properties within this object from inside the </w:t>
+      </w:r>
+      <w:proofErr w:type="spellStart"/>
+      <w:r>
+        <w:t>ejs</w:t>
+      </w:r>
+      <w:proofErr w:type="spellEnd"/>
+      <w:r>
+        <w:t xml:space="preserve"> file.</w:t>
+      </w:r>
+    </w:p>
+    <w:p>
+      <w:pPr>
+        <w:pStyle w:val="ListParagraph"/>
+        <w:numPr>
+          <w:ilvl w:val="0"/>
+          <w:numId w:val="1"/>
+        </w:numPr>
+      </w:pPr>
+      <w:r>
+        <w:t>Ex:</w:t>
+      </w:r>
+    </w:p>
+    <w:p>
+      <w:pPr>
+        <w:pStyle w:val="ListParagraph"/>
+        <w:numPr>
+          <w:ilvl w:val="1"/>
+          <w:numId w:val="1"/>
+        </w:numPr>
+      </w:pPr>
+      <w:r>
+        <w:t xml:space="preserve">App.js: </w:t>
+      </w:r>
+    </w:p>
+    <w:p>
+      <w:pPr>
+        <w:pStyle w:val="ListParagraph"/>
+        <w:numPr>
+          <w:ilvl w:val="1"/>
+          <w:numId w:val="1"/>
+        </w:numPr>
+      </w:pPr>
+      <w:r>
+        <w:drawing>
+          <wp:inline distT="0" distB="0" distL="0" distR="0" wp14:anchorId="59C87673" wp14:editId="2BBA81BD">
+            <wp:extent cx="4292340" cy="733425"/>
+            <wp:effectExtent l="0" t="0" r="0" b="0"/>
+            <wp:docPr id="28" name="Picture 28" descr="Graphical user interface, text&#10;&#10;Description automatically generated"/>
+            <wp:cNvGraphicFramePr>
+              <a:graphicFrameLocks xmlns:a="http://schemas.openxmlformats.org/drawingml/2006/main" noChangeAspect="1"/>
+            </wp:cNvGraphicFramePr>
+            <a:graphic xmlns:a="http://schemas.openxmlformats.org/drawingml/2006/main">
+              <a:graphicData uri="http://schemas.openxmlformats.org/drawingml/2006/picture">
+                <pic:pic xmlns:pic="http://schemas.openxmlformats.org/drawingml/2006/picture">
+                  <pic:nvPicPr>
+                    <pic:cNvPr id="28" name="Picture 28" descr="Graphical user interface, text&#10;&#10;Description automatically generated"/>
+                    <pic:cNvPicPr/>
+                  </pic:nvPicPr>
+                  <pic:blipFill>
+                    <a:blip r:embed="rId35"/>
+                    <a:stretch>
+                      <a:fillRect/>
+                    </a:stretch>
+                  </pic:blipFill>
+                  <pic:spPr>
+                    <a:xfrm>
+                      <a:off x="0" y="0"/>
+                      <a:ext cx="4293436" cy="733612"/>
+                    </a:xfrm>
+                    <a:prstGeom prst="rect">
+                      <a:avLst/>
+                    </a:prstGeom>
+                  </pic:spPr>
+                </pic:pic>
+              </a:graphicData>
+            </a:graphic>
+          </wp:inline>
+        </w:drawing>
+      </w:r>
+    </w:p>
+    <w:p>
+      <w:pPr>
+        <w:pStyle w:val="ListParagraph"/>
+        <w:numPr>
+          <w:ilvl w:val="1"/>
+          <w:numId w:val="1"/>
+        </w:numPr>
+      </w:pPr>
+      <w:proofErr w:type="spellStart"/>
+      <w:r>
+        <w:t>Index.ejs</w:t>
+      </w:r>
+      <w:proofErr w:type="spellEnd"/>
+      <w:r>
+        <w:t>:</w:t>
+      </w:r>
+    </w:p>
+    <w:p>
+      <w:pPr>
+        <w:pStyle w:val="ListParagraph"/>
+        <w:numPr>
+          <w:ilvl w:val="1"/>
+          <w:numId w:val="1"/>
+        </w:numPr>
+      </w:pPr>
+      <w:r>
+        <w:drawing>
+          <wp:inline distT="0" distB="0" distL="0" distR="0" wp14:anchorId="42679DA6" wp14:editId="6D11699A">
+            <wp:extent cx="5787963" cy="2228850"/>
+            <wp:effectExtent l="0" t="0" r="3810" b="0"/>
+            <wp:docPr id="29" name="Picture 29" descr="Text&#10;&#10;Description automatically generated"/>
+            <wp:cNvGraphicFramePr>
+              <a:graphicFrameLocks xmlns:a="http://schemas.openxmlformats.org/drawingml/2006/main" noChangeAspect="1"/>
+            </wp:cNvGraphicFramePr>
+            <a:graphic xmlns:a="http://schemas.openxmlformats.org/drawingml/2006/main">
+              <a:graphicData uri="http://schemas.openxmlformats.org/drawingml/2006/picture">
+                <pic:pic xmlns:pic="http://schemas.openxmlformats.org/drawingml/2006/picture">
+                  <pic:nvPicPr>
+                    <pic:cNvPr id="29" name="Picture 29" descr="Text&#10;&#10;Description automatically generated"/>
+                    <pic:cNvPicPr/>
+                  </pic:nvPicPr>
+                  <pic:blipFill>
+                    <a:blip r:embed="rId36"/>
+                    <a:stretch>
+                      <a:fillRect/>
+                    </a:stretch>
+                  </pic:blipFill>
+                  <pic:spPr>
+                    <a:xfrm>
+                      <a:off x="0" y="0"/>
+                      <a:ext cx="5797326" cy="2232456"/>
+                    </a:xfrm>
+                    <a:prstGeom prst="rect">
+                      <a:avLst/>
+                    </a:prstGeom>
+                  </pic:spPr>
+                </pic:pic>
+              </a:graphicData>
+            </a:graphic>
+          </wp:inline>
+        </w:drawing>
+      </w:r>
+    </w:p>
+    <w:p>
+      <w:pPr>
+        <w:pStyle w:val="ListParagraph"/>
+        <w:numPr>
+          <w:ilvl w:val="1"/>
+          <w:numId w:val="1"/>
+        </w:numPr>
+      </w:pPr>
+      <w:r>
+        <w:t>Output:</w:t>
+      </w:r>
+    </w:p>
+    <w:p>
+      <w:pPr>
+        <w:pStyle w:val="ListParagraph"/>
+        <w:numPr>
+          <w:ilvl w:val="1"/>
+          <w:numId w:val="1"/>
+        </w:numPr>
+      </w:pPr>
+      <w:r>
+        <w:lastRenderedPageBreak/>
+        <w:drawing>
+          <wp:inline distT="0" distB="0" distL="0" distR="0" wp14:anchorId="29023EAA" wp14:editId="562AB64E">
+            <wp:extent cx="876422" cy="590632"/>
+            <wp:effectExtent l="0" t="0" r="0" b="0"/>
+            <wp:docPr id="30" name="Picture 30" descr="Text&#10;&#10;Description automatically generated"/>
+            <wp:cNvGraphicFramePr>
+              <a:graphicFrameLocks xmlns:a="http://schemas.openxmlformats.org/drawingml/2006/main" noChangeAspect="1"/>
+            </wp:cNvGraphicFramePr>
+            <a:graphic xmlns:a="http://schemas.openxmlformats.org/drawingml/2006/main">
+              <a:graphicData uri="http://schemas.openxmlformats.org/drawingml/2006/picture">
+                <pic:pic xmlns:pic="http://schemas.openxmlformats.org/drawingml/2006/picture">
+                  <pic:nvPicPr>
+                    <pic:cNvPr id="30" name="Picture 30" descr="Text&#10;&#10;Description automatically generated"/>
+                    <pic:cNvPicPr/>
+                  </pic:nvPicPr>
+                  <pic:blipFill>
+                    <a:blip r:embed="rId37"/>
+                    <a:stretch>
+                      <a:fillRect/>
+                    </a:stretch>
+                  </pic:blipFill>
+                  <pic:spPr>
+                    <a:xfrm>
+                      <a:off x="0" y="0"/>
+                      <a:ext cx="876422" cy="590632"/>
+                    </a:xfrm>
+                    <a:prstGeom prst="rect">
+                      <a:avLst/>
+                    </a:prstGeom>
+                  </pic:spPr>
+                </pic:pic>
+              </a:graphicData>
+            </a:graphic>
+          </wp:inline>
+        </w:drawing>
+      </w:r>
+    </w:p>
+    <w:p>
+      <w:pPr>
+        <w:pStyle w:val="ListParagraph"/>
+        <w:numPr>
+          <w:ilvl w:val="1"/>
+          <w:numId w:val="1"/>
+        </w:numPr>
+      </w:pPr>
+      <w:r>
+        <w:t xml:space="preserve">Notice we were able to access the ‘name’ property of the </w:t>
+      </w:r>
+      <w:proofErr w:type="gramStart"/>
+      <w:r>
+        <w:t>{ name</w:t>
+      </w:r>
+      <w:proofErr w:type="gramEnd"/>
+      <w:r>
+        <w:t xml:space="preserve"> : ‘grant’ } object that was passed in the second parameter of the ‘render’ method. The value associated with this ‘name’ property is ‘grant’ which is what is rendered in between the &lt;h1&gt; tags.</w:t>
+      </w:r>
+    </w:p>
+    <w:p>
+      <w:pPr>
+        <w:pStyle w:val="ListParagraph"/>
+        <w:numPr>
+          <w:ilvl w:val="0"/>
+          <w:numId w:val="1"/>
+        </w:numPr>
+      </w:pPr>
+      <w:r>
+        <w:t xml:space="preserve">Suppose we want to pass in an array to an </w:t>
+      </w:r>
+      <w:proofErr w:type="spellStart"/>
+      <w:r>
+        <w:t>ejs</w:t>
+      </w:r>
+      <w:proofErr w:type="spellEnd"/>
+      <w:r>
+        <w:t xml:space="preserve"> file and we want to render some HTML for each element in the array.</w:t>
+      </w:r>
+    </w:p>
+    <w:p>
+      <w:pPr>
+        <w:pStyle w:val="ListParagraph"/>
+        <w:numPr>
+          <w:ilvl w:val="0"/>
+          <w:numId w:val="1"/>
+        </w:numPr>
+      </w:pPr>
+      <w:r>
+        <w:t>Ex:</w:t>
+      </w:r>
+    </w:p>
+    <w:p>
+      <w:pPr>
+        <w:pStyle w:val="ListParagraph"/>
+        <w:numPr>
+          <w:ilvl w:val="1"/>
+          <w:numId w:val="1"/>
+        </w:numPr>
+      </w:pPr>
+      <w:r>
+        <w:t>App.js</w:t>
+      </w:r>
+    </w:p>
+    <w:p>
+      <w:pPr>
+        <w:pStyle w:val="ListParagraph"/>
+        <w:numPr>
+          <w:ilvl w:val="1"/>
+          <w:numId w:val="1"/>
+        </w:numPr>
+      </w:pPr>
+      <w:r>
+        <w:drawing>
+          <wp:inline distT="0" distB="0" distL="0" distR="0" wp14:anchorId="100BDDFC" wp14:editId="324FCBB6">
+            <wp:extent cx="3467584" cy="1895740"/>
+            <wp:effectExtent l="0" t="0" r="0" b="9525"/>
+            <wp:docPr id="31" name="Picture 31" descr="Text&#10;&#10;Description automatically generated"/>
+            <wp:cNvGraphicFramePr>
+              <a:graphicFrameLocks xmlns:a="http://schemas.openxmlformats.org/drawingml/2006/main" noChangeAspect="1"/>
+            </wp:cNvGraphicFramePr>
+            <a:graphic xmlns:a="http://schemas.openxmlformats.org/drawingml/2006/main">
+              <a:graphicData uri="http://schemas.openxmlformats.org/drawingml/2006/picture">
+                <pic:pic xmlns:pic="http://schemas.openxmlformats.org/drawingml/2006/picture">
+                  <pic:nvPicPr>
+                    <pic:cNvPr id="31" name="Picture 31" descr="Text&#10;&#10;Description automatically generated"/>
+                    <pic:cNvPicPr/>
+                  </pic:nvPicPr>
+                  <pic:blipFill>
+                    <a:blip r:embed="rId38"/>
+                    <a:stretch>
+                      <a:fillRect/>
+                    </a:stretch>
+                  </pic:blipFill>
+                  <pic:spPr>
+                    <a:xfrm>
+                      <a:off x="0" y="0"/>
+                      <a:ext cx="3467584" cy="1895740"/>
+                    </a:xfrm>
+                    <a:prstGeom prst="rect">
+                      <a:avLst/>
+                    </a:prstGeom>
+                  </pic:spPr>
+                </pic:pic>
+              </a:graphicData>
+            </a:graphic>
+          </wp:inline>
+        </w:drawing>
+      </w:r>
+    </w:p>
+    <w:p>
+      <w:pPr>
+        <w:pStyle w:val="ListParagraph"/>
+        <w:numPr>
+          <w:ilvl w:val="1"/>
+          <w:numId w:val="1"/>
+        </w:numPr>
+      </w:pPr>
+      <w:proofErr w:type="spellStart"/>
+      <w:r>
+        <w:t>Index.ejs</w:t>
+      </w:r>
+      <w:proofErr w:type="spellEnd"/>
+    </w:p>
+    <w:p>
+      <w:pPr>
+        <w:pStyle w:val="ListParagraph"/>
+        <w:numPr>
+          <w:ilvl w:val="1"/>
+          <w:numId w:val="1"/>
+        </w:numPr>
+      </w:pPr>
+      <w:r>
+        <w:drawing>
+          <wp:inline distT="0" distB="0" distL="0" distR="0" wp14:anchorId="75E66AF1" wp14:editId="08DAB644">
+            <wp:extent cx="4809899" cy="2957685"/>
+            <wp:effectExtent l="0" t="0" r="0" b="0"/>
+            <wp:docPr id="34" name="Picture 34" descr="Text&#10;&#10;Description automatically generated"/>
+            <wp:cNvGraphicFramePr>
+              <a:graphicFrameLocks xmlns:a="http://schemas.openxmlformats.org/drawingml/2006/main" noChangeAspect="1"/>
+            </wp:cNvGraphicFramePr>
+            <a:graphic xmlns:a="http://schemas.openxmlformats.org/drawingml/2006/main">
+              <a:graphicData uri="http://schemas.openxmlformats.org/drawingml/2006/picture">
+                <pic:pic xmlns:pic="http://schemas.openxmlformats.org/drawingml/2006/picture">
+                  <pic:nvPicPr>
+                    <pic:cNvPr id="34" name="Picture 34" descr="Text&#10;&#10;Description automatically generated"/>
+                    <pic:cNvPicPr/>
+                  </pic:nvPicPr>
+                  <pic:blipFill>
+                    <a:blip r:embed="rId39"/>
+                    <a:stretch>
+                      <a:fillRect/>
+                    </a:stretch>
+                  </pic:blipFill>
+                  <pic:spPr>
+                    <a:xfrm>
+                      <a:off x="0" y="0"/>
+                      <a:ext cx="4827582" cy="2968559"/>
+                    </a:xfrm>
+                    <a:prstGeom prst="rect">
+                      <a:avLst/>
+                    </a:prstGeom>
+                  </pic:spPr>
+                </pic:pic>
+              </a:graphicData>
+            </a:graphic>
+          </wp:inline>
+        </w:drawing>
+      </w:r>
+    </w:p>
+    <w:p>
+      <w:pPr>
+        <w:pStyle w:val="ListParagraph"/>
+        <w:numPr>
+          <w:ilvl w:val="1"/>
+          <w:numId w:val="1"/>
+        </w:numPr>
+      </w:pPr>
+      <w:r>
+        <w:t>Output:</w:t>
+      </w:r>
+    </w:p>
+    <w:p>
+      <w:pPr>
+        <w:pStyle w:val="ListParagraph"/>
+        <w:numPr>
+          <w:ilvl w:val="1"/>
+          <w:numId w:val="1"/>
+        </w:numPr>
+      </w:pPr>
+      <w:r>
+        <w:drawing>
+          <wp:inline distT="0" distB="0" distL="0" distR="0" wp14:anchorId="7BF7A5E9" wp14:editId="5A758B87">
+            <wp:extent cx="600075" cy="1969659"/>
+            <wp:effectExtent l="0" t="0" r="0" b="0"/>
+            <wp:docPr id="33" name="Picture 33" descr="Text, letter&#10;&#10;Description automatically generated"/>
+            <wp:cNvGraphicFramePr>
+              <a:graphicFrameLocks xmlns:a="http://schemas.openxmlformats.org/drawingml/2006/main" noChangeAspect="1"/>
+            </wp:cNvGraphicFramePr>
+            <a:graphic xmlns:a="http://schemas.openxmlformats.org/drawingml/2006/main">
+              <a:graphicData uri="http://schemas.openxmlformats.org/drawingml/2006/picture">
+                <pic:pic xmlns:pic="http://schemas.openxmlformats.org/drawingml/2006/picture">
+                  <pic:nvPicPr>
+                    <pic:cNvPr id="33" name="Picture 33" descr="Text, letter&#10;&#10;Description automatically generated"/>
+                    <pic:cNvPicPr/>
+                  </pic:nvPicPr>
+                  <pic:blipFill>
+                    <a:blip r:embed="rId40"/>
+                    <a:stretch>
+                      <a:fillRect/>
+                    </a:stretch>
+                  </pic:blipFill>
+                  <pic:spPr>
+                    <a:xfrm>
+                      <a:off x="0" y="0"/>
+                      <a:ext cx="601135" cy="1973139"/>
+                    </a:xfrm>
+                    <a:prstGeom prst="rect">
+                      <a:avLst/>
+                    </a:prstGeom>
+                  </pic:spPr>
+                </pic:pic>
+              </a:graphicData>
+            </a:graphic>
+          </wp:inline>
+        </w:drawing>
+      </w:r>
+    </w:p>
+    <w:p>
+      <w:pPr>
+        <w:pStyle w:val="ListParagraph"/>
+        <w:numPr>
+          <w:ilvl w:val="1"/>
+          <w:numId w:val="1"/>
+        </w:numPr>
+      </w:pPr>
+      <w:r>
+        <w:lastRenderedPageBreak/>
+        <w:t>Notice above we first check if the length of the ‘blogs’ array is greater than 0 (which it is). Since that is true, we then go on to iterate through each item in the ‘blogs’ array and return an &lt;h3&gt; and &lt;p&gt; tag for each item.</w:t>
+      </w:r>
+    </w:p>
+    <w:p>
+      <w:pPr>
+        <w:pStyle w:val="ListParagraph"/>
+        <w:numPr>
+          <w:ilvl w:val="1"/>
+          <w:numId w:val="1"/>
+        </w:numPr>
+      </w:pPr>
+      <w:r>
+        <w:t>If the value of ‘blogs’ array was [], we would instead return an &lt;h3&gt; tag with ‘No blogs’ rendered in between the tags.</w:t>
+      </w:r>
+    </w:p>
+    <w:p>
+      <w:pPr>
+        <w:pStyle w:val="ListParagraph"/>
+        <w:numPr>
+          <w:ilvl w:val="0"/>
+          <w:numId w:val="1"/>
+        </w:numPr>
+      </w:pPr>
+      <w:r>
+        <w:t>EJS templates are processed through the EJS view engine on the server. Our .</w:t>
+      </w:r>
+      <w:proofErr w:type="spellStart"/>
+      <w:r>
+        <w:t>ejs</w:t>
+      </w:r>
+      <w:proofErr w:type="spellEnd"/>
+      <w:r>
+        <w:t xml:space="preserve"> files live on the server. When we want to render one to the browser, that .</w:t>
+      </w:r>
+      <w:proofErr w:type="spellStart"/>
+      <w:r>
+        <w:t>ejs</w:t>
+      </w:r>
+      <w:proofErr w:type="spellEnd"/>
+      <w:r>
+        <w:t xml:space="preserve"> file is passed into he EJS view engine to be processed. This engine looks for any kind of dynamic content (such as variables, loops, conditionals, </w:t>
+      </w:r>
+      <w:proofErr w:type="spellStart"/>
+      <w:r>
+        <w:t>etc</w:t>
+      </w:r>
+      <w:proofErr w:type="spellEnd"/>
+      <w:r>
+        <w:t xml:space="preserve">) and find the resulting HTML code. This EJS view engine then returns a valid HTML file based on the template we </w:t>
+      </w:r>
+      <w:proofErr w:type="gramStart"/>
+      <w:r>
+        <w:t>wrote</w:t>
+      </w:r>
+      <w:proofErr w:type="gramEnd"/>
+      <w:r>
+        <w:t xml:space="preserve"> and that HTML page is returned to the browser. This process is called server-side rendering.</w:t>
       </w:r>
     </w:p>
     <w:sectPr>

</xml_diff>

<commit_message>
finished notes on the next() function
</commit_message>
<xml_diff>
--- a/Express.js/Express.js Notes.docx
+++ b/Express.js/Express.js Notes.docx
@@ -1374,13 +1374,19 @@
       <w:r>
         <w:t xml:space="preserve"> (</w:t>
       </w:r>
-      <w:proofErr w:type="gramStart"/>
-      <w:r>
-        <w:t>regardless</w:t>
-      </w:r>
-      <w:proofErr w:type="gramEnd"/>
-      <w:r>
-        <w:t xml:space="preserve"> if a response object was sent in the callback function)</w:t>
+      <w:r>
+        <w:t xml:space="preserve">unless the </w:t>
+      </w:r>
+      <w:proofErr w:type="gramStart"/>
+      <w:r>
+        <w:t>next(</w:t>
+      </w:r>
+      <w:proofErr w:type="gramEnd"/>
+      <w:r>
+        <w:t>) method is called</w:t>
+      </w:r>
+      <w:r>
+        <w:t>)</w:t>
       </w:r>
       <w:r>
         <w:t xml:space="preserve">. If there is no match for the request’s </w:t>
@@ -1438,7 +1444,24 @@
       </w:r>
       <w:proofErr w:type="spellEnd"/>
       <w:r>
-        <w:t xml:space="preserve"> as a parameter). Regardless of whether there is a response object being sent in the ‘use’ method, express no longer carries on down the code.</w:t>
+        <w:t xml:space="preserve"> as a parameter). Regardless of whether there is a response object being sent in the ‘use’ method, express no longer carries on down the code</w:t>
+      </w:r>
+      <w:r>
+        <w:t xml:space="preserve"> </w:t>
+      </w:r>
+      <w:r>
+        <w:t xml:space="preserve">(unless the </w:t>
+      </w:r>
+      <w:proofErr w:type="gramStart"/>
+      <w:r>
+        <w:t>next(</w:t>
+      </w:r>
+      <w:proofErr w:type="gramEnd"/>
+      <w:r>
+        <w:t>) method is called)</w:t>
+      </w:r>
+      <w:r>
+        <w:t>.</w:t>
       </w:r>
     </w:p>
     <w:p>
@@ -1542,6 +1565,7 @@
         </w:numPr>
       </w:pPr>
       <w:r>
+        <w:lastRenderedPageBreak/>
         <w:t xml:space="preserve">We go from the top to the bottom of the file, looking for http </w:t>
       </w:r>
       <w:r>
@@ -1563,7 +1587,6 @@
         </w:numPr>
       </w:pPr>
       <w:r>
-        <w:lastRenderedPageBreak/>
         <w:t>The first http request handler method we see is ‘</w:t>
       </w:r>
       <w:proofErr w:type="spellStart"/>
@@ -1658,7 +1681,21 @@
         <w:t xml:space="preserve">)’ method, its callback function is executed and send a response containing a the 404.html file that will be rendered by the browser. </w:t>
       </w:r>
       <w:r>
-        <w:t xml:space="preserve">We no longer carry on to the next request handler method. </w:t>
+        <w:t>We no longer carry on to the next request handler method</w:t>
+      </w:r>
+      <w:r>
+        <w:t xml:space="preserve"> since the </w:t>
+      </w:r>
+      <w:proofErr w:type="gramStart"/>
+      <w:r>
+        <w:t>next(</w:t>
+      </w:r>
+      <w:proofErr w:type="gramEnd"/>
+      <w:r>
+        <w:t>) method is not used</w:t>
+      </w:r>
+      <w:r>
+        <w:t xml:space="preserve">. </w:t>
       </w:r>
     </w:p>
     <w:p>
@@ -1874,7 +1911,21 @@
         <w:t xml:space="preserve">)’ method, its callback function is executed and send a response containing a the 404.html file that will be rendered by the browser. </w:t>
       </w:r>
       <w:r>
-        <w:t>We no longer carry on to the next request handler method.</w:t>
+        <w:t>We no longer carry on to the next request handler method</w:t>
+      </w:r>
+      <w:r>
+        <w:t xml:space="preserve"> since the </w:t>
+      </w:r>
+      <w:proofErr w:type="gramStart"/>
+      <w:r>
+        <w:t>next(</w:t>
+      </w:r>
+      <w:proofErr w:type="gramEnd"/>
+      <w:r>
+        <w:t>) method is no longer used</w:t>
+      </w:r>
+      <w:r>
+        <w:t>.</w:t>
       </w:r>
     </w:p>
     <w:p>
@@ -2108,7 +2159,21 @@
         <w:t xml:space="preserve">)’ method, its callback function is executed and </w:t>
       </w:r>
       <w:r>
-        <w:t xml:space="preserve">we log ‘hi’ to the console. We no longer carry on to the next request handler method. Thus, the </w:t>
+        <w:t>we log ‘hi’ to the console. We no longer carry on to the next request handler method</w:t>
+      </w:r>
+      <w:r>
+        <w:t xml:space="preserve"> since the </w:t>
+      </w:r>
+      <w:proofErr w:type="gramStart"/>
+      <w:r>
+        <w:t>next(</w:t>
+      </w:r>
+      <w:proofErr w:type="gramEnd"/>
+      <w:r>
+        <w:t>) method is never used</w:t>
+      </w:r>
+      <w:r>
+        <w:t xml:space="preserve">. Thus, the </w:t>
       </w:r>
       <w:proofErr w:type="spellStart"/>
       <w:proofErr w:type="gramStart"/>
@@ -2306,6 +2371,7 @@
         </w:numPr>
       </w:pPr>
       <w:r>
+        <w:lastRenderedPageBreak/>
         <w:t xml:space="preserve">There are different view engines such as express-handlebars, pug, or </w:t>
       </w:r>
       <w:proofErr w:type="spellStart"/>
@@ -2323,7 +2389,6 @@
         </w:numPr>
       </w:pPr>
       <w:r>
-        <w:lastRenderedPageBreak/>
         <w:t xml:space="preserve">We will use </w:t>
       </w:r>
       <w:proofErr w:type="spellStart"/>
@@ -3001,7 +3066,6 @@
           <w:bCs/>
           <w:u w:val="single"/>
         </w:rPr>
-        <w:lastRenderedPageBreak/>
         <w:t xml:space="preserve">Passing Dynamic Data </w:t>
       </w:r>
       <w:proofErr w:type="gramStart"/>
@@ -3529,6 +3593,7 @@
         </w:numPr>
       </w:pPr>
       <w:r>
+        <w:lastRenderedPageBreak/>
         <w:t>Output:</w:t>
       </w:r>
     </w:p>
@@ -3544,7 +3609,6 @@
         <w:rPr>
           <w:noProof/>
         </w:rPr>
-        <w:lastRenderedPageBreak/>
         <w:drawing>
           <wp:inline distT="0" distB="0" distL="0" distR="0" wp14:anchorId="29023EAA" wp14:editId="562AB64E">
             <wp:extent cx="876422" cy="590632"/>
@@ -3782,6 +3846,7 @@
         <w:rPr>
           <w:noProof/>
         </w:rPr>
+        <w:lastRenderedPageBreak/>
         <w:drawing>
           <wp:inline distT="0" distB="0" distL="0" distR="0" wp14:anchorId="7BF7A5E9" wp14:editId="5A758B87">
             <wp:extent cx="600075" cy="1969659"/>
@@ -3828,7 +3893,6 @@
         </w:numPr>
       </w:pPr>
       <w:r>
-        <w:lastRenderedPageBreak/>
         <w:t>Notice above we first check if the length of the ‘blogs’ array is greater than 0 (which it is). Since that is true, we then go on to iterate through each item in the ‘blogs’ array and return an &lt;h3&gt; and &lt;p&gt; tag for each item.</w:t>
       </w:r>
     </w:p>
@@ -4188,6 +4252,7 @@
         </w:numPr>
       </w:pPr>
       <w:r>
+        <w:lastRenderedPageBreak/>
         <w:drawing>
           <wp:inline distT="0" distB="0" distL="0" distR="0" wp14:anchorId="576753A4" wp14:editId="3200A786">
             <wp:extent cx="857370" cy="571580"/>
@@ -4283,7 +4348,6 @@
         </w:numPr>
       </w:pPr>
       <w:r>
-        <w:lastRenderedPageBreak/>
         <w:drawing>
           <wp:inline distT="0" distB="0" distL="0" distR="0" wp14:anchorId="43B3BB9B" wp14:editId="0704358A">
             <wp:extent cx="5114926" cy="1975689"/>
@@ -4440,7 +4504,1563 @@
       </w:r>
     </w:p>
     <w:p/>
-    <w:p/>
+    <w:p>
+      <w:pPr>
+        <w:rPr>
+          <w:b/>
+          <w:bCs/>
+          <w:u w:val="single"/>
+        </w:rPr>
+      </w:pPr>
+      <w:r>
+        <w:rPr>
+          <w:b/>
+          <w:bCs/>
+          <w:u w:val="single"/>
+        </w:rPr>
+        <w:t>Middleware</w:t>
+      </w:r>
+    </w:p>
+    <w:p>
+      <w:pPr>
+        <w:pStyle w:val="ListParagraph"/>
+        <w:numPr>
+          <w:ilvl w:val="0"/>
+          <w:numId w:val="1"/>
+        </w:numPr>
+      </w:pPr>
+      <w:r>
+        <w:t>Middleware is the name for any code that runs on the server between getting a request and sending a response.</w:t>
+      </w:r>
+    </w:p>
+    <w:p>
+      <w:pPr>
+        <w:pStyle w:val="ListParagraph"/>
+        <w:numPr>
+          <w:ilvl w:val="0"/>
+          <w:numId w:val="1"/>
+        </w:numPr>
+      </w:pPr>
+      <w:r>
+        <w:t xml:space="preserve">For example, the </w:t>
+      </w:r>
+      <w:proofErr w:type="gramStart"/>
+      <w:r>
+        <w:t>use</w:t>
+      </w:r>
+      <w:r>
+        <w:t>(</w:t>
+      </w:r>
+      <w:proofErr w:type="gramEnd"/>
+      <w:r>
+        <w:t>) and get() methods are example of middleware</w:t>
+      </w:r>
+    </w:p>
+    <w:p>
+      <w:pPr>
+        <w:pStyle w:val="ListParagraph"/>
+        <w:numPr>
+          <w:ilvl w:val="0"/>
+          <w:numId w:val="1"/>
+        </w:numPr>
+      </w:pPr>
+      <w:r>
+        <w:t xml:space="preserve">We </w:t>
+      </w:r>
+      <w:r>
+        <w:t>could have multiple pieces of middleware that run in the sever as shown in the example below</w:t>
+      </w:r>
+    </w:p>
+    <w:p>
+      <w:pPr>
+        <w:pStyle w:val="ListParagraph"/>
+        <w:numPr>
+          <w:ilvl w:val="0"/>
+          <w:numId w:val="1"/>
+        </w:numPr>
+      </w:pPr>
+      <w:r>
+        <w:drawing>
+          <wp:inline distT="0" distB="0" distL="0" distR="0" wp14:anchorId="78E97623" wp14:editId="07C42CE1">
+            <wp:extent cx="4370731" cy="2149217"/>
+            <wp:effectExtent l="0" t="0" r="0" b="3810"/>
+            <wp:docPr id="38" name="Picture 38" descr="A screenshot of a computer&#10;&#10;Description automatically generated with medium confidence"/>
+            <wp:cNvGraphicFramePr>
+              <a:graphicFrameLocks xmlns:a="http://schemas.openxmlformats.org/drawingml/2006/main" noChangeAspect="1"/>
+            </wp:cNvGraphicFramePr>
+            <a:graphic xmlns:a="http://schemas.openxmlformats.org/drawingml/2006/main">
+              <a:graphicData uri="http://schemas.openxmlformats.org/drawingml/2006/picture">
+                <pic:pic xmlns:pic="http://schemas.openxmlformats.org/drawingml/2006/picture">
+                  <pic:nvPicPr>
+                    <pic:cNvPr id="38" name="Picture 38" descr="A screenshot of a computer&#10;&#10;Description automatically generated with medium confidence"/>
+                    <pic:cNvPicPr/>
+                  </pic:nvPicPr>
+                  <pic:blipFill>
+                    <a:blip r:embed="rId49"/>
+                    <a:stretch>
+                      <a:fillRect/>
+                    </a:stretch>
+                  </pic:blipFill>
+                  <pic:spPr>
+                    <a:xfrm>
+                      <a:off x="0" y="0"/>
+                      <a:ext cx="4378879" cy="2153224"/>
+                    </a:xfrm>
+                    <a:prstGeom prst="rect">
+                      <a:avLst/>
+                    </a:prstGeom>
+                  </pic:spPr>
+                </pic:pic>
+              </a:graphicData>
+            </a:graphic>
+          </wp:inline>
+        </w:drawing>
+      </w:r>
+    </w:p>
+    <w:p>
+      <w:pPr>
+        <w:pStyle w:val="ListParagraph"/>
+        <w:numPr>
+          <w:ilvl w:val="0"/>
+          <w:numId w:val="1"/>
+        </w:numPr>
+      </w:pPr>
+      <w:r>
+        <w:t>In the above example, three functions are executed before a response is sent, all three functions are considered middleware</w:t>
+      </w:r>
+    </w:p>
+    <w:p>
+      <w:pPr>
+        <w:pStyle w:val="ListParagraph"/>
+        <w:numPr>
+          <w:ilvl w:val="0"/>
+          <w:numId w:val="1"/>
+        </w:numPr>
+      </w:pPr>
+      <w:r>
+        <w:t>Middleware runs from the top of our app.js page to the bottom until we finish the process or explicitly send a response to the browser</w:t>
+      </w:r>
+    </w:p>
+    <w:p>
+      <w:pPr>
+        <w:pStyle w:val="ListParagraph"/>
+        <w:numPr>
+          <w:ilvl w:val="0"/>
+          <w:numId w:val="1"/>
+        </w:numPr>
+      </w:pPr>
+      <w:r>
+        <w:t>Ex:</w:t>
+      </w:r>
+    </w:p>
+    <w:p>
+      <w:pPr>
+        <w:pStyle w:val="ListParagraph"/>
+        <w:numPr>
+          <w:ilvl w:val="1"/>
+          <w:numId w:val="1"/>
+        </w:numPr>
+      </w:pPr>
+      <w:r>
+        <w:lastRenderedPageBreak/>
+        <w:drawing>
+          <wp:inline distT="0" distB="0" distL="0" distR="0" wp14:anchorId="331AF8C0" wp14:editId="77454A6F">
+            <wp:extent cx="4294867" cy="2055987"/>
+            <wp:effectExtent l="0" t="0" r="0" b="1905"/>
+            <wp:docPr id="39" name="Picture 39" descr="A screenshot of a computer&#10;&#10;Description automatically generated with medium confidence"/>
+            <wp:cNvGraphicFramePr>
+              <a:graphicFrameLocks xmlns:a="http://schemas.openxmlformats.org/drawingml/2006/main" noChangeAspect="1"/>
+            </wp:cNvGraphicFramePr>
+            <a:graphic xmlns:a="http://schemas.openxmlformats.org/drawingml/2006/main">
+              <a:graphicData uri="http://schemas.openxmlformats.org/drawingml/2006/picture">
+                <pic:pic xmlns:pic="http://schemas.openxmlformats.org/drawingml/2006/picture">
+                  <pic:nvPicPr>
+                    <pic:cNvPr id="39" name="Picture 39" descr="A screenshot of a computer&#10;&#10;Description automatically generated with medium confidence"/>
+                    <pic:cNvPicPr/>
+                  </pic:nvPicPr>
+                  <pic:blipFill>
+                    <a:blip r:embed="rId50"/>
+                    <a:stretch>
+                      <a:fillRect/>
+                    </a:stretch>
+                  </pic:blipFill>
+                  <pic:spPr>
+                    <a:xfrm>
+                      <a:off x="0" y="0"/>
+                      <a:ext cx="4304111" cy="2060412"/>
+                    </a:xfrm>
+                    <a:prstGeom prst="rect">
+                      <a:avLst/>
+                    </a:prstGeom>
+                  </pic:spPr>
+                </pic:pic>
+              </a:graphicData>
+            </a:graphic>
+          </wp:inline>
+        </w:drawing>
+      </w:r>
+    </w:p>
+    <w:p>
+      <w:pPr>
+        <w:pStyle w:val="ListParagraph"/>
+        <w:numPr>
+          <w:ilvl w:val="1"/>
+          <w:numId w:val="1"/>
+        </w:numPr>
+      </w:pPr>
+      <w:r>
+        <w:t xml:space="preserve">If we go the </w:t>
+      </w:r>
+      <w:proofErr w:type="spellStart"/>
+      <w:r>
+        <w:t>the</w:t>
+      </w:r>
+      <w:proofErr w:type="spellEnd"/>
+      <w:r>
+        <w:t xml:space="preserve"> ‘/’ route, the request is sent to the server.</w:t>
+      </w:r>
+    </w:p>
+    <w:p>
+      <w:pPr>
+        <w:pStyle w:val="ListParagraph"/>
+        <w:numPr>
+          <w:ilvl w:val="1"/>
+          <w:numId w:val="1"/>
+        </w:numPr>
+      </w:pPr>
+      <w:r>
+        <w:t xml:space="preserve">The first piece of middleware is the </w:t>
+      </w:r>
+      <w:proofErr w:type="gramStart"/>
+      <w:r>
+        <w:t>use(</w:t>
+      </w:r>
+      <w:proofErr w:type="gramEnd"/>
+      <w:r>
+        <w:t xml:space="preserve">) method which gets executed </w:t>
+      </w:r>
+    </w:p>
+    <w:p>
+      <w:pPr>
+        <w:pStyle w:val="ListParagraph"/>
+        <w:numPr>
+          <w:ilvl w:val="1"/>
+          <w:numId w:val="1"/>
+        </w:numPr>
+      </w:pPr>
+      <w:r>
+        <w:t xml:space="preserve">The second piece of middleware is the </w:t>
+      </w:r>
+      <w:proofErr w:type="gramStart"/>
+      <w:r>
+        <w:t>get(</w:t>
+      </w:r>
+      <w:proofErr w:type="gramEnd"/>
+      <w:r>
+        <w:t>‘/’) method which gets executed.</w:t>
+      </w:r>
+      <w:r>
+        <w:t xml:space="preserve"> Since the </w:t>
+      </w:r>
+      <w:proofErr w:type="gramStart"/>
+      <w:r>
+        <w:t>get(</w:t>
+      </w:r>
+      <w:proofErr w:type="gramEnd"/>
+      <w:r>
+        <w:t xml:space="preserve">‘/’) method’s route of ‘/’ matches the request’s route of ‘/’, we send a response to the browser. Since a response is sent, no other middleware is executed so the bottom </w:t>
+      </w:r>
+      <w:proofErr w:type="spellStart"/>
+      <w:proofErr w:type="gramStart"/>
+      <w:r>
+        <w:t>app.use</w:t>
+      </w:r>
+      <w:proofErr w:type="spellEnd"/>
+      <w:r>
+        <w:t>(</w:t>
+      </w:r>
+      <w:proofErr w:type="gramEnd"/>
+      <w:r>
+        <w:t>) function is not executed.</w:t>
+      </w:r>
+    </w:p>
+    <w:p>
+      <w:pPr>
+        <w:pStyle w:val="ListParagraph"/>
+        <w:numPr>
+          <w:ilvl w:val="0"/>
+          <w:numId w:val="1"/>
+        </w:numPr>
+      </w:pPr>
+      <w:r>
+        <w:t>Examples of middleware:</w:t>
+      </w:r>
+    </w:p>
+    <w:p>
+      <w:pPr>
+        <w:pStyle w:val="ListParagraph"/>
+        <w:numPr>
+          <w:ilvl w:val="1"/>
+          <w:numId w:val="1"/>
+        </w:numPr>
+      </w:pPr>
+      <w:r>
+        <w:t>Logger middleware to log details of every request</w:t>
+      </w:r>
+    </w:p>
+    <w:p>
+      <w:pPr>
+        <w:pStyle w:val="ListParagraph"/>
+        <w:numPr>
+          <w:ilvl w:val="1"/>
+          <w:numId w:val="1"/>
+        </w:numPr>
+      </w:pPr>
+      <w:r>
+        <w:t>Authentication check middleware for protected routes</w:t>
+      </w:r>
+    </w:p>
+    <w:p>
+      <w:pPr>
+        <w:pStyle w:val="ListParagraph"/>
+        <w:numPr>
+          <w:ilvl w:val="1"/>
+          <w:numId w:val="1"/>
+        </w:numPr>
+      </w:pPr>
+      <w:r>
+        <w:t xml:space="preserve">Middleware to parse </w:t>
+      </w:r>
+      <w:proofErr w:type="spellStart"/>
+      <w:r>
+        <w:t>json</w:t>
+      </w:r>
+      <w:proofErr w:type="spellEnd"/>
+      <w:r>
+        <w:t xml:space="preserve"> data from post requests</w:t>
+      </w:r>
+    </w:p>
+    <w:p>
+      <w:pPr>
+        <w:pStyle w:val="ListParagraph"/>
+        <w:numPr>
+          <w:ilvl w:val="1"/>
+          <w:numId w:val="1"/>
+        </w:numPr>
+      </w:pPr>
+      <w:r>
+        <w:t>Return 404 pages</w:t>
+      </w:r>
+    </w:p>
+    <w:p>
+      <w:pPr>
+        <w:pStyle w:val="ListParagraph"/>
+        <w:numPr>
+          <w:ilvl w:val="0"/>
+          <w:numId w:val="1"/>
+        </w:numPr>
+      </w:pPr>
+      <w:r>
+        <w:t>Ex:</w:t>
+      </w:r>
+    </w:p>
+    <w:p>
+      <w:pPr>
+        <w:pStyle w:val="ListParagraph"/>
+        <w:numPr>
+          <w:ilvl w:val="1"/>
+          <w:numId w:val="1"/>
+        </w:numPr>
+      </w:pPr>
+      <w:r>
+        <w:t>App.js:</w:t>
+      </w:r>
+    </w:p>
+    <w:p>
+      <w:pPr>
+        <w:pStyle w:val="ListParagraph"/>
+        <w:numPr>
+          <w:ilvl w:val="1"/>
+          <w:numId w:val="1"/>
+        </w:numPr>
+      </w:pPr>
+      <w:r>
+        <w:drawing>
+          <wp:inline distT="0" distB="0" distL="0" distR="0" wp14:anchorId="6ACDE7E3" wp14:editId="7705A507">
+            <wp:extent cx="4579831" cy="4572000"/>
+            <wp:effectExtent l="0" t="0" r="0" b="0"/>
+            <wp:docPr id="40" name="Picture 40" descr="Text&#10;&#10;Description automatically generated"/>
+            <wp:cNvGraphicFramePr>
+              <a:graphicFrameLocks xmlns:a="http://schemas.openxmlformats.org/drawingml/2006/main" noChangeAspect="1"/>
+            </wp:cNvGraphicFramePr>
+            <a:graphic xmlns:a="http://schemas.openxmlformats.org/drawingml/2006/main">
+              <a:graphicData uri="http://schemas.openxmlformats.org/drawingml/2006/picture">
+                <pic:pic xmlns:pic="http://schemas.openxmlformats.org/drawingml/2006/picture">
+                  <pic:nvPicPr>
+                    <pic:cNvPr id="40" name="Picture 40" descr="Text&#10;&#10;Description automatically generated"/>
+                    <pic:cNvPicPr/>
+                  </pic:nvPicPr>
+                  <pic:blipFill>
+                    <a:blip r:embed="rId51"/>
+                    <a:stretch>
+                      <a:fillRect/>
+                    </a:stretch>
+                  </pic:blipFill>
+                  <pic:spPr>
+                    <a:xfrm>
+                      <a:off x="0" y="0"/>
+                      <a:ext cx="4581554" cy="4573720"/>
+                    </a:xfrm>
+                    <a:prstGeom prst="rect">
+                      <a:avLst/>
+                    </a:prstGeom>
+                  </pic:spPr>
+                </pic:pic>
+              </a:graphicData>
+            </a:graphic>
+          </wp:inline>
+        </w:drawing>
+      </w:r>
+    </w:p>
+    <w:p>
+      <w:pPr>
+        <w:pStyle w:val="ListParagraph"/>
+        <w:numPr>
+          <w:ilvl w:val="1"/>
+          <w:numId w:val="1"/>
+        </w:numPr>
+      </w:pPr>
+      <w:r>
+        <w:t xml:space="preserve">Suppose we go to </w:t>
+      </w:r>
+      <w:hyperlink r:id="rId52" w:history="1">
+        <w:r>
+          <w:rPr>
+            <w:rStyle w:val="Hyperlink"/>
+          </w:rPr>
+          <w:t>http://localhost:3000/</w:t>
+        </w:r>
+      </w:hyperlink>
+      <w:r>
+        <w:t xml:space="preserve"> </w:t>
+      </w:r>
+    </w:p>
+    <w:p>
+      <w:pPr>
+        <w:pStyle w:val="ListParagraph"/>
+        <w:numPr>
+          <w:ilvl w:val="1"/>
+          <w:numId w:val="1"/>
+        </w:numPr>
+      </w:pPr>
+      <w:r>
+        <w:lastRenderedPageBreak/>
+        <w:t xml:space="preserve">We made a request, and we start from the top of the app.js file and make our way down. </w:t>
+      </w:r>
+    </w:p>
+    <w:p>
+      <w:pPr>
+        <w:pStyle w:val="ListParagraph"/>
+        <w:numPr>
+          <w:ilvl w:val="1"/>
+          <w:numId w:val="1"/>
+        </w:numPr>
+      </w:pPr>
+      <w:r>
+        <w:t xml:space="preserve">The first piece of middleware is the </w:t>
+      </w:r>
+      <w:proofErr w:type="gramStart"/>
+      <w:r>
+        <w:t>use(</w:t>
+      </w:r>
+      <w:proofErr w:type="gramEnd"/>
+      <w:r>
+        <w:t>) method which logs out the request’s hostname, path, and method.</w:t>
+      </w:r>
+    </w:p>
+    <w:p>
+      <w:pPr>
+        <w:pStyle w:val="ListParagraph"/>
+        <w:numPr>
+          <w:ilvl w:val="1"/>
+          <w:numId w:val="1"/>
+        </w:numPr>
+      </w:pPr>
+      <w:r>
+        <w:t>Output:</w:t>
+      </w:r>
+    </w:p>
+    <w:p>
+      <w:pPr>
+        <w:pStyle w:val="ListParagraph"/>
+        <w:numPr>
+          <w:ilvl w:val="1"/>
+          <w:numId w:val="1"/>
+        </w:numPr>
+      </w:pPr>
+      <w:r>
+        <w:drawing>
+          <wp:inline distT="0" distB="0" distL="0" distR="0" wp14:anchorId="73F57EFA" wp14:editId="2C153A8D">
+            <wp:extent cx="2191056" cy="800212"/>
+            <wp:effectExtent l="0" t="0" r="0" b="0"/>
+            <wp:docPr id="41" name="Picture 41" descr="A screenshot of a computer&#10;&#10;Description automatically generated with medium confidence"/>
+            <wp:cNvGraphicFramePr>
+              <a:graphicFrameLocks xmlns:a="http://schemas.openxmlformats.org/drawingml/2006/main" noChangeAspect="1"/>
+            </wp:cNvGraphicFramePr>
+            <a:graphic xmlns:a="http://schemas.openxmlformats.org/drawingml/2006/main">
+              <a:graphicData uri="http://schemas.openxmlformats.org/drawingml/2006/picture">
+                <pic:pic xmlns:pic="http://schemas.openxmlformats.org/drawingml/2006/picture">
+                  <pic:nvPicPr>
+                    <pic:cNvPr id="41" name="Picture 41" descr="A screenshot of a computer&#10;&#10;Description automatically generated with medium confidence"/>
+                    <pic:cNvPicPr/>
+                  </pic:nvPicPr>
+                  <pic:blipFill>
+                    <a:blip r:embed="rId53"/>
+                    <a:stretch>
+                      <a:fillRect/>
+                    </a:stretch>
+                  </pic:blipFill>
+                  <pic:spPr>
+                    <a:xfrm>
+                      <a:off x="0" y="0"/>
+                      <a:ext cx="2191056" cy="800212"/>
+                    </a:xfrm>
+                    <a:prstGeom prst="rect">
+                      <a:avLst/>
+                    </a:prstGeom>
+                  </pic:spPr>
+                </pic:pic>
+              </a:graphicData>
+            </a:graphic>
+          </wp:inline>
+        </w:drawing>
+      </w:r>
+    </w:p>
+    <w:p>
+      <w:pPr>
+        <w:pStyle w:val="ListParagraph"/>
+        <w:numPr>
+          <w:ilvl w:val="1"/>
+          <w:numId w:val="1"/>
+        </w:numPr>
+      </w:pPr>
+      <w:r>
+        <w:t xml:space="preserve">However, if we check the browser, we see that a response is never sent back. This is because after we run the </w:t>
+      </w:r>
+      <w:proofErr w:type="gramStart"/>
+      <w:r>
+        <w:t>use(</w:t>
+      </w:r>
+      <w:proofErr w:type="gramEnd"/>
+      <w:r>
+        <w:t>) method which is the first piece of middleware, express doesn’t know how to move on to the next piece of middleware which is the get(‘/’) method.</w:t>
+      </w:r>
+    </w:p>
+    <w:p>
+      <w:proofErr w:type="gramStart"/>
+      <w:r>
+        <w:t>next(</w:t>
+      </w:r>
+      <w:proofErr w:type="gramEnd"/>
+      <w:r>
+        <w:t xml:space="preserve">) </w:t>
+      </w:r>
+    </w:p>
+    <w:p>
+      <w:pPr>
+        <w:pStyle w:val="ListParagraph"/>
+        <w:numPr>
+          <w:ilvl w:val="0"/>
+          <w:numId w:val="1"/>
+        </w:numPr>
+      </w:pPr>
+      <w:r>
+        <w:t xml:space="preserve">To explicitly tell express to move on the next piece of middleware, we need to use a method called </w:t>
+      </w:r>
+      <w:proofErr w:type="gramStart"/>
+      <w:r>
+        <w:t>next(</w:t>
+      </w:r>
+      <w:proofErr w:type="gramEnd"/>
+      <w:r>
+        <w:t>).</w:t>
+      </w:r>
+    </w:p>
+    <w:p>
+      <w:pPr>
+        <w:pStyle w:val="ListParagraph"/>
+        <w:numPr>
+          <w:ilvl w:val="0"/>
+          <w:numId w:val="1"/>
+        </w:numPr>
+      </w:pPr>
+      <w:r>
+        <w:t xml:space="preserve">We get access to this method in the parameters of the callback function of the middleware functions such as </w:t>
+      </w:r>
+      <w:proofErr w:type="gramStart"/>
+      <w:r>
+        <w:t>use(</w:t>
+      </w:r>
+      <w:proofErr w:type="gramEnd"/>
+      <w:r>
+        <w:t>) and get().</w:t>
+      </w:r>
+    </w:p>
+    <w:p>
+      <w:pPr>
+        <w:pStyle w:val="ListParagraph"/>
+        <w:numPr>
+          <w:ilvl w:val="0"/>
+          <w:numId w:val="1"/>
+        </w:numPr>
+      </w:pPr>
+      <w:r>
+        <w:t xml:space="preserve">We can then execute </w:t>
+      </w:r>
+      <w:r>
+        <w:t xml:space="preserve">this </w:t>
+      </w:r>
+      <w:proofErr w:type="gramStart"/>
+      <w:r>
+        <w:t>next(</w:t>
+      </w:r>
+      <w:proofErr w:type="gramEnd"/>
+      <w:r>
+        <w:t>) method inside the callback function.</w:t>
+      </w:r>
+    </w:p>
+    <w:p>
+      <w:pPr>
+        <w:pStyle w:val="ListParagraph"/>
+        <w:numPr>
+          <w:ilvl w:val="0"/>
+          <w:numId w:val="1"/>
+        </w:numPr>
+      </w:pPr>
+      <w:r>
+        <w:t>Ex:</w:t>
+      </w:r>
+    </w:p>
+    <w:p>
+      <w:pPr>
+        <w:pStyle w:val="ListParagraph"/>
+        <w:numPr>
+          <w:ilvl w:val="1"/>
+          <w:numId w:val="1"/>
+        </w:numPr>
+      </w:pPr>
+      <w:r>
+        <w:drawing>
+          <wp:inline distT="0" distB="0" distL="0" distR="0" wp14:anchorId="20A7B3D7" wp14:editId="11371084">
+            <wp:extent cx="2714625" cy="5476597"/>
+            <wp:effectExtent l="0" t="0" r="0" b="0"/>
+            <wp:docPr id="42" name="Picture 42" descr="A screenshot of a computer&#10;&#10;Description automatically generated with medium confidence"/>
+            <wp:cNvGraphicFramePr>
+              <a:graphicFrameLocks xmlns:a="http://schemas.openxmlformats.org/drawingml/2006/main" noChangeAspect="1"/>
+            </wp:cNvGraphicFramePr>
+            <a:graphic xmlns:a="http://schemas.openxmlformats.org/drawingml/2006/main">
+              <a:graphicData uri="http://schemas.openxmlformats.org/drawingml/2006/picture">
+                <pic:pic xmlns:pic="http://schemas.openxmlformats.org/drawingml/2006/picture">
+                  <pic:nvPicPr>
+                    <pic:cNvPr id="42" name="Picture 42" descr="A screenshot of a computer&#10;&#10;Description automatically generated with medium confidence"/>
+                    <pic:cNvPicPr/>
+                  </pic:nvPicPr>
+                  <pic:blipFill>
+                    <a:blip r:embed="rId54"/>
+                    <a:stretch>
+                      <a:fillRect/>
+                    </a:stretch>
+                  </pic:blipFill>
+                  <pic:spPr>
+                    <a:xfrm>
+                      <a:off x="0" y="0"/>
+                      <a:ext cx="2729637" cy="5506882"/>
+                    </a:xfrm>
+                    <a:prstGeom prst="rect">
+                      <a:avLst/>
+                    </a:prstGeom>
+                  </pic:spPr>
+                </pic:pic>
+              </a:graphicData>
+            </a:graphic>
+          </wp:inline>
+        </w:drawing>
+      </w:r>
+    </w:p>
+    <w:p>
+      <w:pPr>
+        <w:pStyle w:val="ListParagraph"/>
+        <w:numPr>
+          <w:ilvl w:val="1"/>
+          <w:numId w:val="1"/>
+        </w:numPr>
+      </w:pPr>
+      <w:r>
+        <w:t xml:space="preserve">If we go to </w:t>
+      </w:r>
+      <w:hyperlink r:id="rId55" w:history="1">
+        <w:r>
+          <w:rPr>
+            <w:rStyle w:val="Hyperlink"/>
+          </w:rPr>
+          <w:t>http://localhost:3000/</w:t>
+        </w:r>
+      </w:hyperlink>
+      <w:r>
+        <w:t>, we get the following logged to the console:</w:t>
+      </w:r>
+    </w:p>
+    <w:p>
+      <w:pPr>
+        <w:pStyle w:val="ListParagraph"/>
+        <w:numPr>
+          <w:ilvl w:val="1"/>
+          <w:numId w:val="1"/>
+        </w:numPr>
+      </w:pPr>
+      <w:r>
+        <w:lastRenderedPageBreak/>
+        <w:drawing>
+          <wp:inline distT="0" distB="0" distL="0" distR="0" wp14:anchorId="0C6A76DD" wp14:editId="6B5EBD65">
+            <wp:extent cx="1200318" cy="666843"/>
+            <wp:effectExtent l="0" t="0" r="0" b="0"/>
+            <wp:docPr id="43" name="Picture 43" descr="Text&#10;&#10;Description automatically generated"/>
+            <wp:cNvGraphicFramePr>
+              <a:graphicFrameLocks xmlns:a="http://schemas.openxmlformats.org/drawingml/2006/main" noChangeAspect="1"/>
+            </wp:cNvGraphicFramePr>
+            <a:graphic xmlns:a="http://schemas.openxmlformats.org/drawingml/2006/main">
+              <a:graphicData uri="http://schemas.openxmlformats.org/drawingml/2006/picture">
+                <pic:pic xmlns:pic="http://schemas.openxmlformats.org/drawingml/2006/picture">
+                  <pic:nvPicPr>
+                    <pic:cNvPr id="43" name="Picture 43" descr="Text&#10;&#10;Description automatically generated"/>
+                    <pic:cNvPicPr/>
+                  </pic:nvPicPr>
+                  <pic:blipFill>
+                    <a:blip r:embed="rId56"/>
+                    <a:stretch>
+                      <a:fillRect/>
+                    </a:stretch>
+                  </pic:blipFill>
+                  <pic:spPr>
+                    <a:xfrm>
+                      <a:off x="0" y="0"/>
+                      <a:ext cx="1200318" cy="666843"/>
+                    </a:xfrm>
+                    <a:prstGeom prst="rect">
+                      <a:avLst/>
+                    </a:prstGeom>
+                  </pic:spPr>
+                </pic:pic>
+              </a:graphicData>
+            </a:graphic>
+          </wp:inline>
+        </w:drawing>
+      </w:r>
+    </w:p>
+    <w:p>
+      <w:pPr>
+        <w:pStyle w:val="ListParagraph"/>
+        <w:numPr>
+          <w:ilvl w:val="1"/>
+          <w:numId w:val="1"/>
+        </w:numPr>
+      </w:pPr>
+      <w:proofErr w:type="gramStart"/>
+      <w:r>
+        <w:t>We</w:t>
+      </w:r>
+      <w:proofErr w:type="gramEnd"/>
+      <w:r>
+        <w:t xml:space="preserve"> also the get the ‘</w:t>
+      </w:r>
+      <w:proofErr w:type="spellStart"/>
+      <w:r>
+        <w:t>index.ejs</w:t>
+      </w:r>
+      <w:proofErr w:type="spellEnd"/>
+      <w:r>
+        <w:t>’ file converted to an HTML file and rendered in the browser.</w:t>
+      </w:r>
+    </w:p>
+    <w:p>
+      <w:pPr>
+        <w:pStyle w:val="ListParagraph"/>
+        <w:numPr>
+          <w:ilvl w:val="1"/>
+          <w:numId w:val="1"/>
+        </w:numPr>
+      </w:pPr>
+      <w:r>
+        <w:t xml:space="preserve">We start from the top of the file and reach the first </w:t>
+      </w:r>
+      <w:proofErr w:type="spellStart"/>
+      <w:proofErr w:type="gramStart"/>
+      <w:r>
+        <w:t>app.use</w:t>
+      </w:r>
+      <w:proofErr w:type="spellEnd"/>
+      <w:r>
+        <w:t>(</w:t>
+      </w:r>
+      <w:proofErr w:type="gramEnd"/>
+      <w:r>
+        <w:t xml:space="preserve">) method. In this method, we log out information about the request in the console and tell express to go move on to the next piece of middleware via the </w:t>
+      </w:r>
+      <w:proofErr w:type="gramStart"/>
+      <w:r>
+        <w:t>next(</w:t>
+      </w:r>
+      <w:proofErr w:type="gramEnd"/>
+      <w:r>
+        <w:t xml:space="preserve">) method. </w:t>
+      </w:r>
+    </w:p>
+    <w:p>
+      <w:pPr>
+        <w:pStyle w:val="ListParagraph"/>
+        <w:numPr>
+          <w:ilvl w:val="1"/>
+          <w:numId w:val="1"/>
+        </w:numPr>
+      </w:pPr>
+      <w:r>
+        <w:t xml:space="preserve">We then move on to the </w:t>
+      </w:r>
+      <w:proofErr w:type="spellStart"/>
+      <w:proofErr w:type="gramStart"/>
+      <w:r>
+        <w:t>app.get</w:t>
+      </w:r>
+      <w:proofErr w:type="spellEnd"/>
+      <w:r>
+        <w:t>(</w:t>
+      </w:r>
+      <w:proofErr w:type="gramEnd"/>
+      <w:r>
+        <w:t xml:space="preserve">‘/’) method which is the following piece of middleware. Since the </w:t>
+      </w:r>
+      <w:proofErr w:type="gramStart"/>
+      <w:r>
+        <w:t>get(</w:t>
+      </w:r>
+      <w:proofErr w:type="gramEnd"/>
+      <w:r>
+        <w:t xml:space="preserve">‘/’) method’s route of ‘/’ matches the request’s route of ‘/’, the get() method’s callback function is executed. </w:t>
+      </w:r>
+      <w:r>
+        <w:t>S</w:t>
+      </w:r>
+      <w:r>
+        <w:t xml:space="preserve">ince a response </w:t>
+      </w:r>
+      <w:r>
+        <w:t>was</w:t>
+      </w:r>
+      <w:r>
+        <w:t xml:space="preserve"> sent</w:t>
+      </w:r>
+      <w:r>
+        <w:t xml:space="preserve"> inside the </w:t>
+      </w:r>
+      <w:proofErr w:type="gramStart"/>
+      <w:r>
+        <w:t>get(</w:t>
+      </w:r>
+      <w:proofErr w:type="gramEnd"/>
+      <w:r>
+        <w:t>‘/’) method’s callback, the following middleware is not executed so ‘some random middleware is not logged’</w:t>
+      </w:r>
+    </w:p>
+    <w:p>
+      <w:pPr>
+        <w:pStyle w:val="ListParagraph"/>
+        <w:numPr>
+          <w:ilvl w:val="1"/>
+          <w:numId w:val="1"/>
+        </w:numPr>
+      </w:pPr>
+    </w:p>
+    <w:p>
+      <w:pPr>
+        <w:pStyle w:val="ListParagraph"/>
+        <w:numPr>
+          <w:ilvl w:val="1"/>
+          <w:numId w:val="1"/>
+        </w:numPr>
+      </w:pPr>
+      <w:r>
+        <w:t xml:space="preserve">If we go to </w:t>
+      </w:r>
+      <w:hyperlink r:id="rId57" w:history="1">
+        <w:r>
+          <w:rPr>
+            <w:rStyle w:val="Hyperlink"/>
+          </w:rPr>
+          <w:t>http://localhost:3000/about</w:t>
+        </w:r>
+      </w:hyperlink>
+      <w:r>
+        <w:t>, we get the following logged to the console:</w:t>
+      </w:r>
+    </w:p>
+    <w:p>
+      <w:pPr>
+        <w:pStyle w:val="ListParagraph"/>
+        <w:numPr>
+          <w:ilvl w:val="1"/>
+          <w:numId w:val="1"/>
+        </w:numPr>
+      </w:pPr>
+      <w:r>
+        <w:drawing>
+          <wp:inline distT="0" distB="0" distL="0" distR="0" wp14:anchorId="18BD153C" wp14:editId="28E46827">
+            <wp:extent cx="1571844" cy="828791"/>
+            <wp:effectExtent l="0" t="0" r="0" b="9525"/>
+            <wp:docPr id="44" name="Picture 44" descr="Text&#10;&#10;Description automatically generated"/>
+            <wp:cNvGraphicFramePr>
+              <a:graphicFrameLocks xmlns:a="http://schemas.openxmlformats.org/drawingml/2006/main" noChangeAspect="1"/>
+            </wp:cNvGraphicFramePr>
+            <a:graphic xmlns:a="http://schemas.openxmlformats.org/drawingml/2006/main">
+              <a:graphicData uri="http://schemas.openxmlformats.org/drawingml/2006/picture">
+                <pic:pic xmlns:pic="http://schemas.openxmlformats.org/drawingml/2006/picture">
+                  <pic:nvPicPr>
+                    <pic:cNvPr id="44" name="Picture 44" descr="Text&#10;&#10;Description automatically generated"/>
+                    <pic:cNvPicPr/>
+                  </pic:nvPicPr>
+                  <pic:blipFill>
+                    <a:blip r:embed="rId58"/>
+                    <a:stretch>
+                      <a:fillRect/>
+                    </a:stretch>
+                  </pic:blipFill>
+                  <pic:spPr>
+                    <a:xfrm>
+                      <a:off x="0" y="0"/>
+                      <a:ext cx="1571844" cy="828791"/>
+                    </a:xfrm>
+                    <a:prstGeom prst="rect">
+                      <a:avLst/>
+                    </a:prstGeom>
+                  </pic:spPr>
+                </pic:pic>
+              </a:graphicData>
+            </a:graphic>
+          </wp:inline>
+        </w:drawing>
+      </w:r>
+    </w:p>
+    <w:p>
+      <w:pPr>
+        <w:pStyle w:val="ListParagraph"/>
+        <w:numPr>
+          <w:ilvl w:val="1"/>
+          <w:numId w:val="1"/>
+        </w:numPr>
+      </w:pPr>
+      <w:proofErr w:type="gramStart"/>
+      <w:r>
+        <w:t>We</w:t>
+      </w:r>
+      <w:proofErr w:type="gramEnd"/>
+      <w:r>
+        <w:t xml:space="preserve"> also the get the ‘</w:t>
+      </w:r>
+      <w:proofErr w:type="spellStart"/>
+      <w:r>
+        <w:t>about</w:t>
+      </w:r>
+      <w:r>
+        <w:t>.ejs</w:t>
+      </w:r>
+      <w:proofErr w:type="spellEnd"/>
+      <w:r>
+        <w:t>’ file converted to an HTML file and rendered in the browser.</w:t>
+      </w:r>
+    </w:p>
+    <w:p>
+      <w:pPr>
+        <w:pStyle w:val="ListParagraph"/>
+        <w:numPr>
+          <w:ilvl w:val="1"/>
+          <w:numId w:val="1"/>
+        </w:numPr>
+      </w:pPr>
+      <w:r>
+        <w:t xml:space="preserve">We start from the top of the file and reach the first </w:t>
+      </w:r>
+      <w:proofErr w:type="spellStart"/>
+      <w:proofErr w:type="gramStart"/>
+      <w:r>
+        <w:t>app.use</w:t>
+      </w:r>
+      <w:proofErr w:type="spellEnd"/>
+      <w:r>
+        <w:t>(</w:t>
+      </w:r>
+      <w:proofErr w:type="gramEnd"/>
+      <w:r>
+        <w:t xml:space="preserve">) method. In this method, we log out information about the request in the console and tell express to go move on to the next piece of middleware via the </w:t>
+      </w:r>
+      <w:proofErr w:type="gramStart"/>
+      <w:r>
+        <w:t>next(</w:t>
+      </w:r>
+      <w:proofErr w:type="gramEnd"/>
+      <w:r>
+        <w:t xml:space="preserve">) method. </w:t>
+      </w:r>
+    </w:p>
+    <w:p>
+      <w:pPr>
+        <w:pStyle w:val="ListParagraph"/>
+        <w:numPr>
+          <w:ilvl w:val="1"/>
+          <w:numId w:val="1"/>
+        </w:numPr>
+      </w:pPr>
+      <w:r>
+        <w:t xml:space="preserve">We then move on to the </w:t>
+      </w:r>
+      <w:proofErr w:type="spellStart"/>
+      <w:proofErr w:type="gramStart"/>
+      <w:r>
+        <w:t>app.get</w:t>
+      </w:r>
+      <w:proofErr w:type="spellEnd"/>
+      <w:r>
+        <w:t>(</w:t>
+      </w:r>
+      <w:proofErr w:type="gramEnd"/>
+      <w:r>
+        <w:t xml:space="preserve">‘/’) method which is the following piece of middleware. Since the </w:t>
+      </w:r>
+      <w:proofErr w:type="gramStart"/>
+      <w:r>
+        <w:t>get(</w:t>
+      </w:r>
+      <w:proofErr w:type="gramEnd"/>
+      <w:r>
+        <w:t xml:space="preserve">‘/’) method’s route of ‘/’ </w:t>
+      </w:r>
+      <w:r>
+        <w:t xml:space="preserve">does not </w:t>
+      </w:r>
+      <w:r>
+        <w:t xml:space="preserve">matches the request’s route of ‘/’, </w:t>
+      </w:r>
+      <w:r>
+        <w:t xml:space="preserve">we move on to the next piece of middleware. </w:t>
+      </w:r>
+    </w:p>
+    <w:p>
+      <w:pPr>
+        <w:pStyle w:val="ListParagraph"/>
+        <w:numPr>
+          <w:ilvl w:val="1"/>
+          <w:numId w:val="1"/>
+        </w:numPr>
+      </w:pPr>
+      <w:r>
+        <w:t xml:space="preserve">We then move on to the </w:t>
+      </w:r>
+      <w:proofErr w:type="spellStart"/>
+      <w:proofErr w:type="gramStart"/>
+      <w:r>
+        <w:t>app.</w:t>
+      </w:r>
+      <w:r>
+        <w:t>use</w:t>
+      </w:r>
+      <w:proofErr w:type="spellEnd"/>
+      <w:r>
+        <w:t>(</w:t>
+      </w:r>
+      <w:proofErr w:type="gramEnd"/>
+      <w:r>
+        <w:t xml:space="preserve">) method. In this method, we log out </w:t>
+      </w:r>
+      <w:r>
+        <w:t xml:space="preserve">‘some random middleware’ </w:t>
+      </w:r>
+      <w:r>
+        <w:t xml:space="preserve">and tell express to go move on to the next piece of middleware via the </w:t>
+      </w:r>
+      <w:proofErr w:type="gramStart"/>
+      <w:r>
+        <w:t>next(</w:t>
+      </w:r>
+      <w:proofErr w:type="gramEnd"/>
+      <w:r>
+        <w:t xml:space="preserve">) method. </w:t>
+      </w:r>
+    </w:p>
+    <w:p>
+      <w:pPr>
+        <w:pStyle w:val="ListParagraph"/>
+        <w:numPr>
+          <w:ilvl w:val="1"/>
+          <w:numId w:val="1"/>
+        </w:numPr>
+      </w:pPr>
+      <w:r>
+        <w:t xml:space="preserve">We then move on to the </w:t>
+      </w:r>
+      <w:proofErr w:type="spellStart"/>
+      <w:proofErr w:type="gramStart"/>
+      <w:r>
+        <w:t>app.get</w:t>
+      </w:r>
+      <w:proofErr w:type="spellEnd"/>
+      <w:r>
+        <w:t>(</w:t>
+      </w:r>
+      <w:proofErr w:type="gramEnd"/>
+      <w:r>
+        <w:t>‘/’) method which is the following piece of middleware. Since the get(‘/</w:t>
+      </w:r>
+      <w:r>
+        <w:t>about</w:t>
+      </w:r>
+      <w:r>
+        <w:t>’) method’s route of ‘/</w:t>
+      </w:r>
+      <w:r>
+        <w:t>about</w:t>
+      </w:r>
+      <w:r>
+        <w:t>’ matches the request’s route of ‘/</w:t>
+      </w:r>
+      <w:r>
+        <w:t>about</w:t>
+      </w:r>
+      <w:r>
+        <w:t>’, the get(</w:t>
+      </w:r>
+      <w:r>
+        <w:t>‘/about’</w:t>
+      </w:r>
+      <w:r>
+        <w:t>) method’s callback function is executed. Since a response was sent inside the get(‘/</w:t>
+      </w:r>
+      <w:r>
+        <w:t>about</w:t>
+      </w:r>
+      <w:r>
+        <w:t>’) method’s callback, the following middleware is not executed</w:t>
+      </w:r>
+      <w:r>
+        <w:t>.</w:t>
+      </w:r>
+    </w:p>
+    <w:p>
+      <w:pPr>
+        <w:pStyle w:val="ListParagraph"/>
+        <w:numPr>
+          <w:ilvl w:val="0"/>
+          <w:numId w:val="1"/>
+        </w:numPr>
+      </w:pPr>
+      <w:r>
+        <w:t>Ex:</w:t>
+      </w:r>
+    </w:p>
+    <w:p>
+      <w:pPr>
+        <w:pStyle w:val="ListParagraph"/>
+        <w:numPr>
+          <w:ilvl w:val="1"/>
+          <w:numId w:val="1"/>
+        </w:numPr>
+      </w:pPr>
+      <w:r>
+        <w:lastRenderedPageBreak/>
+        <w:drawing>
+          <wp:inline distT="0" distB="0" distL="0" distR="0" wp14:anchorId="2B1C7C52" wp14:editId="491568A2">
+            <wp:extent cx="2362200" cy="4955188"/>
+            <wp:effectExtent l="0" t="0" r="0" b="0"/>
+            <wp:docPr id="45" name="Picture 45" descr="A screenshot of a computer&#10;&#10;Description automatically generated with medium confidence"/>
+            <wp:cNvGraphicFramePr>
+              <a:graphicFrameLocks xmlns:a="http://schemas.openxmlformats.org/drawingml/2006/main" noChangeAspect="1"/>
+            </wp:cNvGraphicFramePr>
+            <a:graphic xmlns:a="http://schemas.openxmlformats.org/drawingml/2006/main">
+              <a:graphicData uri="http://schemas.openxmlformats.org/drawingml/2006/picture">
+                <pic:pic xmlns:pic="http://schemas.openxmlformats.org/drawingml/2006/picture">
+                  <pic:nvPicPr>
+                    <pic:cNvPr id="45" name="Picture 45" descr="A screenshot of a computer&#10;&#10;Description automatically generated with medium confidence"/>
+                    <pic:cNvPicPr/>
+                  </pic:nvPicPr>
+                  <pic:blipFill>
+                    <a:blip r:embed="rId59"/>
+                    <a:stretch>
+                      <a:fillRect/>
+                    </a:stretch>
+                  </pic:blipFill>
+                  <pic:spPr>
+                    <a:xfrm>
+                      <a:off x="0" y="0"/>
+                      <a:ext cx="2373657" cy="4979221"/>
+                    </a:xfrm>
+                    <a:prstGeom prst="rect">
+                      <a:avLst/>
+                    </a:prstGeom>
+                  </pic:spPr>
+                </pic:pic>
+              </a:graphicData>
+            </a:graphic>
+          </wp:inline>
+        </w:drawing>
+      </w:r>
+    </w:p>
+    <w:p>
+      <w:pPr>
+        <w:pStyle w:val="ListParagraph"/>
+        <w:numPr>
+          <w:ilvl w:val="1"/>
+          <w:numId w:val="1"/>
+        </w:numPr>
+      </w:pPr>
+      <w:r>
+        <w:t xml:space="preserve">If we go to </w:t>
+      </w:r>
+      <w:hyperlink r:id="rId60" w:history="1">
+        <w:r>
+          <w:rPr>
+            <w:rStyle w:val="Hyperlink"/>
+          </w:rPr>
+          <w:t>http://localhost:3000/</w:t>
+        </w:r>
+      </w:hyperlink>
+      <w:r>
+        <w:t xml:space="preserve">, </w:t>
+      </w:r>
+      <w:r>
+        <w:t>we get the following logged to the console:</w:t>
+      </w:r>
+      <w:r>
+        <w:t xml:space="preserve"> </w:t>
+      </w:r>
+      <w:r>
+        <w:drawing>
+          <wp:inline distT="0" distB="0" distL="0" distR="0" wp14:anchorId="3CDBFE74" wp14:editId="5EBD6A73">
+            <wp:extent cx="1533739" cy="1124107"/>
+            <wp:effectExtent l="0" t="0" r="9525" b="0"/>
+            <wp:docPr id="46" name="Picture 46" descr="Text&#10;&#10;Description automatically generated"/>
+            <wp:cNvGraphicFramePr>
+              <a:graphicFrameLocks xmlns:a="http://schemas.openxmlformats.org/drawingml/2006/main" noChangeAspect="1"/>
+            </wp:cNvGraphicFramePr>
+            <a:graphic xmlns:a="http://schemas.openxmlformats.org/drawingml/2006/main">
+              <a:graphicData uri="http://schemas.openxmlformats.org/drawingml/2006/picture">
+                <pic:pic xmlns:pic="http://schemas.openxmlformats.org/drawingml/2006/picture">
+                  <pic:nvPicPr>
+                    <pic:cNvPr id="46" name="Picture 46" descr="Text&#10;&#10;Description automatically generated"/>
+                    <pic:cNvPicPr/>
+                  </pic:nvPicPr>
+                  <pic:blipFill>
+                    <a:blip r:embed="rId61"/>
+                    <a:stretch>
+                      <a:fillRect/>
+                    </a:stretch>
+                  </pic:blipFill>
+                  <pic:spPr>
+                    <a:xfrm>
+                      <a:off x="0" y="0"/>
+                      <a:ext cx="1533739" cy="1124107"/>
+                    </a:xfrm>
+                    <a:prstGeom prst="rect">
+                      <a:avLst/>
+                    </a:prstGeom>
+                  </pic:spPr>
+                </pic:pic>
+              </a:graphicData>
+            </a:graphic>
+          </wp:inline>
+        </w:drawing>
+      </w:r>
+    </w:p>
+    <w:p>
+      <w:pPr>
+        <w:pStyle w:val="ListParagraph"/>
+        <w:numPr>
+          <w:ilvl w:val="1"/>
+          <w:numId w:val="1"/>
+        </w:numPr>
+      </w:pPr>
+      <w:r>
+        <w:t xml:space="preserve">We also get the ‘404.ejs’ </w:t>
+      </w:r>
+      <w:r>
+        <w:t>file converted to an HTML file and rendered in the browser.</w:t>
+      </w:r>
+    </w:p>
+    <w:p>
+      <w:pPr>
+        <w:pStyle w:val="ListParagraph"/>
+        <w:numPr>
+          <w:ilvl w:val="1"/>
+          <w:numId w:val="1"/>
+        </w:numPr>
+      </w:pPr>
+      <w:r>
+        <w:t xml:space="preserve">We start from the top of the file and reach the first </w:t>
+      </w:r>
+      <w:proofErr w:type="spellStart"/>
+      <w:proofErr w:type="gramStart"/>
+      <w:r>
+        <w:t>app.use</w:t>
+      </w:r>
+      <w:proofErr w:type="spellEnd"/>
+      <w:r>
+        <w:t>(</w:t>
+      </w:r>
+      <w:proofErr w:type="gramEnd"/>
+      <w:r>
+        <w:t xml:space="preserve">) method. In this method, we log out information about the request in the console and tell express to go move on to the next piece of middleware via the </w:t>
+      </w:r>
+      <w:proofErr w:type="gramStart"/>
+      <w:r>
+        <w:t>next(</w:t>
+      </w:r>
+      <w:proofErr w:type="gramEnd"/>
+      <w:r>
+        <w:t xml:space="preserve">) method. </w:t>
+      </w:r>
+    </w:p>
+    <w:p>
+      <w:pPr>
+        <w:pStyle w:val="ListParagraph"/>
+        <w:numPr>
+          <w:ilvl w:val="1"/>
+          <w:numId w:val="1"/>
+        </w:numPr>
+      </w:pPr>
+      <w:r>
+        <w:t xml:space="preserve">We then move on to the </w:t>
+      </w:r>
+      <w:proofErr w:type="spellStart"/>
+      <w:proofErr w:type="gramStart"/>
+      <w:r>
+        <w:t>app.get</w:t>
+      </w:r>
+      <w:proofErr w:type="spellEnd"/>
+      <w:r>
+        <w:t>(</w:t>
+      </w:r>
+      <w:proofErr w:type="gramEnd"/>
+      <w:r>
+        <w:t xml:space="preserve">‘/’) method which is the following piece of middleware. Since the </w:t>
+      </w:r>
+      <w:proofErr w:type="gramStart"/>
+      <w:r>
+        <w:t>get(</w:t>
+      </w:r>
+      <w:proofErr w:type="gramEnd"/>
+      <w:r>
+        <w:t>‘/’) method’s route of ‘/</w:t>
+      </w:r>
+      <w:r>
+        <w:t xml:space="preserve">’ </w:t>
+      </w:r>
+      <w:r>
+        <w:t xml:space="preserve">matches the request’s route of ‘/’, the get(‘/’) method’s callback function is executed. In this method, we log out </w:t>
+      </w:r>
+      <w:r>
+        <w:t>‘</w:t>
+      </w:r>
+      <w:proofErr w:type="spellStart"/>
+      <w:r>
+        <w:t>Yo</w:t>
+      </w:r>
+      <w:proofErr w:type="spellEnd"/>
+      <w:r>
+        <w:t xml:space="preserve">’ to the console </w:t>
+      </w:r>
+      <w:r>
+        <w:t xml:space="preserve">and tell express to go move on to the next piece of middleware via the </w:t>
+      </w:r>
+      <w:proofErr w:type="gramStart"/>
+      <w:r>
+        <w:t>next(</w:t>
+      </w:r>
+      <w:proofErr w:type="gramEnd"/>
+      <w:r>
+        <w:t xml:space="preserve">) method. </w:t>
+      </w:r>
+    </w:p>
+    <w:p>
+      <w:pPr>
+        <w:pStyle w:val="ListParagraph"/>
+        <w:numPr>
+          <w:ilvl w:val="1"/>
+          <w:numId w:val="1"/>
+        </w:numPr>
+      </w:pPr>
+      <w:r>
+        <w:t xml:space="preserve">We then move on to the </w:t>
+      </w:r>
+      <w:proofErr w:type="spellStart"/>
+      <w:proofErr w:type="gramStart"/>
+      <w:r>
+        <w:t>app.use</w:t>
+      </w:r>
+      <w:proofErr w:type="spellEnd"/>
+      <w:r>
+        <w:t>(</w:t>
+      </w:r>
+      <w:proofErr w:type="gramEnd"/>
+      <w:r>
+        <w:t xml:space="preserve">) method. In this method, we log out ‘some random middleware’ and tell express to go move on to the next piece of middleware via the </w:t>
+      </w:r>
+      <w:proofErr w:type="gramStart"/>
+      <w:r>
+        <w:t>next(</w:t>
+      </w:r>
+      <w:proofErr w:type="gramEnd"/>
+      <w:r>
+        <w:t xml:space="preserve">) method. </w:t>
+      </w:r>
+    </w:p>
+    <w:p>
+      <w:pPr>
+        <w:pStyle w:val="ListParagraph"/>
+        <w:numPr>
+          <w:ilvl w:val="1"/>
+          <w:numId w:val="1"/>
+        </w:numPr>
+      </w:pPr>
+      <w:r>
+        <w:t xml:space="preserve">We then move on to the </w:t>
+      </w:r>
+      <w:proofErr w:type="spellStart"/>
+      <w:proofErr w:type="gramStart"/>
+      <w:r>
+        <w:t>app.get</w:t>
+      </w:r>
+      <w:proofErr w:type="spellEnd"/>
+      <w:r>
+        <w:t>(</w:t>
+      </w:r>
+      <w:proofErr w:type="gramEnd"/>
+      <w:r>
+        <w:t xml:space="preserve">‘/’) method which is the following piece of middleware. Since the get(‘/about’) method’s route of ‘/about’ </w:t>
+      </w:r>
+      <w:r>
+        <w:t xml:space="preserve">does not </w:t>
+      </w:r>
+      <w:r>
+        <w:t>match</w:t>
+      </w:r>
+      <w:r>
+        <w:t xml:space="preserve"> the request’s route of ‘/</w:t>
+      </w:r>
+      <w:r>
+        <w:t>’</w:t>
+      </w:r>
+      <w:r>
+        <w:t xml:space="preserve">, we move on to the next piece of middleware. </w:t>
+      </w:r>
+    </w:p>
+    <w:p>
+      <w:pPr>
+        <w:pStyle w:val="ListParagraph"/>
+        <w:numPr>
+          <w:ilvl w:val="1"/>
+          <w:numId w:val="1"/>
+        </w:numPr>
+      </w:pPr>
+      <w:r>
+        <w:lastRenderedPageBreak/>
+        <w:t xml:space="preserve">We then move on to the </w:t>
+      </w:r>
+      <w:proofErr w:type="spellStart"/>
+      <w:r>
+        <w:t>app.get</w:t>
+      </w:r>
+      <w:proofErr w:type="spellEnd"/>
+      <w:r>
+        <w:t>(‘/</w:t>
+      </w:r>
+      <w:r>
+        <w:t>about-us</w:t>
+      </w:r>
+      <w:r>
+        <w:t>’) method which is the following piece of middleware. Since the get(‘/about</w:t>
+      </w:r>
+      <w:r>
+        <w:t>-us</w:t>
+      </w:r>
+      <w:r>
+        <w:t>’) method’s route of ‘/about</w:t>
+      </w:r>
+      <w:r>
+        <w:t>-us</w:t>
+      </w:r>
+      <w:r>
+        <w:t xml:space="preserve">’ does not </w:t>
+      </w:r>
+      <w:r>
+        <w:t>match</w:t>
+      </w:r>
+      <w:r>
+        <w:t xml:space="preserve"> the request’s route of ‘/</w:t>
+      </w:r>
+      <w:r>
+        <w:t>’</w:t>
+      </w:r>
+      <w:r>
+        <w:t xml:space="preserve">, we move on to the next piece of middleware. </w:t>
+      </w:r>
+    </w:p>
+    <w:p>
+      <w:pPr>
+        <w:pStyle w:val="ListParagraph"/>
+        <w:numPr>
+          <w:ilvl w:val="1"/>
+          <w:numId w:val="1"/>
+        </w:numPr>
+      </w:pPr>
+      <w:r>
+        <w:t xml:space="preserve">We then move on to the </w:t>
+      </w:r>
+      <w:proofErr w:type="spellStart"/>
+      <w:proofErr w:type="gramStart"/>
+      <w:r>
+        <w:t>app.use</w:t>
+      </w:r>
+      <w:proofErr w:type="spellEnd"/>
+      <w:r>
+        <w:t>(</w:t>
+      </w:r>
+      <w:proofErr w:type="gramEnd"/>
+      <w:r>
+        <w:t>) method. In this method, we log out ‘</w:t>
+      </w:r>
+      <w:r>
+        <w:t>YO’</w:t>
+      </w:r>
+      <w:r>
+        <w:t xml:space="preserve"> and </w:t>
+      </w:r>
+      <w:r>
+        <w:t>send a response containing t</w:t>
+      </w:r>
+      <w:r>
+        <w:t xml:space="preserve">he ‘404.ejs’ file. </w:t>
+      </w:r>
+      <w:r>
+        <w:t xml:space="preserve">Since a response was sent inside the </w:t>
+      </w:r>
+      <w:proofErr w:type="gramStart"/>
+      <w:r>
+        <w:t>use(</w:t>
+      </w:r>
+      <w:proofErr w:type="gramEnd"/>
+      <w:r>
+        <w:t xml:space="preserve">) </w:t>
+      </w:r>
+      <w:r>
+        <w:t>method’s callback, the following middleware is not executed.</w:t>
+      </w:r>
+    </w:p>
     <w:sectPr>
       <w:pgSz w:w="12240" w:h="15840"/>
       <w:pgMar w:top="720" w:right="720" w:bottom="720" w:left="720" w:header="708" w:footer="708" w:gutter="0"/>

</xml_diff>

<commit_message>
finished static files middleware
</commit_message>
<xml_diff>
--- a/Express.js/Express.js Notes.docx
+++ b/Express.js/Express.js Notes.docx
@@ -6059,6 +6059,1094 @@
       </w:r>
       <w:r>
         <w:t>method’s callback, the following middleware is not executed.</w:t>
+      </w:r>
+    </w:p>
+    <w:p>
+      <w:pPr>
+        <w:rPr>
+          <w:b/>
+          <w:bCs/>
+          <w:u w:val="single"/>
+        </w:rPr>
+      </w:pPr>
+      <w:r>
+        <w:rPr>
+          <w:b/>
+          <w:bCs/>
+          <w:u w:val="single"/>
+        </w:rPr>
+        <w:t>3</w:t>
+      </w:r>
+      <w:r>
+        <w:rPr>
+          <w:b/>
+          <w:bCs/>
+          <w:u w:val="single"/>
+          <w:vertAlign w:val="superscript"/>
+        </w:rPr>
+        <w:t>rd</w:t>
+      </w:r>
+      <w:r>
+        <w:rPr>
+          <w:b/>
+          <w:bCs/>
+          <w:u w:val="single"/>
+        </w:rPr>
+        <w:t xml:space="preserve"> party middleware</w:t>
+      </w:r>
+    </w:p>
+    <w:p>
+      <w:pPr>
+        <w:pStyle w:val="ListParagraph"/>
+        <w:numPr>
+          <w:ilvl w:val="0"/>
+          <w:numId w:val="1"/>
+        </w:numPr>
+      </w:pPr>
+      <w:r>
+        <w:t>There are many middleware functions that are already created for us to use</w:t>
+      </w:r>
+    </w:p>
+    <w:p>
+      <w:pPr>
+        <w:pStyle w:val="ListParagraph"/>
+        <w:numPr>
+          <w:ilvl w:val="0"/>
+          <w:numId w:val="1"/>
+        </w:numPr>
+      </w:pPr>
+      <w:r>
+        <w:t xml:space="preserve">For example, there’s middleware for logging, security, sessions/cookies validation, </w:t>
+      </w:r>
+      <w:proofErr w:type="spellStart"/>
+      <w:r>
+        <w:t>etc</w:t>
+      </w:r>
+      <w:proofErr w:type="spellEnd"/>
+    </w:p>
+    <w:p>
+      <w:pPr>
+        <w:pStyle w:val="ListParagraph"/>
+        <w:numPr>
+          <w:ilvl w:val="0"/>
+          <w:numId w:val="1"/>
+        </w:numPr>
+      </w:pPr>
+      <w:r>
+        <w:t xml:space="preserve">For example, we can install the </w:t>
+      </w:r>
+      <w:proofErr w:type="spellStart"/>
+      <w:r>
+        <w:t>morgan</w:t>
+      </w:r>
+      <w:proofErr w:type="spellEnd"/>
+      <w:r>
+        <w:t xml:space="preserve"> logging middleware by running ‘npm </w:t>
+      </w:r>
+      <w:proofErr w:type="spellStart"/>
+      <w:r>
+        <w:t>i</w:t>
+      </w:r>
+      <w:proofErr w:type="spellEnd"/>
+      <w:r>
+        <w:t xml:space="preserve"> </w:t>
+      </w:r>
+      <w:proofErr w:type="spellStart"/>
+      <w:r>
+        <w:t>morgan</w:t>
+      </w:r>
+      <w:proofErr w:type="spellEnd"/>
+      <w:r>
+        <w:t xml:space="preserve">’ </w:t>
+      </w:r>
+    </w:p>
+    <w:p>
+      <w:pPr>
+        <w:pStyle w:val="ListParagraph"/>
+        <w:numPr>
+          <w:ilvl w:val="0"/>
+          <w:numId w:val="1"/>
+        </w:numPr>
+      </w:pPr>
+      <w:r>
+        <w:t xml:space="preserve">Now, in our app.js file, we can require the package and invoke the </w:t>
+      </w:r>
+      <w:proofErr w:type="spellStart"/>
+      <w:r>
+        <w:t>morgan</w:t>
+      </w:r>
+      <w:proofErr w:type="spellEnd"/>
+      <w:r>
+        <w:t xml:space="preserve"> function inside an </w:t>
+      </w:r>
+      <w:proofErr w:type="spellStart"/>
+      <w:r>
+        <w:t>app.use</w:t>
+      </w:r>
+      <w:proofErr w:type="spellEnd"/>
+    </w:p>
+    <w:p>
+      <w:pPr>
+        <w:pStyle w:val="ListParagraph"/>
+        <w:numPr>
+          <w:ilvl w:val="0"/>
+          <w:numId w:val="1"/>
+        </w:numPr>
+      </w:pPr>
+      <w:r>
+        <w:drawing>
+          <wp:inline distT="0" distB="0" distL="0" distR="0" wp14:anchorId="7642A800" wp14:editId="6D6108A2">
+            <wp:extent cx="2595267" cy="4124325"/>
+            <wp:effectExtent l="0" t="0" r="0" b="0"/>
+            <wp:docPr id="47" name="Picture 47" descr="Text&#10;&#10;Description automatically generated"/>
+            <wp:cNvGraphicFramePr>
+              <a:graphicFrameLocks xmlns:a="http://schemas.openxmlformats.org/drawingml/2006/main" noChangeAspect="1"/>
+            </wp:cNvGraphicFramePr>
+            <a:graphic xmlns:a="http://schemas.openxmlformats.org/drawingml/2006/main">
+              <a:graphicData uri="http://schemas.openxmlformats.org/drawingml/2006/picture">
+                <pic:pic xmlns:pic="http://schemas.openxmlformats.org/drawingml/2006/picture">
+                  <pic:nvPicPr>
+                    <pic:cNvPr id="47" name="Picture 47" descr="Text&#10;&#10;Description automatically generated"/>
+                    <pic:cNvPicPr/>
+                  </pic:nvPicPr>
+                  <pic:blipFill>
+                    <a:blip r:embed="rId62"/>
+                    <a:stretch>
+                      <a:fillRect/>
+                    </a:stretch>
+                  </pic:blipFill>
+                  <pic:spPr>
+                    <a:xfrm>
+                      <a:off x="0" y="0"/>
+                      <a:ext cx="2599427" cy="4130936"/>
+                    </a:xfrm>
+                    <a:prstGeom prst="rect">
+                      <a:avLst/>
+                    </a:prstGeom>
+                  </pic:spPr>
+                </pic:pic>
+              </a:graphicData>
+            </a:graphic>
+          </wp:inline>
+        </w:drawing>
+      </w:r>
+    </w:p>
+    <w:p>
+      <w:pPr>
+        <w:pStyle w:val="ListParagraph"/>
+        <w:numPr>
+          <w:ilvl w:val="0"/>
+          <w:numId w:val="1"/>
+        </w:numPr>
+      </w:pPr>
+      <w:r>
+        <w:t xml:space="preserve">Now if we go to </w:t>
+      </w:r>
+      <w:hyperlink r:id="rId63" w:history="1">
+        <w:r>
+          <w:rPr>
+            <w:rStyle w:val="Hyperlink"/>
+          </w:rPr>
+          <w:t>http://localhost:3000/</w:t>
+        </w:r>
+      </w:hyperlink>
+      <w:r>
+        <w:t>, we see the following logged to the console:</w:t>
+      </w:r>
+    </w:p>
+    <w:p>
+      <w:pPr>
+        <w:pStyle w:val="ListParagraph"/>
+        <w:numPr>
+          <w:ilvl w:val="0"/>
+          <w:numId w:val="1"/>
+        </w:numPr>
+      </w:pPr>
+      <w:r>
+        <w:drawing>
+          <wp:inline distT="0" distB="0" distL="0" distR="0" wp14:anchorId="2BEE8940" wp14:editId="79142A9F">
+            <wp:extent cx="2229161" cy="381053"/>
+            <wp:effectExtent l="0" t="0" r="0" b="0"/>
+            <wp:docPr id="48" name="Picture 48"/>
+            <wp:cNvGraphicFramePr>
+              <a:graphicFrameLocks xmlns:a="http://schemas.openxmlformats.org/drawingml/2006/main" noChangeAspect="1"/>
+            </wp:cNvGraphicFramePr>
+            <a:graphic xmlns:a="http://schemas.openxmlformats.org/drawingml/2006/main">
+              <a:graphicData uri="http://schemas.openxmlformats.org/drawingml/2006/picture">
+                <pic:pic xmlns:pic="http://schemas.openxmlformats.org/drawingml/2006/picture">
+                  <pic:nvPicPr>
+                    <pic:cNvPr id="1" name=""/>
+                    <pic:cNvPicPr/>
+                  </pic:nvPicPr>
+                  <pic:blipFill>
+                    <a:blip r:embed="rId64"/>
+                    <a:stretch>
+                      <a:fillRect/>
+                    </a:stretch>
+                  </pic:blipFill>
+                  <pic:spPr>
+                    <a:xfrm>
+                      <a:off x="0" y="0"/>
+                      <a:ext cx="2229161" cy="381053"/>
+                    </a:xfrm>
+                    <a:prstGeom prst="rect">
+                      <a:avLst/>
+                    </a:prstGeom>
+                  </pic:spPr>
+                </pic:pic>
+              </a:graphicData>
+            </a:graphic>
+          </wp:inline>
+        </w:drawing>
+      </w:r>
+    </w:p>
+    <w:p/>
+    <w:p>
+      <w:pPr>
+        <w:rPr>
+          <w:b/>
+          <w:bCs/>
+          <w:u w:val="single"/>
+        </w:rPr>
+      </w:pPr>
+      <w:r>
+        <w:rPr>
+          <w:b/>
+          <w:bCs/>
+          <w:u w:val="single"/>
+        </w:rPr>
+        <w:t>Static Files</w:t>
+      </w:r>
+    </w:p>
+    <w:p>
+      <w:pPr>
+        <w:pStyle w:val="ListParagraph"/>
+        <w:numPr>
+          <w:ilvl w:val="0"/>
+          <w:numId w:val="1"/>
+        </w:numPr>
+      </w:pPr>
+      <w:r>
+        <w:t>If we add static files to our root folder (such as images or CSS files), we wouldn’t be able to access them from the browser.</w:t>
+      </w:r>
+    </w:p>
+    <w:p>
+      <w:pPr>
+        <w:pStyle w:val="ListParagraph"/>
+        <w:numPr>
+          <w:ilvl w:val="0"/>
+          <w:numId w:val="1"/>
+        </w:numPr>
+      </w:pPr>
+      <w:r>
+        <w:t>Ex:</w:t>
+      </w:r>
+    </w:p>
+    <w:p>
+      <w:pPr>
+        <w:pStyle w:val="ListParagraph"/>
+        <w:numPr>
+          <w:ilvl w:val="1"/>
+          <w:numId w:val="1"/>
+        </w:numPr>
+      </w:pPr>
+      <w:r>
+        <w:lastRenderedPageBreak/>
+        <w:drawing>
+          <wp:inline distT="0" distB="0" distL="0" distR="0" wp14:anchorId="01555BD1" wp14:editId="4A3C5D35">
+            <wp:extent cx="1123950" cy="2077300"/>
+            <wp:effectExtent l="0" t="0" r="0" b="0"/>
+            <wp:docPr id="49" name="Picture 49" descr="A picture containing text&#10;&#10;Description automatically generated"/>
+            <wp:cNvGraphicFramePr>
+              <a:graphicFrameLocks xmlns:a="http://schemas.openxmlformats.org/drawingml/2006/main" noChangeAspect="1"/>
+            </wp:cNvGraphicFramePr>
+            <a:graphic xmlns:a="http://schemas.openxmlformats.org/drawingml/2006/main">
+              <a:graphicData uri="http://schemas.openxmlformats.org/drawingml/2006/picture">
+                <pic:pic xmlns:pic="http://schemas.openxmlformats.org/drawingml/2006/picture">
+                  <pic:nvPicPr>
+                    <pic:cNvPr id="49" name="Picture 49" descr="A picture containing text&#10;&#10;Description automatically generated"/>
+                    <pic:cNvPicPr/>
+                  </pic:nvPicPr>
+                  <pic:blipFill>
+                    <a:blip r:embed="rId65"/>
+                    <a:stretch>
+                      <a:fillRect/>
+                    </a:stretch>
+                  </pic:blipFill>
+                  <pic:spPr>
+                    <a:xfrm>
+                      <a:off x="0" y="0"/>
+                      <a:ext cx="1129109" cy="2086835"/>
+                    </a:xfrm>
+                    <a:prstGeom prst="rect">
+                      <a:avLst/>
+                    </a:prstGeom>
+                  </pic:spPr>
+                </pic:pic>
+              </a:graphicData>
+            </a:graphic>
+          </wp:inline>
+        </w:drawing>
+      </w:r>
+    </w:p>
+    <w:p>
+      <w:pPr>
+        <w:pStyle w:val="ListParagraph"/>
+        <w:numPr>
+          <w:ilvl w:val="1"/>
+          <w:numId w:val="1"/>
+        </w:numPr>
+      </w:pPr>
+      <w:r>
+        <w:t>Output:</w:t>
+      </w:r>
+    </w:p>
+    <w:p>
+      <w:pPr>
+        <w:pStyle w:val="ListParagraph"/>
+        <w:numPr>
+          <w:ilvl w:val="1"/>
+          <w:numId w:val="1"/>
+        </w:numPr>
+      </w:pPr>
+      <w:r>
+        <w:drawing>
+          <wp:inline distT="0" distB="0" distL="0" distR="0" wp14:anchorId="1AB451AA" wp14:editId="12ADAEFE">
+            <wp:extent cx="3219899" cy="1362265"/>
+            <wp:effectExtent l="0" t="0" r="0" b="9525"/>
+            <wp:docPr id="50" name="Picture 50" descr="A screenshot of a computer&#10;&#10;Description automatically generated with medium confidence"/>
+            <wp:cNvGraphicFramePr>
+              <a:graphicFrameLocks xmlns:a="http://schemas.openxmlformats.org/drawingml/2006/main" noChangeAspect="1"/>
+            </wp:cNvGraphicFramePr>
+            <a:graphic xmlns:a="http://schemas.openxmlformats.org/drawingml/2006/main">
+              <a:graphicData uri="http://schemas.openxmlformats.org/drawingml/2006/picture">
+                <pic:pic xmlns:pic="http://schemas.openxmlformats.org/drawingml/2006/picture">
+                  <pic:nvPicPr>
+                    <pic:cNvPr id="50" name="Picture 50" descr="A screenshot of a computer&#10;&#10;Description automatically generated with medium confidence"/>
+                    <pic:cNvPicPr/>
+                  </pic:nvPicPr>
+                  <pic:blipFill>
+                    <a:blip r:embed="rId66"/>
+                    <a:stretch>
+                      <a:fillRect/>
+                    </a:stretch>
+                  </pic:blipFill>
+                  <pic:spPr>
+                    <a:xfrm>
+                      <a:off x="0" y="0"/>
+                      <a:ext cx="3219899" cy="1362265"/>
+                    </a:xfrm>
+                    <a:prstGeom prst="rect">
+                      <a:avLst/>
+                    </a:prstGeom>
+                  </pic:spPr>
+                </pic:pic>
+              </a:graphicData>
+            </a:graphic>
+          </wp:inline>
+        </w:drawing>
+      </w:r>
+    </w:p>
+    <w:p>
+      <w:pPr>
+        <w:pStyle w:val="ListParagraph"/>
+        <w:numPr>
+          <w:ilvl w:val="1"/>
+          <w:numId w:val="1"/>
+        </w:numPr>
+      </w:pPr>
+      <w:r>
+        <w:t xml:space="preserve">Notice we don’t get a </w:t>
+      </w:r>
+      <w:proofErr w:type="spellStart"/>
+      <w:r>
+        <w:t>css</w:t>
+      </w:r>
+      <w:proofErr w:type="spellEnd"/>
+      <w:r>
+        <w:t xml:space="preserve"> file returned.</w:t>
+      </w:r>
+    </w:p>
+    <w:p>
+      <w:pPr>
+        <w:pStyle w:val="ListParagraph"/>
+        <w:numPr>
+          <w:ilvl w:val="1"/>
+          <w:numId w:val="1"/>
+        </w:numPr>
+      </w:pPr>
+      <w:r>
+        <w:t xml:space="preserve">Since we can’t access the </w:t>
+      </w:r>
+      <w:proofErr w:type="spellStart"/>
+      <w:r>
+        <w:t>css</w:t>
+      </w:r>
+      <w:proofErr w:type="spellEnd"/>
+      <w:r>
+        <w:t xml:space="preserve"> file from the browser, even if we place a link to the </w:t>
+      </w:r>
+      <w:proofErr w:type="spellStart"/>
+      <w:r>
+        <w:t>css</w:t>
+      </w:r>
+      <w:proofErr w:type="spellEnd"/>
+      <w:r>
+        <w:t xml:space="preserve"> file inside the </w:t>
+      </w:r>
+      <w:proofErr w:type="spellStart"/>
+      <w:r>
+        <w:t>ejs</w:t>
+      </w:r>
+      <w:proofErr w:type="spellEnd"/>
+      <w:r>
+        <w:t xml:space="preserve"> templates</w:t>
+      </w:r>
+      <w:r>
+        <w:t xml:space="preserve"> (as shown below)</w:t>
+      </w:r>
+      <w:r>
+        <w:t>, it still doesn’t work.</w:t>
+      </w:r>
+    </w:p>
+    <w:p>
+      <w:pPr>
+        <w:pStyle w:val="ListParagraph"/>
+        <w:numPr>
+          <w:ilvl w:val="1"/>
+          <w:numId w:val="1"/>
+        </w:numPr>
+      </w:pPr>
+      <w:r>
+        <w:drawing>
+          <wp:inline distT="0" distB="0" distL="0" distR="0" wp14:anchorId="57D5BCEE" wp14:editId="6A50BC84">
+            <wp:extent cx="4657724" cy="1925382"/>
+            <wp:effectExtent l="0" t="0" r="0" b="0"/>
+            <wp:docPr id="51" name="Picture 51" descr="A screenshot of a computer&#10;&#10;Description automatically generated with medium confidence"/>
+            <wp:cNvGraphicFramePr>
+              <a:graphicFrameLocks xmlns:a="http://schemas.openxmlformats.org/drawingml/2006/main" noChangeAspect="1"/>
+            </wp:cNvGraphicFramePr>
+            <a:graphic xmlns:a="http://schemas.openxmlformats.org/drawingml/2006/main">
+              <a:graphicData uri="http://schemas.openxmlformats.org/drawingml/2006/picture">
+                <pic:pic xmlns:pic="http://schemas.openxmlformats.org/drawingml/2006/picture">
+                  <pic:nvPicPr>
+                    <pic:cNvPr id="51" name="Picture 51" descr="A screenshot of a computer&#10;&#10;Description automatically generated with medium confidence"/>
+                    <pic:cNvPicPr/>
+                  </pic:nvPicPr>
+                  <pic:blipFill>
+                    <a:blip r:embed="rId67"/>
+                    <a:stretch>
+                      <a:fillRect/>
+                    </a:stretch>
+                  </pic:blipFill>
+                  <pic:spPr>
+                    <a:xfrm>
+                      <a:off x="0" y="0"/>
+                      <a:ext cx="4674252" cy="1932214"/>
+                    </a:xfrm>
+                    <a:prstGeom prst="rect">
+                      <a:avLst/>
+                    </a:prstGeom>
+                  </pic:spPr>
+                </pic:pic>
+              </a:graphicData>
+            </a:graphic>
+          </wp:inline>
+        </w:drawing>
+      </w:r>
+    </w:p>
+    <w:p>
+      <w:pPr>
+        <w:pStyle w:val="ListParagraph"/>
+        <w:numPr>
+          <w:ilvl w:val="1"/>
+          <w:numId w:val="1"/>
+        </w:numPr>
+      </w:pPr>
+      <w:r>
+        <w:drawing>
+          <wp:inline distT="0" distB="0" distL="0" distR="0" wp14:anchorId="7D51710E" wp14:editId="386B3354">
+            <wp:extent cx="3458058" cy="695422"/>
+            <wp:effectExtent l="0" t="0" r="9525" b="9525"/>
+            <wp:docPr id="52" name="Picture 52" descr="A picture containing text, scoreboard, screenshot&#10;&#10;Description automatically generated"/>
+            <wp:cNvGraphicFramePr>
+              <a:graphicFrameLocks xmlns:a="http://schemas.openxmlformats.org/drawingml/2006/main" noChangeAspect="1"/>
+            </wp:cNvGraphicFramePr>
+            <a:graphic xmlns:a="http://schemas.openxmlformats.org/drawingml/2006/main">
+              <a:graphicData uri="http://schemas.openxmlformats.org/drawingml/2006/picture">
+                <pic:pic xmlns:pic="http://schemas.openxmlformats.org/drawingml/2006/picture">
+                  <pic:nvPicPr>
+                    <pic:cNvPr id="52" name="Picture 52" descr="A picture containing text, scoreboard, screenshot&#10;&#10;Description automatically generated"/>
+                    <pic:cNvPicPr/>
+                  </pic:nvPicPr>
+                  <pic:blipFill>
+                    <a:blip r:embed="rId68"/>
+                    <a:stretch>
+                      <a:fillRect/>
+                    </a:stretch>
+                  </pic:blipFill>
+                  <pic:spPr>
+                    <a:xfrm>
+                      <a:off x="0" y="0"/>
+                      <a:ext cx="3458058" cy="695422"/>
+                    </a:xfrm>
+                    <a:prstGeom prst="rect">
+                      <a:avLst/>
+                    </a:prstGeom>
+                  </pic:spPr>
+                </pic:pic>
+              </a:graphicData>
+            </a:graphic>
+          </wp:inline>
+        </w:drawing>
+      </w:r>
+    </w:p>
+    <w:p>
+      <w:pPr>
+        <w:pStyle w:val="ListParagraph"/>
+        <w:numPr>
+          <w:ilvl w:val="0"/>
+          <w:numId w:val="1"/>
+        </w:numPr>
+      </w:pPr>
+      <w:r>
+        <w:t xml:space="preserve">The reason we can’t access the style.css file is because the server automatically protects </w:t>
+      </w:r>
+      <w:proofErr w:type="gramStart"/>
+      <w:r>
+        <w:t>all of</w:t>
+      </w:r>
+      <w:proofErr w:type="gramEnd"/>
+      <w:r>
+        <w:t xml:space="preserve"> our files from the browsers (so the client can’t just access any file from the backend)</w:t>
+      </w:r>
+    </w:p>
+    <w:p>
+      <w:pPr>
+        <w:pStyle w:val="ListParagraph"/>
+        <w:numPr>
+          <w:ilvl w:val="0"/>
+          <w:numId w:val="1"/>
+        </w:numPr>
+      </w:pPr>
+      <w:proofErr w:type="gramStart"/>
+      <w:r>
+        <w:t>In order to</w:t>
+      </w:r>
+      <w:proofErr w:type="gramEnd"/>
+      <w:r>
+        <w:t xml:space="preserve"> access toe style.css file from the browser, we need to specify which files should be accessible for the browser. </w:t>
+      </w:r>
+    </w:p>
+    <w:p>
+      <w:pPr>
+        <w:pStyle w:val="ListParagraph"/>
+        <w:numPr>
+          <w:ilvl w:val="0"/>
+          <w:numId w:val="1"/>
+        </w:numPr>
+      </w:pPr>
+      <w:r>
+        <w:t xml:space="preserve">To do so, we can make use of the static middleware via </w:t>
+      </w:r>
+      <w:r>
+        <w:t>the ‘express’ constant’s ‘static’ method. This method takes in a folder name</w:t>
+      </w:r>
+      <w:r>
+        <w:t>, MY_FOLDER_NAME_EXAMPLE,</w:t>
+      </w:r>
+      <w:r>
+        <w:t xml:space="preserve"> as its parameter</w:t>
+      </w:r>
+      <w:r>
+        <w:t xml:space="preserve">. Now, if we create a folder called </w:t>
+      </w:r>
+      <w:r>
+        <w:t>MY_FOLDER_NAME_EXAMPLE</w:t>
+      </w:r>
+      <w:r>
+        <w:t xml:space="preserve"> in the root folder, any files inside the </w:t>
+      </w:r>
+      <w:r>
+        <w:t>MY_FOLDER_NAME_EXAMPLE</w:t>
+      </w:r>
+      <w:r>
+        <w:t xml:space="preserve"> will be made available as a static file to the browser.</w:t>
+      </w:r>
+    </w:p>
+    <w:p>
+      <w:pPr>
+        <w:pStyle w:val="ListParagraph"/>
+        <w:numPr>
+          <w:ilvl w:val="0"/>
+          <w:numId w:val="1"/>
+        </w:numPr>
+      </w:pPr>
+      <w:r>
+        <w:t>Ex:</w:t>
+      </w:r>
+    </w:p>
+    <w:p>
+      <w:pPr>
+        <w:pStyle w:val="ListParagraph"/>
+        <w:numPr>
+          <w:ilvl w:val="1"/>
+          <w:numId w:val="1"/>
+        </w:numPr>
+      </w:pPr>
+      <w:r>
+        <w:lastRenderedPageBreak/>
+        <w:drawing>
+          <wp:inline distT="0" distB="0" distL="0" distR="0" wp14:anchorId="18C8AF6C" wp14:editId="65FE8D76">
+            <wp:extent cx="1171739" cy="2124371"/>
+            <wp:effectExtent l="0" t="0" r="9525" b="0"/>
+            <wp:docPr id="54" name="Picture 54" descr="A picture containing text&#10;&#10;Description automatically generated"/>
+            <wp:cNvGraphicFramePr>
+              <a:graphicFrameLocks xmlns:a="http://schemas.openxmlformats.org/drawingml/2006/main" noChangeAspect="1"/>
+            </wp:cNvGraphicFramePr>
+            <a:graphic xmlns:a="http://schemas.openxmlformats.org/drawingml/2006/main">
+              <a:graphicData uri="http://schemas.openxmlformats.org/drawingml/2006/picture">
+                <pic:pic xmlns:pic="http://schemas.openxmlformats.org/drawingml/2006/picture">
+                  <pic:nvPicPr>
+                    <pic:cNvPr id="54" name="Picture 54" descr="A picture containing text&#10;&#10;Description automatically generated"/>
+                    <pic:cNvPicPr/>
+                  </pic:nvPicPr>
+                  <pic:blipFill>
+                    <a:blip r:embed="rId69"/>
+                    <a:stretch>
+                      <a:fillRect/>
+                    </a:stretch>
+                  </pic:blipFill>
+                  <pic:spPr>
+                    <a:xfrm>
+                      <a:off x="0" y="0"/>
+                      <a:ext cx="1171739" cy="2124371"/>
+                    </a:xfrm>
+                    <a:prstGeom prst="rect">
+                      <a:avLst/>
+                    </a:prstGeom>
+                  </pic:spPr>
+                </pic:pic>
+              </a:graphicData>
+            </a:graphic>
+          </wp:inline>
+        </w:drawing>
+      </w:r>
+    </w:p>
+    <w:p>
+      <w:pPr>
+        <w:pStyle w:val="ListParagraph"/>
+        <w:numPr>
+          <w:ilvl w:val="1"/>
+          <w:numId w:val="1"/>
+        </w:numPr>
+      </w:pPr>
+      <w:r>
+        <w:t>app.js:</w:t>
+      </w:r>
+    </w:p>
+    <w:p>
+      <w:pPr>
+        <w:pStyle w:val="ListParagraph"/>
+        <w:numPr>
+          <w:ilvl w:val="1"/>
+          <w:numId w:val="1"/>
+        </w:numPr>
+      </w:pPr>
+      <w:r>
+        <w:drawing>
+          <wp:inline distT="0" distB="0" distL="0" distR="0" wp14:anchorId="45D8A431" wp14:editId="231FC0D9">
+            <wp:extent cx="3010320" cy="4591691"/>
+            <wp:effectExtent l="0" t="0" r="0" b="0"/>
+            <wp:docPr id="53" name="Picture 53" descr="A screenshot of a computer&#10;&#10;Description automatically generated with medium confidence"/>
+            <wp:cNvGraphicFramePr>
+              <a:graphicFrameLocks xmlns:a="http://schemas.openxmlformats.org/drawingml/2006/main" noChangeAspect="1"/>
+            </wp:cNvGraphicFramePr>
+            <a:graphic xmlns:a="http://schemas.openxmlformats.org/drawingml/2006/main">
+              <a:graphicData uri="http://schemas.openxmlformats.org/drawingml/2006/picture">
+                <pic:pic xmlns:pic="http://schemas.openxmlformats.org/drawingml/2006/picture">
+                  <pic:nvPicPr>
+                    <pic:cNvPr id="53" name="Picture 53" descr="A screenshot of a computer&#10;&#10;Description automatically generated with medium confidence"/>
+                    <pic:cNvPicPr/>
+                  </pic:nvPicPr>
+                  <pic:blipFill>
+                    <a:blip r:embed="rId70"/>
+                    <a:stretch>
+                      <a:fillRect/>
+                    </a:stretch>
+                  </pic:blipFill>
+                  <pic:spPr>
+                    <a:xfrm>
+                      <a:off x="0" y="0"/>
+                      <a:ext cx="3010320" cy="4591691"/>
+                    </a:xfrm>
+                    <a:prstGeom prst="rect">
+                      <a:avLst/>
+                    </a:prstGeom>
+                  </pic:spPr>
+                </pic:pic>
+              </a:graphicData>
+            </a:graphic>
+          </wp:inline>
+        </w:drawing>
+      </w:r>
+    </w:p>
+    <w:p>
+      <w:pPr>
+        <w:pStyle w:val="ListParagraph"/>
+        <w:numPr>
+          <w:ilvl w:val="1"/>
+          <w:numId w:val="1"/>
+        </w:numPr>
+      </w:pPr>
+      <w:r>
+        <w:t>In the app.js file, we set any files inside the ‘public’ folder to be public.</w:t>
+      </w:r>
+    </w:p>
+    <w:p>
+      <w:pPr>
+        <w:pStyle w:val="ListParagraph"/>
+        <w:numPr>
+          <w:ilvl w:val="1"/>
+          <w:numId w:val="1"/>
+        </w:numPr>
+      </w:pPr>
+      <w:r>
+        <w:t>style.css:</w:t>
+      </w:r>
+    </w:p>
+    <w:p>
+      <w:pPr>
+        <w:pStyle w:val="ListParagraph"/>
+        <w:numPr>
+          <w:ilvl w:val="1"/>
+          <w:numId w:val="1"/>
+        </w:numPr>
+      </w:pPr>
+      <w:r>
+        <w:drawing>
+          <wp:inline distT="0" distB="0" distL="0" distR="0" wp14:anchorId="2FD74120" wp14:editId="6FEA362C">
+            <wp:extent cx="2372056" cy="600159"/>
+            <wp:effectExtent l="0" t="0" r="0" b="9525"/>
+            <wp:docPr id="55" name="Picture 55" descr="Graphical user interface&#10;&#10;Description automatically generated"/>
+            <wp:cNvGraphicFramePr>
+              <a:graphicFrameLocks xmlns:a="http://schemas.openxmlformats.org/drawingml/2006/main" noChangeAspect="1"/>
+            </wp:cNvGraphicFramePr>
+            <a:graphic xmlns:a="http://schemas.openxmlformats.org/drawingml/2006/main">
+              <a:graphicData uri="http://schemas.openxmlformats.org/drawingml/2006/picture">
+                <pic:pic xmlns:pic="http://schemas.openxmlformats.org/drawingml/2006/picture">
+                  <pic:nvPicPr>
+                    <pic:cNvPr id="55" name="Picture 55" descr="Graphical user interface&#10;&#10;Description automatically generated"/>
+                    <pic:cNvPicPr/>
+                  </pic:nvPicPr>
+                  <pic:blipFill>
+                    <a:blip r:embed="rId71"/>
+                    <a:stretch>
+                      <a:fillRect/>
+                    </a:stretch>
+                  </pic:blipFill>
+                  <pic:spPr>
+                    <a:xfrm>
+                      <a:off x="0" y="0"/>
+                      <a:ext cx="2372056" cy="600159"/>
+                    </a:xfrm>
+                    <a:prstGeom prst="rect">
+                      <a:avLst/>
+                    </a:prstGeom>
+                  </pic:spPr>
+                </pic:pic>
+              </a:graphicData>
+            </a:graphic>
+          </wp:inline>
+        </w:drawing>
+      </w:r>
+    </w:p>
+    <w:p>
+      <w:pPr>
+        <w:pStyle w:val="ListParagraph"/>
+        <w:numPr>
+          <w:ilvl w:val="1"/>
+          <w:numId w:val="1"/>
+        </w:numPr>
+      </w:pPr>
+      <w:proofErr w:type="spellStart"/>
+      <w:r>
+        <w:t>Index.ejs</w:t>
+      </w:r>
+      <w:proofErr w:type="spellEnd"/>
+      <w:r>
+        <w:t>:</w:t>
+      </w:r>
+    </w:p>
+    <w:p>
+      <w:pPr>
+        <w:pStyle w:val="ListParagraph"/>
+        <w:numPr>
+          <w:ilvl w:val="1"/>
+          <w:numId w:val="1"/>
+        </w:numPr>
+      </w:pPr>
+      <w:r>
+        <w:lastRenderedPageBreak/>
+        <w:drawing>
+          <wp:inline distT="0" distB="0" distL="0" distR="0" wp14:anchorId="1B852858" wp14:editId="1BD690DC">
+            <wp:extent cx="5781674" cy="2393631"/>
+            <wp:effectExtent l="0" t="0" r="0" b="6985"/>
+            <wp:docPr id="56" name="Picture 56" descr="A screenshot of a computer&#10;&#10;Description automatically generated with medium confidence"/>
+            <wp:cNvGraphicFramePr>
+              <a:graphicFrameLocks xmlns:a="http://schemas.openxmlformats.org/drawingml/2006/main" noChangeAspect="1"/>
+            </wp:cNvGraphicFramePr>
+            <a:graphic xmlns:a="http://schemas.openxmlformats.org/drawingml/2006/main">
+              <a:graphicData uri="http://schemas.openxmlformats.org/drawingml/2006/picture">
+                <pic:pic xmlns:pic="http://schemas.openxmlformats.org/drawingml/2006/picture">
+                  <pic:nvPicPr>
+                    <pic:cNvPr id="56" name="Picture 56" descr="A screenshot of a computer&#10;&#10;Description automatically generated with medium confidence"/>
+                    <pic:cNvPicPr/>
+                  </pic:nvPicPr>
+                  <pic:blipFill>
+                    <a:blip r:embed="rId72"/>
+                    <a:stretch>
+                      <a:fillRect/>
+                    </a:stretch>
+                  </pic:blipFill>
+                  <pic:spPr>
+                    <a:xfrm>
+                      <a:off x="0" y="0"/>
+                      <a:ext cx="5791678" cy="2397773"/>
+                    </a:xfrm>
+                    <a:prstGeom prst="rect">
+                      <a:avLst/>
+                    </a:prstGeom>
+                  </pic:spPr>
+                </pic:pic>
+              </a:graphicData>
+            </a:graphic>
+          </wp:inline>
+        </w:drawing>
+      </w:r>
+    </w:p>
+    <w:p>
+      <w:pPr>
+        <w:pStyle w:val="ListParagraph"/>
+        <w:numPr>
+          <w:ilvl w:val="1"/>
+          <w:numId w:val="1"/>
+        </w:numPr>
+      </w:pPr>
+      <w:r>
+        <w:t xml:space="preserve">Notice in the </w:t>
+      </w:r>
+      <w:proofErr w:type="spellStart"/>
+      <w:r>
+        <w:t>index.ejs</w:t>
+      </w:r>
+      <w:proofErr w:type="spellEnd"/>
+      <w:r>
+        <w:t xml:space="preserve"> file, we don’t set the link’s </w:t>
+      </w:r>
+      <w:proofErr w:type="spellStart"/>
+      <w:r>
+        <w:t>href</w:t>
+      </w:r>
+      <w:proofErr w:type="spellEnd"/>
+      <w:r>
+        <w:t xml:space="preserve"> value to be ‘public/style.css’, but rather just ‘style.css’. This is because we already specified in app.js that our static files will be the ‘public’ folder.</w:t>
+      </w:r>
+    </w:p>
+    <w:p>
+      <w:pPr>
+        <w:pStyle w:val="ListParagraph"/>
+        <w:numPr>
+          <w:ilvl w:val="1"/>
+          <w:numId w:val="1"/>
+        </w:numPr>
+      </w:pPr>
+      <w:r>
+        <w:t xml:space="preserve">Now, if we go to </w:t>
+      </w:r>
+      <w:hyperlink r:id="rId73" w:history="1">
+        <w:r>
+          <w:rPr>
+            <w:rStyle w:val="Hyperlink"/>
+          </w:rPr>
+          <w:t>http://localhost:3000/</w:t>
+        </w:r>
+      </w:hyperlink>
+      <w:r>
+        <w:t>, we get the following in the browser:</w:t>
+      </w:r>
+    </w:p>
+    <w:p>
+      <w:pPr>
+        <w:pStyle w:val="ListParagraph"/>
+        <w:numPr>
+          <w:ilvl w:val="1"/>
+          <w:numId w:val="1"/>
+        </w:numPr>
+      </w:pPr>
+      <w:r>
+        <w:drawing>
+          <wp:inline distT="0" distB="0" distL="0" distR="0" wp14:anchorId="56CE3C0D" wp14:editId="686962F7">
+            <wp:extent cx="2647950" cy="1085849"/>
+            <wp:effectExtent l="0" t="0" r="0" b="635"/>
+            <wp:docPr id="57" name="Picture 57" descr="A screenshot of a computer&#10;&#10;Description automatically generated with medium confidence"/>
+            <wp:cNvGraphicFramePr>
+              <a:graphicFrameLocks xmlns:a="http://schemas.openxmlformats.org/drawingml/2006/main" noChangeAspect="1"/>
+            </wp:cNvGraphicFramePr>
+            <a:graphic xmlns:a="http://schemas.openxmlformats.org/drawingml/2006/main">
+              <a:graphicData uri="http://schemas.openxmlformats.org/drawingml/2006/picture">
+                <pic:pic xmlns:pic="http://schemas.openxmlformats.org/drawingml/2006/picture">
+                  <pic:nvPicPr>
+                    <pic:cNvPr id="57" name="Picture 57" descr="A screenshot of a computer&#10;&#10;Description automatically generated with medium confidence"/>
+                    <pic:cNvPicPr/>
+                  </pic:nvPicPr>
+                  <pic:blipFill rotWithShape="1">
+                    <a:blip r:embed="rId74"/>
+                    <a:srcRect t="20833"/>
+                    <a:stretch/>
+                  </pic:blipFill>
+                  <pic:spPr bwMode="auto">
+                    <a:xfrm>
+                      <a:off x="0" y="0"/>
+                      <a:ext cx="2648320" cy="1086001"/>
+                    </a:xfrm>
+                    <a:prstGeom prst="rect">
+                      <a:avLst/>
+                    </a:prstGeom>
+                    <a:ln>
+                      <a:noFill/>
+                    </a:ln>
+                    <a:extLst>
+                      <a:ext uri="{53640926-AAD7-44D8-BBD7-CCE9431645EC}">
+                        <a14:shadowObscured xmlns:a14="http://schemas.microsoft.com/office/drawing/2010/main"/>
+                      </a:ext>
+                    </a:extLst>
+                  </pic:spPr>
+                </pic:pic>
+              </a:graphicData>
+            </a:graphic>
+          </wp:inline>
+        </w:drawing>
+      </w:r>
+    </w:p>
+    <w:p>
+      <w:pPr>
+        <w:pStyle w:val="ListParagraph"/>
+        <w:numPr>
+          <w:ilvl w:val="1"/>
+          <w:numId w:val="1"/>
+        </w:numPr>
+      </w:pPr>
+      <w:r>
+        <w:drawing>
+          <wp:inline distT="0" distB="0" distL="0" distR="0" wp14:anchorId="2F1AC840" wp14:editId="318119B1">
+            <wp:extent cx="3381847" cy="685896"/>
+            <wp:effectExtent l="0" t="0" r="0" b="0"/>
+            <wp:docPr id="58" name="Picture 58" descr="Graphical user interface, application&#10;&#10;Description automatically generated"/>
+            <wp:cNvGraphicFramePr>
+              <a:graphicFrameLocks xmlns:a="http://schemas.openxmlformats.org/drawingml/2006/main" noChangeAspect="1"/>
+            </wp:cNvGraphicFramePr>
+            <a:graphic xmlns:a="http://schemas.openxmlformats.org/drawingml/2006/main">
+              <a:graphicData uri="http://schemas.openxmlformats.org/drawingml/2006/picture">
+                <pic:pic xmlns:pic="http://schemas.openxmlformats.org/drawingml/2006/picture">
+                  <pic:nvPicPr>
+                    <pic:cNvPr id="58" name="Picture 58" descr="Graphical user interface, application&#10;&#10;Description automatically generated"/>
+                    <pic:cNvPicPr/>
+                  </pic:nvPicPr>
+                  <pic:blipFill>
+                    <a:blip r:embed="rId75"/>
+                    <a:stretch>
+                      <a:fillRect/>
+                    </a:stretch>
+                  </pic:blipFill>
+                  <pic:spPr>
+                    <a:xfrm>
+                      <a:off x="0" y="0"/>
+                      <a:ext cx="3381847" cy="685896"/>
+                    </a:xfrm>
+                    <a:prstGeom prst="rect">
+                      <a:avLst/>
+                    </a:prstGeom>
+                  </pic:spPr>
+                </pic:pic>
+              </a:graphicData>
+            </a:graphic>
+          </wp:inline>
+        </w:drawing>
+      </w:r>
+    </w:p>
+    <w:p>
+      <w:pPr>
+        <w:pStyle w:val="ListParagraph"/>
+        <w:numPr>
+          <w:ilvl w:val="1"/>
+          <w:numId w:val="1"/>
+        </w:numPr>
+      </w:pPr>
+      <w:r>
+        <w:t xml:space="preserve">Now, we </w:t>
+      </w:r>
+      <w:proofErr w:type="gramStart"/>
+      <w:r>
+        <w:t>are able to</w:t>
+      </w:r>
+      <w:proofErr w:type="gramEnd"/>
+      <w:r>
+        <w:t xml:space="preserve"> access the style.css file from the </w:t>
+      </w:r>
+      <w:proofErr w:type="spellStart"/>
+      <w:r>
+        <w:t>index.ejs</w:t>
+      </w:r>
+      <w:proofErr w:type="spellEnd"/>
+      <w:r>
+        <w:t xml:space="preserve"> file and from the browser.</w:t>
+      </w:r>
+    </w:p>
+    <w:p>
+      <w:pPr>
+        <w:pStyle w:val="ListParagraph"/>
+        <w:numPr>
+          <w:ilvl w:val="1"/>
+          <w:numId w:val="1"/>
+        </w:numPr>
+      </w:pPr>
+      <w:r>
+        <w:drawing>
+          <wp:inline distT="0" distB="0" distL="0" distR="0" wp14:anchorId="63DD87D2" wp14:editId="44B076E7">
+            <wp:extent cx="3048425" cy="1314633"/>
+            <wp:effectExtent l="0" t="0" r="0" b="0"/>
+            <wp:docPr id="59" name="Picture 59" descr="Graphical user interface, text, application&#10;&#10;Description automatically generated"/>
+            <wp:cNvGraphicFramePr>
+              <a:graphicFrameLocks xmlns:a="http://schemas.openxmlformats.org/drawingml/2006/main" noChangeAspect="1"/>
+            </wp:cNvGraphicFramePr>
+            <a:graphic xmlns:a="http://schemas.openxmlformats.org/drawingml/2006/main">
+              <a:graphicData uri="http://schemas.openxmlformats.org/drawingml/2006/picture">
+                <pic:pic xmlns:pic="http://schemas.openxmlformats.org/drawingml/2006/picture">
+                  <pic:nvPicPr>
+                    <pic:cNvPr id="59" name="Picture 59" descr="Graphical user interface, text, application&#10;&#10;Description automatically generated"/>
+                    <pic:cNvPicPr/>
+                  </pic:nvPicPr>
+                  <pic:blipFill>
+                    <a:blip r:embed="rId76"/>
+                    <a:stretch>
+                      <a:fillRect/>
+                    </a:stretch>
+                  </pic:blipFill>
+                  <pic:spPr>
+                    <a:xfrm>
+                      <a:off x="0" y="0"/>
+                      <a:ext cx="3048425" cy="1314633"/>
+                    </a:xfrm>
+                    <a:prstGeom prst="rect">
+                      <a:avLst/>
+                    </a:prstGeom>
+                  </pic:spPr>
+                </pic:pic>
+              </a:graphicData>
+            </a:graphic>
+          </wp:inline>
+        </w:drawing>
       </w:r>
     </w:p>
     <w:sectPr>

</xml_diff>

<commit_message>
finished notes for post request, still need to add query and route parameters
</commit_message>
<xml_diff>
--- a/Express.js/Express.js Notes.docx
+++ b/Express.js/Express.js Notes.docx
@@ -59,15 +59,7 @@
         </w:numPr>
       </w:pPr>
       <w:r>
-        <w:t xml:space="preserve">Express is a </w:t>
-      </w:r>
-      <w:proofErr w:type="spellStart"/>
-      <w:r>
-        <w:t>js</w:t>
-      </w:r>
-      <w:proofErr w:type="spellEnd"/>
-      <w:r>
-        <w:t xml:space="preserve"> framework that helps us easily manage our routing, requests, server-side logic, and responses in a way that is more elegant and extendable than just using Node.js</w:t>
+        <w:t>Express is a js framework that helps us easily manage our routing, requests, server-side logic, and responses in a way that is more elegant and extendable than just using Node.js</w:t>
       </w:r>
     </w:p>
     <w:p>
@@ -121,49 +113,20 @@
         </w:numPr>
       </w:pPr>
       <w:r>
-        <w:t xml:space="preserve">Make sure we have a </w:t>
-      </w:r>
-      <w:proofErr w:type="spellStart"/>
-      <w:r>
-        <w:t>package.json</w:t>
-      </w:r>
-      <w:proofErr w:type="spellEnd"/>
-      <w:r>
-        <w:t xml:space="preserve"> file in the root folder, (if not run ‘npm </w:t>
-      </w:r>
-      <w:proofErr w:type="spellStart"/>
-      <w:r>
-        <w:t>init</w:t>
-      </w:r>
-      <w:proofErr w:type="spellEnd"/>
-      <w:r>
-        <w:t xml:space="preserve"> -y’)</w:t>
-      </w:r>
-    </w:p>
-    <w:p>
-      <w:pPr>
-        <w:pStyle w:val="ListParagraph"/>
-        <w:numPr>
-          <w:ilvl w:val="0"/>
-          <w:numId w:val="1"/>
-        </w:numPr>
-      </w:pPr>
-      <w:r>
-        <w:t xml:space="preserve">Install express by running ‘npm </w:t>
-      </w:r>
-      <w:proofErr w:type="spellStart"/>
-      <w:r>
-        <w:t>i</w:t>
-      </w:r>
-      <w:proofErr w:type="spellEnd"/>
-      <w:r>
-        <w:t xml:space="preserve"> </w:t>
-      </w:r>
-      <w:proofErr w:type="spellStart"/>
-      <w:r>
-        <w:t>express’</w:t>
-      </w:r>
-      <w:proofErr w:type="spellEnd"/>
+        <w:t>Make sure we have a package.json file in the root folder, (if not run ‘npm init -y’)</w:t>
+      </w:r>
+    </w:p>
+    <w:p>
+      <w:pPr>
+        <w:pStyle w:val="ListParagraph"/>
+        <w:numPr>
+          <w:ilvl w:val="0"/>
+          <w:numId w:val="1"/>
+        </w:numPr>
+      </w:pPr>
+      <w:r>
+        <w:t>Install express by running ‘npm i express’</w:t>
+      </w:r>
     </w:p>
     <w:p/>
     <w:p>
@@ -265,26 +228,10 @@
         </w:numPr>
       </w:pPr>
       <w:r>
-        <w:t xml:space="preserve">Now, we </w:t>
-      </w:r>
-      <w:proofErr w:type="gramStart"/>
-      <w:r>
-        <w:t>have to</w:t>
-      </w:r>
-      <w:proofErr w:type="gramEnd"/>
-      <w:r>
-        <w:t xml:space="preserve"> set up the server to listen for requests by calling the ‘app’ constant’s ‘listen’ method. </w:t>
-      </w:r>
-      <w:r>
-        <w:t xml:space="preserve">This function takes in the port number as its first argument. The second argument is optional and takes in the IP address of the host. If no second argument is passed in, the IP address will default to localhost. The third argument is a callback function that gets executed when the server starts. This ‘listen’ method returns an instance of the server which we can reuse </w:t>
-      </w:r>
-      <w:proofErr w:type="gramStart"/>
-      <w:r>
-        <w:t>later on</w:t>
-      </w:r>
-      <w:proofErr w:type="gramEnd"/>
-      <w:r>
-        <w:t xml:space="preserve"> for something else (but generally, we don’t use the return value of the ‘listen’ method).</w:t>
+        <w:t xml:space="preserve">Now, we have to set up the server to listen for requests by calling the ‘app’ constant’s ‘listen’ method. </w:t>
+      </w:r>
+      <w:r>
+        <w:t>This function takes in the port number as its first argument. The second argument is optional and takes in the IP address of the host. If no second argument is passed in, the IP address will default to localhost. The third argument is a callback function that gets executed when the server starts. This ‘listen’ method returns an instance of the server which we can reuse later on for something else (but generally, we don’t use the return value of the ‘listen’ method).</w:t>
       </w:r>
     </w:p>
     <w:p>
@@ -415,25 +362,7 @@
         </w:numPr>
       </w:pPr>
       <w:r>
-        <w:t xml:space="preserve">This callback function allows us to send responses which we can do via </w:t>
-      </w:r>
-      <w:proofErr w:type="spellStart"/>
-      <w:proofErr w:type="gramStart"/>
-      <w:r>
-        <w:t>res.write</w:t>
-      </w:r>
-      <w:proofErr w:type="spellEnd"/>
-      <w:proofErr w:type="gramEnd"/>
-      <w:r>
-        <w:t xml:space="preserve">() and then </w:t>
-      </w:r>
-      <w:proofErr w:type="spellStart"/>
-      <w:r>
-        <w:t>res.end</w:t>
-      </w:r>
-      <w:proofErr w:type="spellEnd"/>
-      <w:r>
-        <w:t xml:space="preserve">() much like node. But express provides a new method in the response object called ‘send’. This method infers the type of content that we are responding with (so the content-type header is automatically set). This method also infers the status code of the request. </w:t>
+        <w:t xml:space="preserve">This callback function allows us to send responses which we can do via res.write() and then res.end() much like node. But express provides a new method in the response object called ‘send’. This method infers the type of content that we are responding with (so the content-type header is automatically set). This method also infers the status code of the request. </w:t>
       </w:r>
     </w:p>
     <w:p>
@@ -495,15 +424,7 @@
         </w:numPr>
       </w:pPr>
       <w:r>
-        <w:t xml:space="preserve">Now if we run this app.js file by running in </w:t>
-      </w:r>
-      <w:proofErr w:type="spellStart"/>
-      <w:r>
-        <w:t>cmd</w:t>
-      </w:r>
-      <w:proofErr w:type="spellEnd"/>
-      <w:r>
-        <w:t xml:space="preserve"> ‘node app’</w:t>
+        <w:t>Now if we run this app.js file by running in cmd ‘node app’</w:t>
       </w:r>
       <w:r>
         <w:t xml:space="preserve"> and we go to localhost:3000, we see the following</w:t>
@@ -631,36 +552,19 @@
         </w:numPr>
       </w:pPr>
       <w:r>
-        <w:t>While we can use ‘</w:t>
-      </w:r>
-      <w:proofErr w:type="spellStart"/>
-      <w:proofErr w:type="gramStart"/>
-      <w:r>
-        <w:t>res.send</w:t>
-      </w:r>
-      <w:proofErr w:type="spellEnd"/>
-      <w:proofErr w:type="gramEnd"/>
-      <w:r>
-        <w:t>’, there are some alternatives</w:t>
-      </w:r>
-    </w:p>
-    <w:p>
-      <w:pPr>
-        <w:pStyle w:val="ListParagraph"/>
-        <w:numPr>
-          <w:ilvl w:val="1"/>
-          <w:numId w:val="1"/>
-        </w:numPr>
-      </w:pPr>
-      <w:proofErr w:type="spellStart"/>
-      <w:proofErr w:type="gramStart"/>
-      <w:r>
-        <w:t>res.sendStatus</w:t>
-      </w:r>
-      <w:proofErr w:type="spellEnd"/>
-      <w:proofErr w:type="gramEnd"/>
-      <w:r>
-        <w:t>(INSERT_STATUS_CODE) returns a status code of INSERT_STATUS_CODE</w:t>
+        <w:t>While we can use ‘res.send’, there are some alternatives</w:t>
+      </w:r>
+    </w:p>
+    <w:p>
+      <w:pPr>
+        <w:pStyle w:val="ListParagraph"/>
+        <w:numPr>
+          <w:ilvl w:val="1"/>
+          <w:numId w:val="1"/>
+        </w:numPr>
+      </w:pPr>
+      <w:r>
+        <w:t>res.sendStatus(INSERT_STATUS_CODE) returns a status code of INSERT_STATUS_CODE</w:t>
       </w:r>
     </w:p>
     <w:p>
@@ -672,44 +576,19 @@
         </w:numPr>
       </w:pPr>
       <w:r>
-        <w:t xml:space="preserve">Ex: </w:t>
-      </w:r>
-      <w:proofErr w:type="spellStart"/>
-      <w:proofErr w:type="gramStart"/>
-      <w:r>
-        <w:t>res.sendStatus</w:t>
-      </w:r>
-      <w:proofErr w:type="spellEnd"/>
-      <w:proofErr w:type="gramEnd"/>
-      <w:r>
-        <w:t>(404) returns a 404 error</w:t>
-      </w:r>
-    </w:p>
-    <w:p>
-      <w:pPr>
-        <w:pStyle w:val="ListParagraph"/>
-        <w:numPr>
-          <w:ilvl w:val="1"/>
-          <w:numId w:val="1"/>
-        </w:numPr>
-      </w:pPr>
-      <w:proofErr w:type="spellStart"/>
-      <w:proofErr w:type="gramStart"/>
-      <w:r>
-        <w:t>res.json</w:t>
-      </w:r>
-      <w:proofErr w:type="spellEnd"/>
-      <w:proofErr w:type="gramEnd"/>
-      <w:r>
-        <w:t xml:space="preserve">(INSERT_JSON_OBJECT) returns a </w:t>
-      </w:r>
-      <w:proofErr w:type="spellStart"/>
-      <w:r>
-        <w:t>json</w:t>
-      </w:r>
-      <w:proofErr w:type="spellEnd"/>
-      <w:r>
-        <w:t xml:space="preserve"> object</w:t>
+        <w:t>Ex: res.sendStatus(404) returns a 404 error</w:t>
+      </w:r>
+    </w:p>
+    <w:p>
+      <w:pPr>
+        <w:pStyle w:val="ListParagraph"/>
+        <w:numPr>
+          <w:ilvl w:val="1"/>
+          <w:numId w:val="1"/>
+        </w:numPr>
+      </w:pPr>
+      <w:r>
+        <w:t>res.json(INSERT_JSON_OBJECT) returns a json object</w:t>
       </w:r>
     </w:p>
     <w:p>
@@ -721,44 +600,19 @@
         </w:numPr>
       </w:pPr>
       <w:r>
-        <w:t xml:space="preserve">Ex: </w:t>
-      </w:r>
-      <w:proofErr w:type="spellStart"/>
-      <w:proofErr w:type="gramStart"/>
-      <w:r>
-        <w:t>res.json</w:t>
-      </w:r>
-      <w:proofErr w:type="spellEnd"/>
-      <w:proofErr w:type="gramEnd"/>
-      <w:r>
-        <w:t xml:space="preserve">({ name: ‘Grant’ }) returns the </w:t>
-      </w:r>
-      <w:proofErr w:type="spellStart"/>
-      <w:r>
-        <w:t>json</w:t>
-      </w:r>
-      <w:proofErr w:type="spellEnd"/>
-      <w:r>
-        <w:t xml:space="preserve"> object: { name: ‘Grant’ }</w:t>
-      </w:r>
-    </w:p>
-    <w:p>
-      <w:pPr>
-        <w:pStyle w:val="ListParagraph"/>
-        <w:numPr>
-          <w:ilvl w:val="1"/>
-          <w:numId w:val="1"/>
-        </w:numPr>
-      </w:pPr>
-      <w:proofErr w:type="spellStart"/>
-      <w:proofErr w:type="gramStart"/>
-      <w:r>
-        <w:t>res.download</w:t>
-      </w:r>
-      <w:proofErr w:type="spellEnd"/>
-      <w:proofErr w:type="gramEnd"/>
-      <w:r>
-        <w:t>(INSER_FILE_PATH) returns a file that will be automatically downloaded</w:t>
+        <w:t>Ex: res.json({ name: ‘Grant’ }) returns the json object: { name: ‘Grant’ }</w:t>
+      </w:r>
+    </w:p>
+    <w:p>
+      <w:pPr>
+        <w:pStyle w:val="ListParagraph"/>
+        <w:numPr>
+          <w:ilvl w:val="1"/>
+          <w:numId w:val="1"/>
+        </w:numPr>
+      </w:pPr>
+      <w:r>
+        <w:t>res.download(INSER_FILE_PATH) returns a file that will be automatically downloaded</w:t>
       </w:r>
     </w:p>
     <w:p>
@@ -770,17 +624,7 @@
         </w:numPr>
       </w:pPr>
       <w:r>
-        <w:t xml:space="preserve">Ex: </w:t>
-      </w:r>
-      <w:proofErr w:type="spellStart"/>
-      <w:proofErr w:type="gramStart"/>
-      <w:r>
-        <w:t>res.json</w:t>
-      </w:r>
-      <w:proofErr w:type="spellEnd"/>
-      <w:proofErr w:type="gramEnd"/>
-      <w:r>
-        <w:t>(‘app.js’) returns the ‘app.js’ file which automatically gets downloaded by the browser</w:t>
+        <w:t>Ex: res.json(‘app.js’) returns the ‘app.js’ file which automatically gets downloaded by the browser</w:t>
       </w:r>
     </w:p>
     <w:p>
@@ -976,15 +820,7 @@
         </w:numPr>
       </w:pPr>
       <w:r>
-        <w:t>To send back a file, we use the response object’s ‘</w:t>
-      </w:r>
-      <w:proofErr w:type="spellStart"/>
-      <w:r>
-        <w:t>sendFile</w:t>
-      </w:r>
-      <w:proofErr w:type="spellEnd"/>
-      <w:r>
-        <w:t xml:space="preserve">’ method. This first parameter is a </w:t>
+        <w:t xml:space="preserve">To send back a file, we use the response object’s ‘sendFile’ method. This first parameter is a </w:t>
       </w:r>
       <w:r>
         <w:t xml:space="preserve">relative </w:t>
@@ -1014,15 +850,7 @@
         <w:t xml:space="preserve">To make the path specified in the first parameter relative to </w:t>
       </w:r>
       <w:r>
-        <w:t>the root folder of our project, we set the value associated with the ‘root’ object to be __</w:t>
-      </w:r>
-      <w:proofErr w:type="spellStart"/>
-      <w:r>
-        <w:t>dirname</w:t>
-      </w:r>
-      <w:proofErr w:type="spellEnd"/>
-      <w:r>
-        <w:t>. We can also specify this root folder using the path module.</w:t>
+        <w:t>the root folder of our project, we set the value associated with the ‘root’ object to be __dirname. We can also specify this root folder using the path module.</w:t>
       </w:r>
     </w:p>
     <w:p>
@@ -1135,33 +963,7 @@
         </w:numPr>
       </w:pPr>
       <w:r>
-        <w:t xml:space="preserve">To redirect from a given </w:t>
-      </w:r>
-      <w:proofErr w:type="spellStart"/>
-      <w:r>
-        <w:t>url</w:t>
-      </w:r>
-      <w:proofErr w:type="spellEnd"/>
-      <w:r>
-        <w:t xml:space="preserve"> (lets call it url1) to a new </w:t>
-      </w:r>
-      <w:proofErr w:type="spellStart"/>
-      <w:r>
-        <w:t>url</w:t>
-      </w:r>
-      <w:proofErr w:type="spellEnd"/>
-      <w:r>
-        <w:t xml:space="preserve"> (call it url2), we first set up a get request handler for url1. To redirect them to url2, run </w:t>
-      </w:r>
-      <w:proofErr w:type="spellStart"/>
-      <w:proofErr w:type="gramStart"/>
-      <w:r>
-        <w:t>res.redirect</w:t>
-      </w:r>
-      <w:proofErr w:type="spellEnd"/>
-      <w:proofErr w:type="gramEnd"/>
-      <w:r>
-        <w:t>(url2).</w:t>
+        <w:t>To redirect from a given url (lets call it url1) to a new url (call it url2), we first set up a get request handler for url1. To redirect them to url2, run res.redirect(url2).</w:t>
       </w:r>
     </w:p>
     <w:p>
@@ -1264,15 +1066,7 @@
         </w:numPr>
       </w:pPr>
       <w:r>
-        <w:t>This ‘use’ method takes in a callback function. This callback function takes in a request and response object much like the callback functions in ‘</w:t>
-      </w:r>
-      <w:proofErr w:type="spellStart"/>
-      <w:r>
-        <w:t>app.get</w:t>
-      </w:r>
-      <w:proofErr w:type="spellEnd"/>
-      <w:r>
-        <w:t>’. Inside this callback function, we return an HTML page</w:t>
+        <w:t>This ‘use’ method takes in a callback function. This callback function takes in a request and response object much like the callback functions in ‘app.get’. Inside this callback function, we return an HTML page</w:t>
       </w:r>
     </w:p>
     <w:p>
@@ -1355,15 +1149,7 @@
         <w:t xml:space="preserve">handler methods such as ‘get’. If there is a match for </w:t>
       </w:r>
       <w:r>
-        <w:t xml:space="preserve">the request’s </w:t>
-      </w:r>
-      <w:proofErr w:type="spellStart"/>
-      <w:r>
-        <w:t>url</w:t>
-      </w:r>
-      <w:proofErr w:type="spellEnd"/>
-      <w:r>
-        <w:t>, the callback function is executed</w:t>
+        <w:t>the request’s url, the callback function is executed</w:t>
       </w:r>
       <w:r>
         <w:t xml:space="preserve"> and </w:t>
@@ -1375,37 +1161,13 @@
         <w:t xml:space="preserve"> (</w:t>
       </w:r>
       <w:r>
-        <w:t xml:space="preserve">unless the </w:t>
-      </w:r>
-      <w:proofErr w:type="gramStart"/>
-      <w:r>
-        <w:t>next(</w:t>
-      </w:r>
-      <w:proofErr w:type="gramEnd"/>
-      <w:r>
-        <w:t>) method is called</w:t>
+        <w:t>unless the next() method is called</w:t>
       </w:r>
       <w:r>
         <w:t>)</w:t>
       </w:r>
       <w:r>
-        <w:t xml:space="preserve">. If there is no match for the request’s </w:t>
-      </w:r>
-      <w:proofErr w:type="spellStart"/>
-      <w:r>
-        <w:t>url</w:t>
-      </w:r>
-      <w:proofErr w:type="spellEnd"/>
-      <w:r>
-        <w:t xml:space="preserve">, the callback function is not </w:t>
-      </w:r>
-      <w:proofErr w:type="gramStart"/>
-      <w:r>
-        <w:t>executed</w:t>
-      </w:r>
-      <w:proofErr w:type="gramEnd"/>
-      <w:r>
-        <w:t xml:space="preserve"> and we continue down the file.</w:t>
+        <w:t>. If there is no match for the request’s url, the callback function is not executed and we continue down the file.</w:t>
       </w:r>
     </w:p>
     <w:p>
@@ -1420,45 +1182,10 @@
         <w:t xml:space="preserve">If we keep going down the file and </w:t>
       </w:r>
       <w:r>
-        <w:t>get to the ‘</w:t>
-      </w:r>
-      <w:proofErr w:type="spellStart"/>
-      <w:r>
-        <w:t>app.use</w:t>
-      </w:r>
-      <w:proofErr w:type="spellEnd"/>
-      <w:r>
-        <w:t xml:space="preserve">’ method, the ‘use’ method’s callback function is executed, regardless of the request’s </w:t>
-      </w:r>
-      <w:proofErr w:type="spellStart"/>
-      <w:r>
-        <w:t>url</w:t>
-      </w:r>
-      <w:proofErr w:type="spellEnd"/>
-      <w:r>
-        <w:t xml:space="preserve"> (which is why we didn’t need to pass in a </w:t>
-      </w:r>
-      <w:proofErr w:type="spellStart"/>
-      <w:r>
-        <w:t>url</w:t>
-      </w:r>
-      <w:proofErr w:type="spellEnd"/>
-      <w:r>
-        <w:t xml:space="preserve"> as a parameter). Regardless of whether there is a response object being sent in the ‘use’ method, express no longer carries on down the code</w:t>
-      </w:r>
-      <w:r>
-        <w:t xml:space="preserve"> </w:t>
-      </w:r>
-      <w:r>
-        <w:t xml:space="preserve">(unless the </w:t>
-      </w:r>
-      <w:proofErr w:type="gramStart"/>
-      <w:r>
-        <w:t>next(</w:t>
-      </w:r>
-      <w:proofErr w:type="gramEnd"/>
-      <w:r>
-        <w:t>) method is called)</w:t>
+        <w:t>get to the ‘app.use’ method, the ‘use’ method’s callback function is executed, regardless of the request’s url (which is why we didn’t need to pass in a url as a parameter). Regardless of whether there is a response object being sent in the ‘use’ method, express no longer carries on down the code</w:t>
+      </w:r>
+      <w:r>
+        <w:t xml:space="preserve"> (unless the next() method is called)</w:t>
       </w:r>
       <w:r>
         <w:t>.</w:t>
@@ -1545,15 +1272,7 @@
         </w:r>
       </w:hyperlink>
       <w:r>
-        <w:t xml:space="preserve"> the request method’s </w:t>
-      </w:r>
-      <w:proofErr w:type="spellStart"/>
-      <w:r>
-        <w:t>url</w:t>
-      </w:r>
-      <w:proofErr w:type="spellEnd"/>
-      <w:r>
-        <w:t xml:space="preserve"> is ‘/wtf’.</w:t>
+        <w:t xml:space="preserve"> the request method’s url is ‘/wtf’.</w:t>
       </w:r>
     </w:p>
     <w:p>
@@ -1587,112 +1306,49 @@
         </w:numPr>
       </w:pPr>
       <w:r>
-        <w:t>The first http request handler method we see is ‘</w:t>
-      </w:r>
-      <w:proofErr w:type="spellStart"/>
-      <w:proofErr w:type="gramStart"/>
-      <w:r>
-        <w:t>app.get</w:t>
-      </w:r>
-      <w:proofErr w:type="spellEnd"/>
-      <w:r>
-        <w:t>(</w:t>
-      </w:r>
-      <w:proofErr w:type="gramEnd"/>
-      <w:r>
-        <w:t>‘/’)’ on line 4. Since the paths ‘/’ and ‘/wtf’ don’t match, we carry on to the next request handler method.</w:t>
-      </w:r>
-    </w:p>
-    <w:p>
-      <w:pPr>
-        <w:pStyle w:val="ListParagraph"/>
-        <w:numPr>
-          <w:ilvl w:val="1"/>
-          <w:numId w:val="1"/>
-        </w:numPr>
-      </w:pPr>
-      <w:r>
-        <w:t>The next http request handler method we see is ‘</w:t>
-      </w:r>
-      <w:proofErr w:type="spellStart"/>
-      <w:r>
-        <w:t>app.get</w:t>
-      </w:r>
-      <w:proofErr w:type="spellEnd"/>
-      <w:r>
-        <w:t>(‘/about’)’ on line 8. Since the paths ‘/about’ and ‘/wtf’ don’t match, we carry on to the next request handler method.</w:t>
-      </w:r>
-    </w:p>
-    <w:p>
-      <w:pPr>
-        <w:pStyle w:val="ListParagraph"/>
-        <w:numPr>
-          <w:ilvl w:val="1"/>
-          <w:numId w:val="1"/>
-        </w:numPr>
-      </w:pPr>
-      <w:r>
-        <w:t>The next http request handler method we see is ‘</w:t>
-      </w:r>
-      <w:proofErr w:type="spellStart"/>
-      <w:r>
-        <w:t>app.get</w:t>
-      </w:r>
-      <w:proofErr w:type="spellEnd"/>
-      <w:r>
-        <w:t>(‘/about-us’)’ on line 12. Since the paths ‘/about-us’ and ‘/wtf’ don’t match, we carry on to the next request handler method.</w:t>
-      </w:r>
-    </w:p>
-    <w:p>
-      <w:pPr>
-        <w:pStyle w:val="ListParagraph"/>
-        <w:numPr>
-          <w:ilvl w:val="1"/>
-          <w:numId w:val="1"/>
-        </w:numPr>
-      </w:pPr>
-      <w:r>
-        <w:t>The next http request handler method we see is ‘</w:t>
-      </w:r>
-      <w:proofErr w:type="spellStart"/>
-      <w:proofErr w:type="gramStart"/>
-      <w:r>
-        <w:t>app.use</w:t>
-      </w:r>
-      <w:proofErr w:type="spellEnd"/>
-      <w:r>
-        <w:t>(</w:t>
-      </w:r>
-      <w:proofErr w:type="gramEnd"/>
-      <w:r>
-        <w:t>)’ on line 16. Since we reach this ‘</w:t>
-      </w:r>
-      <w:proofErr w:type="spellStart"/>
-      <w:proofErr w:type="gramStart"/>
-      <w:r>
-        <w:t>app.use</w:t>
-      </w:r>
-      <w:proofErr w:type="spellEnd"/>
-      <w:r>
-        <w:t>(</w:t>
-      </w:r>
-      <w:proofErr w:type="gramEnd"/>
-      <w:r>
-        <w:t xml:space="preserve">)’ method, its callback function is executed and send a response containing a the 404.html file that will be rendered by the browser. </w:t>
+        <w:t>The first http request handler method we see is ‘app.get(‘/’)’ on line 4. Since the paths ‘/’ and ‘/wtf’ don’t match, we carry on to the next request handler method.</w:t>
+      </w:r>
+    </w:p>
+    <w:p>
+      <w:pPr>
+        <w:pStyle w:val="ListParagraph"/>
+        <w:numPr>
+          <w:ilvl w:val="1"/>
+          <w:numId w:val="1"/>
+        </w:numPr>
+      </w:pPr>
+      <w:r>
+        <w:t>The next http request handler method we see is ‘app.get(‘/about’)’ on line 8. Since the paths ‘/about’ and ‘/wtf’ don’t match, we carry on to the next request handler method.</w:t>
+      </w:r>
+    </w:p>
+    <w:p>
+      <w:pPr>
+        <w:pStyle w:val="ListParagraph"/>
+        <w:numPr>
+          <w:ilvl w:val="1"/>
+          <w:numId w:val="1"/>
+        </w:numPr>
+      </w:pPr>
+      <w:r>
+        <w:t>The next http request handler method we see is ‘app.get(‘/about-us’)’ on line 12. Since the paths ‘/about-us’ and ‘/wtf’ don’t match, we carry on to the next request handler method.</w:t>
+      </w:r>
+    </w:p>
+    <w:p>
+      <w:pPr>
+        <w:pStyle w:val="ListParagraph"/>
+        <w:numPr>
+          <w:ilvl w:val="1"/>
+          <w:numId w:val="1"/>
+        </w:numPr>
+      </w:pPr>
+      <w:r>
+        <w:t xml:space="preserve">The next http request handler method we see is ‘app.use()’ on line 16. Since we reach this ‘app.use()’ method, its callback function is executed and send a response containing a the 404.html file that will be rendered by the browser. </w:t>
       </w:r>
       <w:r>
         <w:t>We no longer carry on to the next request handler method</w:t>
       </w:r>
       <w:r>
-        <w:t xml:space="preserve"> since the </w:t>
-      </w:r>
-      <w:proofErr w:type="gramStart"/>
-      <w:r>
-        <w:t>next(</w:t>
-      </w:r>
-      <w:proofErr w:type="gramEnd"/>
-      <w:r>
-        <w:t>) method is not used</w:t>
+        <w:t xml:space="preserve"> since the next() method is not used</w:t>
       </w:r>
       <w:r>
         <w:t xml:space="preserve">. </w:t>
@@ -1850,15 +1506,7 @@
         <w:t xml:space="preserve"> </w:t>
       </w:r>
       <w:r>
-        <w:t xml:space="preserve">the request method’s </w:t>
-      </w:r>
-      <w:proofErr w:type="spellStart"/>
-      <w:r>
-        <w:t>url</w:t>
-      </w:r>
-      <w:proofErr w:type="spellEnd"/>
-      <w:r>
-        <w:t xml:space="preserve"> is ‘/’.</w:t>
+        <w:t>the request method’s url is ‘/’.</w:t>
       </w:r>
     </w:p>
     <w:p>
@@ -1882,47 +1530,13 @@
         </w:numPr>
       </w:pPr>
       <w:r>
-        <w:t>The first http request handler method we see is ‘</w:t>
-      </w:r>
-      <w:proofErr w:type="spellStart"/>
-      <w:proofErr w:type="gramStart"/>
-      <w:r>
-        <w:t>app.use</w:t>
-      </w:r>
-      <w:proofErr w:type="spellEnd"/>
-      <w:r>
-        <w:t>(</w:t>
-      </w:r>
-      <w:proofErr w:type="gramEnd"/>
-      <w:r>
-        <w:t>)’ on line 4. Since we reach this ‘</w:t>
-      </w:r>
-      <w:proofErr w:type="spellStart"/>
-      <w:proofErr w:type="gramStart"/>
-      <w:r>
-        <w:t>app.use</w:t>
-      </w:r>
-      <w:proofErr w:type="spellEnd"/>
-      <w:r>
-        <w:t>(</w:t>
-      </w:r>
-      <w:proofErr w:type="gramEnd"/>
-      <w:r>
-        <w:t xml:space="preserve">)’ method, its callback function is executed and send a response containing a the 404.html file that will be rendered by the browser. </w:t>
+        <w:t xml:space="preserve">The first http request handler method we see is ‘app.use()’ on line 4. Since we reach this ‘app.use()’ method, its callback function is executed and send a response containing a the 404.html file that will be rendered by the browser. </w:t>
       </w:r>
       <w:r>
         <w:t>We no longer carry on to the next request handler method</w:t>
       </w:r>
       <w:r>
-        <w:t xml:space="preserve"> since the </w:t>
-      </w:r>
-      <w:proofErr w:type="gramStart"/>
-      <w:r>
-        <w:t>next(</w:t>
-      </w:r>
-      <w:proofErr w:type="gramEnd"/>
-      <w:r>
-        <w:t>) method is no longer used</w:t>
+        <w:t xml:space="preserve"> since the next() method is no longer used</w:t>
       </w:r>
       <w:r>
         <w:t>.</w:t>
@@ -2005,15 +1619,7 @@
         </w:numPr>
       </w:pPr>
       <w:r>
-        <w:t xml:space="preserve">So even though there are matching </w:t>
-      </w:r>
-      <w:proofErr w:type="spellStart"/>
-      <w:r>
-        <w:t>urls</w:t>
-      </w:r>
-      <w:proofErr w:type="spellEnd"/>
-      <w:r>
-        <w:t xml:space="preserve"> in other http request handler methods later down the code, it doesn’t matter since they are never reached. </w:t>
+        <w:t xml:space="preserve">So even though there are matching urls in other http request handler methods later down the code, it doesn’t matter since they are never reached. </w:t>
       </w:r>
     </w:p>
     <w:p>
@@ -2098,15 +1704,7 @@
         </w:r>
       </w:hyperlink>
       <w:r>
-        <w:t xml:space="preserve"> the request method’s </w:t>
-      </w:r>
-      <w:proofErr w:type="spellStart"/>
-      <w:r>
-        <w:t>url</w:t>
-      </w:r>
-      <w:proofErr w:type="spellEnd"/>
-      <w:r>
-        <w:t xml:space="preserve"> is ‘/’.</w:t>
+        <w:t xml:space="preserve"> the request method’s url is ‘/’.</w:t>
       </w:r>
     </w:p>
     <w:p>
@@ -2130,63 +1728,16 @@
         </w:numPr>
       </w:pPr>
       <w:r>
-        <w:t>The first http request handler method we see is ‘</w:t>
-      </w:r>
-      <w:proofErr w:type="spellStart"/>
-      <w:proofErr w:type="gramStart"/>
-      <w:r>
-        <w:t>app.use</w:t>
-      </w:r>
-      <w:proofErr w:type="spellEnd"/>
-      <w:r>
-        <w:t>(</w:t>
-      </w:r>
-      <w:proofErr w:type="gramEnd"/>
-      <w:r>
-        <w:t>)’ on line 4. Since we reach this ‘</w:t>
-      </w:r>
-      <w:proofErr w:type="spellStart"/>
-      <w:proofErr w:type="gramStart"/>
-      <w:r>
-        <w:t>app.use</w:t>
-      </w:r>
-      <w:proofErr w:type="spellEnd"/>
-      <w:r>
-        <w:t>(</w:t>
-      </w:r>
-      <w:proofErr w:type="gramEnd"/>
-      <w:r>
-        <w:t xml:space="preserve">)’ method, its callback function is executed and </w:t>
+        <w:t xml:space="preserve">The first http request handler method we see is ‘app.use()’ on line 4. Since we reach this ‘app.use()’ method, its callback function is executed and </w:t>
       </w:r>
       <w:r>
         <w:t>we log ‘hi’ to the console. We no longer carry on to the next request handler method</w:t>
       </w:r>
       <w:r>
-        <w:t xml:space="preserve"> since the </w:t>
-      </w:r>
-      <w:proofErr w:type="gramStart"/>
-      <w:r>
-        <w:t>next(</w:t>
-      </w:r>
-      <w:proofErr w:type="gramEnd"/>
-      <w:r>
-        <w:t>) method is never used</w:t>
-      </w:r>
-      <w:r>
-        <w:t xml:space="preserve">. Thus, the </w:t>
-      </w:r>
-      <w:proofErr w:type="spellStart"/>
-      <w:proofErr w:type="gramStart"/>
-      <w:r>
-        <w:t>app.use</w:t>
-      </w:r>
-      <w:proofErr w:type="spellEnd"/>
-      <w:r>
-        <w:t>(</w:t>
-      </w:r>
-      <w:proofErr w:type="gramEnd"/>
-      <w:r>
-        <w:t>) method on line 8 is never reached.</w:t>
+        <w:t xml:space="preserve"> since the next() method is never used</w:t>
+      </w:r>
+      <w:r>
+        <w:t>. Thus, the app.use() method on line 8 is never reached.</w:t>
       </w:r>
     </w:p>
     <w:p>
@@ -2213,15 +1764,7 @@
         </w:numPr>
       </w:pPr>
       <w:r>
-        <w:t xml:space="preserve">As of now, we returned a 404.html page, but express doesn’t know that the response has a status code of 404 so we </w:t>
-      </w:r>
-      <w:proofErr w:type="gramStart"/>
-      <w:r>
-        <w:t>have to</w:t>
-      </w:r>
-      <w:proofErr w:type="gramEnd"/>
-      <w:r>
-        <w:t xml:space="preserve"> manually set it. We can chain on the redirect after the status method since the status method returns the response object itself.</w:t>
+        <w:t>As of now, we returned a 404.html page, but express doesn’t know that the response has a status code of 404 so we have to manually set it. We can chain on the redirect after the status method since the status method returns the response object itself.</w:t>
       </w:r>
     </w:p>
     <w:p>
@@ -2285,15 +1828,7 @@
         <w:t xml:space="preserve">Now in the browser, we see the </w:t>
       </w:r>
       <w:r>
-        <w:t xml:space="preserve">404.html page and if we check the networks tab in developer tools, we see the </w:t>
-      </w:r>
-      <w:proofErr w:type="gramStart"/>
-      <w:r>
-        <w:t>404 error</w:t>
-      </w:r>
-      <w:proofErr w:type="gramEnd"/>
-      <w:r>
-        <w:t xml:space="preserve"> status.</w:t>
+        <w:t>404.html page and if we check the networks tab in developer tools, we see the 404 error status.</w:t>
       </w:r>
     </w:p>
     <w:p/>
@@ -2372,30 +1907,20 @@
       </w:pPr>
       <w:r>
         <w:lastRenderedPageBreak/>
-        <w:t xml:space="preserve">There are different view engines such as express-handlebars, pug, or </w:t>
-      </w:r>
-      <w:proofErr w:type="spellStart"/>
-      <w:r>
-        <w:t>ejs</w:t>
-      </w:r>
-      <w:proofErr w:type="spellEnd"/>
-    </w:p>
-    <w:p>
-      <w:pPr>
-        <w:pStyle w:val="ListParagraph"/>
-        <w:numPr>
-          <w:ilvl w:val="0"/>
-          <w:numId w:val="1"/>
-        </w:numPr>
-      </w:pPr>
-      <w:r>
-        <w:t xml:space="preserve">We will use </w:t>
-      </w:r>
-      <w:proofErr w:type="spellStart"/>
-      <w:r>
-        <w:t>ejs</w:t>
-      </w:r>
-      <w:proofErr w:type="spellEnd"/>
+        <w:t>There are different view engines such as express-handlebars, pug, or ejs</w:t>
+      </w:r>
+    </w:p>
+    <w:p>
+      <w:pPr>
+        <w:pStyle w:val="ListParagraph"/>
+        <w:numPr>
+          <w:ilvl w:val="0"/>
+          <w:numId w:val="1"/>
+        </w:numPr>
+      </w:pPr>
+      <w:r>
+        <w:t>We will use ejs</w:t>
+      </w:r>
     </w:p>
     <w:p/>
     <w:p>
@@ -2424,167 +1949,70 @@
         </w:numPr>
       </w:pPr>
       <w:r>
-        <w:t xml:space="preserve">To install it, run ‘npm </w:t>
-      </w:r>
-      <w:proofErr w:type="spellStart"/>
-      <w:r>
-        <w:t>i</w:t>
-      </w:r>
-      <w:proofErr w:type="spellEnd"/>
+        <w:t>To install it, run ‘npm i ejs’</w:t>
+      </w:r>
+    </w:p>
+    <w:p>
+      <w:pPr>
+        <w:pStyle w:val="ListParagraph"/>
+        <w:numPr>
+          <w:ilvl w:val="0"/>
+          <w:numId w:val="1"/>
+        </w:numPr>
+      </w:pPr>
+      <w:r>
+        <w:t xml:space="preserve">To tell express that we want to use ejs as our view engine of choice, we need to use the ‘app’ constants ‘set’ method. This ‘set’ method allows us to configure settings such as the view engine we will use. To configure the view engine to be ejs, do the following: </w:t>
+      </w:r>
+      <w:r>
+        <w:t>app.set('view engine', 'ejs')</w:t>
+      </w:r>
+    </w:p>
+    <w:p>
+      <w:pPr>
+        <w:pStyle w:val="ListParagraph"/>
+        <w:numPr>
+          <w:ilvl w:val="0"/>
+          <w:numId w:val="1"/>
+        </w:numPr>
+      </w:pPr>
+      <w:r>
+        <w:t xml:space="preserve">Automatically, express is going to look inside a folder called </w:t>
+      </w:r>
+      <w:r>
+        <w:t>‘</w:t>
+      </w:r>
+      <w:r>
+        <w:t>views</w:t>
+      </w:r>
+      <w:r>
+        <w:t>’</w:t>
+      </w:r>
       <w:r>
         <w:t xml:space="preserve"> </w:t>
       </w:r>
-      <w:proofErr w:type="spellStart"/>
-      <w:r>
-        <w:t>ejs</w:t>
-      </w:r>
-      <w:proofErr w:type="spellEnd"/>
-      <w:r>
-        <w:t>’</w:t>
-      </w:r>
-    </w:p>
-    <w:p>
-      <w:pPr>
-        <w:pStyle w:val="ListParagraph"/>
-        <w:numPr>
-          <w:ilvl w:val="0"/>
-          <w:numId w:val="1"/>
-        </w:numPr>
-      </w:pPr>
-      <w:r>
-        <w:t xml:space="preserve">To tell express that we want to use </w:t>
-      </w:r>
-      <w:proofErr w:type="spellStart"/>
-      <w:r>
-        <w:t>ejs</w:t>
-      </w:r>
-      <w:proofErr w:type="spellEnd"/>
-      <w:r>
-        <w:t xml:space="preserve"> as our view engine of choice, we need to use the ‘app’ constants ‘set’ method. This ‘set’ method allows us to configure settings such as the view engine we will use. To configure the view engine to be </w:t>
-      </w:r>
-      <w:proofErr w:type="spellStart"/>
-      <w:r>
-        <w:t>ejs</w:t>
-      </w:r>
-      <w:proofErr w:type="spellEnd"/>
-      <w:r>
-        <w:t xml:space="preserve">, do the following: </w:t>
-      </w:r>
-      <w:proofErr w:type="spellStart"/>
-      <w:proofErr w:type="gramStart"/>
-      <w:r>
-        <w:t>app.set</w:t>
-      </w:r>
-      <w:proofErr w:type="spellEnd"/>
-      <w:r>
-        <w:t>(</w:t>
-      </w:r>
-      <w:proofErr w:type="gramEnd"/>
-      <w:r>
-        <w:t>'view engine', '</w:t>
-      </w:r>
-      <w:proofErr w:type="spellStart"/>
-      <w:r>
-        <w:t>ejs</w:t>
-      </w:r>
-      <w:proofErr w:type="spellEnd"/>
-      <w:r>
-        <w:t>')</w:t>
-      </w:r>
-    </w:p>
-    <w:p>
-      <w:pPr>
-        <w:pStyle w:val="ListParagraph"/>
-        <w:numPr>
-          <w:ilvl w:val="0"/>
-          <w:numId w:val="1"/>
-        </w:numPr>
-      </w:pPr>
-      <w:r>
-        <w:t xml:space="preserve">Automatically, express is going to look inside a folder called </w:t>
-      </w:r>
-      <w:r>
-        <w:t>‘</w:t>
-      </w:r>
-      <w:r>
-        <w:t>views</w:t>
-      </w:r>
-      <w:r>
-        <w:t>’</w:t>
-      </w:r>
-      <w:r>
-        <w:t xml:space="preserve"> </w:t>
-      </w:r>
-      <w:r>
-        <w:t xml:space="preserve">for any </w:t>
-      </w:r>
-      <w:proofErr w:type="spellStart"/>
-      <w:r>
-        <w:t>ejs</w:t>
-      </w:r>
-      <w:proofErr w:type="spellEnd"/>
-      <w:r>
-        <w:t xml:space="preserve"> files.</w:t>
-      </w:r>
-    </w:p>
-    <w:p>
-      <w:pPr>
-        <w:pStyle w:val="ListParagraph"/>
-        <w:numPr>
-          <w:ilvl w:val="0"/>
-          <w:numId w:val="1"/>
-        </w:numPr>
-      </w:pPr>
-      <w:r>
-        <w:t xml:space="preserve">If we want </w:t>
-      </w:r>
-      <w:proofErr w:type="gramStart"/>
-      <w:r>
-        <w:t>express</w:t>
-      </w:r>
-      <w:proofErr w:type="gramEnd"/>
-      <w:r>
-        <w:t xml:space="preserve"> to look in some other fol</w:t>
-      </w:r>
-      <w:r>
-        <w:t xml:space="preserve">der for our </w:t>
-      </w:r>
-      <w:proofErr w:type="spellStart"/>
-      <w:r>
-        <w:t>ejs</w:t>
-      </w:r>
-      <w:proofErr w:type="spellEnd"/>
-      <w:r>
-        <w:t xml:space="preserve"> files, we have to use the ‘set’ method once again. We </w:t>
+      <w:r>
+        <w:t>for any ejs files.</w:t>
+      </w:r>
+    </w:p>
+    <w:p>
+      <w:pPr>
+        <w:pStyle w:val="ListParagraph"/>
+        <w:numPr>
+          <w:ilvl w:val="0"/>
+          <w:numId w:val="1"/>
+        </w:numPr>
+      </w:pPr>
+      <w:r>
+        <w:t>If we want express to look in some other fol</w:t>
+      </w:r>
+      <w:r>
+        <w:t xml:space="preserve">der for our ejs files, we have to use the ‘set’ method once again. We </w:t>
       </w:r>
       <w:r>
         <w:t xml:space="preserve">pass ‘views’ as the first parameter to the ‘set’ method and </w:t>
       </w:r>
-      <w:proofErr w:type="spellStart"/>
-      <w:proofErr w:type="gramStart"/>
-      <w:r>
-        <w:t>path.join</w:t>
-      </w:r>
-      <w:proofErr w:type="spellEnd"/>
-      <w:proofErr w:type="gramEnd"/>
-      <w:r>
-        <w:t>(__</w:t>
-      </w:r>
-      <w:proofErr w:type="spellStart"/>
-      <w:r>
-        <w:t>dirname</w:t>
-      </w:r>
-      <w:proofErr w:type="spellEnd"/>
-      <w:r>
-        <w:t>, './</w:t>
-      </w:r>
-      <w:proofErr w:type="spellStart"/>
-      <w:r>
-        <w:t>myViews</w:t>
-      </w:r>
-      <w:proofErr w:type="spellEnd"/>
-      <w:r>
-        <w:t>')</w:t>
+      <w:r>
+        <w:t>path.join(__dirname, './myViews')</w:t>
       </w:r>
       <w:r>
         <w:t xml:space="preserve"> </w:t>
@@ -2651,21 +2079,8 @@
         </w:numPr>
       </w:pPr>
       <w:r>
-        <w:t>To create a view inside the ‘views’ folder, we create a .</w:t>
-      </w:r>
-      <w:proofErr w:type="spellStart"/>
-      <w:r>
-        <w:t>ejs</w:t>
-      </w:r>
-      <w:proofErr w:type="spellEnd"/>
-      <w:r>
-        <w:t xml:space="preserve"> file. For example, let’s create </w:t>
-      </w:r>
-      <w:proofErr w:type="spellStart"/>
-      <w:r>
-        <w:t>index.ejs</w:t>
-      </w:r>
-      <w:proofErr w:type="spellEnd"/>
+        <w:t>To create a view inside the ‘views’ folder, we create a .ejs file. For example, let’s create index.ejs</w:t>
+      </w:r>
     </w:p>
     <w:p>
       <w:pPr>
@@ -2725,15 +2140,7 @@
         </w:numPr>
       </w:pPr>
       <w:r>
-        <w:t xml:space="preserve">Inside this </w:t>
-      </w:r>
-      <w:proofErr w:type="spellStart"/>
-      <w:r>
-        <w:t>index.ejs</w:t>
-      </w:r>
-      <w:proofErr w:type="spellEnd"/>
-      <w:r>
-        <w:t xml:space="preserve"> file, we include HTML syntax.</w:t>
+        <w:t>Inside this index.ejs file, we include HTML syntax.</w:t>
       </w:r>
     </w:p>
     <w:p>
@@ -2797,37 +2204,19 @@
         </w:numPr>
       </w:pPr>
       <w:r>
-        <w:t xml:space="preserve">Now, we want to serve this </w:t>
-      </w:r>
-      <w:proofErr w:type="spellStart"/>
-      <w:r>
-        <w:t>index.ejs</w:t>
-      </w:r>
-      <w:proofErr w:type="spellEnd"/>
-      <w:r>
-        <w:t xml:space="preserve"> file as a response to the browser.</w:t>
-      </w:r>
-    </w:p>
-    <w:p>
-      <w:pPr>
-        <w:pStyle w:val="ListParagraph"/>
-        <w:numPr>
-          <w:ilvl w:val="0"/>
-          <w:numId w:val="1"/>
-        </w:numPr>
-      </w:pPr>
-      <w:r>
-        <w:t xml:space="preserve">Inside app.js, we no longer want to use </w:t>
-      </w:r>
-      <w:proofErr w:type="spellStart"/>
-      <w:proofErr w:type="gramStart"/>
-      <w:r>
-        <w:t>res.sendFile</w:t>
-      </w:r>
-      <w:proofErr w:type="spellEnd"/>
-      <w:proofErr w:type="gramEnd"/>
-      <w:r>
-        <w:t xml:space="preserve"> to return an HTML file.</w:t>
+        <w:t>Now, we want to serve this index.ejs file as a response to the browser.</w:t>
+      </w:r>
+    </w:p>
+    <w:p>
+      <w:pPr>
+        <w:pStyle w:val="ListParagraph"/>
+        <w:numPr>
+          <w:ilvl w:val="0"/>
+          <w:numId w:val="1"/>
+        </w:numPr>
+      </w:pPr>
+      <w:r>
+        <w:t>Inside app.js, we no longer want to use res.sendFile to return an HTML file.</w:t>
       </w:r>
     </w:p>
     <w:p>
@@ -2842,17 +2231,7 @@
         <w:t xml:space="preserve">Instead, </w:t>
       </w:r>
       <w:r>
-        <w:t xml:space="preserve">we want to render a view by using </w:t>
-      </w:r>
-      <w:proofErr w:type="spellStart"/>
-      <w:proofErr w:type="gramStart"/>
-      <w:r>
-        <w:t>res.render</w:t>
-      </w:r>
-      <w:proofErr w:type="spellEnd"/>
-      <w:proofErr w:type="gramEnd"/>
-      <w:r>
-        <w:t>(‘VIEW_FILE_NAME’) as shown below</w:t>
+        <w:t>we want to render a view by using res.render(‘VIEW_FILE_NAME’) as shown below</w:t>
       </w:r>
     </w:p>
     <w:p>
@@ -2913,62 +2292,7 @@
         </w:numPr>
       </w:pPr>
       <w:r>
-        <w:t xml:space="preserve">Notice we don’t include </w:t>
-      </w:r>
-      <w:proofErr w:type="gramStart"/>
-      <w:r>
-        <w:t>the .</w:t>
-      </w:r>
-      <w:proofErr w:type="spellStart"/>
-      <w:r>
-        <w:t>ejs</w:t>
-      </w:r>
-      <w:proofErr w:type="spellEnd"/>
-      <w:proofErr w:type="gramEnd"/>
-      <w:r>
-        <w:t xml:space="preserve"> extension, only the file name. This </w:t>
-      </w:r>
-      <w:proofErr w:type="spellStart"/>
-      <w:proofErr w:type="gramStart"/>
-      <w:r>
-        <w:t>res.render</w:t>
-      </w:r>
-      <w:proofErr w:type="spellEnd"/>
-      <w:proofErr w:type="gramEnd"/>
-      <w:r>
-        <w:t>(‘index’) tells express to look for a ‘</w:t>
-      </w:r>
-      <w:proofErr w:type="spellStart"/>
-      <w:r>
-        <w:t>index.ejs</w:t>
-      </w:r>
-      <w:proofErr w:type="spellEnd"/>
-      <w:r>
-        <w:t xml:space="preserve">’ file (we already know the extension is </w:t>
-      </w:r>
-      <w:proofErr w:type="spellStart"/>
-      <w:r>
-        <w:t>ejs</w:t>
-      </w:r>
-      <w:proofErr w:type="spellEnd"/>
-      <w:r>
-        <w:t xml:space="preserve"> since we used </w:t>
-      </w:r>
-      <w:proofErr w:type="spellStart"/>
-      <w:r>
-        <w:t>app.set</w:t>
-      </w:r>
-      <w:proofErr w:type="spellEnd"/>
-      <w:r>
-        <w:t xml:space="preserve"> to configure that) inside the ‘views’ folder (since that is the default folder when we set up the </w:t>
-      </w:r>
-      <w:proofErr w:type="spellStart"/>
-      <w:r>
-        <w:t>ejs</w:t>
-      </w:r>
-      <w:proofErr w:type="spellEnd"/>
-      <w:r>
-        <w:t xml:space="preserve"> view engine).</w:t>
+        <w:t>Notice we don’t include the .ejs extension, only the file name. This res.render(‘index’) tells express to look for a ‘index.ejs’ file (we already know the extension is ejs since we used app.set to configure that) inside the ‘views’ folder (since that is the default folder when we set up the ejs view engine).</w:t>
       </w:r>
     </w:p>
     <w:p>
@@ -2991,15 +2315,7 @@
         </w:r>
       </w:hyperlink>
       <w:r>
-        <w:t xml:space="preserve"> we see the following </w:t>
-      </w:r>
-      <w:proofErr w:type="spellStart"/>
-      <w:r>
-        <w:t>ejs</w:t>
-      </w:r>
-      <w:proofErr w:type="spellEnd"/>
-      <w:r>
-        <w:t xml:space="preserve"> file being rendered.</w:t>
+        <w:t xml:space="preserve"> we see the following ejs file being rendered.</w:t>
       </w:r>
     </w:p>
     <w:p>
@@ -3066,65 +2382,31 @@
           <w:bCs/>
           <w:u w:val="single"/>
         </w:rPr>
-        <w:t xml:space="preserve">Passing Dynamic Data </w:t>
-      </w:r>
-      <w:proofErr w:type="gramStart"/>
-      <w:r>
-        <w:rPr>
-          <w:b/>
-          <w:bCs/>
-          <w:u w:val="single"/>
-        </w:rPr>
-        <w:t>Into</w:t>
-      </w:r>
-      <w:proofErr w:type="gramEnd"/>
-      <w:r>
-        <w:rPr>
-          <w:b/>
-          <w:bCs/>
-          <w:u w:val="single"/>
-        </w:rPr>
-        <w:t xml:space="preserve"> Views</w:t>
-      </w:r>
-    </w:p>
-    <w:p>
-      <w:pPr>
-        <w:pStyle w:val="ListParagraph"/>
-        <w:numPr>
-          <w:ilvl w:val="0"/>
-          <w:numId w:val="1"/>
-        </w:numPr>
-      </w:pPr>
-      <w:r>
-        <w:t xml:space="preserve">To use dynamic data, we use </w:t>
-      </w:r>
-      <w:proofErr w:type="spellStart"/>
-      <w:r>
-        <w:t>ejs</w:t>
-      </w:r>
-      <w:proofErr w:type="spellEnd"/>
-      <w:r>
-        <w:t xml:space="preserve"> tags, the opening and closing tags are &lt;% and %&gt; respectively.</w:t>
-      </w:r>
-    </w:p>
-    <w:p>
-      <w:pPr>
-        <w:pStyle w:val="ListParagraph"/>
-        <w:numPr>
-          <w:ilvl w:val="0"/>
-          <w:numId w:val="1"/>
-        </w:numPr>
-      </w:pPr>
-      <w:r>
-        <w:t xml:space="preserve">Inside these tags, we can write </w:t>
-      </w:r>
-      <w:proofErr w:type="spellStart"/>
-      <w:r>
-        <w:t>javascript</w:t>
-      </w:r>
-      <w:proofErr w:type="spellEnd"/>
-      <w:r>
-        <w:t>.</w:t>
+        <w:t>Passing Dynamic Data Into Views</w:t>
+      </w:r>
+    </w:p>
+    <w:p>
+      <w:pPr>
+        <w:pStyle w:val="ListParagraph"/>
+        <w:numPr>
+          <w:ilvl w:val="0"/>
+          <w:numId w:val="1"/>
+        </w:numPr>
+      </w:pPr>
+      <w:r>
+        <w:t>To use dynamic data, we use ejs tags, the opening and closing tags are &lt;% and %&gt; respectively.</w:t>
+      </w:r>
+    </w:p>
+    <w:p>
+      <w:pPr>
+        <w:pStyle w:val="ListParagraph"/>
+        <w:numPr>
+          <w:ilvl w:val="0"/>
+          <w:numId w:val="1"/>
+        </w:numPr>
+      </w:pPr>
+      <w:r>
+        <w:t>Inside these tags, we can write javascript.</w:t>
       </w:r>
     </w:p>
     <w:p>
@@ -3142,23 +2424,7 @@
         <w:t>&lt;% const hello = 123 %&gt;</w:t>
       </w:r>
       <w:r>
-        <w:t xml:space="preserve"> defines a new constant called ‘hello’ with a value of 123 that we can use </w:t>
-      </w:r>
-      <w:proofErr w:type="gramStart"/>
-      <w:r>
-        <w:t>later on</w:t>
-      </w:r>
-      <w:proofErr w:type="gramEnd"/>
-      <w:r>
-        <w:t xml:space="preserve"> in the </w:t>
-      </w:r>
-      <w:proofErr w:type="spellStart"/>
-      <w:r>
-        <w:t>ejs</w:t>
-      </w:r>
-      <w:proofErr w:type="spellEnd"/>
-      <w:r>
-        <w:t xml:space="preserve"> file.</w:t>
+        <w:t xml:space="preserve"> defines a new constant called ‘hello’ with a value of 123 that we can use later on in the ejs file.</w:t>
       </w:r>
     </w:p>
     <w:p>
@@ -3182,15 +2448,7 @@
         </w:numPr>
       </w:pPr>
       <w:r>
-        <w:t xml:space="preserve">For </w:t>
-      </w:r>
-      <w:proofErr w:type="gramStart"/>
-      <w:r>
-        <w:t>example</w:t>
-      </w:r>
-      <w:proofErr w:type="gramEnd"/>
-      <w:r>
-        <w:t xml:space="preserve"> &lt;%= hello %&gt; returns the value of the ‘hello’ constant which is 123. Thus 123 is displayed</w:t>
+        <w:t>For example &lt;%= hello %&gt; returns the value of the ‘hello’ constant which is 123. Thus 123 is displayed</w:t>
       </w:r>
     </w:p>
     <w:p>
@@ -3263,23 +2521,7 @@
         </w:numPr>
       </w:pPr>
       <w:r>
-        <w:t>Now, if we return the above .</w:t>
-      </w:r>
-      <w:proofErr w:type="spellStart"/>
-      <w:r>
-        <w:t>ejs</w:t>
-      </w:r>
-      <w:proofErr w:type="spellEnd"/>
-      <w:r>
-        <w:t xml:space="preserve"> file, the browser </w:t>
-      </w:r>
-      <w:proofErr w:type="gramStart"/>
-      <w:r>
-        <w:t>would</w:t>
-      </w:r>
-      <w:proofErr w:type="gramEnd"/>
-      <w:r>
-        <w:t xml:space="preserve"> display the following.</w:t>
+        <w:t>Now, if we return the above .ejs file, the browser would display the following.</w:t>
       </w:r>
     </w:p>
     <w:p>
@@ -3359,37 +2601,13 @@
         </w:numPr>
       </w:pPr>
       <w:r>
-        <w:t xml:space="preserve">Now, we want to pass data from our app.js file into our </w:t>
-      </w:r>
-      <w:proofErr w:type="spellStart"/>
-      <w:r>
-        <w:t>ejs</w:t>
-      </w:r>
-      <w:proofErr w:type="spellEnd"/>
-      <w:r>
-        <w:t xml:space="preserve"> file. </w:t>
-      </w:r>
-      <w:r>
-        <w:t xml:space="preserve">A </w:t>
-      </w:r>
-      <w:proofErr w:type="gramStart"/>
-      <w:r>
-        <w:t>real world</w:t>
-      </w:r>
-      <w:proofErr w:type="gramEnd"/>
-      <w:r>
-        <w:t xml:space="preserve"> application </w:t>
-      </w:r>
-      <w:r>
-        <w:t xml:space="preserve">fetch some data from the database and then pass that data to the </w:t>
-      </w:r>
-      <w:proofErr w:type="spellStart"/>
-      <w:r>
-        <w:t>ejs</w:t>
-      </w:r>
-      <w:proofErr w:type="spellEnd"/>
-      <w:r>
-        <w:t xml:space="preserve"> file. </w:t>
+        <w:t xml:space="preserve">Now, we want to pass data from our app.js file into our ejs file. </w:t>
+      </w:r>
+      <w:r>
+        <w:t xml:space="preserve">A real world application </w:t>
+      </w:r>
+      <w:r>
+        <w:t xml:space="preserve">fetch some data from the database and then pass that data to the ejs file. </w:t>
       </w:r>
     </w:p>
     <w:p>
@@ -3416,33 +2634,7 @@
         </w:numPr>
       </w:pPr>
       <w:r>
-        <w:t>In the ‘</w:t>
-      </w:r>
-      <w:proofErr w:type="spellStart"/>
-      <w:proofErr w:type="gramStart"/>
-      <w:r>
-        <w:t>res.render</w:t>
-      </w:r>
-      <w:proofErr w:type="spellEnd"/>
-      <w:proofErr w:type="gramEnd"/>
-      <w:r>
-        <w:t xml:space="preserve">’ method, we can pass in a second parameter which is an object. This object will be passed into the </w:t>
-      </w:r>
-      <w:proofErr w:type="spellStart"/>
-      <w:r>
-        <w:t>ejs</w:t>
-      </w:r>
-      <w:proofErr w:type="spellEnd"/>
-      <w:r>
-        <w:t xml:space="preserve"> file. Thus, we can access any properties within this object from inside the </w:t>
-      </w:r>
-      <w:proofErr w:type="spellStart"/>
-      <w:r>
-        <w:t>ejs</w:t>
-      </w:r>
-      <w:proofErr w:type="spellEnd"/>
-      <w:r>
-        <w:t xml:space="preserve"> file.</w:t>
+        <w:t>In the ‘res.render’ method, we can pass in a second parameter which is an object. This object will be passed into the ejs file. Thus, we can access any properties within this object from inside the ejs file.</w:t>
       </w:r>
     </w:p>
     <w:p>
@@ -3526,13 +2718,8 @@
           <w:numId w:val="1"/>
         </w:numPr>
       </w:pPr>
-      <w:proofErr w:type="spellStart"/>
-      <w:r>
-        <w:t>Index.ejs</w:t>
-      </w:r>
-      <w:proofErr w:type="spellEnd"/>
-      <w:r>
-        <w:t>:</w:t>
+      <w:r>
+        <w:t>Index.ejs:</w:t>
       </w:r>
     </w:p>
     <w:p>
@@ -3655,35 +2842,19 @@
         </w:numPr>
       </w:pPr>
       <w:r>
-        <w:t xml:space="preserve">Notice we were able to access the ‘name’ property of the </w:t>
-      </w:r>
-      <w:proofErr w:type="gramStart"/>
-      <w:r>
-        <w:t>{ name</w:t>
-      </w:r>
-      <w:proofErr w:type="gramEnd"/>
-      <w:r>
-        <w:t xml:space="preserve"> : ‘grant’ } object that was passed in the second parameter of the ‘render’ method. The value associated with this ‘name’ property is ‘grant’ which is what is rendered in between the &lt;h1&gt; tags.</w:t>
-      </w:r>
-    </w:p>
-    <w:p>
-      <w:pPr>
-        <w:pStyle w:val="ListParagraph"/>
-        <w:numPr>
-          <w:ilvl w:val="0"/>
-          <w:numId w:val="1"/>
-        </w:numPr>
-      </w:pPr>
-      <w:r>
-        <w:t xml:space="preserve">Suppose we want to pass in an array to an </w:t>
-      </w:r>
-      <w:proofErr w:type="spellStart"/>
-      <w:r>
-        <w:t>ejs</w:t>
-      </w:r>
-      <w:proofErr w:type="spellEnd"/>
-      <w:r>
-        <w:t xml:space="preserve"> file and we want to render some HTML for each element in the array.</w:t>
+        <w:t>Notice we were able to access the ‘name’ property of the { name : ‘grant’ } object that was passed in the second parameter of the ‘render’ method. The value associated with this ‘name’ property is ‘grant’ which is what is rendered in between the &lt;h1&gt; tags.</w:t>
+      </w:r>
+    </w:p>
+    <w:p>
+      <w:pPr>
+        <w:pStyle w:val="ListParagraph"/>
+        <w:numPr>
+          <w:ilvl w:val="0"/>
+          <w:numId w:val="1"/>
+        </w:numPr>
+      </w:pPr>
+      <w:r>
+        <w:t>Suppose we want to pass in an array to an ejs file and we want to render some HTML for each element in the array.</w:t>
       </w:r>
     </w:p>
     <w:p>
@@ -3767,11 +2938,9 @@
           <w:numId w:val="1"/>
         </w:numPr>
       </w:pPr>
-      <w:proofErr w:type="spellStart"/>
       <w:r>
         <w:t>Index.ejs</w:t>
       </w:r>
-      <w:proofErr w:type="spellEnd"/>
     </w:p>
     <w:p>
       <w:pPr>
@@ -3917,39 +3086,7 @@
         </w:numPr>
       </w:pPr>
       <w:r>
-        <w:t>EJS templates are processed through the EJS view engine on the server. Our .</w:t>
-      </w:r>
-      <w:proofErr w:type="spellStart"/>
-      <w:r>
-        <w:t>ejs</w:t>
-      </w:r>
-      <w:proofErr w:type="spellEnd"/>
-      <w:r>
-        <w:t xml:space="preserve"> files live on the server. When we want to render one to the browser, that .</w:t>
-      </w:r>
-      <w:proofErr w:type="spellStart"/>
-      <w:r>
-        <w:t>ejs</w:t>
-      </w:r>
-      <w:proofErr w:type="spellEnd"/>
-      <w:r>
-        <w:t xml:space="preserve"> file is passed into he EJS view engine to be processed. This engine looks for any kind of dynamic content (such as variables, loops, conditionals, </w:t>
-      </w:r>
-      <w:proofErr w:type="spellStart"/>
-      <w:r>
-        <w:t>etc</w:t>
-      </w:r>
-      <w:proofErr w:type="spellEnd"/>
-      <w:r>
-        <w:t xml:space="preserve">) and find the resulting HTML code. This EJS view engine then returns a valid HTML file based on the template we </w:t>
-      </w:r>
-      <w:proofErr w:type="gramStart"/>
-      <w:r>
-        <w:t>wrote</w:t>
-      </w:r>
-      <w:proofErr w:type="gramEnd"/>
-      <w:r>
-        <w:t xml:space="preserve"> and that HTML page is returned to the browser. This process is called server-side rendering.</w:t>
+        <w:t>EJS templates are processed through the EJS view engine on the server. Our .ejs files live on the server. When we want to render one to the browser, that .ejs file is passed into he EJS view engine to be processed. This engine looks for any kind of dynamic content (such as variables, loops, conditionals, etc) and find the resulting HTML code. This EJS view engine then returns a valid HTML file based on the template we wrote and that HTML page is returned to the browser. This process is called server-side rendering.</w:t>
       </w:r>
     </w:p>
     <w:p/>
@@ -3979,35 +3116,19 @@
         </w:numPr>
       </w:pPr>
       <w:r>
-        <w:t xml:space="preserve">Partials are parts of an </w:t>
-      </w:r>
-      <w:proofErr w:type="spellStart"/>
-      <w:r>
-        <w:t>ejs</w:t>
-      </w:r>
-      <w:proofErr w:type="spellEnd"/>
-      <w:r>
-        <w:t xml:space="preserve"> template that can be reused in different views</w:t>
-      </w:r>
-    </w:p>
-    <w:p>
-      <w:pPr>
-        <w:pStyle w:val="ListParagraph"/>
-        <w:numPr>
-          <w:ilvl w:val="0"/>
-          <w:numId w:val="1"/>
-        </w:numPr>
-      </w:pPr>
-      <w:r>
-        <w:t>To import a partial, we use &lt;%- include(‘</w:t>
-      </w:r>
-      <w:proofErr w:type="spellStart"/>
-      <w:r>
-        <w:t>RELATIVE_PATH_TO_PARTIAL.ejs</w:t>
-      </w:r>
-      <w:proofErr w:type="spellEnd"/>
-      <w:r>
-        <w:t>’</w:t>
+        <w:t>Partials are parts of an ejs template that can be reused in different views</w:t>
+      </w:r>
+    </w:p>
+    <w:p>
+      <w:pPr>
+        <w:pStyle w:val="ListParagraph"/>
+        <w:numPr>
+          <w:ilvl w:val="0"/>
+          <w:numId w:val="1"/>
+        </w:numPr>
+      </w:pPr>
+      <w:r>
+        <w:t>To import a partial, we use &lt;%- include(‘RELATIVE_PATH_TO_PARTIAL.ejs’</w:t>
       </w:r>
       <w:r>
         <w:t>)</w:t>
@@ -4049,6 +3170,9 @@
         </w:numPr>
       </w:pPr>
       <w:r>
+        <w:rPr>
+          <w:noProof/>
+        </w:rPr>
         <w:drawing>
           <wp:inline distT="0" distB="0" distL="0" distR="0" wp14:anchorId="0DB48A23" wp14:editId="6224268C">
             <wp:extent cx="1448002" cy="781159"/>
@@ -4094,24 +3218,22 @@
           <w:numId w:val="1"/>
         </w:numPr>
       </w:pPr>
-      <w:proofErr w:type="spellStart"/>
-      <w:r>
-        <w:t>Index.ejs</w:t>
-      </w:r>
-      <w:proofErr w:type="spellEnd"/>
-      <w:r>
-        <w:t>:</w:t>
-      </w:r>
-    </w:p>
-    <w:p>
-      <w:pPr>
-        <w:pStyle w:val="ListParagraph"/>
-        <w:numPr>
-          <w:ilvl w:val="1"/>
-          <w:numId w:val="1"/>
-        </w:numPr>
-      </w:pPr>
-      <w:r>
+      <w:r>
+        <w:t>Index.ejs:</w:t>
+      </w:r>
+    </w:p>
+    <w:p>
+      <w:pPr>
+        <w:pStyle w:val="ListParagraph"/>
+        <w:numPr>
+          <w:ilvl w:val="1"/>
+          <w:numId w:val="1"/>
+        </w:numPr>
+      </w:pPr>
+      <w:r>
+        <w:rPr>
+          <w:noProof/>
+        </w:rPr>
         <w:drawing>
           <wp:inline distT="0" distB="0" distL="0" distR="0" wp14:anchorId="4F45691B" wp14:editId="1D328DF9">
             <wp:extent cx="5029200" cy="1934898"/>
@@ -4157,24 +3279,22 @@
           <w:numId w:val="1"/>
         </w:numPr>
       </w:pPr>
-      <w:proofErr w:type="spellStart"/>
-      <w:r>
-        <w:t>Hello.ejs</w:t>
-      </w:r>
-      <w:proofErr w:type="spellEnd"/>
-      <w:r>
-        <w:t>:</w:t>
-      </w:r>
-    </w:p>
-    <w:p>
-      <w:pPr>
-        <w:pStyle w:val="ListParagraph"/>
-        <w:numPr>
-          <w:ilvl w:val="1"/>
-          <w:numId w:val="1"/>
-        </w:numPr>
-      </w:pPr>
-      <w:r>
+      <w:r>
+        <w:t>Hello.ejs:</w:t>
+      </w:r>
+    </w:p>
+    <w:p>
+      <w:pPr>
+        <w:pStyle w:val="ListParagraph"/>
+        <w:numPr>
+          <w:ilvl w:val="1"/>
+          <w:numId w:val="1"/>
+        </w:numPr>
+      </w:pPr>
+      <w:r>
+        <w:rPr>
+          <w:noProof/>
+        </w:rPr>
         <w:drawing>
           <wp:inline distT="0" distB="0" distL="0" distR="0" wp14:anchorId="15748F74" wp14:editId="33B0198D">
             <wp:extent cx="1228896" cy="219106"/>
@@ -4232,26 +3352,21 @@
         </w:r>
       </w:hyperlink>
       <w:r>
-        <w:t xml:space="preserve"> which renders the </w:t>
-      </w:r>
-      <w:proofErr w:type="spellStart"/>
-      <w:r>
-        <w:t>index.ejs</w:t>
-      </w:r>
-      <w:proofErr w:type="spellEnd"/>
-      <w:r>
-        <w:t xml:space="preserve"> page, we see:</w:t>
-      </w:r>
-    </w:p>
-    <w:p>
-      <w:pPr>
-        <w:pStyle w:val="ListParagraph"/>
-        <w:numPr>
-          <w:ilvl w:val="1"/>
-          <w:numId w:val="1"/>
-        </w:numPr>
-      </w:pPr>
-      <w:r>
+        <w:t xml:space="preserve"> which renders the index.ejs page, we see:</w:t>
+      </w:r>
+    </w:p>
+    <w:p>
+      <w:pPr>
+        <w:pStyle w:val="ListParagraph"/>
+        <w:numPr>
+          <w:ilvl w:val="1"/>
+          <w:numId w:val="1"/>
+        </w:numPr>
+      </w:pPr>
+      <w:r>
+        <w:rPr>
+          <w:noProof/>
+        </w:rPr>
         <w:lastRenderedPageBreak/>
         <w:drawing>
           <wp:inline distT="0" distB="0" distL="0" distR="0" wp14:anchorId="576753A4" wp14:editId="3200A786">
@@ -4299,18 +3414,10 @@
         </w:numPr>
       </w:pPr>
       <w:r>
-        <w:t xml:space="preserve">We can also </w:t>
-      </w:r>
-      <w:proofErr w:type="gramStart"/>
-      <w:r>
-        <w:t>pass</w:t>
-      </w:r>
-      <w:r>
-        <w:t>ing</w:t>
-      </w:r>
-      <w:proofErr w:type="gramEnd"/>
-      <w:r>
-        <w:t xml:space="preserve"> dynamic data to partial templates by adding a second parameter to the includes method. This second parameter is an object that has key value pairs, and we can reference the keys in the partial to get the associated value.</w:t>
+        <w:t>We can also pass</w:t>
+      </w:r>
+      <w:r>
+        <w:t>ing dynamic data to partial templates by adding a second parameter to the includes method. This second parameter is an object that has key value pairs, and we can reference the keys in the partial to get the associated value.</w:t>
       </w:r>
     </w:p>
     <w:p>
@@ -4333,21 +3440,22 @@
           <w:numId w:val="1"/>
         </w:numPr>
       </w:pPr>
-      <w:proofErr w:type="spellStart"/>
       <w:r>
         <w:t>Index.ejs</w:t>
       </w:r>
-      <w:proofErr w:type="spellEnd"/>
-    </w:p>
-    <w:p>
-      <w:pPr>
-        <w:pStyle w:val="ListParagraph"/>
-        <w:numPr>
-          <w:ilvl w:val="1"/>
-          <w:numId w:val="1"/>
-        </w:numPr>
-      </w:pPr>
-      <w:r>
+    </w:p>
+    <w:p>
+      <w:pPr>
+        <w:pStyle w:val="ListParagraph"/>
+        <w:numPr>
+          <w:ilvl w:val="1"/>
+          <w:numId w:val="1"/>
+        </w:numPr>
+      </w:pPr>
+      <w:r>
+        <w:rPr>
+          <w:noProof/>
+        </w:rPr>
         <w:drawing>
           <wp:inline distT="0" distB="0" distL="0" distR="0" wp14:anchorId="43B3BB9B" wp14:editId="0704358A">
             <wp:extent cx="5114926" cy="1975689"/>
@@ -4393,21 +3501,22 @@
           <w:numId w:val="1"/>
         </w:numPr>
       </w:pPr>
-      <w:proofErr w:type="spellStart"/>
       <w:r>
         <w:t>Hello.ejs</w:t>
       </w:r>
-      <w:proofErr w:type="spellEnd"/>
-    </w:p>
-    <w:p>
-      <w:pPr>
-        <w:pStyle w:val="ListParagraph"/>
-        <w:numPr>
-          <w:ilvl w:val="1"/>
-          <w:numId w:val="1"/>
-        </w:numPr>
-      </w:pPr>
-      <w:r>
+    </w:p>
+    <w:p>
+      <w:pPr>
+        <w:pStyle w:val="ListParagraph"/>
+        <w:numPr>
+          <w:ilvl w:val="1"/>
+          <w:numId w:val="1"/>
+        </w:numPr>
+      </w:pPr>
+      <w:r>
+        <w:rPr>
+          <w:noProof/>
+        </w:rPr>
         <w:drawing>
           <wp:inline distT="0" distB="0" distL="0" distR="0" wp14:anchorId="023263BF" wp14:editId="62293628">
             <wp:extent cx="2200582" cy="247685"/>
@@ -4466,6 +3575,9 @@
         </w:numPr>
       </w:pPr>
       <w:r>
+        <w:rPr>
+          <w:noProof/>
+        </w:rPr>
         <w:drawing>
           <wp:inline distT="0" distB="0" distL="0" distR="0" wp14:anchorId="78CC7363" wp14:editId="5673868A">
             <wp:extent cx="571580" cy="285790"/>
@@ -4542,18 +3654,10 @@
         </w:numPr>
       </w:pPr>
       <w:r>
-        <w:t xml:space="preserve">For example, the </w:t>
-      </w:r>
-      <w:proofErr w:type="gramStart"/>
-      <w:r>
-        <w:t>use</w:t>
-      </w:r>
-      <w:r>
-        <w:t>(</w:t>
-      </w:r>
-      <w:proofErr w:type="gramEnd"/>
-      <w:r>
-        <w:t>) and get() methods are example of middleware</w:t>
+        <w:t>For example, the use</w:t>
+      </w:r>
+      <w:r>
+        <w:t>() and get() methods are example of middleware</w:t>
       </w:r>
     </w:p>
     <w:p>
@@ -4580,6 +3684,9 @@
         </w:numPr>
       </w:pPr>
       <w:r>
+        <w:rPr>
+          <w:noProof/>
+        </w:rPr>
         <w:drawing>
           <wp:inline distT="0" distB="0" distL="0" distR="0" wp14:anchorId="78E97623" wp14:editId="07C42CE1">
             <wp:extent cx="4370731" cy="2149217"/>
@@ -4662,6 +3769,9 @@
         </w:numPr>
       </w:pPr>
       <w:r>
+        <w:rPr>
+          <w:noProof/>
+        </w:rPr>
         <w:lastRenderedPageBreak/>
         <w:drawing>
           <wp:inline distT="0" distB="0" distL="0" distR="0" wp14:anchorId="331AF8C0" wp14:editId="77454A6F">
@@ -4709,79 +3819,34 @@
         </w:numPr>
       </w:pPr>
       <w:r>
-        <w:t xml:space="preserve">If we go the </w:t>
-      </w:r>
-      <w:proofErr w:type="spellStart"/>
-      <w:r>
-        <w:t>the</w:t>
-      </w:r>
-      <w:proofErr w:type="spellEnd"/>
-      <w:r>
-        <w:t xml:space="preserve"> ‘/’ route, the request is sent to the server.</w:t>
-      </w:r>
-    </w:p>
-    <w:p>
-      <w:pPr>
-        <w:pStyle w:val="ListParagraph"/>
-        <w:numPr>
-          <w:ilvl w:val="1"/>
-          <w:numId w:val="1"/>
-        </w:numPr>
-      </w:pPr>
-      <w:r>
-        <w:t xml:space="preserve">The first piece of middleware is the </w:t>
-      </w:r>
-      <w:proofErr w:type="gramStart"/>
-      <w:r>
-        <w:t>use(</w:t>
-      </w:r>
-      <w:proofErr w:type="gramEnd"/>
-      <w:r>
-        <w:t xml:space="preserve">) method which gets executed </w:t>
-      </w:r>
-    </w:p>
-    <w:p>
-      <w:pPr>
-        <w:pStyle w:val="ListParagraph"/>
-        <w:numPr>
-          <w:ilvl w:val="1"/>
-          <w:numId w:val="1"/>
-        </w:numPr>
-      </w:pPr>
-      <w:r>
-        <w:t xml:space="preserve">The second piece of middleware is the </w:t>
-      </w:r>
-      <w:proofErr w:type="gramStart"/>
-      <w:r>
-        <w:t>get(</w:t>
-      </w:r>
-      <w:proofErr w:type="gramEnd"/>
-      <w:r>
-        <w:t>‘/’) method which gets executed.</w:t>
-      </w:r>
-      <w:r>
-        <w:t xml:space="preserve"> Since the </w:t>
-      </w:r>
-      <w:proofErr w:type="gramStart"/>
-      <w:r>
-        <w:t>get(</w:t>
-      </w:r>
-      <w:proofErr w:type="gramEnd"/>
-      <w:r>
-        <w:t xml:space="preserve">‘/’) method’s route of ‘/’ matches the request’s route of ‘/’, we send a response to the browser. Since a response is sent, no other middleware is executed so the bottom </w:t>
-      </w:r>
-      <w:proofErr w:type="spellStart"/>
-      <w:proofErr w:type="gramStart"/>
-      <w:r>
-        <w:t>app.use</w:t>
-      </w:r>
-      <w:proofErr w:type="spellEnd"/>
-      <w:r>
-        <w:t>(</w:t>
-      </w:r>
-      <w:proofErr w:type="gramEnd"/>
-      <w:r>
-        <w:t>) function is not executed.</w:t>
+        <w:t>If we go the the ‘/’ route, the request is sent to the server.</w:t>
+      </w:r>
+    </w:p>
+    <w:p>
+      <w:pPr>
+        <w:pStyle w:val="ListParagraph"/>
+        <w:numPr>
+          <w:ilvl w:val="1"/>
+          <w:numId w:val="1"/>
+        </w:numPr>
+      </w:pPr>
+      <w:r>
+        <w:t xml:space="preserve">The first piece of middleware is the use() method which gets executed </w:t>
+      </w:r>
+    </w:p>
+    <w:p>
+      <w:pPr>
+        <w:pStyle w:val="ListParagraph"/>
+        <w:numPr>
+          <w:ilvl w:val="1"/>
+          <w:numId w:val="1"/>
+        </w:numPr>
+      </w:pPr>
+      <w:r>
+        <w:t>The second piece of middleware is the get(‘/’) method which gets executed.</w:t>
+      </w:r>
+      <w:r>
+        <w:t xml:space="preserve"> Since the get(‘/’) method’s route of ‘/’ matches the request’s route of ‘/’, we send a response to the browser. Since a response is sent, no other middleware is executed so the bottom app.use() function is not executed.</w:t>
       </w:r>
     </w:p>
     <w:p>
@@ -4829,15 +3894,7 @@
         </w:numPr>
       </w:pPr>
       <w:r>
-        <w:t xml:space="preserve">Middleware to parse </w:t>
-      </w:r>
-      <w:proofErr w:type="spellStart"/>
-      <w:r>
-        <w:t>json</w:t>
-      </w:r>
-      <w:proofErr w:type="spellEnd"/>
-      <w:r>
-        <w:t xml:space="preserve"> data from post requests</w:t>
+        <w:t>Middleware to parse json data from post requests</w:t>
       </w:r>
     </w:p>
     <w:p>
@@ -4885,6 +3942,9 @@
         </w:numPr>
       </w:pPr>
       <w:r>
+        <w:rPr>
+          <w:noProof/>
+        </w:rPr>
         <w:drawing>
           <wp:inline distT="0" distB="0" distL="0" distR="0" wp14:anchorId="6ACDE7E3" wp14:editId="7705A507">
             <wp:extent cx="4579831" cy="4572000"/>
@@ -4967,15 +4027,7 @@
         </w:numPr>
       </w:pPr>
       <w:r>
-        <w:t xml:space="preserve">The first piece of middleware is the </w:t>
-      </w:r>
-      <w:proofErr w:type="gramStart"/>
-      <w:r>
-        <w:t>use(</w:t>
-      </w:r>
-      <w:proofErr w:type="gramEnd"/>
-      <w:r>
-        <w:t>) method which logs out the request’s hostname, path, and method.</w:t>
+        <w:t>The first piece of middleware is the use() method which logs out the request’s hostname, path, and method.</w:t>
       </w:r>
     </w:p>
     <w:p>
@@ -4999,6 +4051,9 @@
         </w:numPr>
       </w:pPr>
       <w:r>
+        <w:rPr>
+          <w:noProof/>
+        </w:rPr>
         <w:drawing>
           <wp:inline distT="0" distB="0" distL="0" distR="0" wp14:anchorId="73F57EFA" wp14:editId="2C153A8D">
             <wp:extent cx="2191056" cy="800212"/>
@@ -5045,65 +4100,36 @@
         </w:numPr>
       </w:pPr>
       <w:r>
-        <w:t xml:space="preserve">However, if we check the browser, we see that a response is never sent back. This is because after we run the </w:t>
-      </w:r>
-      <w:proofErr w:type="gramStart"/>
-      <w:r>
-        <w:t>use(</w:t>
-      </w:r>
-      <w:proofErr w:type="gramEnd"/>
-      <w:r>
-        <w:t>) method which is the first piece of middleware, express doesn’t know how to move on to the next piece of middleware which is the get(‘/’) method.</w:t>
-      </w:r>
-    </w:p>
-    <w:p>
-      <w:proofErr w:type="gramStart"/>
-      <w:r>
-        <w:t>next(</w:t>
-      </w:r>
-      <w:proofErr w:type="gramEnd"/>
-      <w:r>
-        <w:t xml:space="preserve">) </w:t>
-      </w:r>
-    </w:p>
-    <w:p>
-      <w:pPr>
-        <w:pStyle w:val="ListParagraph"/>
-        <w:numPr>
-          <w:ilvl w:val="0"/>
-          <w:numId w:val="1"/>
-        </w:numPr>
-      </w:pPr>
-      <w:r>
-        <w:t xml:space="preserve">To explicitly tell express to move on the next piece of middleware, we need to use a method called </w:t>
-      </w:r>
-      <w:proofErr w:type="gramStart"/>
-      <w:r>
-        <w:t>next(</w:t>
-      </w:r>
-      <w:proofErr w:type="gramEnd"/>
-      <w:r>
-        <w:t>).</w:t>
-      </w:r>
-    </w:p>
-    <w:p>
-      <w:pPr>
-        <w:pStyle w:val="ListParagraph"/>
-        <w:numPr>
-          <w:ilvl w:val="0"/>
-          <w:numId w:val="1"/>
-        </w:numPr>
-      </w:pPr>
-      <w:r>
-        <w:t xml:space="preserve">We get access to this method in the parameters of the callback function of the middleware functions such as </w:t>
-      </w:r>
-      <w:proofErr w:type="gramStart"/>
-      <w:r>
-        <w:t>use(</w:t>
-      </w:r>
-      <w:proofErr w:type="gramEnd"/>
-      <w:r>
-        <w:t>) and get().</w:t>
+        <w:t>However, if we check the browser, we see that a response is never sent back. This is because after we run the use() method which is the first piece of middleware, express doesn’t know how to move on to the next piece of middleware which is the get(‘/’) method.</w:t>
+      </w:r>
+    </w:p>
+    <w:p>
+      <w:r>
+        <w:t xml:space="preserve">next() </w:t>
+      </w:r>
+    </w:p>
+    <w:p>
+      <w:pPr>
+        <w:pStyle w:val="ListParagraph"/>
+        <w:numPr>
+          <w:ilvl w:val="0"/>
+          <w:numId w:val="1"/>
+        </w:numPr>
+      </w:pPr>
+      <w:r>
+        <w:t>To explicitly tell express to move on the next piece of middleware, we need to use a method called next().</w:t>
+      </w:r>
+    </w:p>
+    <w:p>
+      <w:pPr>
+        <w:pStyle w:val="ListParagraph"/>
+        <w:numPr>
+          <w:ilvl w:val="0"/>
+          <w:numId w:val="1"/>
+        </w:numPr>
+      </w:pPr>
+      <w:r>
+        <w:t>We get access to this method in the parameters of the callback function of the middleware functions such as use() and get().</w:t>
       </w:r>
     </w:p>
     <w:p>
@@ -5118,15 +4144,7 @@
         <w:t xml:space="preserve">We can then execute </w:t>
       </w:r>
       <w:r>
-        <w:t xml:space="preserve">this </w:t>
-      </w:r>
-      <w:proofErr w:type="gramStart"/>
-      <w:r>
-        <w:t>next(</w:t>
-      </w:r>
-      <w:proofErr w:type="gramEnd"/>
-      <w:r>
-        <w:t>) method inside the callback function.</w:t>
+        <w:t>this next() method inside the callback function.</w:t>
       </w:r>
     </w:p>
     <w:p>
@@ -5150,6 +4168,9 @@
         </w:numPr>
       </w:pPr>
       <w:r>
+        <w:rPr>
+          <w:noProof/>
+        </w:rPr>
         <w:drawing>
           <wp:inline distT="0" distB="0" distL="0" distR="0" wp14:anchorId="20A7B3D7" wp14:editId="11371084">
             <wp:extent cx="2714625" cy="5476597"/>
@@ -5219,6 +4240,9 @@
         </w:numPr>
       </w:pPr>
       <w:r>
+        <w:rPr>
+          <w:noProof/>
+        </w:rPr>
         <w:lastRenderedPageBreak/>
         <w:drawing>
           <wp:inline distT="0" distB="0" distL="0" distR="0" wp14:anchorId="0C6A76DD" wp14:editId="6B5EBD65">
@@ -5265,110 +4289,41 @@
           <w:numId w:val="1"/>
         </w:numPr>
       </w:pPr>
-      <w:proofErr w:type="gramStart"/>
-      <w:r>
-        <w:t>We</w:t>
-      </w:r>
-      <w:proofErr w:type="gramEnd"/>
-      <w:r>
-        <w:t xml:space="preserve"> also the get the ‘</w:t>
-      </w:r>
-      <w:proofErr w:type="spellStart"/>
-      <w:r>
-        <w:t>index.ejs</w:t>
-      </w:r>
-      <w:proofErr w:type="spellEnd"/>
-      <w:r>
-        <w:t>’ file converted to an HTML file and rendered in the browser.</w:t>
-      </w:r>
-    </w:p>
-    <w:p>
-      <w:pPr>
-        <w:pStyle w:val="ListParagraph"/>
-        <w:numPr>
-          <w:ilvl w:val="1"/>
-          <w:numId w:val="1"/>
-        </w:numPr>
-      </w:pPr>
-      <w:r>
-        <w:t xml:space="preserve">We start from the top of the file and reach the first </w:t>
-      </w:r>
-      <w:proofErr w:type="spellStart"/>
-      <w:proofErr w:type="gramStart"/>
-      <w:r>
-        <w:t>app.use</w:t>
-      </w:r>
-      <w:proofErr w:type="spellEnd"/>
-      <w:r>
-        <w:t>(</w:t>
-      </w:r>
-      <w:proofErr w:type="gramEnd"/>
-      <w:r>
-        <w:t xml:space="preserve">) method. In this method, we log out information about the request in the console and tell express to go move on to the next piece of middleware via the </w:t>
-      </w:r>
-      <w:proofErr w:type="gramStart"/>
-      <w:r>
-        <w:t>next(</w:t>
-      </w:r>
-      <w:proofErr w:type="gramEnd"/>
-      <w:r>
-        <w:t xml:space="preserve">) method. </w:t>
-      </w:r>
-    </w:p>
-    <w:p>
-      <w:pPr>
-        <w:pStyle w:val="ListParagraph"/>
-        <w:numPr>
-          <w:ilvl w:val="1"/>
-          <w:numId w:val="1"/>
-        </w:numPr>
-      </w:pPr>
-      <w:r>
-        <w:t xml:space="preserve">We then move on to the </w:t>
-      </w:r>
-      <w:proofErr w:type="spellStart"/>
-      <w:proofErr w:type="gramStart"/>
-      <w:r>
-        <w:t>app.get</w:t>
-      </w:r>
-      <w:proofErr w:type="spellEnd"/>
-      <w:r>
-        <w:t>(</w:t>
-      </w:r>
-      <w:proofErr w:type="gramEnd"/>
-      <w:r>
-        <w:t xml:space="preserve">‘/’) method which is the following piece of middleware. Since the </w:t>
-      </w:r>
-      <w:proofErr w:type="gramStart"/>
-      <w:r>
-        <w:t>get(</w:t>
-      </w:r>
-      <w:proofErr w:type="gramEnd"/>
-      <w:r>
-        <w:t xml:space="preserve">‘/’) method’s route of ‘/’ matches the request’s route of ‘/’, the get() method’s callback function is executed. </w:t>
-      </w:r>
-      <w:r>
-        <w:t>S</w:t>
-      </w:r>
-      <w:r>
-        <w:t xml:space="preserve">ince a response </w:t>
-      </w:r>
-      <w:r>
-        <w:t>was</w:t>
-      </w:r>
-      <w:r>
-        <w:t xml:space="preserve"> sent</w:t>
-      </w:r>
-      <w:r>
-        <w:t xml:space="preserve"> inside the </w:t>
-      </w:r>
-      <w:proofErr w:type="gramStart"/>
-      <w:r>
-        <w:t>get(</w:t>
-      </w:r>
-      <w:proofErr w:type="gramEnd"/>
-      <w:r>
-        <w:t>‘/’) method’s callback, the following middleware is not executed so ‘some random middleware is not logged’</w:t>
+      <w:r>
+        <w:t>We also the get the ‘index.ejs’ file converted to an HTML file and rendered in the browser.</w:t>
+      </w:r>
+    </w:p>
+    <w:p>
+      <w:pPr>
+        <w:pStyle w:val="ListParagraph"/>
+        <w:numPr>
+          <w:ilvl w:val="1"/>
+          <w:numId w:val="1"/>
+        </w:numPr>
+      </w:pPr>
+      <w:r>
+        <w:t xml:space="preserve">We start from the top of the file and reach the first app.use() method. In this method, we log out information about the request in the console and tell express to go move on to the next piece of middleware via the next() method. </w:t>
+      </w:r>
+    </w:p>
+    <w:p>
+      <w:pPr>
+        <w:pStyle w:val="ListParagraph"/>
+        <w:numPr>
+          <w:ilvl w:val="1"/>
+          <w:numId w:val="1"/>
+        </w:numPr>
+      </w:pPr>
+      <w:r>
+        <w:t xml:space="preserve">We then move on to the app.get(‘/’) method which is the following piece of middleware. Since the get(‘/’) method’s route of ‘/’ matches the request’s route of ‘/’, the get() method’s callback function is executed. </w:t>
+      </w:r>
+      <w:r>
+        <w:t xml:space="preserve">Since a response was sent inside the get(‘/’) method’s callback, </w:t>
+      </w:r>
+      <w:r>
+        <w:t>all</w:t>
+      </w:r>
+      <w:r>
+        <w:t xml:space="preserve"> following middleware is not executed so ‘some random middleware is not logged’</w:t>
       </w:r>
     </w:p>
     <w:p>
@@ -5412,6 +4367,9 @@
         </w:numPr>
       </w:pPr>
       <w:r>
+        <w:rPr>
+          <w:noProof/>
+        </w:rPr>
         <w:drawing>
           <wp:inline distT="0" distB="0" distL="0" distR="0" wp14:anchorId="18BD153C" wp14:editId="28E46827">
             <wp:extent cx="1571844" cy="828791"/>
@@ -5457,199 +4415,68 @@
           <w:numId w:val="1"/>
         </w:numPr>
       </w:pPr>
-      <w:proofErr w:type="gramStart"/>
-      <w:r>
-        <w:t>We</w:t>
-      </w:r>
-      <w:proofErr w:type="gramEnd"/>
-      <w:r>
-        <w:t xml:space="preserve"> also the get the ‘</w:t>
-      </w:r>
-      <w:proofErr w:type="spellStart"/>
+      <w:r>
+        <w:t>We also the get the ‘about.ejs’ file converted to an HTML file and rendered in the browser.</w:t>
+      </w:r>
+    </w:p>
+    <w:p>
+      <w:pPr>
+        <w:pStyle w:val="ListParagraph"/>
+        <w:numPr>
+          <w:ilvl w:val="1"/>
+          <w:numId w:val="1"/>
+        </w:numPr>
+      </w:pPr>
+      <w:r>
+        <w:t xml:space="preserve">We start from the top of the file and reach the first app.use() method. In this method, we log out information about the request in the console and tell express to go move on to the next piece of middleware via the next() method. </w:t>
+      </w:r>
+    </w:p>
+    <w:p>
+      <w:pPr>
+        <w:pStyle w:val="ListParagraph"/>
+        <w:numPr>
+          <w:ilvl w:val="1"/>
+          <w:numId w:val="1"/>
+        </w:numPr>
+      </w:pPr>
+      <w:r>
+        <w:t xml:space="preserve">We then move on to the app.get(‘/’) method which is the following piece of middleware. Since the get(‘/’) method’s route of ‘/’ does not matches the request’s route of ‘/’, we move on to the next piece of middleware. </w:t>
+      </w:r>
+    </w:p>
+    <w:p>
+      <w:pPr>
+        <w:pStyle w:val="ListParagraph"/>
+        <w:numPr>
+          <w:ilvl w:val="1"/>
+          <w:numId w:val="1"/>
+        </w:numPr>
+      </w:pPr>
+      <w:r>
+        <w:t xml:space="preserve">We then move on to the app.use() method. In this method, we log out ‘some random middleware’ and tell express to go move on to the next piece of middleware via the next() method. </w:t>
+      </w:r>
+    </w:p>
+    <w:p>
+      <w:pPr>
+        <w:pStyle w:val="ListParagraph"/>
+        <w:numPr>
+          <w:ilvl w:val="1"/>
+          <w:numId w:val="1"/>
+        </w:numPr>
+      </w:pPr>
+      <w:r>
+        <w:t>We then move on to the app.get(‘/’) method which is the following piece of middleware. Since the get(‘/about’) method’s route of ‘/about’ matches the request’s route of ‘/</w:t>
+      </w:r>
       <w:r>
         <w:t>about</w:t>
       </w:r>
       <w:r>
-        <w:t>.ejs</w:t>
-      </w:r>
-      <w:proofErr w:type="spellEnd"/>
-      <w:r>
-        <w:t>’ file converted to an HTML file and rendered in the browser.</w:t>
-      </w:r>
-    </w:p>
-    <w:p>
-      <w:pPr>
-        <w:pStyle w:val="ListParagraph"/>
-        <w:numPr>
-          <w:ilvl w:val="1"/>
-          <w:numId w:val="1"/>
-        </w:numPr>
-      </w:pPr>
-      <w:r>
-        <w:t xml:space="preserve">We start from the top of the file and reach the first </w:t>
-      </w:r>
-      <w:proofErr w:type="spellStart"/>
-      <w:proofErr w:type="gramStart"/>
-      <w:r>
-        <w:t>app.use</w:t>
-      </w:r>
-      <w:proofErr w:type="spellEnd"/>
-      <w:r>
-        <w:t>(</w:t>
-      </w:r>
-      <w:proofErr w:type="gramEnd"/>
-      <w:r>
-        <w:t xml:space="preserve">) method. In this method, we log out information about the request in the console and tell express to go move on to the next piece of middleware via the </w:t>
-      </w:r>
-      <w:proofErr w:type="gramStart"/>
-      <w:r>
-        <w:t>next(</w:t>
-      </w:r>
-      <w:proofErr w:type="gramEnd"/>
-      <w:r>
-        <w:t xml:space="preserve">) method. </w:t>
-      </w:r>
-    </w:p>
-    <w:p>
-      <w:pPr>
-        <w:pStyle w:val="ListParagraph"/>
-        <w:numPr>
-          <w:ilvl w:val="1"/>
-          <w:numId w:val="1"/>
-        </w:numPr>
-      </w:pPr>
-      <w:r>
-        <w:t xml:space="preserve">We then move on to the </w:t>
-      </w:r>
-      <w:proofErr w:type="spellStart"/>
-      <w:proofErr w:type="gramStart"/>
-      <w:r>
-        <w:t>app.get</w:t>
-      </w:r>
-      <w:proofErr w:type="spellEnd"/>
-      <w:r>
-        <w:t>(</w:t>
-      </w:r>
-      <w:proofErr w:type="gramEnd"/>
-      <w:r>
-        <w:t xml:space="preserve">‘/’) method which is the following piece of middleware. Since the </w:t>
-      </w:r>
-      <w:proofErr w:type="gramStart"/>
-      <w:r>
-        <w:t>get(</w:t>
-      </w:r>
-      <w:proofErr w:type="gramEnd"/>
-      <w:r>
-        <w:t xml:space="preserve">‘/’) method’s route of ‘/’ </w:t>
-      </w:r>
-      <w:r>
-        <w:t xml:space="preserve">does not </w:t>
-      </w:r>
-      <w:r>
-        <w:t xml:space="preserve">matches the request’s route of ‘/’, </w:t>
-      </w:r>
-      <w:r>
-        <w:t xml:space="preserve">we move on to the next piece of middleware. </w:t>
-      </w:r>
-    </w:p>
-    <w:p>
-      <w:pPr>
-        <w:pStyle w:val="ListParagraph"/>
-        <w:numPr>
-          <w:ilvl w:val="1"/>
-          <w:numId w:val="1"/>
-        </w:numPr>
-      </w:pPr>
-      <w:r>
-        <w:t xml:space="preserve">We then move on to the </w:t>
-      </w:r>
-      <w:proofErr w:type="spellStart"/>
-      <w:proofErr w:type="gramStart"/>
-      <w:r>
-        <w:t>app.</w:t>
-      </w:r>
-      <w:r>
-        <w:t>use</w:t>
-      </w:r>
-      <w:proofErr w:type="spellEnd"/>
-      <w:r>
-        <w:t>(</w:t>
-      </w:r>
-      <w:proofErr w:type="gramEnd"/>
-      <w:r>
-        <w:t xml:space="preserve">) method. In this method, we log out </w:t>
-      </w:r>
-      <w:r>
-        <w:t xml:space="preserve">‘some random middleware’ </w:t>
-      </w:r>
-      <w:r>
-        <w:t xml:space="preserve">and tell express to go move on to the next piece of middleware via the </w:t>
-      </w:r>
-      <w:proofErr w:type="gramStart"/>
-      <w:r>
-        <w:t>next(</w:t>
-      </w:r>
-      <w:proofErr w:type="gramEnd"/>
-      <w:r>
-        <w:t xml:space="preserve">) method. </w:t>
-      </w:r>
-    </w:p>
-    <w:p>
-      <w:pPr>
-        <w:pStyle w:val="ListParagraph"/>
-        <w:numPr>
-          <w:ilvl w:val="1"/>
-          <w:numId w:val="1"/>
-        </w:numPr>
-      </w:pPr>
-      <w:r>
-        <w:t xml:space="preserve">We then move on to the </w:t>
-      </w:r>
-      <w:proofErr w:type="spellStart"/>
-      <w:proofErr w:type="gramStart"/>
-      <w:r>
-        <w:t>app.get</w:t>
-      </w:r>
-      <w:proofErr w:type="spellEnd"/>
-      <w:r>
-        <w:t>(</w:t>
-      </w:r>
-      <w:proofErr w:type="gramEnd"/>
-      <w:r>
-        <w:t>‘/’) method which is the following piece of middleware. Since the get(‘/</w:t>
-      </w:r>
-      <w:r>
-        <w:t>about</w:t>
-      </w:r>
-      <w:r>
-        <w:t>’) method’s route of ‘/</w:t>
-      </w:r>
-      <w:r>
-        <w:t>about</w:t>
-      </w:r>
-      <w:r>
-        <w:t>’ matches the request’s route of ‘/</w:t>
-      </w:r>
-      <w:r>
-        <w:t>about</w:t>
-      </w:r>
-      <w:r>
-        <w:t>’, the get(</w:t>
-      </w:r>
-      <w:r>
-        <w:t>‘/about’</w:t>
-      </w:r>
-      <w:r>
-        <w:t>) method’s callback function is executed. Since a response was sent inside the get(‘/</w:t>
-      </w:r>
-      <w:r>
-        <w:t>about</w:t>
-      </w:r>
-      <w:r>
-        <w:t>’) method’s callback, the following middleware is not executed</w:t>
-      </w:r>
-      <w:r>
-        <w:t>.</w:t>
+        <w:t xml:space="preserve">’, the get(‘/about’) method’s callback function is executed. Since a response was sent inside the get(‘/about’) method’s callback, </w:t>
+      </w:r>
+      <w:r>
+        <w:t>all</w:t>
+      </w:r>
+      <w:r>
+        <w:t xml:space="preserve"> following middleware is not executed.</w:t>
       </w:r>
     </w:p>
     <w:p>
@@ -5673,6 +4500,9 @@
         </w:numPr>
       </w:pPr>
       <w:r>
+        <w:rPr>
+          <w:noProof/>
+        </w:rPr>
         <w:lastRenderedPageBreak/>
         <w:drawing>
           <wp:inline distT="0" distB="0" distL="0" distR="0" wp14:anchorId="2B1C7C52" wp14:editId="491568A2">
@@ -5731,15 +4561,12 @@
         </w:r>
       </w:hyperlink>
       <w:r>
-        <w:t xml:space="preserve">, </w:t>
-      </w:r>
-      <w:r>
-        <w:t>we get the following logged to the console:</w:t>
-      </w:r>
-      <w:r>
-        <w:t xml:space="preserve"> </w:t>
-      </w:r>
-      <w:r>
+        <w:t xml:space="preserve">, we get the following logged to the console: </w:t>
+      </w:r>
+      <w:r>
+        <w:rPr>
+          <w:noProof/>
+        </w:rPr>
         <w:drawing>
           <wp:inline distT="0" distB="0" distL="0" distR="0" wp14:anchorId="3CDBFE74" wp14:editId="5EBD6A73">
             <wp:extent cx="1533739" cy="1124107"/>
@@ -5786,177 +4613,61 @@
         </w:numPr>
       </w:pPr>
       <w:r>
-        <w:t xml:space="preserve">We also get the ‘404.ejs’ </w:t>
-      </w:r>
-      <w:r>
-        <w:t>file converted to an HTML file and rendered in the browser.</w:t>
-      </w:r>
-    </w:p>
-    <w:p>
-      <w:pPr>
-        <w:pStyle w:val="ListParagraph"/>
-        <w:numPr>
-          <w:ilvl w:val="1"/>
-          <w:numId w:val="1"/>
-        </w:numPr>
-      </w:pPr>
-      <w:r>
-        <w:t xml:space="preserve">We start from the top of the file and reach the first </w:t>
-      </w:r>
-      <w:proofErr w:type="spellStart"/>
-      <w:proofErr w:type="gramStart"/>
-      <w:r>
-        <w:t>app.use</w:t>
-      </w:r>
-      <w:proofErr w:type="spellEnd"/>
-      <w:r>
-        <w:t>(</w:t>
-      </w:r>
-      <w:proofErr w:type="gramEnd"/>
-      <w:r>
-        <w:t xml:space="preserve">) method. In this method, we log out information about the request in the console and tell express to go move on to the next piece of middleware via the </w:t>
-      </w:r>
-      <w:proofErr w:type="gramStart"/>
-      <w:r>
-        <w:t>next(</w:t>
-      </w:r>
-      <w:proofErr w:type="gramEnd"/>
-      <w:r>
-        <w:t xml:space="preserve">) method. </w:t>
-      </w:r>
-    </w:p>
-    <w:p>
-      <w:pPr>
-        <w:pStyle w:val="ListParagraph"/>
-        <w:numPr>
-          <w:ilvl w:val="1"/>
-          <w:numId w:val="1"/>
-        </w:numPr>
-      </w:pPr>
-      <w:r>
-        <w:t xml:space="preserve">We then move on to the </w:t>
-      </w:r>
-      <w:proofErr w:type="spellStart"/>
-      <w:proofErr w:type="gramStart"/>
-      <w:r>
-        <w:t>app.get</w:t>
-      </w:r>
-      <w:proofErr w:type="spellEnd"/>
-      <w:r>
-        <w:t>(</w:t>
-      </w:r>
-      <w:proofErr w:type="gramEnd"/>
-      <w:r>
-        <w:t xml:space="preserve">‘/’) method which is the following piece of middleware. Since the </w:t>
-      </w:r>
-      <w:proofErr w:type="gramStart"/>
-      <w:r>
-        <w:t>get(</w:t>
-      </w:r>
-      <w:proofErr w:type="gramEnd"/>
-      <w:r>
-        <w:t>‘/’) method’s route of ‘/</w:t>
-      </w:r>
-      <w:r>
-        <w:t xml:space="preserve">’ </w:t>
-      </w:r>
-      <w:r>
-        <w:t xml:space="preserve">matches the request’s route of ‘/’, the get(‘/’) method’s callback function is executed. In this method, we log out </w:t>
-      </w:r>
-      <w:r>
-        <w:t>‘</w:t>
-      </w:r>
-      <w:proofErr w:type="spellStart"/>
-      <w:r>
-        <w:t>Yo</w:t>
-      </w:r>
-      <w:proofErr w:type="spellEnd"/>
-      <w:r>
-        <w:t xml:space="preserve">’ to the console </w:t>
-      </w:r>
-      <w:r>
-        <w:t xml:space="preserve">and tell express to go move on to the next piece of middleware via the </w:t>
-      </w:r>
-      <w:proofErr w:type="gramStart"/>
-      <w:r>
-        <w:t>next(</w:t>
-      </w:r>
-      <w:proofErr w:type="gramEnd"/>
-      <w:r>
-        <w:t xml:space="preserve">) method. </w:t>
-      </w:r>
-    </w:p>
-    <w:p>
-      <w:pPr>
-        <w:pStyle w:val="ListParagraph"/>
-        <w:numPr>
-          <w:ilvl w:val="1"/>
-          <w:numId w:val="1"/>
-        </w:numPr>
-      </w:pPr>
-      <w:r>
-        <w:t xml:space="preserve">We then move on to the </w:t>
-      </w:r>
-      <w:proofErr w:type="spellStart"/>
-      <w:proofErr w:type="gramStart"/>
-      <w:r>
-        <w:t>app.use</w:t>
-      </w:r>
-      <w:proofErr w:type="spellEnd"/>
-      <w:r>
-        <w:t>(</w:t>
-      </w:r>
-      <w:proofErr w:type="gramEnd"/>
-      <w:r>
-        <w:t xml:space="preserve">) method. In this method, we log out ‘some random middleware’ and tell express to go move on to the next piece of middleware via the </w:t>
-      </w:r>
-      <w:proofErr w:type="gramStart"/>
-      <w:r>
-        <w:t>next(</w:t>
-      </w:r>
-      <w:proofErr w:type="gramEnd"/>
-      <w:r>
-        <w:t xml:space="preserve">) method. </w:t>
-      </w:r>
-    </w:p>
-    <w:p>
-      <w:pPr>
-        <w:pStyle w:val="ListParagraph"/>
-        <w:numPr>
-          <w:ilvl w:val="1"/>
-          <w:numId w:val="1"/>
-        </w:numPr>
-      </w:pPr>
-      <w:r>
-        <w:t xml:space="preserve">We then move on to the </w:t>
-      </w:r>
-      <w:proofErr w:type="spellStart"/>
-      <w:proofErr w:type="gramStart"/>
-      <w:r>
-        <w:t>app.get</w:t>
-      </w:r>
-      <w:proofErr w:type="spellEnd"/>
-      <w:r>
-        <w:t>(</w:t>
-      </w:r>
-      <w:proofErr w:type="gramEnd"/>
-      <w:r>
-        <w:t xml:space="preserve">‘/’) method which is the following piece of middleware. Since the get(‘/about’) method’s route of ‘/about’ </w:t>
-      </w:r>
-      <w:r>
-        <w:t xml:space="preserve">does not </w:t>
+        <w:t>We also get the ‘404.ejs’ file converted to an HTML file and rendered in the browser.</w:t>
+      </w:r>
+    </w:p>
+    <w:p>
+      <w:pPr>
+        <w:pStyle w:val="ListParagraph"/>
+        <w:numPr>
+          <w:ilvl w:val="1"/>
+          <w:numId w:val="1"/>
+        </w:numPr>
+      </w:pPr>
+      <w:r>
+        <w:t xml:space="preserve">We start from the top of the file and reach the first app.use() method. In this method, we log out information about the request in the console and tell express to go move on to the next piece of middleware via the next() method. </w:t>
+      </w:r>
+    </w:p>
+    <w:p>
+      <w:pPr>
+        <w:pStyle w:val="ListParagraph"/>
+        <w:numPr>
+          <w:ilvl w:val="1"/>
+          <w:numId w:val="1"/>
+        </w:numPr>
+      </w:pPr>
+      <w:r>
+        <w:t xml:space="preserve">We then move on to the app.get(‘/’) method which is the following piece of middleware. Since the get(‘/’) method’s route of ‘/’ matches the request’s route of ‘/’, the get(‘/’) method’s callback function is executed. In this method, we log out ‘Yo’ to the console and tell express to go move on to the next piece of middleware via the next() method. </w:t>
+      </w:r>
+    </w:p>
+    <w:p>
+      <w:pPr>
+        <w:pStyle w:val="ListParagraph"/>
+        <w:numPr>
+          <w:ilvl w:val="1"/>
+          <w:numId w:val="1"/>
+        </w:numPr>
+      </w:pPr>
+      <w:r>
+        <w:t xml:space="preserve">We then move on to the app.use() method. In this method, we log out ‘some random middleware’ and tell express to go move on to the next piece of middleware via the next() method. </w:t>
+      </w:r>
+    </w:p>
+    <w:p>
+      <w:pPr>
+        <w:pStyle w:val="ListParagraph"/>
+        <w:numPr>
+          <w:ilvl w:val="1"/>
+          <w:numId w:val="1"/>
+        </w:numPr>
+      </w:pPr>
+      <w:r>
+        <w:t xml:space="preserve">We then move on to the app.get(‘/’) method which is the following piece of middleware. Since the get(‘/about’) method’s route of ‘/about’ does not </w:t>
       </w:r>
       <w:r>
         <w:t>match</w:t>
       </w:r>
       <w:r>
-        <w:t xml:space="preserve"> the request’s route of ‘/</w:t>
-      </w:r>
-      <w:r>
-        <w:t>’</w:t>
-      </w:r>
-      <w:r>
-        <w:t xml:space="preserve">, we move on to the next piece of middleware. </w:t>
+        <w:t xml:space="preserve"> the request’s route of ‘/’, we move on to the next piece of middleware. </w:t>
       </w:r>
     </w:p>
     <w:p>
@@ -5969,96 +4680,43 @@
       </w:pPr>
       <w:r>
         <w:lastRenderedPageBreak/>
-        <w:t xml:space="preserve">We then move on to the </w:t>
-      </w:r>
-      <w:proofErr w:type="spellStart"/>
-      <w:r>
-        <w:t>app.get</w:t>
-      </w:r>
-      <w:proofErr w:type="spellEnd"/>
-      <w:r>
-        <w:t>(‘/</w:t>
-      </w:r>
-      <w:r>
-        <w:t>about-us</w:t>
-      </w:r>
-      <w:r>
-        <w:t>’) method which is the following piece of middleware. Since the get(‘/about</w:t>
-      </w:r>
-      <w:r>
-        <w:t>-us</w:t>
-      </w:r>
-      <w:r>
-        <w:t>’) method’s route of ‘/about</w:t>
-      </w:r>
-      <w:r>
-        <w:t>-us</w:t>
-      </w:r>
-      <w:r>
-        <w:t xml:space="preserve">’ does not </w:t>
+        <w:t xml:space="preserve">We then move on to the app.get(‘/about-us’) method which is the following piece of middleware. Since the get(‘/about-us’) method’s route of ‘/about-us’ does not </w:t>
       </w:r>
       <w:r>
         <w:t>match</w:t>
       </w:r>
       <w:r>
-        <w:t xml:space="preserve"> the request’s route of ‘/</w:t>
-      </w:r>
-      <w:r>
-        <w:t>’</w:t>
-      </w:r>
-      <w:r>
-        <w:t xml:space="preserve">, we move on to the next piece of middleware. </w:t>
-      </w:r>
-    </w:p>
-    <w:p>
-      <w:pPr>
-        <w:pStyle w:val="ListParagraph"/>
-        <w:numPr>
-          <w:ilvl w:val="1"/>
-          <w:numId w:val="1"/>
-        </w:numPr>
-      </w:pPr>
-      <w:r>
-        <w:t xml:space="preserve">We then move on to the </w:t>
-      </w:r>
-      <w:proofErr w:type="spellStart"/>
-      <w:proofErr w:type="gramStart"/>
-      <w:r>
-        <w:t>app.use</w:t>
-      </w:r>
-      <w:proofErr w:type="spellEnd"/>
-      <w:r>
-        <w:t>(</w:t>
-      </w:r>
-      <w:proofErr w:type="gramEnd"/>
-      <w:r>
-        <w:t>) method. In this method, we log out ‘</w:t>
-      </w:r>
-      <w:r>
-        <w:t>YO’</w:t>
-      </w:r>
-      <w:r>
-        <w:t xml:space="preserve"> and </w:t>
+        <w:t xml:space="preserve"> the request’s route of ‘/’, we move on to the next piece of middleware. </w:t>
+      </w:r>
+    </w:p>
+    <w:p>
+      <w:pPr>
+        <w:pStyle w:val="ListParagraph"/>
+        <w:numPr>
+          <w:ilvl w:val="1"/>
+          <w:numId w:val="1"/>
+        </w:numPr>
+      </w:pPr>
+      <w:r>
+        <w:t xml:space="preserve">We then move on to the app.use() method. In this method, we log out ‘YO’ and </w:t>
       </w:r>
       <w:r>
         <w:t>send a response containing t</w:t>
       </w:r>
       <w:r>
-        <w:t xml:space="preserve">he ‘404.ejs’ file. </w:t>
-      </w:r>
-      <w:r>
-        <w:t xml:space="preserve">Since a response was sent inside the </w:t>
-      </w:r>
-      <w:proofErr w:type="gramStart"/>
-      <w:r>
-        <w:t>use(</w:t>
-      </w:r>
-      <w:proofErr w:type="gramEnd"/>
-      <w:r>
-        <w:t xml:space="preserve">) </w:t>
-      </w:r>
-      <w:r>
-        <w:t>method’s callback, the following middleware is not executed.</w:t>
+        <w:t xml:space="preserve">he ‘404.ejs’ file. Since a response was sent inside the </w:t>
+      </w:r>
+      <w:r>
+        <w:t xml:space="preserve">use() </w:t>
+      </w:r>
+      <w:r>
+        <w:t xml:space="preserve">method’s callback, </w:t>
+      </w:r>
+      <w:r>
+        <w:t>all</w:t>
+      </w:r>
+      <w:r>
+        <w:t xml:space="preserve"> following middleware is not executed.</w:t>
       </w:r>
     </w:p>
     <w:p>
@@ -6116,84 +4774,45 @@
         </w:numPr>
       </w:pPr>
       <w:r>
-        <w:t xml:space="preserve">For example, there’s middleware for logging, security, sessions/cookies validation, </w:t>
-      </w:r>
-      <w:proofErr w:type="spellStart"/>
-      <w:r>
-        <w:t>etc</w:t>
-      </w:r>
-      <w:proofErr w:type="spellEnd"/>
-    </w:p>
-    <w:p>
-      <w:pPr>
-        <w:pStyle w:val="ListParagraph"/>
-        <w:numPr>
-          <w:ilvl w:val="0"/>
-          <w:numId w:val="1"/>
-        </w:numPr>
-      </w:pPr>
-      <w:r>
-        <w:t xml:space="preserve">For example, we can install the </w:t>
-      </w:r>
-      <w:proofErr w:type="spellStart"/>
-      <w:r>
-        <w:t>morgan</w:t>
-      </w:r>
-      <w:proofErr w:type="spellEnd"/>
-      <w:r>
-        <w:t xml:space="preserve"> logging middleware by running ‘npm </w:t>
-      </w:r>
-      <w:proofErr w:type="spellStart"/>
-      <w:r>
-        <w:t>i</w:t>
-      </w:r>
-      <w:proofErr w:type="spellEnd"/>
-      <w:r>
-        <w:t xml:space="preserve"> </w:t>
-      </w:r>
-      <w:proofErr w:type="spellStart"/>
-      <w:r>
-        <w:t>morgan</w:t>
-      </w:r>
-      <w:proofErr w:type="spellEnd"/>
-      <w:r>
-        <w:t xml:space="preserve">’ </w:t>
-      </w:r>
-    </w:p>
-    <w:p>
-      <w:pPr>
-        <w:pStyle w:val="ListParagraph"/>
-        <w:numPr>
-          <w:ilvl w:val="0"/>
-          <w:numId w:val="1"/>
-        </w:numPr>
-      </w:pPr>
-      <w:r>
-        <w:t xml:space="preserve">Now, in our app.js file, we can require the package and invoke the </w:t>
-      </w:r>
-      <w:proofErr w:type="spellStart"/>
-      <w:r>
-        <w:t>morgan</w:t>
-      </w:r>
-      <w:proofErr w:type="spellEnd"/>
-      <w:r>
-        <w:t xml:space="preserve"> function inside an </w:t>
-      </w:r>
-      <w:proofErr w:type="spellStart"/>
-      <w:r>
-        <w:t>app.use</w:t>
-      </w:r>
-      <w:proofErr w:type="spellEnd"/>
-    </w:p>
-    <w:p>
-      <w:pPr>
-        <w:pStyle w:val="ListParagraph"/>
-        <w:numPr>
-          <w:ilvl w:val="0"/>
-          <w:numId w:val="1"/>
-        </w:numPr>
-      </w:pPr>
-      <w:r>
+        <w:t>For example, there’s middleware for logging, security, sessions/cookies validation, etc</w:t>
+      </w:r>
+    </w:p>
+    <w:p>
+      <w:pPr>
+        <w:pStyle w:val="ListParagraph"/>
+        <w:numPr>
+          <w:ilvl w:val="0"/>
+          <w:numId w:val="1"/>
+        </w:numPr>
+      </w:pPr>
+      <w:r>
+        <w:t xml:space="preserve">For example, we can install the morgan logging middleware by running ‘npm i morgan’ </w:t>
+      </w:r>
+    </w:p>
+    <w:p>
+      <w:pPr>
+        <w:pStyle w:val="ListParagraph"/>
+        <w:numPr>
+          <w:ilvl w:val="0"/>
+          <w:numId w:val="1"/>
+        </w:numPr>
+      </w:pPr>
+      <w:r>
+        <w:t>Now, in our app.js file, we can require the package and invoke the morgan function inside an app.use</w:t>
+      </w:r>
+    </w:p>
+    <w:p>
+      <w:pPr>
+        <w:pStyle w:val="ListParagraph"/>
+        <w:numPr>
+          <w:ilvl w:val="0"/>
+          <w:numId w:val="1"/>
+        </w:numPr>
+      </w:pPr>
+      <w:r>
+        <w:rPr>
+          <w:noProof/>
+        </w:rPr>
         <w:drawing>
           <wp:inline distT="0" distB="0" distL="0" distR="0" wp14:anchorId="7642A800" wp14:editId="6D6108A2">
             <wp:extent cx="2595267" cy="4124325"/>
@@ -6263,6 +4882,9 @@
         </w:numPr>
       </w:pPr>
       <w:r>
+        <w:rPr>
+          <w:noProof/>
+        </w:rPr>
         <w:drawing>
           <wp:inline distT="0" distB="0" distL="0" distR="0" wp14:anchorId="2BEE8940" wp14:editId="79142A9F">
             <wp:extent cx="2229161" cy="381053"/>
@@ -6351,6 +4973,9 @@
         </w:numPr>
       </w:pPr>
       <w:r>
+        <w:rPr>
+          <w:noProof/>
+        </w:rPr>
         <w:lastRenderedPageBreak/>
         <w:drawing>
           <wp:inline distT="0" distB="0" distL="0" distR="0" wp14:anchorId="01555BD1" wp14:editId="4A3C5D35">
@@ -6410,6 +5035,9 @@
         </w:numPr>
       </w:pPr>
       <w:r>
+        <w:rPr>
+          <w:noProof/>
+        </w:rPr>
         <w:drawing>
           <wp:inline distT="0" distB="0" distL="0" distR="0" wp14:anchorId="1AB451AA" wp14:editId="12ADAEFE">
             <wp:extent cx="3219899" cy="1362265"/>
@@ -6456,51 +5084,19 @@
         </w:numPr>
       </w:pPr>
       <w:r>
-        <w:t xml:space="preserve">Notice we don’t get a </w:t>
-      </w:r>
-      <w:proofErr w:type="spellStart"/>
-      <w:r>
-        <w:t>css</w:t>
-      </w:r>
-      <w:proofErr w:type="spellEnd"/>
-      <w:r>
-        <w:t xml:space="preserve"> file returned.</w:t>
-      </w:r>
-    </w:p>
-    <w:p>
-      <w:pPr>
-        <w:pStyle w:val="ListParagraph"/>
-        <w:numPr>
-          <w:ilvl w:val="1"/>
-          <w:numId w:val="1"/>
-        </w:numPr>
-      </w:pPr>
-      <w:r>
-        <w:t xml:space="preserve">Since we can’t access the </w:t>
-      </w:r>
-      <w:proofErr w:type="spellStart"/>
-      <w:r>
-        <w:t>css</w:t>
-      </w:r>
-      <w:proofErr w:type="spellEnd"/>
-      <w:r>
-        <w:t xml:space="preserve"> file from the browser, even if we place a link to the </w:t>
-      </w:r>
-      <w:proofErr w:type="spellStart"/>
-      <w:r>
-        <w:t>css</w:t>
-      </w:r>
-      <w:proofErr w:type="spellEnd"/>
-      <w:r>
-        <w:t xml:space="preserve"> file inside the </w:t>
-      </w:r>
-      <w:proofErr w:type="spellStart"/>
-      <w:r>
-        <w:t>ejs</w:t>
-      </w:r>
-      <w:proofErr w:type="spellEnd"/>
-      <w:r>
-        <w:t xml:space="preserve"> templates</w:t>
+        <w:t>Notice we don’t get a css file returned.</w:t>
+      </w:r>
+    </w:p>
+    <w:p>
+      <w:pPr>
+        <w:pStyle w:val="ListParagraph"/>
+        <w:numPr>
+          <w:ilvl w:val="1"/>
+          <w:numId w:val="1"/>
+        </w:numPr>
+      </w:pPr>
+      <w:r>
+        <w:t>Since we can’t access the css file from the browser, even if we place a link to the css file inside the ejs templates</w:t>
       </w:r>
       <w:r>
         <w:t xml:space="preserve"> (as shown below)</w:t>
@@ -6518,6 +5114,9 @@
         </w:numPr>
       </w:pPr>
       <w:r>
+        <w:rPr>
+          <w:noProof/>
+        </w:rPr>
         <w:drawing>
           <wp:inline distT="0" distB="0" distL="0" distR="0" wp14:anchorId="57D5BCEE" wp14:editId="6A50BC84">
             <wp:extent cx="4657724" cy="1925382"/>
@@ -6564,6 +5163,9 @@
         </w:numPr>
       </w:pPr>
       <w:r>
+        <w:rPr>
+          <w:noProof/>
+        </w:rPr>
         <w:drawing>
           <wp:inline distT="0" distB="0" distL="0" distR="0" wp14:anchorId="7D51710E" wp14:editId="386B3354">
             <wp:extent cx="3458058" cy="695422"/>
@@ -6610,68 +5212,31 @@
         </w:numPr>
       </w:pPr>
       <w:r>
-        <w:t xml:space="preserve">The reason we can’t access the style.css file is because the server automatically protects </w:t>
-      </w:r>
-      <w:proofErr w:type="gramStart"/>
-      <w:r>
-        <w:t>all of</w:t>
-      </w:r>
-      <w:proofErr w:type="gramEnd"/>
-      <w:r>
-        <w:t xml:space="preserve"> our files from the browsers (so the client can’t just access any file from the backend)</w:t>
-      </w:r>
-    </w:p>
-    <w:p>
-      <w:pPr>
-        <w:pStyle w:val="ListParagraph"/>
-        <w:numPr>
-          <w:ilvl w:val="0"/>
-          <w:numId w:val="1"/>
-        </w:numPr>
-      </w:pPr>
-      <w:proofErr w:type="gramStart"/>
-      <w:r>
-        <w:t>In order to</w:t>
-      </w:r>
-      <w:proofErr w:type="gramEnd"/>
-      <w:r>
-        <w:t xml:space="preserve"> access toe style.css file from the browser, we need to specify which files should be accessible for the browser. </w:t>
-      </w:r>
-    </w:p>
-    <w:p>
-      <w:pPr>
-        <w:pStyle w:val="ListParagraph"/>
-        <w:numPr>
-          <w:ilvl w:val="0"/>
-          <w:numId w:val="1"/>
-        </w:numPr>
-      </w:pPr>
-      <w:r>
-        <w:t xml:space="preserve">To do so, we can make use of the static middleware via </w:t>
-      </w:r>
-      <w:r>
-        <w:t>the ‘express’ constant’s ‘static’ method. This method takes in a folder name</w:t>
-      </w:r>
-      <w:r>
-        <w:t>, MY_FOLDER_NAME_EXAMPLE,</w:t>
-      </w:r>
-      <w:r>
-        <w:t xml:space="preserve"> as its parameter</w:t>
-      </w:r>
-      <w:r>
-        <w:t xml:space="preserve">. Now, if we create a folder called </w:t>
-      </w:r>
-      <w:r>
-        <w:t>MY_FOLDER_NAME_EXAMPLE</w:t>
-      </w:r>
-      <w:r>
-        <w:t xml:space="preserve"> in the root folder, any files inside the </w:t>
-      </w:r>
-      <w:r>
-        <w:t>MY_FOLDER_NAME_EXAMPLE</w:t>
-      </w:r>
-      <w:r>
-        <w:t xml:space="preserve"> will be made available as a static file to the browser.</w:t>
+        <w:t>The reason we can’t access the style.css file is because the server automatically protects all of our files from the browsers (so the client can’t just access any file from the backend)</w:t>
+      </w:r>
+    </w:p>
+    <w:p>
+      <w:pPr>
+        <w:pStyle w:val="ListParagraph"/>
+        <w:numPr>
+          <w:ilvl w:val="0"/>
+          <w:numId w:val="1"/>
+        </w:numPr>
+      </w:pPr>
+      <w:r>
+        <w:t xml:space="preserve">In order to access toe style.css file from the browser, we need to specify which files should be accessible for the browser. </w:t>
+      </w:r>
+    </w:p>
+    <w:p>
+      <w:pPr>
+        <w:pStyle w:val="ListParagraph"/>
+        <w:numPr>
+          <w:ilvl w:val="0"/>
+          <w:numId w:val="1"/>
+        </w:numPr>
+      </w:pPr>
+      <w:r>
+        <w:t>To do so, we can make use of the static middleware via the ‘express’ constant’s ‘static’ method. This method takes in a folder name, MY_FOLDER_NAME_EXAMPLE, as its parameter. Now, if we create a folder called MY_FOLDER_NAME_EXAMPLE in the root folder, any files inside the MY_FOLDER_NAME_EXAMPLE will be made available as a static file to the browser.</w:t>
       </w:r>
     </w:p>
     <w:p>
@@ -6695,6 +5260,9 @@
         </w:numPr>
       </w:pPr>
       <w:r>
+        <w:rPr>
+          <w:noProof/>
+        </w:rPr>
         <w:lastRenderedPageBreak/>
         <w:drawing>
           <wp:inline distT="0" distB="0" distL="0" distR="0" wp14:anchorId="18C8AF6C" wp14:editId="65FE8D76">
@@ -6755,10 +5323,10 @@
       </w:pPr>
       <w:r>
         <w:drawing>
-          <wp:inline distT="0" distB="0" distL="0" distR="0" wp14:anchorId="45D8A431" wp14:editId="231FC0D9">
-            <wp:extent cx="3010320" cy="4591691"/>
-            <wp:effectExtent l="0" t="0" r="0" b="0"/>
-            <wp:docPr id="53" name="Picture 53" descr="A screenshot of a computer&#10;&#10;Description automatically generated with medium confidence"/>
+          <wp:inline distT="0" distB="0" distL="0" distR="0" wp14:anchorId="5B3C5D53" wp14:editId="35D517B6">
+            <wp:extent cx="3019846" cy="4620270"/>
+            <wp:effectExtent l="0" t="0" r="9525" b="8890"/>
+            <wp:docPr id="64" name="Picture 64" descr="A screenshot of a computer&#10;&#10;Description automatically generated with medium confidence"/>
             <wp:cNvGraphicFramePr>
               <a:graphicFrameLocks xmlns:a="http://schemas.openxmlformats.org/drawingml/2006/main" noChangeAspect="1"/>
             </wp:cNvGraphicFramePr>
@@ -6766,7 +5334,7 @@
               <a:graphicData uri="http://schemas.openxmlformats.org/drawingml/2006/picture">
                 <pic:pic xmlns:pic="http://schemas.openxmlformats.org/drawingml/2006/picture">
                   <pic:nvPicPr>
-                    <pic:cNvPr id="53" name="Picture 53" descr="A screenshot of a computer&#10;&#10;Description automatically generated with medium confidence"/>
+                    <pic:cNvPr id="64" name="Picture 64" descr="A screenshot of a computer&#10;&#10;Description automatically generated with medium confidence"/>
                     <pic:cNvPicPr/>
                   </pic:nvPicPr>
                   <pic:blipFill>
@@ -6778,7 +5346,7 @@
                   <pic:spPr>
                     <a:xfrm>
                       <a:off x="0" y="0"/>
-                      <a:ext cx="3010320" cy="4591691"/>
+                      <a:ext cx="3019846" cy="4620270"/>
                     </a:xfrm>
                     <a:prstGeom prst="rect">
                       <a:avLst/>
@@ -6824,6 +5392,9 @@
         </w:numPr>
       </w:pPr>
       <w:r>
+        <w:rPr>
+          <w:noProof/>
+        </w:rPr>
         <w:drawing>
           <wp:inline distT="0" distB="0" distL="0" distR="0" wp14:anchorId="2FD74120" wp14:editId="6FEA362C">
             <wp:extent cx="2372056" cy="600159"/>
@@ -6869,13 +5440,8 @@
           <w:numId w:val="1"/>
         </w:numPr>
       </w:pPr>
-      <w:proofErr w:type="spellStart"/>
-      <w:r>
-        <w:t>Index.ejs</w:t>
-      </w:r>
-      <w:proofErr w:type="spellEnd"/>
-      <w:r>
-        <w:t>:</w:t>
+      <w:r>
+        <w:t>Index.ejs:</w:t>
       </w:r>
     </w:p>
     <w:p>
@@ -6889,10 +5455,10 @@
       <w:r>
         <w:lastRenderedPageBreak/>
         <w:drawing>
-          <wp:inline distT="0" distB="0" distL="0" distR="0" wp14:anchorId="1B852858" wp14:editId="1BD690DC">
-            <wp:extent cx="5781674" cy="2393631"/>
-            <wp:effectExtent l="0" t="0" r="0" b="6985"/>
-            <wp:docPr id="56" name="Picture 56" descr="A screenshot of a computer&#10;&#10;Description automatically generated with medium confidence"/>
+          <wp:inline distT="0" distB="0" distL="0" distR="0" wp14:anchorId="480C984E" wp14:editId="2CADB4F9">
+            <wp:extent cx="5724524" cy="2197027"/>
+            <wp:effectExtent l="0" t="0" r="0" b="0"/>
+            <wp:docPr id="62" name="Picture 62" descr="A screenshot of a computer&#10;&#10;Description automatically generated with medium confidence"/>
             <wp:cNvGraphicFramePr>
               <a:graphicFrameLocks xmlns:a="http://schemas.openxmlformats.org/drawingml/2006/main" noChangeAspect="1"/>
             </wp:cNvGraphicFramePr>
@@ -6900,7 +5466,7 @@
               <a:graphicData uri="http://schemas.openxmlformats.org/drawingml/2006/picture">
                 <pic:pic xmlns:pic="http://schemas.openxmlformats.org/drawingml/2006/picture">
                   <pic:nvPicPr>
-                    <pic:cNvPr id="56" name="Picture 56" descr="A screenshot of a computer&#10;&#10;Description automatically generated with medium confidence"/>
+                    <pic:cNvPr id="62" name="Picture 62" descr="A screenshot of a computer&#10;&#10;Description automatically generated with medium confidence"/>
                     <pic:cNvPicPr/>
                   </pic:nvPicPr>
                   <pic:blipFill>
@@ -6912,7 +5478,7 @@
                   <pic:spPr>
                     <a:xfrm>
                       <a:off x="0" y="0"/>
-                      <a:ext cx="5791678" cy="2397773"/>
+                      <a:ext cx="5732486" cy="2200083"/>
                     </a:xfrm>
                     <a:prstGeom prst="rect">
                       <a:avLst/>
@@ -6934,23 +5500,7 @@
         </w:numPr>
       </w:pPr>
       <w:r>
-        <w:t xml:space="preserve">Notice in the </w:t>
-      </w:r>
-      <w:proofErr w:type="spellStart"/>
-      <w:r>
-        <w:t>index.ejs</w:t>
-      </w:r>
-      <w:proofErr w:type="spellEnd"/>
-      <w:r>
-        <w:t xml:space="preserve"> file, we don’t set the link’s </w:t>
-      </w:r>
-      <w:proofErr w:type="spellStart"/>
-      <w:r>
-        <w:t>href</w:t>
-      </w:r>
-      <w:proofErr w:type="spellEnd"/>
-      <w:r>
-        <w:t xml:space="preserve"> value to be ‘public/style.css’, but rather just ‘style.css’. This is because we already specified in app.js that our static files will be the ‘public’ folder.</w:t>
+        <w:t>Notice in the index.ejs file, we don’t set the link’s href value to be ‘public/style.css’, but rather just ‘style.css’. This is because we already specified in app.js that our static files will be the ‘public’ folder.</w:t>
       </w:r>
     </w:p>
     <w:p>
@@ -6985,6 +5535,9 @@
         </w:numPr>
       </w:pPr>
       <w:r>
+        <w:rPr>
+          <w:noProof/>
+        </w:rPr>
         <w:drawing>
           <wp:inline distT="0" distB="0" distL="0" distR="0" wp14:anchorId="56CE3C0D" wp14:editId="686962F7">
             <wp:extent cx="2647950" cy="1085849"/>
@@ -7038,6 +5591,9 @@
         </w:numPr>
       </w:pPr>
       <w:r>
+        <w:rPr>
+          <w:noProof/>
+        </w:rPr>
         <w:drawing>
           <wp:inline distT="0" distB="0" distL="0" distR="0" wp14:anchorId="2F1AC840" wp14:editId="318119B1">
             <wp:extent cx="3381847" cy="685896"/>
@@ -7084,34 +5640,21 @@
         </w:numPr>
       </w:pPr>
       <w:r>
-        <w:t xml:space="preserve">Now, we </w:t>
-      </w:r>
-      <w:proofErr w:type="gramStart"/>
-      <w:r>
-        <w:t>are able to</w:t>
-      </w:r>
-      <w:proofErr w:type="gramEnd"/>
-      <w:r>
-        <w:t xml:space="preserve"> access the style.css file from the </w:t>
-      </w:r>
-      <w:proofErr w:type="spellStart"/>
-      <w:r>
-        <w:t>index.ejs</w:t>
-      </w:r>
-      <w:proofErr w:type="spellEnd"/>
-      <w:r>
-        <w:t xml:space="preserve"> file and from the browser.</w:t>
-      </w:r>
-    </w:p>
-    <w:p>
-      <w:pPr>
-        <w:pStyle w:val="ListParagraph"/>
-        <w:numPr>
-          <w:ilvl w:val="1"/>
-          <w:numId w:val="1"/>
-        </w:numPr>
-      </w:pPr>
-      <w:r>
+        <w:t>Now, we are able to access the style.css file from the index.ejs file and from the browser.</w:t>
+      </w:r>
+    </w:p>
+    <w:p>
+      <w:pPr>
+        <w:pStyle w:val="ListParagraph"/>
+        <w:numPr>
+          <w:ilvl w:val="1"/>
+          <w:numId w:val="1"/>
+        </w:numPr>
+      </w:pPr>
+      <w:r>
+        <w:rPr>
+          <w:noProof/>
+        </w:rPr>
         <w:drawing>
           <wp:inline distT="0" distB="0" distL="0" distR="0" wp14:anchorId="63DD87D2" wp14:editId="44B076E7">
             <wp:extent cx="3048425" cy="1314633"/>
@@ -7149,6 +5692,1011 @@
         </w:drawing>
       </w:r>
     </w:p>
+    <w:p/>
+    <w:p>
+      <w:r>
+        <w:t>Request Types</w:t>
+      </w:r>
+    </w:p>
+    <w:p>
+      <w:pPr>
+        <w:pStyle w:val="ListParagraph"/>
+        <w:numPr>
+          <w:ilvl w:val="0"/>
+          <w:numId w:val="1"/>
+        </w:numPr>
+      </w:pPr>
+      <w:r>
+        <w:t>GET requests are used to get a resource</w:t>
+      </w:r>
+    </w:p>
+    <w:p>
+      <w:pPr>
+        <w:pStyle w:val="ListParagraph"/>
+        <w:numPr>
+          <w:ilvl w:val="0"/>
+          <w:numId w:val="1"/>
+        </w:numPr>
+      </w:pPr>
+      <w:r>
+        <w:t>POST requests are used to create new data</w:t>
+      </w:r>
+    </w:p>
+    <w:p>
+      <w:pPr>
+        <w:pStyle w:val="ListParagraph"/>
+        <w:numPr>
+          <w:ilvl w:val="0"/>
+          <w:numId w:val="1"/>
+        </w:numPr>
+      </w:pPr>
+      <w:r>
+        <w:t>DELETE</w:t>
+      </w:r>
+      <w:r>
+        <w:t xml:space="preserve"> requests are used to </w:t>
+      </w:r>
+      <w:r>
+        <w:t>delete</w:t>
+      </w:r>
+      <w:r>
+        <w:t xml:space="preserve"> new data</w:t>
+      </w:r>
+    </w:p>
+    <w:p>
+      <w:pPr>
+        <w:pStyle w:val="ListParagraph"/>
+        <w:numPr>
+          <w:ilvl w:val="0"/>
+          <w:numId w:val="1"/>
+        </w:numPr>
+      </w:pPr>
+      <w:r>
+        <w:t>PUT</w:t>
+      </w:r>
+      <w:r>
+        <w:t xml:space="preserve"> requests are used to </w:t>
+      </w:r>
+      <w:r>
+        <w:t>update</w:t>
+      </w:r>
+      <w:r>
+        <w:t xml:space="preserve"> new data</w:t>
+      </w:r>
+    </w:p>
+    <w:p>
+      <w:pPr>
+        <w:pStyle w:val="ListParagraph"/>
+        <w:numPr>
+          <w:ilvl w:val="0"/>
+          <w:numId w:val="1"/>
+        </w:numPr>
+      </w:pPr>
+      <w:r>
+        <w:t>Ex:</w:t>
+      </w:r>
+    </w:p>
+    <w:p>
+      <w:pPr>
+        <w:pStyle w:val="ListParagraph"/>
+        <w:numPr>
+          <w:ilvl w:val="1"/>
+          <w:numId w:val="1"/>
+        </w:numPr>
+      </w:pPr>
+      <w:r>
+        <w:lastRenderedPageBreak/>
+        <w:drawing>
+          <wp:inline distT="0" distB="0" distL="0" distR="0" wp14:anchorId="64000BA5" wp14:editId="03A5F029">
+            <wp:extent cx="5857875" cy="2853544"/>
+            <wp:effectExtent l="0" t="0" r="0" b="4445"/>
+            <wp:docPr id="61" name="Picture 61" descr="A picture containing graphical user interface&#10;&#10;Description automatically generated"/>
+            <wp:cNvGraphicFramePr>
+              <a:graphicFrameLocks xmlns:a="http://schemas.openxmlformats.org/drawingml/2006/main" noChangeAspect="1"/>
+            </wp:cNvGraphicFramePr>
+            <a:graphic xmlns:a="http://schemas.openxmlformats.org/drawingml/2006/main">
+              <a:graphicData uri="http://schemas.openxmlformats.org/drawingml/2006/picture">
+                <pic:pic xmlns:pic="http://schemas.openxmlformats.org/drawingml/2006/picture">
+                  <pic:nvPicPr>
+                    <pic:cNvPr id="61" name="Picture 61" descr="A picture containing graphical user interface&#10;&#10;Description automatically generated"/>
+                    <pic:cNvPicPr/>
+                  </pic:nvPicPr>
+                  <pic:blipFill>
+                    <a:blip r:embed="rId77"/>
+                    <a:stretch>
+                      <a:fillRect/>
+                    </a:stretch>
+                  </pic:blipFill>
+                  <pic:spPr>
+                    <a:xfrm>
+                      <a:off x="0" y="0"/>
+                      <a:ext cx="5863642" cy="2856353"/>
+                    </a:xfrm>
+                    <a:prstGeom prst="rect">
+                      <a:avLst/>
+                    </a:prstGeom>
+                  </pic:spPr>
+                </pic:pic>
+              </a:graphicData>
+            </a:graphic>
+          </wp:inline>
+        </w:drawing>
+      </w:r>
+    </w:p>
+    <w:p>
+      <w:pPr>
+        <w:pStyle w:val="ListParagraph"/>
+        <w:numPr>
+          <w:ilvl w:val="1"/>
+          <w:numId w:val="1"/>
+        </w:numPr>
+      </w:pPr>
+      <w:r>
+        <w:t>Notice above, the same url of ‘localhosts:3000/blohs’ is used twice, but because they have different requests types (one is GET and the other is POST), the server can handle them differently. A similar idea applies to the url of ‘localhost:3000/blogs:/:id’</w:t>
+      </w:r>
+    </w:p>
+    <w:p>
+      <w:pPr>
+        <w:pStyle w:val="ListParagraph"/>
+        <w:numPr>
+          <w:ilvl w:val="1"/>
+          <w:numId w:val="1"/>
+        </w:numPr>
+      </w:pPr>
+      <w:r>
+        <w:t>Notice if we want to update a blog for example, we pass in the id of the blog we want to update in the url</w:t>
+      </w:r>
+    </w:p>
+    <w:p/>
+    <w:p>
+      <w:pPr>
+        <w:rPr>
+          <w:b/>
+          <w:bCs/>
+          <w:u w:val="single"/>
+        </w:rPr>
+      </w:pPr>
+      <w:r>
+        <w:rPr>
+          <w:b/>
+          <w:bCs/>
+          <w:u w:val="single"/>
+        </w:rPr>
+        <w:t xml:space="preserve">POST </w:t>
+      </w:r>
+      <w:r>
+        <w:rPr>
+          <w:b/>
+          <w:bCs/>
+          <w:u w:val="single"/>
+        </w:rPr>
+        <w:t>R</w:t>
+      </w:r>
+      <w:r>
+        <w:rPr>
+          <w:b/>
+          <w:bCs/>
+          <w:u w:val="single"/>
+        </w:rPr>
+        <w:t>equest</w:t>
+      </w:r>
+    </w:p>
+    <w:p>
+      <w:pPr>
+        <w:pStyle w:val="ListParagraph"/>
+        <w:numPr>
+          <w:ilvl w:val="0"/>
+          <w:numId w:val="1"/>
+        </w:numPr>
+      </w:pPr>
+      <w:r>
+        <w:t>To emulate a post request, we could create a form on the frontend and that form data will be sent to the server.</w:t>
+      </w:r>
+    </w:p>
+    <w:p>
+      <w:pPr>
+        <w:pStyle w:val="ListParagraph"/>
+        <w:numPr>
+          <w:ilvl w:val="0"/>
+          <w:numId w:val="1"/>
+        </w:numPr>
+      </w:pPr>
+      <w:r>
+        <w:t>In the frontend</w:t>
+      </w:r>
+      <w:r>
+        <w:t xml:space="preserve"> (in our index.ejs file)</w:t>
+      </w:r>
+      <w:r>
+        <w:t>, we can create the following form:</w:t>
+      </w:r>
+    </w:p>
+    <w:p>
+      <w:pPr>
+        <w:pStyle w:val="ListParagraph"/>
+        <w:numPr>
+          <w:ilvl w:val="0"/>
+          <w:numId w:val="1"/>
+        </w:numPr>
+      </w:pPr>
+      <w:r>
+        <w:drawing>
+          <wp:inline distT="0" distB="0" distL="0" distR="0" wp14:anchorId="272C2E73" wp14:editId="55F50942">
+            <wp:extent cx="5524501" cy="2758058"/>
+            <wp:effectExtent l="0" t="0" r="0" b="4445"/>
+            <wp:docPr id="63" name="Picture 63" descr="A screenshot of a computer&#10;&#10;Description automatically generated with medium confidence"/>
+            <wp:cNvGraphicFramePr>
+              <a:graphicFrameLocks xmlns:a="http://schemas.openxmlformats.org/drawingml/2006/main" noChangeAspect="1"/>
+            </wp:cNvGraphicFramePr>
+            <a:graphic xmlns:a="http://schemas.openxmlformats.org/drawingml/2006/main">
+              <a:graphicData uri="http://schemas.openxmlformats.org/drawingml/2006/picture">
+                <pic:pic xmlns:pic="http://schemas.openxmlformats.org/drawingml/2006/picture">
+                  <pic:nvPicPr>
+                    <pic:cNvPr id="63" name="Picture 63" descr="A screenshot of a computer&#10;&#10;Description automatically generated with medium confidence"/>
+                    <pic:cNvPicPr/>
+                  </pic:nvPicPr>
+                  <pic:blipFill>
+                    <a:blip r:embed="rId78"/>
+                    <a:stretch>
+                      <a:fillRect/>
+                    </a:stretch>
+                  </pic:blipFill>
+                  <pic:spPr>
+                    <a:xfrm>
+                      <a:off x="0" y="0"/>
+                      <a:ext cx="5532704" cy="2762153"/>
+                    </a:xfrm>
+                    <a:prstGeom prst="rect">
+                      <a:avLst/>
+                    </a:prstGeom>
+                  </pic:spPr>
+                </pic:pic>
+              </a:graphicData>
+            </a:graphic>
+          </wp:inline>
+        </w:drawing>
+      </w:r>
+    </w:p>
+    <w:p>
+      <w:pPr>
+        <w:pStyle w:val="ListParagraph"/>
+        <w:numPr>
+          <w:ilvl w:val="0"/>
+          <w:numId w:val="1"/>
+        </w:numPr>
+      </w:pPr>
+      <w:r>
+        <w:t>Notice in the form tag above, we have an action attribute which has a value that represents which path this form data should be sent to. In the above example, this path is ‘/’. Also notice in the form tag, we have a method attribute which represents the request method. In the above example, this request method is ‘POST’. Thus, when we submit the form, a POST request will be sent to the url of ‘/’.</w:t>
+      </w:r>
+    </w:p>
+    <w:p>
+      <w:pPr>
+        <w:pStyle w:val="ListParagraph"/>
+        <w:numPr>
+          <w:ilvl w:val="0"/>
+          <w:numId w:val="1"/>
+        </w:numPr>
+      </w:pPr>
+      <w:r>
+        <w:t>Notice in the input tag, we had a name property. In the above example, the value of the name property is ‘height’. When</w:t>
+      </w:r>
+      <w:r>
+        <w:t xml:space="preserve"> </w:t>
+      </w:r>
+      <w:r>
+        <w:t>we get the form data from the server, we can access these form fields via their names</w:t>
+      </w:r>
+      <w:r>
+        <w:t xml:space="preserve"> (more on this in the following bullet points)</w:t>
+      </w:r>
+      <w:r>
+        <w:t>.</w:t>
+      </w:r>
+    </w:p>
+    <w:p>
+      <w:pPr>
+        <w:pStyle w:val="ListParagraph"/>
+        <w:numPr>
+          <w:ilvl w:val="0"/>
+          <w:numId w:val="1"/>
+        </w:numPr>
+      </w:pPr>
+      <w:r>
+        <w:t>In the backend (in our app.js file), we have the following:</w:t>
+      </w:r>
+    </w:p>
+    <w:p>
+      <w:pPr>
+        <w:pStyle w:val="ListParagraph"/>
+        <w:numPr>
+          <w:ilvl w:val="0"/>
+          <w:numId w:val="1"/>
+        </w:numPr>
+      </w:pPr>
+      <w:r>
+        <w:lastRenderedPageBreak/>
+        <w:drawing>
+          <wp:inline distT="0" distB="0" distL="0" distR="0" wp14:anchorId="507A80D5" wp14:editId="06AD5E06">
+            <wp:extent cx="4277322" cy="5696745"/>
+            <wp:effectExtent l="0" t="0" r="9525" b="0"/>
+            <wp:docPr id="65" name="Picture 65" descr="Text&#10;&#10;Description automatically generated"/>
+            <wp:cNvGraphicFramePr>
+              <a:graphicFrameLocks xmlns:a="http://schemas.openxmlformats.org/drawingml/2006/main" noChangeAspect="1"/>
+            </wp:cNvGraphicFramePr>
+            <a:graphic xmlns:a="http://schemas.openxmlformats.org/drawingml/2006/main">
+              <a:graphicData uri="http://schemas.openxmlformats.org/drawingml/2006/picture">
+                <pic:pic xmlns:pic="http://schemas.openxmlformats.org/drawingml/2006/picture">
+                  <pic:nvPicPr>
+                    <pic:cNvPr id="65" name="Picture 65" descr="Text&#10;&#10;Description automatically generated"/>
+                    <pic:cNvPicPr/>
+                  </pic:nvPicPr>
+                  <pic:blipFill>
+                    <a:blip r:embed="rId79"/>
+                    <a:stretch>
+                      <a:fillRect/>
+                    </a:stretch>
+                  </pic:blipFill>
+                  <pic:spPr>
+                    <a:xfrm>
+                      <a:off x="0" y="0"/>
+                      <a:ext cx="4277322" cy="5696745"/>
+                    </a:xfrm>
+                    <a:prstGeom prst="rect">
+                      <a:avLst/>
+                    </a:prstGeom>
+                  </pic:spPr>
+                </pic:pic>
+              </a:graphicData>
+            </a:graphic>
+          </wp:inline>
+        </w:drawing>
+      </w:r>
+    </w:p>
+    <w:p>
+      <w:pPr>
+        <w:pStyle w:val="ListParagraph"/>
+        <w:numPr>
+          <w:ilvl w:val="0"/>
+          <w:numId w:val="1"/>
+        </w:numPr>
+      </w:pPr>
+      <w:r>
+        <w:t>Notice in line 13, we have a post handler via the ‘app’ constant’s ‘post’ method. We also passed in a url and a callback function into the ‘post’ method. Whenever, a POST request is made to that given url, the callback function will be executed. In our example, whenever a POST request is made to ‘/’, the callback function will be executed.</w:t>
+      </w:r>
+    </w:p>
+    <w:p>
+      <w:pPr>
+        <w:pStyle w:val="ListParagraph"/>
+        <w:numPr>
+          <w:ilvl w:val="0"/>
+          <w:numId w:val="1"/>
+        </w:numPr>
+      </w:pPr>
+      <w:r>
+        <w:t xml:space="preserve">Inside this callback function, we want to access the POST request’s body. In order to do this, we will need to use </w:t>
+      </w:r>
+      <w:r>
+        <w:t>express.urlencoded({ extended : true})</w:t>
+      </w:r>
+      <w:r>
+        <w:t xml:space="preserve"> </w:t>
+      </w:r>
+      <w:r>
+        <w:t xml:space="preserve">middleware </w:t>
+      </w:r>
+      <w:r>
+        <w:t xml:space="preserve">(as shown on line 7). </w:t>
+      </w:r>
+      <w:r>
+        <w:t xml:space="preserve">This boilerplate code </w:t>
+      </w:r>
+      <w:r>
+        <w:t>of ‘</w:t>
+      </w:r>
+      <w:r>
+        <w:t>express.urlencoded({ extended : true})</w:t>
+      </w:r>
+      <w:r>
+        <w:t xml:space="preserve">’ is middleware that </w:t>
+      </w:r>
+      <w:r>
+        <w:t>parse</w:t>
+      </w:r>
+      <w:r>
+        <w:t>s</w:t>
+      </w:r>
+      <w:r>
+        <w:t xml:space="preserve"> the</w:t>
+      </w:r>
+      <w:r>
+        <w:t xml:space="preserve"> request’s </w:t>
+      </w:r>
+      <w:r>
+        <w:t xml:space="preserve">incoming data into a workable format and this workable data will be passed to the request object. </w:t>
+      </w:r>
+      <w:r>
+        <w:t>Since we used the this middleware to parse the incoming data, we can now access it via req.body.</w:t>
+      </w:r>
+    </w:p>
+    <w:p>
+      <w:pPr>
+        <w:pStyle w:val="ListParagraph"/>
+        <w:numPr>
+          <w:ilvl w:val="0"/>
+          <w:numId w:val="1"/>
+        </w:numPr>
+      </w:pPr>
+      <w:r>
+        <w:t xml:space="preserve">Thus, if we go to </w:t>
+      </w:r>
+      <w:hyperlink r:id="rId80" w:history="1">
+        <w:r>
+          <w:rPr>
+            <w:rStyle w:val="Hyperlink"/>
+          </w:rPr>
+          <w:t>http://localhost:3000/</w:t>
+        </w:r>
+      </w:hyperlink>
+      <w:r>
+        <w:t xml:space="preserve">, </w:t>
+      </w:r>
+    </w:p>
+    <w:p>
+      <w:pPr>
+        <w:pStyle w:val="ListParagraph"/>
+        <w:numPr>
+          <w:ilvl w:val="0"/>
+          <w:numId w:val="1"/>
+        </w:numPr>
+      </w:pPr>
+      <w:r>
+        <w:t>We see the following:</w:t>
+      </w:r>
+    </w:p>
+    <w:p>
+      <w:pPr>
+        <w:pStyle w:val="ListParagraph"/>
+        <w:numPr>
+          <w:ilvl w:val="0"/>
+          <w:numId w:val="1"/>
+        </w:numPr>
+      </w:pPr>
+      <w:r>
+        <w:drawing>
+          <wp:inline distT="0" distB="0" distL="0" distR="0" wp14:anchorId="687CDE93" wp14:editId="19738991">
+            <wp:extent cx="2238687" cy="504895"/>
+            <wp:effectExtent l="0" t="0" r="9525" b="9525"/>
+            <wp:docPr id="66" name="Picture 66" descr="Shape, rectangle&#10;&#10;Description automatically generated"/>
+            <wp:cNvGraphicFramePr>
+              <a:graphicFrameLocks xmlns:a="http://schemas.openxmlformats.org/drawingml/2006/main" noChangeAspect="1"/>
+            </wp:cNvGraphicFramePr>
+            <a:graphic xmlns:a="http://schemas.openxmlformats.org/drawingml/2006/main">
+              <a:graphicData uri="http://schemas.openxmlformats.org/drawingml/2006/picture">
+                <pic:pic xmlns:pic="http://schemas.openxmlformats.org/drawingml/2006/picture">
+                  <pic:nvPicPr>
+                    <pic:cNvPr id="66" name="Picture 66" descr="Shape, rectangle&#10;&#10;Description automatically generated"/>
+                    <pic:cNvPicPr/>
+                  </pic:nvPicPr>
+                  <pic:blipFill>
+                    <a:blip r:embed="rId81"/>
+                    <a:stretch>
+                      <a:fillRect/>
+                    </a:stretch>
+                  </pic:blipFill>
+                  <pic:spPr>
+                    <a:xfrm>
+                      <a:off x="0" y="0"/>
+                      <a:ext cx="2238687" cy="504895"/>
+                    </a:xfrm>
+                    <a:prstGeom prst="rect">
+                      <a:avLst/>
+                    </a:prstGeom>
+                  </pic:spPr>
+                </pic:pic>
+              </a:graphicData>
+            </a:graphic>
+          </wp:inline>
+        </w:drawing>
+      </w:r>
+    </w:p>
+    <w:p>
+      <w:pPr>
+        <w:pStyle w:val="ListParagraph"/>
+        <w:numPr>
+          <w:ilvl w:val="0"/>
+          <w:numId w:val="1"/>
+        </w:numPr>
+      </w:pPr>
+      <w:r>
+        <w:t xml:space="preserve">If we enter a height of 23 and click enter to submit the form, a POST request is sent to ‘/’. </w:t>
+      </w:r>
+    </w:p>
+    <w:p>
+      <w:pPr>
+        <w:pStyle w:val="ListParagraph"/>
+        <w:numPr>
+          <w:ilvl w:val="0"/>
+          <w:numId w:val="1"/>
+        </w:numPr>
+      </w:pPr>
+      <w:r>
+        <w:t xml:space="preserve">From the server, we receive the request and run the middleware starting from the top of the file. </w:t>
+      </w:r>
+    </w:p>
+    <w:p>
+      <w:pPr>
+        <w:pStyle w:val="ListParagraph"/>
+        <w:numPr>
+          <w:ilvl w:val="0"/>
+          <w:numId w:val="1"/>
+        </w:numPr>
+      </w:pPr>
+      <w:r>
+        <w:t xml:space="preserve">We run the middleware in line 6 which is not really relevant to this example. </w:t>
+      </w:r>
+    </w:p>
+    <w:p>
+      <w:pPr>
+        <w:pStyle w:val="ListParagraph"/>
+        <w:numPr>
+          <w:ilvl w:val="0"/>
+          <w:numId w:val="1"/>
+        </w:numPr>
+      </w:pPr>
+      <w:r>
+        <w:lastRenderedPageBreak/>
+        <w:t>We then run the middleware on line 7. This middleware is the app.use(</w:t>
+      </w:r>
+      <w:r>
+        <w:t>express.urlencoded({ extended : true})</w:t>
+      </w:r>
+      <w:r>
+        <w:t xml:space="preserve"> function which gets executed, parsing the POST request’s incoming data into a workable format and passing it to the request object. </w:t>
+      </w:r>
+      <w:r>
+        <w:t>W</w:t>
+      </w:r>
+      <w:r>
+        <w:t xml:space="preserve">e move on to the next piece of middleware. </w:t>
+      </w:r>
+    </w:p>
+    <w:p>
+      <w:pPr>
+        <w:pStyle w:val="ListParagraph"/>
+        <w:numPr>
+          <w:ilvl w:val="0"/>
+          <w:numId w:val="1"/>
+        </w:numPr>
+      </w:pPr>
+      <w:r>
+        <w:t>We then move on to the app.</w:t>
+      </w:r>
+      <w:r>
+        <w:t>post</w:t>
+      </w:r>
+      <w:r>
+        <w:t xml:space="preserve">(‘/’) method which is the following piece of middleware. Since the </w:t>
+      </w:r>
+      <w:r>
+        <w:t>post</w:t>
+      </w:r>
+      <w:r>
+        <w:t>(‘/’) method’s route of ‘/’ matches the request’s route of ‘/’</w:t>
+      </w:r>
+      <w:r>
+        <w:t xml:space="preserve"> and the request method’s type is also a POST request</w:t>
+      </w:r>
+      <w:r>
+        <w:t xml:space="preserve">, the </w:t>
+      </w:r>
+      <w:r>
+        <w:t>post</w:t>
+      </w:r>
+      <w:r>
+        <w:t xml:space="preserve">() method’s callback function is executed. </w:t>
+      </w:r>
+      <w:r>
+        <w:t xml:space="preserve">In this callback function, we log the value of req.body (which was parsed into workable data via the express.urlencoder middleware). </w:t>
+      </w:r>
+      <w:r>
+        <w:t xml:space="preserve">By default, express does not allow us to access the body of a request which is why we need middleware. </w:t>
+      </w:r>
+      <w:r>
+        <w:t>Thus, we get the following logged to the console:</w:t>
+      </w:r>
+    </w:p>
+    <w:p>
+      <w:pPr>
+        <w:pStyle w:val="ListParagraph"/>
+        <w:numPr>
+          <w:ilvl w:val="0"/>
+          <w:numId w:val="1"/>
+        </w:numPr>
+      </w:pPr>
+      <w:r>
+        <w:drawing>
+          <wp:inline distT="0" distB="0" distL="0" distR="0" wp14:anchorId="545C6D18" wp14:editId="78D20AE1">
+            <wp:extent cx="2181529" cy="362001"/>
+            <wp:effectExtent l="0" t="0" r="0" b="0"/>
+            <wp:docPr id="67" name="Picture 67"/>
+            <wp:cNvGraphicFramePr>
+              <a:graphicFrameLocks xmlns:a="http://schemas.openxmlformats.org/drawingml/2006/main" noChangeAspect="1"/>
+            </wp:cNvGraphicFramePr>
+            <a:graphic xmlns:a="http://schemas.openxmlformats.org/drawingml/2006/main">
+              <a:graphicData uri="http://schemas.openxmlformats.org/drawingml/2006/picture">
+                <pic:pic xmlns:pic="http://schemas.openxmlformats.org/drawingml/2006/picture">
+                  <pic:nvPicPr>
+                    <pic:cNvPr id="1" name=""/>
+                    <pic:cNvPicPr/>
+                  </pic:nvPicPr>
+                  <pic:blipFill>
+                    <a:blip r:embed="rId82"/>
+                    <a:stretch>
+                      <a:fillRect/>
+                    </a:stretch>
+                  </pic:blipFill>
+                  <pic:spPr>
+                    <a:xfrm>
+                      <a:off x="0" y="0"/>
+                      <a:ext cx="2181529" cy="362001"/>
+                    </a:xfrm>
+                    <a:prstGeom prst="rect">
+                      <a:avLst/>
+                    </a:prstGeom>
+                  </pic:spPr>
+                </pic:pic>
+              </a:graphicData>
+            </a:graphic>
+          </wp:inline>
+        </w:drawing>
+      </w:r>
+    </w:p>
+    <w:p>
+      <w:pPr>
+        <w:pStyle w:val="ListParagraph"/>
+        <w:numPr>
+          <w:ilvl w:val="0"/>
+          <w:numId w:val="1"/>
+        </w:numPr>
+      </w:pPr>
+      <w:r>
+        <w:t>Notice we have an object that represents the data sent by the form. Notice we can also access the form fields via the value of input field’s ‘name’ property. In the frontend, the input field’s name value was ‘height’ and that is why ‘height’ is the name of the property in the req.body object.</w:t>
+      </w:r>
+    </w:p>
+    <w:p>
+      <w:pPr>
+        <w:pStyle w:val="ListParagraph"/>
+        <w:numPr>
+          <w:ilvl w:val="0"/>
+          <w:numId w:val="1"/>
+        </w:numPr>
+      </w:pPr>
+      <w:r>
+        <w:t>In this callback function, we then respond with nothing, so we get a blank page in the browser. Since we made a response, all following middleware is not executed.</w:t>
+      </w:r>
+    </w:p>
+    <w:p>
+      <w:pPr>
+        <w:pStyle w:val="ListParagraph"/>
+        <w:numPr>
+          <w:ilvl w:val="0"/>
+          <w:numId w:val="1"/>
+        </w:numPr>
+        <w:rPr>
+          <w:u w:val="single"/>
+        </w:rPr>
+      </w:pPr>
+      <w:r>
+        <w:rPr>
+          <w:u w:val="single"/>
+        </w:rPr>
+        <w:t>e</w:t>
+      </w:r>
+      <w:r>
+        <w:rPr>
+          <w:u w:val="single"/>
+        </w:rPr>
+        <w:t>xpress.json()</w:t>
+      </w:r>
+    </w:p>
+    <w:p>
+      <w:pPr>
+        <w:pStyle w:val="ListParagraph"/>
+        <w:numPr>
+          <w:ilvl w:val="1"/>
+          <w:numId w:val="1"/>
+        </w:numPr>
+      </w:pPr>
+      <w:r>
+        <w:t xml:space="preserve">Similar to </w:t>
+      </w:r>
+      <w:r>
+        <w:t>express.urlencoded({ extended : true})</w:t>
+      </w:r>
+      <w:r>
+        <w:t xml:space="preserve"> which is </w:t>
+      </w:r>
+      <w:r>
+        <w:t>a method inbuilt in express to recognize the incoming Request Object as strings or arrays</w:t>
+      </w:r>
+      <w:r>
+        <w:t xml:space="preserve">, we also have </w:t>
+      </w:r>
+      <w:r>
+        <w:t xml:space="preserve">express.json() </w:t>
+      </w:r>
+      <w:r>
+        <w:t xml:space="preserve">which </w:t>
+      </w:r>
+      <w:r>
+        <w:t>is a method inbuilt in express to recognize the incoming Request Object as a JSON Object.</w:t>
+      </w:r>
+      <w:r>
+        <w:t xml:space="preserve"> By adding the express.json() middleware</w:t>
+      </w:r>
+      <w:r>
+        <w:t xml:space="preserve"> as shown below</w:t>
+      </w:r>
+      <w:r>
+        <w:t>, we will be able to parse incoming JSON data.</w:t>
+      </w:r>
+    </w:p>
+    <w:p>
+      <w:pPr>
+        <w:pStyle w:val="ListParagraph"/>
+        <w:numPr>
+          <w:ilvl w:val="1"/>
+          <w:numId w:val="1"/>
+        </w:numPr>
+      </w:pPr>
+      <w:r>
+        <w:drawing>
+          <wp:inline distT="0" distB="0" distL="0" distR="0" wp14:anchorId="7182EA8A" wp14:editId="466C95CF">
+            <wp:extent cx="3886742" cy="600159"/>
+            <wp:effectExtent l="0" t="0" r="0" b="9525"/>
+            <wp:docPr id="68" name="Picture 68" descr="Text&#10;&#10;Description automatically generated"/>
+            <wp:cNvGraphicFramePr>
+              <a:graphicFrameLocks xmlns:a="http://schemas.openxmlformats.org/drawingml/2006/main" noChangeAspect="1"/>
+            </wp:cNvGraphicFramePr>
+            <a:graphic xmlns:a="http://schemas.openxmlformats.org/drawingml/2006/main">
+              <a:graphicData uri="http://schemas.openxmlformats.org/drawingml/2006/picture">
+                <pic:pic xmlns:pic="http://schemas.openxmlformats.org/drawingml/2006/picture">
+                  <pic:nvPicPr>
+                    <pic:cNvPr id="68" name="Picture 68" descr="Text&#10;&#10;Description automatically generated"/>
+                    <pic:cNvPicPr/>
+                  </pic:nvPicPr>
+                  <pic:blipFill>
+                    <a:blip r:embed="rId83"/>
+                    <a:stretch>
+                      <a:fillRect/>
+                    </a:stretch>
+                  </pic:blipFill>
+                  <pic:spPr>
+                    <a:xfrm>
+                      <a:off x="0" y="0"/>
+                      <a:ext cx="3886742" cy="600159"/>
+                    </a:xfrm>
+                    <a:prstGeom prst="rect">
+                      <a:avLst/>
+                    </a:prstGeom>
+                  </pic:spPr>
+                </pic:pic>
+              </a:graphicData>
+            </a:graphic>
+          </wp:inline>
+        </w:drawing>
+      </w:r>
+    </w:p>
+    <w:p>
+      <w:pPr>
+        <w:pStyle w:val="ListParagraph"/>
+        <w:numPr>
+          <w:ilvl w:val="1"/>
+          <w:numId w:val="1"/>
+        </w:numPr>
+      </w:pPr>
+      <w:r>
+        <w:t>.json() vs .urle</w:t>
+      </w:r>
+      <w:r>
+        <w:t>n</w:t>
+      </w:r>
+      <w:r>
+        <w:t>coded()</w:t>
+      </w:r>
+    </w:p>
+    <w:p>
+      <w:pPr>
+        <w:pStyle w:val="ListParagraph"/>
+        <w:numPr>
+          <w:ilvl w:val="1"/>
+          <w:numId w:val="1"/>
+        </w:numPr>
+      </w:pPr>
+      <w:r>
+        <w:t>e</w:t>
+      </w:r>
+      <w:r>
+        <w:t>xpress.json() expects request data to be sent in JSON format, which often resembles a simple JS object:</w:t>
+      </w:r>
+      <w:r>
+        <w:t xml:space="preserve"> </w:t>
+      </w:r>
+      <w:r>
+        <w:drawing>
+          <wp:inline distT="0" distB="0" distL="0" distR="0" wp14:anchorId="630F42E4" wp14:editId="28888827">
+            <wp:extent cx="5067298" cy="307391"/>
+            <wp:effectExtent l="0" t="0" r="635" b="0"/>
+            <wp:docPr id="70" name="Picture 70"/>
+            <wp:cNvGraphicFramePr>
+              <a:graphicFrameLocks xmlns:a="http://schemas.openxmlformats.org/drawingml/2006/main" noChangeAspect="1"/>
+            </wp:cNvGraphicFramePr>
+            <a:graphic xmlns:a="http://schemas.openxmlformats.org/drawingml/2006/main">
+              <a:graphicData uri="http://schemas.openxmlformats.org/drawingml/2006/picture">
+                <pic:pic xmlns:pic="http://schemas.openxmlformats.org/drawingml/2006/picture">
+                  <pic:nvPicPr>
+                    <pic:cNvPr id="1" name=""/>
+                    <pic:cNvPicPr/>
+                  </pic:nvPicPr>
+                  <pic:blipFill>
+                    <a:blip r:embed="rId84"/>
+                    <a:stretch>
+                      <a:fillRect/>
+                    </a:stretch>
+                  </pic:blipFill>
+                  <pic:spPr>
+                    <a:xfrm>
+                      <a:off x="0" y="0"/>
+                      <a:ext cx="5096184" cy="309143"/>
+                    </a:xfrm>
+                    <a:prstGeom prst="rect">
+                      <a:avLst/>
+                    </a:prstGeom>
+                  </pic:spPr>
+                </pic:pic>
+              </a:graphicData>
+            </a:graphic>
+          </wp:inline>
+        </w:drawing>
+      </w:r>
+    </w:p>
+    <w:p>
+      <w:pPr>
+        <w:pStyle w:val="ListParagraph"/>
+        <w:numPr>
+          <w:ilvl w:val="1"/>
+          <w:numId w:val="1"/>
+        </w:numPr>
+      </w:pPr>
+      <w:r>
+        <w:t>e</w:t>
+      </w:r>
+      <w:r>
+        <w:t>xpress.urlencoded() expects request data to be sent encoded in the URL, usually in strings or arrays</w:t>
+      </w:r>
+      <w:r>
+        <w:t xml:space="preserve">: </w:t>
+      </w:r>
+      <w:r>
+        <w:drawing>
+          <wp:inline distT="0" distB="0" distL="0" distR="0" wp14:anchorId="4B8E8CE7" wp14:editId="36C059AD">
+            <wp:extent cx="4153480" cy="333422"/>
+            <wp:effectExtent l="0" t="0" r="0" b="9525"/>
+            <wp:docPr id="69" name="Picture 69"/>
+            <wp:cNvGraphicFramePr>
+              <a:graphicFrameLocks xmlns:a="http://schemas.openxmlformats.org/drawingml/2006/main" noChangeAspect="1"/>
+            </wp:cNvGraphicFramePr>
+            <a:graphic xmlns:a="http://schemas.openxmlformats.org/drawingml/2006/main">
+              <a:graphicData uri="http://schemas.openxmlformats.org/drawingml/2006/picture">
+                <pic:pic xmlns:pic="http://schemas.openxmlformats.org/drawingml/2006/picture">
+                  <pic:nvPicPr>
+                    <pic:cNvPr id="1" name=""/>
+                    <pic:cNvPicPr/>
+                  </pic:nvPicPr>
+                  <pic:blipFill>
+                    <a:blip r:embed="rId85"/>
+                    <a:stretch>
+                      <a:fillRect/>
+                    </a:stretch>
+                  </pic:blipFill>
+                  <pic:spPr>
+                    <a:xfrm>
+                      <a:off x="0" y="0"/>
+                      <a:ext cx="4153480" cy="333422"/>
+                    </a:xfrm>
+                    <a:prstGeom prst="rect">
+                      <a:avLst/>
+                    </a:prstGeom>
+                  </pic:spPr>
+                </pic:pic>
+              </a:graphicData>
+            </a:graphic>
+          </wp:inline>
+        </w:drawing>
+      </w:r>
+    </w:p>
+    <w:p>
+      <w:pPr>
+        <w:pStyle w:val="ListParagraph"/>
+        <w:numPr>
+          <w:ilvl w:val="0"/>
+          <w:numId w:val="1"/>
+        </w:numPr>
+      </w:pPr>
+    </w:p>
+    <w:p>
+      <w:pPr>
+        <w:pStyle w:val="ListParagraph"/>
+        <w:numPr>
+          <w:ilvl w:val="0"/>
+          <w:numId w:val="1"/>
+        </w:numPr>
+      </w:pPr>
+    </w:p>
+    <w:p>
+      <w:pPr>
+        <w:pStyle w:val="ListParagraph"/>
+        <w:numPr>
+          <w:ilvl w:val="0"/>
+          <w:numId w:val="1"/>
+        </w:numPr>
+      </w:pPr>
+    </w:p>
+    <w:p>
+      <w:pPr>
+        <w:pStyle w:val="ListParagraph"/>
+        <w:numPr>
+          <w:ilvl w:val="0"/>
+          <w:numId w:val="1"/>
+        </w:numPr>
+      </w:pPr>
+      <w:r>
+        <w:t>query parameters</w:t>
+      </w:r>
+    </w:p>
+    <w:p>
+      <w:pPr>
+        <w:pStyle w:val="ListParagraph"/>
+        <w:numPr>
+          <w:ilvl w:val="1"/>
+          <w:numId w:val="1"/>
+        </w:numPr>
+      </w:pPr>
+      <w:hyperlink r:id="rId86" w:history="1">
+        <w:r>
+          <w:rPr>
+            <w:rStyle w:val="Hyperlink"/>
+          </w:rPr>
+          <w:t>https://youtu.be/SccSCuHhOw0?t=2098</w:t>
+        </w:r>
+      </w:hyperlink>
+    </w:p>
+    <w:p/>
+    <w:p>
+      <w:pPr>
+        <w:pStyle w:val="ListParagraph"/>
+        <w:numPr>
+          <w:ilvl w:val="0"/>
+          <w:numId w:val="1"/>
+        </w:numPr>
+      </w:pPr>
+      <w:r>
+        <w:t>Route pameters</w:t>
+      </w:r>
+    </w:p>
+    <w:p>
+      <w:pPr>
+        <w:pStyle w:val="ListParagraph"/>
+        <w:numPr>
+          <w:ilvl w:val="1"/>
+          <w:numId w:val="1"/>
+        </w:numPr>
+      </w:pPr>
+      <w:r>
+        <w:t>‘/api/:productid/:reviewID’ multiple parameters in one url</w:t>
+      </w:r>
+    </w:p>
+    <w:p/>
     <w:sectPr>
       <w:pgSz w:w="12240" w:h="15840"/>
       <w:pgMar w:top="720" w:right="720" w:bottom="720" w:left="720" w:header="708" w:footer="708" w:gutter="0"/>

</xml_diff>

<commit_message>
added redirect as a response for delete request
</commit_message>
<xml_diff>
--- a/Express.js/Express.js Notes.docx
+++ b/Express.js/Express.js Notes.docx
@@ -265,26 +265,10 @@
         </w:numPr>
       </w:pPr>
       <w:r>
-        <w:t xml:space="preserve">Now, we </w:t>
-      </w:r>
-      <w:proofErr w:type="gramStart"/>
-      <w:r>
-        <w:t>have to</w:t>
-      </w:r>
-      <w:proofErr w:type="gramEnd"/>
-      <w:r>
-        <w:t xml:space="preserve"> set up the server to listen for requests by calling the ‘app’ constant’s ‘listen’ method. </w:t>
-      </w:r>
-      <w:r>
-        <w:t xml:space="preserve">This function takes in the port number as its first argument. The second argument is optional and takes in the IP address of the host. If no second argument is passed in, the IP address will default to localhost. The third argument is a callback function that gets executed when the server starts. This ‘listen’ method returns an instance of the server which we can reuse </w:t>
-      </w:r>
-      <w:proofErr w:type="gramStart"/>
-      <w:r>
-        <w:t>later on</w:t>
-      </w:r>
-      <w:proofErr w:type="gramEnd"/>
-      <w:r>
-        <w:t xml:space="preserve"> for something else (but generally, we don’t use the return value of the ‘listen’ method).</w:t>
+        <w:t xml:space="preserve">Now, we have to set up the server to listen for requests by calling the ‘app’ constant’s ‘listen’ method. </w:t>
+      </w:r>
+      <w:r>
+        <w:t>This function takes in the port number as its first argument. The second argument is optional and takes in the IP address of the host. If no second argument is passed in, the IP address will default to localhost. The third argument is a callback function that gets executed when the server starts. This ‘listen’ method returns an instance of the server which we can reuse later on for something else (but generally, we don’t use the return value of the ‘listen’ method).</w:t>
       </w:r>
     </w:p>
     <w:p>
@@ -418,12 +402,10 @@
         <w:t xml:space="preserve">This callback function allows us to send responses which we can do via </w:t>
       </w:r>
       <w:proofErr w:type="spellStart"/>
-      <w:proofErr w:type="gramStart"/>
       <w:r>
         <w:t>res.write</w:t>
       </w:r>
       <w:proofErr w:type="spellEnd"/>
-      <w:proofErr w:type="gramEnd"/>
       <w:r>
         <w:t xml:space="preserve">() and then </w:t>
       </w:r>
@@ -634,12 +616,10 @@
         <w:t>While we can use ‘</w:t>
       </w:r>
       <w:proofErr w:type="spellStart"/>
-      <w:proofErr w:type="gramStart"/>
       <w:r>
         <w:t>res.send</w:t>
       </w:r>
       <w:proofErr w:type="spellEnd"/>
-      <w:proofErr w:type="gramEnd"/>
       <w:r>
         <w:t>’, there are some alternatives</w:t>
       </w:r>
@@ -653,12 +633,10 @@
         </w:numPr>
       </w:pPr>
       <w:proofErr w:type="spellStart"/>
-      <w:proofErr w:type="gramStart"/>
       <w:r>
         <w:t>res.sendStatus</w:t>
       </w:r>
       <w:proofErr w:type="spellEnd"/>
-      <w:proofErr w:type="gramEnd"/>
       <w:r>
         <w:t>(INSERT_STATUS_CODE) returns a status code of INSERT_STATUS_CODE</w:t>
       </w:r>
@@ -675,12 +653,10 @@
         <w:t xml:space="preserve">Ex: </w:t>
       </w:r>
       <w:proofErr w:type="spellStart"/>
-      <w:proofErr w:type="gramStart"/>
       <w:r>
         <w:t>res.sendStatus</w:t>
       </w:r>
       <w:proofErr w:type="spellEnd"/>
-      <w:proofErr w:type="gramEnd"/>
       <w:r>
         <w:t>(404) returns a 404 error</w:t>
       </w:r>
@@ -694,12 +670,10 @@
         </w:numPr>
       </w:pPr>
       <w:proofErr w:type="spellStart"/>
-      <w:proofErr w:type="gramStart"/>
       <w:r>
         <w:t>res.json</w:t>
       </w:r>
       <w:proofErr w:type="spellEnd"/>
-      <w:proofErr w:type="gramEnd"/>
       <w:r>
         <w:t xml:space="preserve">(INSERT_JSON_OBJECT) returns a </w:t>
       </w:r>
@@ -724,12 +698,10 @@
         <w:t xml:space="preserve">Ex: </w:t>
       </w:r>
       <w:proofErr w:type="spellStart"/>
-      <w:proofErr w:type="gramStart"/>
       <w:r>
         <w:t>res.json</w:t>
       </w:r>
       <w:proofErr w:type="spellEnd"/>
-      <w:proofErr w:type="gramEnd"/>
       <w:r>
         <w:t xml:space="preserve">({ name: ‘Grant’ }) returns the </w:t>
       </w:r>
@@ -751,12 +723,10 @@
         </w:numPr>
       </w:pPr>
       <w:proofErr w:type="spellStart"/>
-      <w:proofErr w:type="gramStart"/>
       <w:r>
         <w:t>res.download</w:t>
       </w:r>
       <w:proofErr w:type="spellEnd"/>
-      <w:proofErr w:type="gramEnd"/>
       <w:r>
         <w:t>(INSER_FILE_PATH) returns a file that will be automatically downloaded</w:t>
       </w:r>
@@ -773,12 +743,10 @@
         <w:t xml:space="preserve">Ex: </w:t>
       </w:r>
       <w:proofErr w:type="spellStart"/>
-      <w:proofErr w:type="gramStart"/>
       <w:r>
         <w:t>res.json</w:t>
       </w:r>
       <w:proofErr w:type="spellEnd"/>
-      <w:proofErr w:type="gramEnd"/>
       <w:r>
         <w:t>(‘app.js’) returns the ‘app.js’ file which automatically gets downloaded by the browser</w:t>
       </w:r>
@@ -1154,12 +1122,10 @@
         <w:t xml:space="preserve"> (call it url2), we first set up a get request handler for url1. To redirect them to url2, run </w:t>
       </w:r>
       <w:proofErr w:type="spellStart"/>
-      <w:proofErr w:type="gramStart"/>
       <w:r>
         <w:t>res.redirect</w:t>
       </w:r>
       <w:proofErr w:type="spellEnd"/>
-      <w:proofErr w:type="gramEnd"/>
       <w:r>
         <w:t>(url2).</w:t>
       </w:r>
@@ -1375,15 +1341,7 @@
         <w:t xml:space="preserve"> (</w:t>
       </w:r>
       <w:r>
-        <w:t xml:space="preserve">unless the </w:t>
-      </w:r>
-      <w:proofErr w:type="gramStart"/>
-      <w:r>
-        <w:t>next(</w:t>
-      </w:r>
-      <w:proofErr w:type="gramEnd"/>
-      <w:r>
-        <w:t>) method is called</w:t>
+        <w:t>unless the next() method is called</w:t>
       </w:r>
       <w:r>
         <w:t>)</w:t>
@@ -1397,15 +1355,7 @@
       </w:r>
       <w:proofErr w:type="spellEnd"/>
       <w:r>
-        <w:t xml:space="preserve">, the callback function is not </w:t>
-      </w:r>
-      <w:proofErr w:type="gramStart"/>
-      <w:r>
-        <w:t>executed</w:t>
-      </w:r>
-      <w:proofErr w:type="gramEnd"/>
-      <w:r>
-        <w:t xml:space="preserve"> and we continue down the file.</w:t>
+        <w:t>, the callback function is not executed and we continue down the file.</w:t>
       </w:r>
     </w:p>
     <w:p>
@@ -1447,15 +1397,7 @@
         <w:t xml:space="preserve"> as a parameter). Regardless of whether there is a response object being sent in the ‘use’ method, express no longer carries on down the code</w:t>
       </w:r>
       <w:r>
-        <w:t xml:space="preserve"> (unless the </w:t>
-      </w:r>
-      <w:proofErr w:type="gramStart"/>
-      <w:r>
-        <w:t>next(</w:t>
-      </w:r>
-      <w:proofErr w:type="gramEnd"/>
-      <w:r>
-        <w:t>) method is called)</w:t>
+        <w:t xml:space="preserve"> (unless the next() method is called)</w:t>
       </w:r>
       <w:r>
         <w:t>.</w:t>
@@ -1587,17 +1529,12 @@
         <w:t>The first http request handler method we see is ‘</w:t>
       </w:r>
       <w:proofErr w:type="spellStart"/>
-      <w:proofErr w:type="gramStart"/>
       <w:r>
         <w:t>app.get</w:t>
       </w:r>
       <w:proofErr w:type="spellEnd"/>
       <w:r>
-        <w:t>(</w:t>
-      </w:r>
-      <w:proofErr w:type="gramEnd"/>
-      <w:r>
-        <w:t>‘/’)’ on line 4. Since the paths ‘/’ and ‘/wtf’ don’t match, we carry on to the next request handler method.</w:t>
+        <w:t>(‘/’)’ on line 4. Since the paths ‘/’ and ‘/wtf’ don’t match, we carry on to the next request handler method.</w:t>
       </w:r>
     </w:p>
     <w:p>
@@ -1652,44 +1589,26 @@
         <w:t>The next http request handler method we see is ‘</w:t>
       </w:r>
       <w:proofErr w:type="spellStart"/>
-      <w:proofErr w:type="gramStart"/>
       <w:r>
         <w:t>app.use</w:t>
       </w:r>
       <w:proofErr w:type="spellEnd"/>
       <w:r>
-        <w:t>(</w:t>
-      </w:r>
-      <w:proofErr w:type="gramEnd"/>
-      <w:r>
-        <w:t>)’ on line 16. Since we reach this ‘</w:t>
-      </w:r>
-      <w:proofErr w:type="spellStart"/>
-      <w:proofErr w:type="gramStart"/>
+        <w:t>()’ on line 16. Since we reach this ‘</w:t>
+      </w:r>
+      <w:proofErr w:type="spellStart"/>
       <w:r>
         <w:t>app.use</w:t>
       </w:r>
       <w:proofErr w:type="spellEnd"/>
       <w:r>
-        <w:t>(</w:t>
-      </w:r>
-      <w:proofErr w:type="gramEnd"/>
-      <w:r>
-        <w:t xml:space="preserve">)’ method, its callback function is executed and send a response containing a the 404.html file that will be rendered by the browser. </w:t>
+        <w:t xml:space="preserve">()’ method, its callback function is executed and send a response containing a the 404.html file that will be rendered by the browser. </w:t>
       </w:r>
       <w:r>
         <w:t>We no longer carry on to the next request handler method</w:t>
       </w:r>
       <w:r>
-        <w:t xml:space="preserve"> since the </w:t>
-      </w:r>
-      <w:proofErr w:type="gramStart"/>
-      <w:r>
-        <w:t>next(</w:t>
-      </w:r>
-      <w:proofErr w:type="gramEnd"/>
-      <w:r>
-        <w:t>) method is not used</w:t>
+        <w:t xml:space="preserve"> since the next() method is not used</w:t>
       </w:r>
       <w:r>
         <w:t xml:space="preserve">. </w:t>
@@ -1882,44 +1801,26 @@
         <w:t>The first http request handler method we see is ‘</w:t>
       </w:r>
       <w:proofErr w:type="spellStart"/>
-      <w:proofErr w:type="gramStart"/>
       <w:r>
         <w:t>app.use</w:t>
       </w:r>
       <w:proofErr w:type="spellEnd"/>
       <w:r>
-        <w:t>(</w:t>
-      </w:r>
-      <w:proofErr w:type="gramEnd"/>
-      <w:r>
-        <w:t>)’ on line 4. Since we reach this ‘</w:t>
-      </w:r>
-      <w:proofErr w:type="spellStart"/>
-      <w:proofErr w:type="gramStart"/>
+        <w:t>()’ on line 4. Since we reach this ‘</w:t>
+      </w:r>
+      <w:proofErr w:type="spellStart"/>
       <w:r>
         <w:t>app.use</w:t>
       </w:r>
       <w:proofErr w:type="spellEnd"/>
       <w:r>
-        <w:t>(</w:t>
-      </w:r>
-      <w:proofErr w:type="gramEnd"/>
-      <w:r>
-        <w:t xml:space="preserve">)’ method, its callback function is executed and send a response containing a the 404.html file that will be rendered by the browser. </w:t>
+        <w:t xml:space="preserve">()’ method, its callback function is executed and send a response containing a the 404.html file that will be rendered by the browser. </w:t>
       </w:r>
       <w:r>
         <w:t>We no longer carry on to the next request handler method</w:t>
       </w:r>
       <w:r>
-        <w:t xml:space="preserve"> since the </w:t>
-      </w:r>
-      <w:proofErr w:type="gramStart"/>
-      <w:r>
-        <w:t>next(</w:t>
-      </w:r>
-      <w:proofErr w:type="gramEnd"/>
-      <w:r>
-        <w:t>) method is no longer used</w:t>
+        <w:t xml:space="preserve"> since the next() method is no longer used</w:t>
       </w:r>
       <w:r>
         <w:t>.</w:t>
@@ -2130,60 +2031,37 @@
         <w:t>The first http request handler method we see is ‘</w:t>
       </w:r>
       <w:proofErr w:type="spellStart"/>
-      <w:proofErr w:type="gramStart"/>
       <w:r>
         <w:t>app.use</w:t>
       </w:r>
       <w:proofErr w:type="spellEnd"/>
       <w:r>
-        <w:t>(</w:t>
-      </w:r>
-      <w:proofErr w:type="gramEnd"/>
-      <w:r>
-        <w:t>)’ on line 4. Since we reach this ‘</w:t>
-      </w:r>
-      <w:proofErr w:type="spellStart"/>
-      <w:proofErr w:type="gramStart"/>
+        <w:t>()’ on line 4. Since we reach this ‘</w:t>
+      </w:r>
+      <w:proofErr w:type="spellStart"/>
       <w:r>
         <w:t>app.use</w:t>
       </w:r>
       <w:proofErr w:type="spellEnd"/>
       <w:r>
-        <w:t>(</w:t>
-      </w:r>
-      <w:proofErr w:type="gramEnd"/>
-      <w:r>
-        <w:t xml:space="preserve">)’ method, its callback function is executed and </w:t>
+        <w:t xml:space="preserve">()’ method, its callback function is executed and </w:t>
       </w:r>
       <w:r>
         <w:t>we log ‘hi’ to the console. We no longer carry on to the next request handler method</w:t>
       </w:r>
       <w:r>
-        <w:t xml:space="preserve"> since the </w:t>
-      </w:r>
-      <w:proofErr w:type="gramStart"/>
-      <w:r>
-        <w:t>next(</w:t>
-      </w:r>
-      <w:proofErr w:type="gramEnd"/>
-      <w:r>
-        <w:t>) method is never used</w:t>
+        <w:t xml:space="preserve"> since the next() method is never used</w:t>
       </w:r>
       <w:r>
         <w:t xml:space="preserve">. Thus, the </w:t>
       </w:r>
       <w:proofErr w:type="spellStart"/>
-      <w:proofErr w:type="gramStart"/>
       <w:r>
         <w:t>app.use</w:t>
       </w:r>
       <w:proofErr w:type="spellEnd"/>
       <w:r>
-        <w:t>(</w:t>
-      </w:r>
-      <w:proofErr w:type="gramEnd"/>
-      <w:r>
-        <w:t>) method on line 8 is never reached.</w:t>
+        <w:t>() method on line 8 is never reached.</w:t>
       </w:r>
     </w:p>
     <w:p>
@@ -2210,15 +2088,7 @@
         </w:numPr>
       </w:pPr>
       <w:r>
-        <w:t xml:space="preserve">As of now, we returned a 404.html page, but express doesn’t know that the response has a status code of 404 so we </w:t>
-      </w:r>
-      <w:proofErr w:type="gramStart"/>
-      <w:r>
-        <w:t>have to</w:t>
-      </w:r>
-      <w:proofErr w:type="gramEnd"/>
-      <w:r>
-        <w:t xml:space="preserve"> manually set it. We can chain on the redirect after the status method since the status method returns the response object itself.</w:t>
+        <w:t>As of now, we returned a 404.html page, but express doesn’t know that the response has a status code of 404 so we have to manually set it. We can chain on the redirect after the status method since the status method returns the response object itself.</w:t>
       </w:r>
     </w:p>
     <w:p>
@@ -2282,15 +2152,7 @@
         <w:t xml:space="preserve">Now in the browser, we see the </w:t>
       </w:r>
       <w:r>
-        <w:t xml:space="preserve">404.html page and if we check the networks tab in developer tools, we see the </w:t>
-      </w:r>
-      <w:proofErr w:type="gramStart"/>
-      <w:r>
-        <w:t>404 error</w:t>
-      </w:r>
-      <w:proofErr w:type="gramEnd"/>
-      <w:r>
-        <w:t xml:space="preserve"> status.</w:t>
+        <w:t>404.html page and if we check the networks tab in developer tools, we see the 404 error status.</w:t>
       </w:r>
     </w:p>
     <w:p/>
@@ -2468,17 +2330,12 @@
         <w:t xml:space="preserve">, do the following: </w:t>
       </w:r>
       <w:proofErr w:type="spellStart"/>
-      <w:proofErr w:type="gramStart"/>
       <w:r>
         <w:t>app.set</w:t>
       </w:r>
       <w:proofErr w:type="spellEnd"/>
       <w:r>
-        <w:t>(</w:t>
-      </w:r>
-      <w:proofErr w:type="gramEnd"/>
-      <w:r>
-        <w:t>'view engine', '</w:t>
+        <w:t>('view engine', '</w:t>
       </w:r>
       <w:proofErr w:type="spellStart"/>
       <w:r>
@@ -2533,15 +2390,7 @@
         </w:numPr>
       </w:pPr>
       <w:r>
-        <w:t xml:space="preserve">If we want </w:t>
-      </w:r>
-      <w:proofErr w:type="gramStart"/>
-      <w:r>
-        <w:t>express</w:t>
-      </w:r>
-      <w:proofErr w:type="gramEnd"/>
-      <w:r>
-        <w:t xml:space="preserve"> to look in some other fol</w:t>
+        <w:t>If we want express to look in some other fol</w:t>
       </w:r>
       <w:r>
         <w:t xml:space="preserve">der for our </w:t>
@@ -2558,12 +2407,10 @@
         <w:t xml:space="preserve">pass ‘views’ as the first parameter to the ‘set’ method and </w:t>
       </w:r>
       <w:proofErr w:type="spellStart"/>
-      <w:proofErr w:type="gramStart"/>
       <w:r>
         <w:t>path.join</w:t>
       </w:r>
       <w:proofErr w:type="spellEnd"/>
-      <w:proofErr w:type="gramEnd"/>
       <w:r>
         <w:t>(__</w:t>
       </w:r>
@@ -2817,12 +2664,10 @@
         <w:t xml:space="preserve">Inside app.js, we no longer want to use </w:t>
       </w:r>
       <w:proofErr w:type="spellStart"/>
-      <w:proofErr w:type="gramStart"/>
       <w:r>
         <w:t>res.sendFile</w:t>
       </w:r>
       <w:proofErr w:type="spellEnd"/>
-      <w:proofErr w:type="gramEnd"/>
       <w:r>
         <w:t xml:space="preserve"> to return an HTML file.</w:t>
       </w:r>
@@ -2842,12 +2687,10 @@
         <w:t xml:space="preserve">we want to render a view by using </w:t>
       </w:r>
       <w:proofErr w:type="spellStart"/>
-      <w:proofErr w:type="gramStart"/>
       <w:r>
         <w:t>res.render</w:t>
       </w:r>
       <w:proofErr w:type="spellEnd"/>
-      <w:proofErr w:type="gramEnd"/>
       <w:r>
         <w:t>(‘VIEW_FILE_NAME’) as shown below</w:t>
       </w:r>
@@ -2910,28 +2753,21 @@
         </w:numPr>
       </w:pPr>
       <w:r>
-        <w:t xml:space="preserve">Notice we don’t include </w:t>
-      </w:r>
-      <w:proofErr w:type="gramStart"/>
-      <w:r>
-        <w:t>the .</w:t>
+        <w:t>Notice we don’t include the .</w:t>
       </w:r>
       <w:proofErr w:type="spellStart"/>
       <w:r>
         <w:t>ejs</w:t>
       </w:r>
       <w:proofErr w:type="spellEnd"/>
-      <w:proofErr w:type="gramEnd"/>
       <w:r>
         <w:t xml:space="preserve"> extension, only the file name. This </w:t>
       </w:r>
       <w:proofErr w:type="spellStart"/>
-      <w:proofErr w:type="gramStart"/>
       <w:r>
         <w:t>res.render</w:t>
       </w:r>
       <w:proofErr w:type="spellEnd"/>
-      <w:proofErr w:type="gramEnd"/>
       <w:r>
         <w:t>(‘index’) tells express to look for a ‘</w:t>
       </w:r>
@@ -3063,25 +2899,7 @@
           <w:bCs/>
           <w:u w:val="single"/>
         </w:rPr>
-        <w:t xml:space="preserve">Passing Dynamic Data </w:t>
-      </w:r>
-      <w:proofErr w:type="gramStart"/>
-      <w:r>
-        <w:rPr>
-          <w:b/>
-          <w:bCs/>
-          <w:u w:val="single"/>
-        </w:rPr>
-        <w:t>Into</w:t>
-      </w:r>
-      <w:proofErr w:type="gramEnd"/>
-      <w:r>
-        <w:rPr>
-          <w:b/>
-          <w:bCs/>
-          <w:u w:val="single"/>
-        </w:rPr>
-        <w:t xml:space="preserve"> Views</w:t>
+        <w:t>Passing Dynamic Data Into Views</w:t>
       </w:r>
     </w:p>
     <w:p>
@@ -3139,15 +2957,7 @@
         <w:t>&lt;% const hello = 123 %&gt;</w:t>
       </w:r>
       <w:r>
-        <w:t xml:space="preserve"> defines a new constant called ‘hello’ with a value of 123 that we can use </w:t>
-      </w:r>
-      <w:proofErr w:type="gramStart"/>
-      <w:r>
-        <w:t>later on</w:t>
-      </w:r>
-      <w:proofErr w:type="gramEnd"/>
-      <w:r>
-        <w:t xml:space="preserve"> in the </w:t>
+        <w:t xml:space="preserve"> defines a new constant called ‘hello’ with a value of 123 that we can use later on in the </w:t>
       </w:r>
       <w:proofErr w:type="spellStart"/>
       <w:r>
@@ -3179,15 +2989,7 @@
         </w:numPr>
       </w:pPr>
       <w:r>
-        <w:t xml:space="preserve">For </w:t>
-      </w:r>
-      <w:proofErr w:type="gramStart"/>
-      <w:r>
-        <w:t>example</w:t>
-      </w:r>
-      <w:proofErr w:type="gramEnd"/>
-      <w:r>
-        <w:t xml:space="preserve"> &lt;%= hello %&gt; returns the value of the ‘hello’ constant which is 123. Thus 123 is displayed</w:t>
+        <w:t>For example &lt;%= hello %&gt; returns the value of the ‘hello’ constant which is 123. Thus 123 is displayed</w:t>
       </w:r>
     </w:p>
     <w:p>
@@ -3268,15 +3070,7 @@
       </w:r>
       <w:proofErr w:type="spellEnd"/>
       <w:r>
-        <w:t xml:space="preserve"> file, the browser </w:t>
-      </w:r>
-      <w:proofErr w:type="gramStart"/>
-      <w:r>
-        <w:t>would</w:t>
-      </w:r>
-      <w:proofErr w:type="gramEnd"/>
-      <w:r>
-        <w:t xml:space="preserve"> display the following.</w:t>
+        <w:t xml:space="preserve"> file, the browser would display the following.</w:t>
       </w:r>
     </w:p>
     <w:p>
@@ -3367,15 +3161,7 @@
         <w:t xml:space="preserve"> file. </w:t>
       </w:r>
       <w:r>
-        <w:t xml:space="preserve">A </w:t>
-      </w:r>
-      <w:proofErr w:type="gramStart"/>
-      <w:r>
-        <w:t>real world</w:t>
-      </w:r>
-      <w:proofErr w:type="gramEnd"/>
-      <w:r>
-        <w:t xml:space="preserve"> application </w:t>
+        <w:t xml:space="preserve">A real world application </w:t>
       </w:r>
       <w:r>
         <w:t xml:space="preserve">fetch some data from the database and then pass that data to the </w:t>
@@ -3416,12 +3202,10 @@
         <w:t>In the ‘</w:t>
       </w:r>
       <w:proofErr w:type="spellStart"/>
-      <w:proofErr w:type="gramStart"/>
       <w:r>
         <w:t>res.render</w:t>
       </w:r>
       <w:proofErr w:type="spellEnd"/>
-      <w:proofErr w:type="gramEnd"/>
       <w:r>
         <w:t xml:space="preserve">’ method, we can pass in a second parameter which is an object. This object will be passed into the </w:t>
       </w:r>
@@ -3652,15 +3436,7 @@
         </w:numPr>
       </w:pPr>
       <w:r>
-        <w:t xml:space="preserve">Notice we were able to access the ‘name’ property of the </w:t>
-      </w:r>
-      <w:proofErr w:type="gramStart"/>
-      <w:r>
-        <w:t>{ name</w:t>
-      </w:r>
-      <w:proofErr w:type="gramEnd"/>
-      <w:r>
-        <w:t xml:space="preserve"> : ‘grant’ } object that was passed in the second parameter of the ‘render’ method. The value associated with this ‘name’ property is ‘grant’ which is what is rendered in between the &lt;h1&gt; tags.</w:t>
+        <w:t>Notice we were able to access the ‘name’ property of the { name : ‘grant’ } object that was passed in the second parameter of the ‘render’ method. The value associated with this ‘name’ property is ‘grant’ which is what is rendered in between the &lt;h1&gt; tags.</w:t>
       </w:r>
     </w:p>
     <w:p>
@@ -3938,15 +3714,7 @@
       </w:r>
       <w:proofErr w:type="spellEnd"/>
       <w:r>
-        <w:t xml:space="preserve">) and find the resulting HTML code. This EJS view engine then returns a valid HTML file based on the template we </w:t>
-      </w:r>
-      <w:proofErr w:type="gramStart"/>
-      <w:r>
-        <w:t>wrote</w:t>
-      </w:r>
-      <w:proofErr w:type="gramEnd"/>
-      <w:r>
-        <w:t xml:space="preserve"> and that HTML page is returned to the browser. This process is called server-side rendering.</w:t>
+        <w:t>) and find the resulting HTML code. This EJS view engine then returns a valid HTML file based on the template we wrote and that HTML page is returned to the browser. This process is called server-side rendering.</w:t>
       </w:r>
     </w:p>
     <w:p/>
@@ -4308,18 +4076,10 @@
         </w:numPr>
       </w:pPr>
       <w:r>
-        <w:t xml:space="preserve">We can also </w:t>
-      </w:r>
-      <w:proofErr w:type="gramStart"/>
-      <w:r>
-        <w:t>pass</w:t>
-      </w:r>
-      <w:r>
-        <w:t>ing</w:t>
-      </w:r>
-      <w:proofErr w:type="gramEnd"/>
-      <w:r>
-        <w:t xml:space="preserve"> dynamic data to partial templates by adding a second parameter to the includes method. This second parameter is an object that has key value pairs, and we can reference the keys in the partial to get the associated value.</w:t>
+        <w:t>We can also pass</w:t>
+      </w:r>
+      <w:r>
+        <w:t>ing dynamic data to partial templates by adding a second parameter to the includes method. This second parameter is an object that has key value pairs, and we can reference the keys in the partial to get the associated value.</w:t>
       </w:r>
     </w:p>
     <w:p>
@@ -4560,18 +4320,10 @@
         </w:numPr>
       </w:pPr>
       <w:r>
-        <w:t xml:space="preserve">For example, the </w:t>
-      </w:r>
-      <w:proofErr w:type="gramStart"/>
-      <w:r>
-        <w:t>use</w:t>
-      </w:r>
-      <w:r>
-        <w:t>(</w:t>
-      </w:r>
-      <w:proofErr w:type="gramEnd"/>
-      <w:r>
-        <w:t>) and get() methods are example of middleware</w:t>
+        <w:t>For example, the use</w:t>
+      </w:r>
+      <w:r>
+        <w:t>() and get() methods are example of middleware</w:t>
       </w:r>
     </w:p>
     <w:p>
@@ -4753,59 +4505,30 @@
         </w:numPr>
       </w:pPr>
       <w:r>
-        <w:t xml:space="preserve">The first piece of middleware is the </w:t>
-      </w:r>
-      <w:proofErr w:type="gramStart"/>
-      <w:r>
-        <w:t>use(</w:t>
-      </w:r>
-      <w:proofErr w:type="gramEnd"/>
-      <w:r>
-        <w:t xml:space="preserve">) method which gets executed </w:t>
-      </w:r>
-    </w:p>
-    <w:p>
-      <w:pPr>
-        <w:pStyle w:val="ListParagraph"/>
-        <w:numPr>
-          <w:ilvl w:val="1"/>
-          <w:numId w:val="1"/>
-        </w:numPr>
-      </w:pPr>
-      <w:r>
-        <w:t xml:space="preserve">The second piece of middleware is the </w:t>
-      </w:r>
-      <w:proofErr w:type="gramStart"/>
-      <w:r>
-        <w:t>get(</w:t>
-      </w:r>
-      <w:proofErr w:type="gramEnd"/>
-      <w:r>
-        <w:t>‘/’) method which gets executed.</w:t>
-      </w:r>
-      <w:r>
-        <w:t xml:space="preserve"> Since the </w:t>
-      </w:r>
-      <w:proofErr w:type="gramStart"/>
-      <w:r>
-        <w:t>get(</w:t>
-      </w:r>
-      <w:proofErr w:type="gramEnd"/>
-      <w:r>
-        <w:t xml:space="preserve">‘/’) method’s route of ‘/’ matches the request’s route of ‘/’, we send a response to the browser. Since a response is sent, no other middleware is executed so the bottom </w:t>
-      </w:r>
-      <w:proofErr w:type="spellStart"/>
-      <w:proofErr w:type="gramStart"/>
+        <w:t xml:space="preserve">The first piece of middleware is the use() method which gets executed </w:t>
+      </w:r>
+    </w:p>
+    <w:p>
+      <w:pPr>
+        <w:pStyle w:val="ListParagraph"/>
+        <w:numPr>
+          <w:ilvl w:val="1"/>
+          <w:numId w:val="1"/>
+        </w:numPr>
+      </w:pPr>
+      <w:r>
+        <w:t>The second piece of middleware is the get(‘/’) method which gets executed.</w:t>
+      </w:r>
+      <w:r>
+        <w:t xml:space="preserve"> Since the get(‘/’) method’s route of ‘/’ matches the request’s route of ‘/’, we send a response to the browser. Since a response is sent, no other middleware is executed so the bottom </w:t>
+      </w:r>
+      <w:proofErr w:type="spellStart"/>
       <w:r>
         <w:t>app.use</w:t>
       </w:r>
       <w:proofErr w:type="spellEnd"/>
       <w:r>
-        <w:t>(</w:t>
-      </w:r>
-      <w:proofErr w:type="gramEnd"/>
-      <w:r>
-        <w:t>) function is not executed.</w:t>
+        <w:t>() function is not executed.</w:t>
       </w:r>
     </w:p>
     <w:p>
@@ -4994,15 +4717,7 @@
         </w:numPr>
       </w:pPr>
       <w:r>
-        <w:t xml:space="preserve">The first piece of middleware is the </w:t>
-      </w:r>
-      <w:proofErr w:type="gramStart"/>
-      <w:r>
-        <w:t>use(</w:t>
-      </w:r>
-      <w:proofErr w:type="gramEnd"/>
-      <w:r>
-        <w:t>) method which logs out the request’s hostname, path, and method.</w:t>
+        <w:t>The first piece of middleware is the use() method which logs out the request’s hostname, path, and method.</w:t>
       </w:r>
     </w:p>
     <w:p>
@@ -5075,65 +4790,36 @@
         </w:numPr>
       </w:pPr>
       <w:r>
-        <w:t xml:space="preserve">However, if we check the browser, we see that a response is never sent back. This is because after we run the </w:t>
-      </w:r>
-      <w:proofErr w:type="gramStart"/>
-      <w:r>
-        <w:t>use(</w:t>
-      </w:r>
-      <w:proofErr w:type="gramEnd"/>
-      <w:r>
-        <w:t>) method which is the first piece of middleware, express doesn’t know how to move on to the next piece of middleware which is the get(‘/’) method.</w:t>
-      </w:r>
-    </w:p>
-    <w:p>
-      <w:proofErr w:type="gramStart"/>
-      <w:r>
-        <w:t>next(</w:t>
-      </w:r>
-      <w:proofErr w:type="gramEnd"/>
-      <w:r>
-        <w:t xml:space="preserve">) </w:t>
-      </w:r>
-    </w:p>
-    <w:p>
-      <w:pPr>
-        <w:pStyle w:val="ListParagraph"/>
-        <w:numPr>
-          <w:ilvl w:val="0"/>
-          <w:numId w:val="1"/>
-        </w:numPr>
-      </w:pPr>
-      <w:r>
-        <w:t xml:space="preserve">To explicitly tell express to move on the next piece of middleware, we need to use a method called </w:t>
-      </w:r>
-      <w:proofErr w:type="gramStart"/>
-      <w:r>
-        <w:t>next(</w:t>
-      </w:r>
-      <w:proofErr w:type="gramEnd"/>
-      <w:r>
-        <w:t>).</w:t>
-      </w:r>
-    </w:p>
-    <w:p>
-      <w:pPr>
-        <w:pStyle w:val="ListParagraph"/>
-        <w:numPr>
-          <w:ilvl w:val="0"/>
-          <w:numId w:val="1"/>
-        </w:numPr>
-      </w:pPr>
-      <w:r>
-        <w:t xml:space="preserve">We get access to this method in the parameters of the callback function of the middleware functions such as </w:t>
-      </w:r>
-      <w:proofErr w:type="gramStart"/>
-      <w:r>
-        <w:t>use(</w:t>
-      </w:r>
-      <w:proofErr w:type="gramEnd"/>
-      <w:r>
-        <w:t>) and get().</w:t>
+        <w:t>However, if we check the browser, we see that a response is never sent back. This is because after we run the use() method which is the first piece of middleware, express doesn’t know how to move on to the next piece of middleware which is the get(‘/’) method.</w:t>
+      </w:r>
+    </w:p>
+    <w:p>
+      <w:r>
+        <w:t xml:space="preserve">next() </w:t>
+      </w:r>
+    </w:p>
+    <w:p>
+      <w:pPr>
+        <w:pStyle w:val="ListParagraph"/>
+        <w:numPr>
+          <w:ilvl w:val="0"/>
+          <w:numId w:val="1"/>
+        </w:numPr>
+      </w:pPr>
+      <w:r>
+        <w:t>To explicitly tell express to move on the next piece of middleware, we need to use a method called next().</w:t>
+      </w:r>
+    </w:p>
+    <w:p>
+      <w:pPr>
+        <w:pStyle w:val="ListParagraph"/>
+        <w:numPr>
+          <w:ilvl w:val="0"/>
+          <w:numId w:val="1"/>
+        </w:numPr>
+      </w:pPr>
+      <w:r>
+        <w:t>We get access to this method in the parameters of the callback function of the middleware functions such as use() and get().</w:t>
       </w:r>
     </w:p>
     <w:p>
@@ -5148,15 +4834,7 @@
         <w:t xml:space="preserve">We can then execute </w:t>
       </w:r>
       <w:r>
-        <w:t xml:space="preserve">this </w:t>
-      </w:r>
-      <w:proofErr w:type="gramStart"/>
-      <w:r>
-        <w:t>next(</w:t>
-      </w:r>
-      <w:proofErr w:type="gramEnd"/>
-      <w:r>
-        <w:t>) method inside the callback function.</w:t>
+        <w:t>this next() method inside the callback function.</w:t>
       </w:r>
     </w:p>
     <w:p>
@@ -5301,13 +4979,8 @@
           <w:numId w:val="1"/>
         </w:numPr>
       </w:pPr>
-      <w:proofErr w:type="gramStart"/>
-      <w:r>
-        <w:t>We</w:t>
-      </w:r>
-      <w:proofErr w:type="gramEnd"/>
-      <w:r>
-        <w:t xml:space="preserve"> also the get the ‘</w:t>
+      <w:r>
+        <w:t>We also the get the ‘</w:t>
       </w:r>
       <w:proofErr w:type="spellStart"/>
       <w:r>
@@ -5330,25 +5003,12 @@
         <w:t xml:space="preserve">We start from the top of the file and reach the first </w:t>
       </w:r>
       <w:proofErr w:type="spellStart"/>
-      <w:proofErr w:type="gramStart"/>
       <w:r>
         <w:t>app.use</w:t>
       </w:r>
       <w:proofErr w:type="spellEnd"/>
       <w:r>
-        <w:t>(</w:t>
-      </w:r>
-      <w:proofErr w:type="gramEnd"/>
-      <w:r>
-        <w:t xml:space="preserve">) method. In this method, we log out information about the request in the console and tell express to go move on to the next piece of middleware via the </w:t>
-      </w:r>
-      <w:proofErr w:type="gramStart"/>
-      <w:r>
-        <w:t>next(</w:t>
-      </w:r>
-      <w:proofErr w:type="gramEnd"/>
-      <w:r>
-        <w:t xml:space="preserve">) method. </w:t>
+        <w:t xml:space="preserve">() method. In this method, we log out information about the request in the console and tell express to go move on to the next piece of middleware via the next() method. </w:t>
       </w:r>
     </w:p>
     <w:p>
@@ -5363,36 +5023,15 @@
         <w:t xml:space="preserve">We then move on to the </w:t>
       </w:r>
       <w:proofErr w:type="spellStart"/>
-      <w:proofErr w:type="gramStart"/>
       <w:r>
         <w:t>app.get</w:t>
       </w:r>
       <w:proofErr w:type="spellEnd"/>
       <w:r>
-        <w:t>(</w:t>
-      </w:r>
-      <w:proofErr w:type="gramEnd"/>
-      <w:r>
-        <w:t xml:space="preserve">‘/’) method which is the following piece of middleware. Since the </w:t>
-      </w:r>
-      <w:proofErr w:type="gramStart"/>
-      <w:r>
-        <w:t>get(</w:t>
-      </w:r>
-      <w:proofErr w:type="gramEnd"/>
-      <w:r>
-        <w:t xml:space="preserve">‘/’) method’s route of ‘/’ matches the request’s route of ‘/’, the get() method’s callback function is executed. </w:t>
-      </w:r>
-      <w:r>
-        <w:t xml:space="preserve">Since a response was sent inside the </w:t>
-      </w:r>
-      <w:proofErr w:type="gramStart"/>
-      <w:r>
-        <w:t>get(</w:t>
-      </w:r>
-      <w:proofErr w:type="gramEnd"/>
-      <w:r>
-        <w:t xml:space="preserve">‘/’) method’s callback, </w:t>
+        <w:t xml:space="preserve">(‘/’) method which is the following piece of middleware. Since the get(‘/’) method’s route of ‘/’ matches the request’s route of ‘/’, the get() method’s callback function is executed. </w:t>
+      </w:r>
+      <w:r>
+        <w:t xml:space="preserve">Since a response was sent inside the get(‘/’) method’s callback, </w:t>
       </w:r>
       <w:r>
         <w:t>all</w:t>
@@ -5490,13 +5129,8 @@
           <w:numId w:val="1"/>
         </w:numPr>
       </w:pPr>
-      <w:proofErr w:type="gramStart"/>
-      <w:r>
-        <w:t>We</w:t>
-      </w:r>
-      <w:proofErr w:type="gramEnd"/>
-      <w:r>
-        <w:t xml:space="preserve"> also the get the ‘</w:t>
+      <w:r>
+        <w:t>We also the get the ‘</w:t>
       </w:r>
       <w:proofErr w:type="spellStart"/>
       <w:r>
@@ -5519,25 +5153,12 @@
         <w:t xml:space="preserve">We start from the top of the file and reach the first </w:t>
       </w:r>
       <w:proofErr w:type="spellStart"/>
-      <w:proofErr w:type="gramStart"/>
       <w:r>
         <w:t>app.use</w:t>
       </w:r>
       <w:proofErr w:type="spellEnd"/>
       <w:r>
-        <w:t>(</w:t>
-      </w:r>
-      <w:proofErr w:type="gramEnd"/>
-      <w:r>
-        <w:t xml:space="preserve">) method. In this method, we log out information about the request in the console and tell express to go move on to the next piece of middleware via the </w:t>
-      </w:r>
-      <w:proofErr w:type="gramStart"/>
-      <w:r>
-        <w:t>next(</w:t>
-      </w:r>
-      <w:proofErr w:type="gramEnd"/>
-      <w:r>
-        <w:t xml:space="preserve">) method. </w:t>
+        <w:t xml:space="preserve">() method. In this method, we log out information about the request in the console and tell express to go move on to the next piece of middleware via the next() method. </w:t>
       </w:r>
     </w:p>
     <w:p>
@@ -5552,25 +5173,12 @@
         <w:t xml:space="preserve">We then move on to the </w:t>
       </w:r>
       <w:proofErr w:type="spellStart"/>
-      <w:proofErr w:type="gramStart"/>
       <w:r>
         <w:t>app.get</w:t>
       </w:r>
       <w:proofErr w:type="spellEnd"/>
       <w:r>
-        <w:t>(</w:t>
-      </w:r>
-      <w:proofErr w:type="gramEnd"/>
-      <w:r>
-        <w:t xml:space="preserve">‘/’) method which is the following piece of middleware. Since the </w:t>
-      </w:r>
-      <w:proofErr w:type="gramStart"/>
-      <w:r>
-        <w:t>get(</w:t>
-      </w:r>
-      <w:proofErr w:type="gramEnd"/>
-      <w:r>
-        <w:t xml:space="preserve">‘/’) method’s route of ‘/’ does not matches the request’s route of ‘/’, we move on to the next piece of middleware. </w:t>
+        <w:t xml:space="preserve">(‘/’) method which is the following piece of middleware. Since the get(‘/’) method’s route of ‘/’ does not matches the request’s route of ‘/’, we move on to the next piece of middleware. </w:t>
       </w:r>
     </w:p>
     <w:p>
@@ -5585,25 +5193,12 @@
         <w:t xml:space="preserve">We then move on to the </w:t>
       </w:r>
       <w:proofErr w:type="spellStart"/>
-      <w:proofErr w:type="gramStart"/>
       <w:r>
         <w:t>app.use</w:t>
       </w:r>
       <w:proofErr w:type="spellEnd"/>
       <w:r>
-        <w:t>(</w:t>
-      </w:r>
-      <w:proofErr w:type="gramEnd"/>
-      <w:r>
-        <w:t xml:space="preserve">) method. In this method, we log out ‘some random middleware’ and tell express to go move on to the next piece of middleware via the </w:t>
-      </w:r>
-      <w:proofErr w:type="gramStart"/>
-      <w:r>
-        <w:t>next(</w:t>
-      </w:r>
-      <w:proofErr w:type="gramEnd"/>
-      <w:r>
-        <w:t xml:space="preserve">) method. </w:t>
+        <w:t xml:space="preserve">() method. In this method, we log out ‘some random middleware’ and tell express to go move on to the next piece of middleware via the next() method. </w:t>
       </w:r>
     </w:p>
     <w:p>
@@ -5618,17 +5213,12 @@
         <w:t xml:space="preserve">We then move on to the </w:t>
       </w:r>
       <w:proofErr w:type="spellStart"/>
-      <w:proofErr w:type="gramStart"/>
       <w:r>
         <w:t>app.get</w:t>
       </w:r>
       <w:proofErr w:type="spellEnd"/>
       <w:r>
-        <w:t>(</w:t>
-      </w:r>
-      <w:proofErr w:type="gramEnd"/>
-      <w:r>
-        <w:t>‘/’) method which is the following piece of middleware. Since the get(‘/about’) method’s route of ‘/about’ matches the request’s route of ‘/</w:t>
+        <w:t>(‘/’) method which is the following piece of middleware. Since the get(‘/about’) method’s route of ‘/about’ matches the request’s route of ‘/</w:t>
       </w:r>
       <w:r>
         <w:t>about</w:t>
@@ -5792,25 +5382,12 @@
         <w:t xml:space="preserve">We start from the top of the file and reach the first </w:t>
       </w:r>
       <w:proofErr w:type="spellStart"/>
-      <w:proofErr w:type="gramStart"/>
       <w:r>
         <w:t>app.use</w:t>
       </w:r>
       <w:proofErr w:type="spellEnd"/>
       <w:r>
-        <w:t>(</w:t>
-      </w:r>
-      <w:proofErr w:type="gramEnd"/>
-      <w:r>
-        <w:t xml:space="preserve">) method. In this method, we log out information about the request in the console and tell express to go move on to the next piece of middleware via the </w:t>
-      </w:r>
-      <w:proofErr w:type="gramStart"/>
-      <w:r>
-        <w:t>next(</w:t>
-      </w:r>
-      <w:proofErr w:type="gramEnd"/>
-      <w:r>
-        <w:t xml:space="preserve">) method. </w:t>
+        <w:t xml:space="preserve">() method. In this method, we log out information about the request in the console and tell express to go move on to the next piece of middleware via the next() method. </w:t>
       </w:r>
     </w:p>
     <w:p>
@@ -5825,25 +5402,12 @@
         <w:t xml:space="preserve">We then move on to the </w:t>
       </w:r>
       <w:proofErr w:type="spellStart"/>
-      <w:proofErr w:type="gramStart"/>
       <w:r>
         <w:t>app.get</w:t>
       </w:r>
       <w:proofErr w:type="spellEnd"/>
       <w:r>
-        <w:t>(</w:t>
-      </w:r>
-      <w:proofErr w:type="gramEnd"/>
-      <w:r>
-        <w:t xml:space="preserve">‘/’) method which is the following piece of middleware. Since the </w:t>
-      </w:r>
-      <w:proofErr w:type="gramStart"/>
-      <w:r>
-        <w:t>get(</w:t>
-      </w:r>
-      <w:proofErr w:type="gramEnd"/>
-      <w:r>
-        <w:t>‘/’) method’s route of ‘/’ matches the request’s route of ‘/’, the get(‘/’) method’s callback function is executed. In this method, we log out ‘</w:t>
+        <w:t>(‘/’) method which is the following piece of middleware. Since the get(‘/’) method’s route of ‘/’ matches the request’s route of ‘/’, the get(‘/’) method’s callback function is executed. In this method, we log out ‘</w:t>
       </w:r>
       <w:proofErr w:type="spellStart"/>
       <w:r>
@@ -5851,15 +5415,7 @@
       </w:r>
       <w:proofErr w:type="spellEnd"/>
       <w:r>
-        <w:t xml:space="preserve">’ to the console and tell express to go move on to the next piece of middleware via the </w:t>
-      </w:r>
-      <w:proofErr w:type="gramStart"/>
-      <w:r>
-        <w:t>next(</w:t>
-      </w:r>
-      <w:proofErr w:type="gramEnd"/>
-      <w:r>
-        <w:t xml:space="preserve">) method. </w:t>
+        <w:t xml:space="preserve">’ to the console and tell express to go move on to the next piece of middleware via the next() method. </w:t>
       </w:r>
     </w:p>
     <w:p>
@@ -5874,25 +5430,12 @@
         <w:t xml:space="preserve">We then move on to the </w:t>
       </w:r>
       <w:proofErr w:type="spellStart"/>
-      <w:proofErr w:type="gramStart"/>
       <w:r>
         <w:t>app.use</w:t>
       </w:r>
       <w:proofErr w:type="spellEnd"/>
       <w:r>
-        <w:t>(</w:t>
-      </w:r>
-      <w:proofErr w:type="gramEnd"/>
-      <w:r>
-        <w:t xml:space="preserve">) method. In this method, we log out ‘some random middleware’ and tell express to go move on to the next piece of middleware via the </w:t>
-      </w:r>
-      <w:proofErr w:type="gramStart"/>
-      <w:r>
-        <w:t>next(</w:t>
-      </w:r>
-      <w:proofErr w:type="gramEnd"/>
-      <w:r>
-        <w:t xml:space="preserve">) method. </w:t>
+        <w:t xml:space="preserve">() method. In this method, we log out ‘some random middleware’ and tell express to go move on to the next piece of middleware via the next() method. </w:t>
       </w:r>
     </w:p>
     <w:p>
@@ -5907,17 +5450,12 @@
         <w:t xml:space="preserve">We then move on to the </w:t>
       </w:r>
       <w:proofErr w:type="spellStart"/>
-      <w:proofErr w:type="gramStart"/>
       <w:r>
         <w:t>app.get</w:t>
       </w:r>
       <w:proofErr w:type="spellEnd"/>
       <w:r>
-        <w:t>(</w:t>
-      </w:r>
-      <w:proofErr w:type="gramEnd"/>
-      <w:r>
-        <w:t xml:space="preserve">‘/’) method which is the following piece of middleware. Since the get(‘/about’) method’s route of ‘/about’ does not </w:t>
+        <w:t xml:space="preserve">(‘/’) method which is the following piece of middleware. Since the get(‘/about’) method’s route of ‘/about’ does not </w:t>
       </w:r>
       <w:r>
         <w:t>match</w:t>
@@ -5965,17 +5503,12 @@
         <w:t xml:space="preserve">We then move on to the </w:t>
       </w:r>
       <w:proofErr w:type="spellStart"/>
-      <w:proofErr w:type="gramStart"/>
       <w:r>
         <w:t>app.use</w:t>
       </w:r>
       <w:proofErr w:type="spellEnd"/>
       <w:r>
-        <w:t>(</w:t>
-      </w:r>
-      <w:proofErr w:type="gramEnd"/>
-      <w:r>
-        <w:t xml:space="preserve">) method. In this method, we log out ‘YO’ and </w:t>
+        <w:t xml:space="preserve">() method. In this method, we log out ‘YO’ and </w:t>
       </w:r>
       <w:r>
         <w:t>send a response containing t</w:t>
@@ -5983,13 +5516,8 @@
       <w:r>
         <w:t xml:space="preserve">he ‘404.ejs’ file. Since a response was sent inside the </w:t>
       </w:r>
-      <w:proofErr w:type="gramStart"/>
-      <w:r>
-        <w:t>use(</w:t>
-      </w:r>
-      <w:proofErr w:type="gramEnd"/>
-      <w:r>
-        <w:t xml:space="preserve">) </w:t>
+      <w:r>
+        <w:t xml:space="preserve">use() </w:t>
       </w:r>
       <w:r>
         <w:t xml:space="preserve">method’s callback, </w:t>
@@ -6568,32 +6096,19 @@
         </w:numPr>
       </w:pPr>
       <w:r>
-        <w:t xml:space="preserve">The reason we can’t access the style.css file is because the server automatically protects </w:t>
-      </w:r>
-      <w:proofErr w:type="gramStart"/>
-      <w:r>
-        <w:t>all of</w:t>
-      </w:r>
-      <w:proofErr w:type="gramEnd"/>
-      <w:r>
-        <w:t xml:space="preserve"> our files from the browsers (so the client can’t just access any file from the backend)</w:t>
-      </w:r>
-    </w:p>
-    <w:p>
-      <w:pPr>
-        <w:pStyle w:val="ListParagraph"/>
-        <w:numPr>
-          <w:ilvl w:val="0"/>
-          <w:numId w:val="1"/>
-        </w:numPr>
-      </w:pPr>
-      <w:proofErr w:type="gramStart"/>
-      <w:r>
-        <w:t>In order to</w:t>
-      </w:r>
-      <w:proofErr w:type="gramEnd"/>
-      <w:r>
-        <w:t xml:space="preserve"> access toe style.css file from the browser, we need to specify which files should be accessible for the browser. </w:t>
+        <w:t>The reason we can’t access the style.css file is because the server automatically protects all of our files from the browsers (so the client can’t just access any file from the backend)</w:t>
+      </w:r>
+    </w:p>
+    <w:p>
+      <w:pPr>
+        <w:pStyle w:val="ListParagraph"/>
+        <w:numPr>
+          <w:ilvl w:val="0"/>
+          <w:numId w:val="1"/>
+        </w:numPr>
+      </w:pPr>
+      <w:r>
+        <w:t xml:space="preserve">In order to access toe style.css file from the browser, we need to specify which files should be accessible for the browser. </w:t>
       </w:r>
     </w:p>
     <w:p>
@@ -7036,15 +6551,7 @@
         </w:numPr>
       </w:pPr>
       <w:r>
-        <w:t xml:space="preserve">Now, we </w:t>
-      </w:r>
-      <w:proofErr w:type="gramStart"/>
-      <w:r>
-        <w:t>are able to</w:t>
-      </w:r>
-      <w:proofErr w:type="gramEnd"/>
-      <w:r>
-        <w:t xml:space="preserve"> access the style.css file from the </w:t>
+        <w:t xml:space="preserve">Now, we are able to access the style.css file from the </w:t>
       </w:r>
       <w:proofErr w:type="spellStart"/>
       <w:r>
@@ -7245,15 +6752,7 @@
       </w:r>
       <w:proofErr w:type="spellEnd"/>
       <w:r>
-        <w:t xml:space="preserve">’ is used twice, but because they have different </w:t>
-      </w:r>
-      <w:proofErr w:type="gramStart"/>
-      <w:r>
-        <w:t>requests</w:t>
-      </w:r>
-      <w:proofErr w:type="gramEnd"/>
-      <w:r>
-        <w:t xml:space="preserve"> types (one is GET and the other is POST), the server can handle them differently. A similar idea applies to the </w:t>
+        <w:t xml:space="preserve">’ is used twice, but because they have different requests types (one is GET and the other is POST), the server can handle them differently. A similar idea applies to the </w:t>
       </w:r>
       <w:proofErr w:type="spellStart"/>
       <w:r>
@@ -7548,12 +7047,10 @@
         <w:t xml:space="preserve">Inside this callback function, we want to access the POST request’s body. In order to do this, we will need to use </w:t>
       </w:r>
       <w:proofErr w:type="spellStart"/>
-      <w:proofErr w:type="gramStart"/>
       <w:r>
         <w:t>express.urlencoded</w:t>
       </w:r>
       <w:proofErr w:type="spellEnd"/>
-      <w:proofErr w:type="gramEnd"/>
       <w:r>
         <w:t>({ extended : true})</w:t>
       </w:r>
@@ -7573,12 +7070,10 @@
         <w:t>of ‘</w:t>
       </w:r>
       <w:proofErr w:type="spellStart"/>
-      <w:proofErr w:type="gramStart"/>
       <w:r>
         <w:t>express.urlencoded</w:t>
       </w:r>
       <w:proofErr w:type="spellEnd"/>
-      <w:proofErr w:type="gramEnd"/>
       <w:r>
         <w:t>({ extended : true})</w:t>
       </w:r>
@@ -7604,12 +7099,10 @@
         <w:t xml:space="preserve">Since we used the this middleware to parse the incoming data, we can now access it via </w:t>
       </w:r>
       <w:proofErr w:type="spellStart"/>
-      <w:proofErr w:type="gramStart"/>
       <w:r>
         <w:t>req.body</w:t>
       </w:r>
       <w:proofErr w:type="spellEnd"/>
-      <w:proofErr w:type="gramEnd"/>
       <w:r>
         <w:t>.</w:t>
       </w:r>
@@ -7731,15 +7224,7 @@
         </w:numPr>
       </w:pPr>
       <w:r>
-        <w:t xml:space="preserve">We run the middleware in line 6 which is not </w:t>
-      </w:r>
-      <w:proofErr w:type="gramStart"/>
-      <w:r>
-        <w:t>really relevant</w:t>
-      </w:r>
-      <w:proofErr w:type="gramEnd"/>
-      <w:r>
-        <w:t xml:space="preserve"> to this example. </w:t>
+        <w:t xml:space="preserve">We run the middleware in line 6 which is not really relevant to this example. </w:t>
       </w:r>
     </w:p>
     <w:p>
@@ -7755,7 +7240,6 @@
         <w:t xml:space="preserve">We then run the middleware on line 7. This middleware is the </w:t>
       </w:r>
       <w:proofErr w:type="spellStart"/>
-      <w:proofErr w:type="gramStart"/>
       <w:r>
         <w:t>app.use</w:t>
       </w:r>
@@ -7764,7 +7248,6 @@
         <w:t>(</w:t>
       </w:r>
       <w:proofErr w:type="spellStart"/>
-      <w:proofErr w:type="gramEnd"/>
       <w:r>
         <w:t>express.urlencoded</w:t>
       </w:r>
@@ -7791,17 +7274,12 @@
         <w:t xml:space="preserve">We skip the </w:t>
       </w:r>
       <w:proofErr w:type="spellStart"/>
-      <w:proofErr w:type="gramStart"/>
       <w:r>
         <w:t>app.get</w:t>
       </w:r>
       <w:proofErr w:type="spellEnd"/>
       <w:r>
-        <w:t>(</w:t>
-      </w:r>
-      <w:proofErr w:type="gramEnd"/>
-      <w:r>
-        <w:t>‘/’) request handler since the incoming request has a method of POST, not GET. We move on to the next piece of middleware.</w:t>
+        <w:t>(‘/’) request handler since the incoming request has a method of POST, not GET. We move on to the next piece of middleware.</w:t>
       </w:r>
     </w:p>
     <w:p>
@@ -7816,7 +7294,6 @@
         <w:t xml:space="preserve">We then move on to the </w:t>
       </w:r>
       <w:proofErr w:type="spellStart"/>
-      <w:proofErr w:type="gramStart"/>
       <w:r>
         <w:t>app.</w:t>
       </w:r>
@@ -7825,22 +7302,13 @@
       </w:r>
       <w:proofErr w:type="spellEnd"/>
       <w:r>
-        <w:t>(</w:t>
-      </w:r>
-      <w:proofErr w:type="gramEnd"/>
-      <w:r>
-        <w:t xml:space="preserve">‘/’) method which is the following piece of middleware. Since the </w:t>
-      </w:r>
-      <w:proofErr w:type="gramStart"/>
+        <w:t xml:space="preserve">(‘/’) method which is the following piece of middleware. Since the </w:t>
+      </w:r>
       <w:r>
         <w:t>post</w:t>
       </w:r>
       <w:r>
-        <w:t>(</w:t>
-      </w:r>
-      <w:proofErr w:type="gramEnd"/>
-      <w:r>
-        <w:t>‘/’) method’s route of ‘/’ matches the request’s route of ‘/’</w:t>
+        <w:t>(‘/’) method’s route of ‘/’ matches the request’s route of ‘/’</w:t>
       </w:r>
       <w:r>
         <w:t xml:space="preserve"> and the request method’s type is also a POST request</w:t>
@@ -7858,12 +7326,10 @@
         <w:t xml:space="preserve">In this callback function, we log the value of </w:t>
       </w:r>
       <w:proofErr w:type="spellStart"/>
-      <w:proofErr w:type="gramStart"/>
       <w:r>
         <w:t>req.body</w:t>
       </w:r>
       <w:proofErr w:type="spellEnd"/>
-      <w:proofErr w:type="gramEnd"/>
       <w:r>
         <w:t xml:space="preserve"> (which was parsed into workable data via the </w:t>
       </w:r>
@@ -7943,12 +7409,10 @@
         <w:t xml:space="preserve">Notice we have an object that represents the data sent by the form. Notice we can also access the form fields via the value of input field’s ‘name’ property. In the frontend, the input field’s name value was ‘height’ and that is why ‘height’ is the name of the property in the </w:t>
       </w:r>
       <w:proofErr w:type="spellStart"/>
-      <w:proofErr w:type="gramStart"/>
       <w:r>
         <w:t>req.body</w:t>
       </w:r>
       <w:proofErr w:type="spellEnd"/>
-      <w:proofErr w:type="gramEnd"/>
       <w:r>
         <w:t xml:space="preserve"> object.</w:t>
       </w:r>
@@ -7977,7 +7441,6 @@
         </w:rPr>
       </w:pPr>
       <w:proofErr w:type="spellStart"/>
-      <w:proofErr w:type="gramStart"/>
       <w:r>
         <w:rPr>
           <w:u w:val="single"/>
@@ -7991,7 +7454,6 @@
         <w:t>xpress.json</w:t>
       </w:r>
       <w:proofErr w:type="spellEnd"/>
-      <w:proofErr w:type="gramEnd"/>
       <w:r>
         <w:rPr>
           <w:u w:val="single"/>
@@ -8011,12 +7473,10 @@
         <w:t xml:space="preserve">Similar to </w:t>
       </w:r>
       <w:proofErr w:type="spellStart"/>
-      <w:proofErr w:type="gramStart"/>
       <w:r>
         <w:t>express.urlencoded</w:t>
       </w:r>
       <w:proofErr w:type="spellEnd"/>
-      <w:proofErr w:type="gramEnd"/>
       <w:r>
         <w:t>({ extended : true})</w:t>
       </w:r>
@@ -8047,12 +7507,10 @@
         <w:t xml:space="preserve"> By adding the </w:t>
       </w:r>
       <w:proofErr w:type="spellStart"/>
-      <w:proofErr w:type="gramStart"/>
       <w:r>
         <w:t>express.json</w:t>
       </w:r>
       <w:proofErr w:type="spellEnd"/>
-      <w:proofErr w:type="gramEnd"/>
       <w:r>
         <w:t>() middleware</w:t>
       </w:r>
@@ -8120,7 +7578,6 @@
           <w:numId w:val="1"/>
         </w:numPr>
       </w:pPr>
-      <w:proofErr w:type="gramStart"/>
       <w:r>
         <w:t>.</w:t>
       </w:r>
@@ -8129,7 +7586,6 @@
         <w:t>json</w:t>
       </w:r>
       <w:proofErr w:type="spellEnd"/>
-      <w:proofErr w:type="gramEnd"/>
       <w:r>
         <w:t>() vs .</w:t>
       </w:r>
@@ -8157,7 +7613,6 @@
         </w:numPr>
       </w:pPr>
       <w:proofErr w:type="spellStart"/>
-      <w:proofErr w:type="gramStart"/>
       <w:r>
         <w:t>e</w:t>
       </w:r>
@@ -8165,7 +7620,6 @@
         <w:t>xpress.json</w:t>
       </w:r>
       <w:proofErr w:type="spellEnd"/>
-      <w:proofErr w:type="gramEnd"/>
       <w:r>
         <w:t>() expects request data to be sent in JSON format, which often resembles a simple JS object:</w:t>
       </w:r>
@@ -8222,7 +7676,6 @@
         </w:numPr>
       </w:pPr>
       <w:proofErr w:type="spellStart"/>
-      <w:proofErr w:type="gramStart"/>
       <w:r>
         <w:t>e</w:t>
       </w:r>
@@ -8230,7 +7683,6 @@
         <w:t>xpress.urlencoded</w:t>
       </w:r>
       <w:proofErr w:type="spellEnd"/>
-      <w:proofErr w:type="gramEnd"/>
       <w:r>
         <w:t>() expects request data to be sent encoded in the URL, usually in strings or arrays</w:t>
       </w:r>
@@ -8485,15 +7937,7 @@
         <w:t xml:space="preserve">Now, when we send the form, </w:t>
       </w:r>
       <w:r>
-        <w:t xml:space="preserve">we </w:t>
-      </w:r>
-      <w:proofErr w:type="gramStart"/>
-      <w:r>
-        <w:t>sending</w:t>
-      </w:r>
-      <w:proofErr w:type="gramEnd"/>
-      <w:r>
-        <w:t xml:space="preserve"> a POST request to ‘/1’.</w:t>
+        <w:t>we sending a POST request to ‘/1’.</w:t>
       </w:r>
     </w:p>
     <w:p>
@@ -8570,15 +8014,7 @@
         <w:t>Notice in line 19, we used the post request handler method and for the path, we passed in “/:id”. We didn’t have to name it ‘/:id’, we could name it whatever</w:t>
       </w:r>
       <w:r>
-        <w:t xml:space="preserve"> such as ‘</w:t>
-      </w:r>
-      <w:proofErr w:type="gramStart"/>
-      <w:r>
-        <w:t>/:lmfao</w:t>
-      </w:r>
-      <w:proofErr w:type="gramEnd"/>
-      <w:r>
-        <w:t>’</w:t>
+        <w:t xml:space="preserve"> such as ‘/:lmfao’</w:t>
       </w:r>
       <w:r>
         <w:t>.</w:t>
@@ -8587,22 +8023,12 @@
         <w:t xml:space="preserve"> We can then access this route parameter via the ‘</w:t>
       </w:r>
       <w:proofErr w:type="spellStart"/>
-      <w:proofErr w:type="gramStart"/>
       <w:r>
         <w:t>req.params</w:t>
       </w:r>
       <w:proofErr w:type="spellEnd"/>
-      <w:proofErr w:type="gramEnd"/>
-      <w:r>
-        <w:t>’ object. More specifically we access that object’s ‘id’ property since that is what we called the route parameter. If we name the route parameter to ‘</w:t>
-      </w:r>
-      <w:proofErr w:type="gramStart"/>
-      <w:r>
-        <w:t>/:lmfao</w:t>
-      </w:r>
-      <w:proofErr w:type="gramEnd"/>
-      <w:r>
-        <w:t xml:space="preserve">’, we would use </w:t>
+      <w:r>
+        <w:t xml:space="preserve">’ object. More specifically we access that object’s ‘id’ property since that is what we called the route parameter. If we name the route parameter to ‘/:lmfao’, we would use </w:t>
       </w:r>
       <w:proofErr w:type="spellStart"/>
       <w:r>
@@ -8645,15 +8071,7 @@
         </w:numPr>
       </w:pPr>
       <w:r>
-        <w:t xml:space="preserve">We run the middleware in line 6 which is not </w:t>
-      </w:r>
-      <w:proofErr w:type="gramStart"/>
-      <w:r>
-        <w:t>really relevant</w:t>
-      </w:r>
-      <w:proofErr w:type="gramEnd"/>
-      <w:r>
-        <w:t xml:space="preserve"> to this example. </w:t>
+        <w:t xml:space="preserve">We run the middleware in line 6 which is not really relevant to this example. </w:t>
       </w:r>
     </w:p>
     <w:p>
@@ -8680,17 +8098,12 @@
         <w:t xml:space="preserve">We skip the </w:t>
       </w:r>
       <w:proofErr w:type="spellStart"/>
-      <w:proofErr w:type="gramStart"/>
       <w:r>
         <w:t>app.get</w:t>
       </w:r>
       <w:proofErr w:type="spellEnd"/>
       <w:r>
-        <w:t>(</w:t>
-      </w:r>
-      <w:proofErr w:type="gramEnd"/>
-      <w:r>
-        <w:t>‘/’) request handler since the incoming request has a method of POST, not GET. We move on to the next piece of middleware.</w:t>
+        <w:t>(‘/’) request handler since the incoming request has a method of POST, not GET. We move on to the next piece of middleware.</w:t>
       </w:r>
     </w:p>
     <w:p>
@@ -8706,17 +8119,12 @@
         <w:t xml:space="preserve">We skip the </w:t>
       </w:r>
       <w:proofErr w:type="spellStart"/>
-      <w:proofErr w:type="gramStart"/>
       <w:r>
         <w:t>app.post</w:t>
       </w:r>
       <w:proofErr w:type="spellEnd"/>
       <w:r>
-        <w:t>(</w:t>
-      </w:r>
-      <w:proofErr w:type="gramEnd"/>
-      <w:r>
-        <w:t>‘/’) request handler since the incoming request has a path of ‘/1’, not ‘/’. We move on to the next piece of middleware.</w:t>
+        <w:t>(‘/’) request handler since the incoming request has a path of ‘/1’, not ‘/’. We move on to the next piece of middleware.</w:t>
       </w:r>
     </w:p>
     <w:p>
@@ -8873,10 +8281,10 @@
       </w:pPr>
       <w:r>
         <w:drawing>
-          <wp:inline distT="0" distB="0" distL="0" distR="0" wp14:anchorId="53AC3C79" wp14:editId="2BD08DC8">
-            <wp:extent cx="4546685" cy="5067300"/>
-            <wp:effectExtent l="0" t="0" r="6350" b="0"/>
-            <wp:docPr id="56" name="Picture 56" descr="Text&#10;&#10;Description automatically generated"/>
+          <wp:inline distT="0" distB="0" distL="0" distR="0" wp14:anchorId="04CB166A" wp14:editId="57590FA2">
+            <wp:extent cx="5694455" cy="6353175"/>
+            <wp:effectExtent l="0" t="0" r="1905" b="0"/>
+            <wp:docPr id="79" name="Picture 79" descr="Text&#10;&#10;Description automatically generated"/>
             <wp:cNvGraphicFramePr>
               <a:graphicFrameLocks xmlns:a="http://schemas.openxmlformats.org/drawingml/2006/main" noChangeAspect="1"/>
             </wp:cNvGraphicFramePr>
@@ -8884,7 +8292,7 @@
               <a:graphicData uri="http://schemas.openxmlformats.org/drawingml/2006/picture">
                 <pic:pic xmlns:pic="http://schemas.openxmlformats.org/drawingml/2006/picture">
                   <pic:nvPicPr>
-                    <pic:cNvPr id="56" name="Picture 56" descr="Text&#10;&#10;Description automatically generated"/>
+                    <pic:cNvPr id="79" name="Picture 79" descr="Text&#10;&#10;Description automatically generated"/>
                     <pic:cNvPicPr/>
                   </pic:nvPicPr>
                   <pic:blipFill>
@@ -8896,7 +8304,7 @@
                   <pic:spPr>
                     <a:xfrm>
                       <a:off x="0" y="0"/>
-                      <a:ext cx="4552555" cy="5073842"/>
+                      <a:ext cx="5704922" cy="6364853"/>
                     </a:xfrm>
                     <a:prstGeom prst="rect">
                       <a:avLst/>
@@ -8932,10 +8340,10 @@
       <w:r>
         <w:lastRenderedPageBreak/>
         <w:drawing>
-          <wp:inline distT="0" distB="0" distL="0" distR="0" wp14:anchorId="039DB1B1" wp14:editId="53B695D6">
-            <wp:extent cx="2905530" cy="2781688"/>
-            <wp:effectExtent l="0" t="0" r="9525" b="0"/>
-            <wp:docPr id="71" name="Picture 71" descr="Text&#10;&#10;Description automatically generated"/>
+          <wp:inline distT="0" distB="0" distL="0" distR="0" wp14:anchorId="70C23347" wp14:editId="65362D05">
+            <wp:extent cx="2924583" cy="2819794"/>
+            <wp:effectExtent l="0" t="0" r="0" b="0"/>
+            <wp:docPr id="80" name="Picture 80" descr="Text&#10;&#10;Description automatically generated"/>
             <wp:cNvGraphicFramePr>
               <a:graphicFrameLocks xmlns:a="http://schemas.openxmlformats.org/drawingml/2006/main" noChangeAspect="1"/>
             </wp:cNvGraphicFramePr>
@@ -8943,7 +8351,7 @@
               <a:graphicData uri="http://schemas.openxmlformats.org/drawingml/2006/picture">
                 <pic:pic xmlns:pic="http://schemas.openxmlformats.org/drawingml/2006/picture">
                   <pic:nvPicPr>
-                    <pic:cNvPr id="71" name="Picture 71" descr="Text&#10;&#10;Description automatically generated"/>
+                    <pic:cNvPr id="80" name="Picture 80" descr="Text&#10;&#10;Description automatically generated"/>
                     <pic:cNvPicPr/>
                   </pic:nvPicPr>
                   <pic:blipFill>
@@ -8955,7 +8363,7 @@
                   <pic:spPr>
                     <a:xfrm>
                       <a:off x="0" y="0"/>
-                      <a:ext cx="2905530" cy="2781688"/>
+                      <a:ext cx="2924583" cy="2819794"/>
                     </a:xfrm>
                     <a:prstGeom prst="rect">
                       <a:avLst/>
@@ -9000,6 +8408,9 @@
         </w:numPr>
       </w:pPr>
       <w:r>
+        <w:rPr>
+          <w:noProof/>
+        </w:rPr>
         <w:drawing>
           <wp:inline distT="0" distB="0" distL="0" distR="0" wp14:anchorId="5DA2ED10" wp14:editId="4E6D646A">
             <wp:extent cx="1276528" cy="371527"/>
@@ -9058,6 +8469,9 @@
         </w:numPr>
       </w:pPr>
       <w:r>
+        <w:rPr>
+          <w:noProof/>
+        </w:rPr>
         <w:drawing>
           <wp:inline distT="0" distB="0" distL="0" distR="0" wp14:anchorId="46796AC2" wp14:editId="3B016720">
             <wp:extent cx="1362265" cy="228632"/>
@@ -9116,6 +8530,9 @@
         </w:numPr>
       </w:pPr>
       <w:r>
+        <w:rPr>
+          <w:noProof/>
+        </w:rPr>
         <w:drawing>
           <wp:inline distT="0" distB="0" distL="0" distR="0" wp14:anchorId="5AE24AE7" wp14:editId="36606BF7">
             <wp:extent cx="1209844" cy="219106"/>
@@ -9162,30 +8579,21 @@
         </w:numPr>
       </w:pPr>
       <w:r>
-        <w:t xml:space="preserve">When we click the </w:t>
-      </w:r>
-      <w:r>
-        <w:t>DELETE</w:t>
-      </w:r>
-      <w:r>
-        <w:t xml:space="preserve"> button, a </w:t>
-      </w:r>
-      <w:r>
-        <w:t>DELETE</w:t>
-      </w:r>
-      <w:r>
-        <w:t xml:space="preserve"> request is sent to the server, and it logs out in the server console:</w:t>
-      </w:r>
-    </w:p>
-    <w:p>
-      <w:pPr>
-        <w:pStyle w:val="ListParagraph"/>
-        <w:numPr>
-          <w:ilvl w:val="0"/>
-          <w:numId w:val="1"/>
-        </w:numPr>
-      </w:pPr>
-      <w:r>
+        <w:t>When we click the DELETE button, a DELETE request is sent to the server, and it logs out in the server console:</w:t>
+      </w:r>
+    </w:p>
+    <w:p>
+      <w:pPr>
+        <w:pStyle w:val="ListParagraph"/>
+        <w:numPr>
+          <w:ilvl w:val="0"/>
+          <w:numId w:val="1"/>
+        </w:numPr>
+      </w:pPr>
+      <w:r>
+        <w:rPr>
+          <w:noProof/>
+        </w:rPr>
         <w:drawing>
           <wp:inline distT="0" distB="0" distL="0" distR="0" wp14:anchorId="04C21E3C" wp14:editId="260E93FA">
             <wp:extent cx="1362265" cy="228632"/>
@@ -9232,59 +8640,63 @@
         </w:numPr>
       </w:pPr>
       <w:r>
-        <w:t>Then a response is sent back to the browser and the following is logged in the browser console:</w:t>
-      </w:r>
-    </w:p>
-    <w:p>
-      <w:pPr>
-        <w:pStyle w:val="ListParagraph"/>
-        <w:numPr>
-          <w:ilvl w:val="0"/>
-          <w:numId w:val="1"/>
-        </w:numPr>
-      </w:pPr>
-      <w:r>
-        <w:drawing>
-          <wp:inline distT="0" distB="0" distL="0" distR="0" wp14:anchorId="184FAFCB" wp14:editId="4417CDA5">
-            <wp:extent cx="1209844" cy="219106"/>
-            <wp:effectExtent l="0" t="0" r="0" b="9525"/>
-            <wp:docPr id="78" name="Picture 78"/>
-            <wp:cNvGraphicFramePr>
-              <a:graphicFrameLocks xmlns:a="http://schemas.openxmlformats.org/drawingml/2006/main" noChangeAspect="1"/>
-            </wp:cNvGraphicFramePr>
-            <a:graphic xmlns:a="http://schemas.openxmlformats.org/drawingml/2006/main">
-              <a:graphicData uri="http://schemas.openxmlformats.org/drawingml/2006/picture">
-                <pic:pic xmlns:pic="http://schemas.openxmlformats.org/drawingml/2006/picture">
-                  <pic:nvPicPr>
-                    <pic:cNvPr id="1" name=""/>
-                    <pic:cNvPicPr/>
-                  </pic:nvPicPr>
-                  <pic:blipFill>
-                    <a:blip r:embed="rId96"/>
-                    <a:stretch>
-                      <a:fillRect/>
-                    </a:stretch>
-                  </pic:blipFill>
-                  <pic:spPr>
-                    <a:xfrm>
-                      <a:off x="0" y="0"/>
-                      <a:ext cx="1209844" cy="219106"/>
-                    </a:xfrm>
-                    <a:prstGeom prst="rect">
-                      <a:avLst/>
-                    </a:prstGeom>
-                  </pic:spPr>
-                </pic:pic>
-              </a:graphicData>
-            </a:graphic>
-          </wp:inline>
-        </w:drawing>
+        <w:t>Then a response is sent back to the browser</w:t>
+      </w:r>
+      <w:r>
+        <w:t>. This response contains the JSON object {redirect : ‘/about’}.</w:t>
+      </w:r>
+    </w:p>
+    <w:p>
+      <w:pPr>
+        <w:pStyle w:val="ListParagraph"/>
+        <w:numPr>
+          <w:ilvl w:val="0"/>
+          <w:numId w:val="1"/>
+        </w:numPr>
+      </w:pPr>
+      <w:r>
+        <w:t xml:space="preserve">In the frontend, </w:t>
+      </w:r>
+      <w:r>
+        <w:t xml:space="preserve">we obtain the redirect </w:t>
+      </w:r>
+      <w:proofErr w:type="spellStart"/>
+      <w:r>
+        <w:t>url</w:t>
+      </w:r>
+      <w:proofErr w:type="spellEnd"/>
+      <w:r>
+        <w:t xml:space="preserve"> and redirect to that </w:t>
+      </w:r>
+      <w:proofErr w:type="spellStart"/>
+      <w:r>
+        <w:t>url</w:t>
+      </w:r>
+      <w:proofErr w:type="spellEnd"/>
+      <w:r>
+        <w:t xml:space="preserve"> via </w:t>
+      </w:r>
+      <w:proofErr w:type="spellStart"/>
+      <w:r>
+        <w:t>window.location.href</w:t>
+      </w:r>
+      <w:proofErr w:type="spellEnd"/>
+      <w:r>
+        <w:t xml:space="preserve">, sending us to </w:t>
+      </w:r>
+      <w:hyperlink r:id="rId97" w:history="1">
+        <w:r>
+          <w:rPr>
+            <w:rStyle w:val="Hyperlink"/>
+          </w:rPr>
+          <w:t>http://localhost:3000/about</w:t>
+        </w:r>
+      </w:hyperlink>
+      <w:r>
+        <w:t xml:space="preserve"> </w:t>
       </w:r>
     </w:p>
     <w:p/>
-    <w:p/>
-    <w:p/>
-    <w:p/>
     <w:p>
       <w:pPr>
         <w:pStyle w:val="ListParagraph"/>
@@ -9305,7 +8717,7 @@
           <w:numId w:val="1"/>
         </w:numPr>
       </w:pPr>
-      <w:hyperlink r:id="rId97" w:history="1">
+      <w:hyperlink r:id="rId98" w:history="1">
         <w:r>
           <w:rPr>
             <w:rStyle w:val="Hyperlink"/>
@@ -9348,13 +8760,8 @@
         <w:t>api</w:t>
       </w:r>
       <w:proofErr w:type="spellEnd"/>
-      <w:proofErr w:type="gramStart"/>
-      <w:r>
-        <w:t>/:productid</w:t>
-      </w:r>
-      <w:proofErr w:type="gramEnd"/>
-      <w:r>
-        <w:t>/:</w:t>
+      <w:r>
+        <w:t>/:productid/:</w:t>
       </w:r>
       <w:proofErr w:type="spellStart"/>
       <w:r>

</xml_diff>

<commit_message>
added multiple route parameters handling
</commit_message>
<xml_diff>
--- a/Express.js/Express.js Notes.docx
+++ b/Express.js/Express.js Notes.docx
@@ -265,10 +265,26 @@
         </w:numPr>
       </w:pPr>
       <w:r>
-        <w:t xml:space="preserve">Now, we have to set up the server to listen for requests by calling the ‘app’ constant’s ‘listen’ method. </w:t>
-      </w:r>
-      <w:r>
-        <w:t>This function takes in the port number as its first argument. The second argument is optional and takes in the IP address of the host. If no second argument is passed in, the IP address will default to localhost. The third argument is a callback function that gets executed when the server starts. This ‘listen’ method returns an instance of the server which we can reuse later on for something else (but generally, we don’t use the return value of the ‘listen’ method).</w:t>
+        <w:t xml:space="preserve">Now, we </w:t>
+      </w:r>
+      <w:proofErr w:type="gramStart"/>
+      <w:r>
+        <w:t>have to</w:t>
+      </w:r>
+      <w:proofErr w:type="gramEnd"/>
+      <w:r>
+        <w:t xml:space="preserve"> set up the server to listen for requests by calling the ‘app’ constant’s ‘listen’ method. </w:t>
+      </w:r>
+      <w:r>
+        <w:t xml:space="preserve">This function takes in the port number as its first argument. The second argument is optional and takes in the IP address of the host. If no second argument is passed in, the IP address will default to localhost. The third argument is a callback function that gets executed when the server starts. This ‘listen’ method returns an instance of the server which we can reuse </w:t>
+      </w:r>
+      <w:proofErr w:type="gramStart"/>
+      <w:r>
+        <w:t>later on</w:t>
+      </w:r>
+      <w:proofErr w:type="gramEnd"/>
+      <w:r>
+        <w:t xml:space="preserve"> for something else (but generally, we don’t use the return value of the ‘listen’ method).</w:t>
       </w:r>
     </w:p>
     <w:p>
@@ -402,10 +418,12 @@
         <w:t xml:space="preserve">This callback function allows us to send responses which we can do via </w:t>
       </w:r>
       <w:proofErr w:type="spellStart"/>
+      <w:proofErr w:type="gramStart"/>
       <w:r>
         <w:t>res.write</w:t>
       </w:r>
       <w:proofErr w:type="spellEnd"/>
+      <w:proofErr w:type="gramEnd"/>
       <w:r>
         <w:t xml:space="preserve">() and then </w:t>
       </w:r>
@@ -616,10 +634,12 @@
         <w:t>While we can use ‘</w:t>
       </w:r>
       <w:proofErr w:type="spellStart"/>
+      <w:proofErr w:type="gramStart"/>
       <w:r>
         <w:t>res.send</w:t>
       </w:r>
       <w:proofErr w:type="spellEnd"/>
+      <w:proofErr w:type="gramEnd"/>
       <w:r>
         <w:t>’, there are some alternatives</w:t>
       </w:r>
@@ -633,10 +653,12 @@
         </w:numPr>
       </w:pPr>
       <w:proofErr w:type="spellStart"/>
+      <w:proofErr w:type="gramStart"/>
       <w:r>
         <w:t>res.sendStatus</w:t>
       </w:r>
       <w:proofErr w:type="spellEnd"/>
+      <w:proofErr w:type="gramEnd"/>
       <w:r>
         <w:t>(INSERT_STATUS_CODE) returns a status code of INSERT_STATUS_CODE</w:t>
       </w:r>
@@ -653,10 +675,12 @@
         <w:t xml:space="preserve">Ex: </w:t>
       </w:r>
       <w:proofErr w:type="spellStart"/>
+      <w:proofErr w:type="gramStart"/>
       <w:r>
         <w:t>res.sendStatus</w:t>
       </w:r>
       <w:proofErr w:type="spellEnd"/>
+      <w:proofErr w:type="gramEnd"/>
       <w:r>
         <w:t>(404) returns a 404 error</w:t>
       </w:r>
@@ -670,10 +694,12 @@
         </w:numPr>
       </w:pPr>
       <w:proofErr w:type="spellStart"/>
+      <w:proofErr w:type="gramStart"/>
       <w:r>
         <w:t>res.json</w:t>
       </w:r>
       <w:proofErr w:type="spellEnd"/>
+      <w:proofErr w:type="gramEnd"/>
       <w:r>
         <w:t xml:space="preserve">(INSERT_JSON_OBJECT) returns a </w:t>
       </w:r>
@@ -698,10 +724,12 @@
         <w:t xml:space="preserve">Ex: </w:t>
       </w:r>
       <w:proofErr w:type="spellStart"/>
+      <w:proofErr w:type="gramStart"/>
       <w:r>
         <w:t>res.json</w:t>
       </w:r>
       <w:proofErr w:type="spellEnd"/>
+      <w:proofErr w:type="gramEnd"/>
       <w:r>
         <w:t xml:space="preserve">({ name: ‘Grant’ }) returns the </w:t>
       </w:r>
@@ -723,10 +751,12 @@
         </w:numPr>
       </w:pPr>
       <w:proofErr w:type="spellStart"/>
+      <w:proofErr w:type="gramStart"/>
       <w:r>
         <w:t>res.download</w:t>
       </w:r>
       <w:proofErr w:type="spellEnd"/>
+      <w:proofErr w:type="gramEnd"/>
       <w:r>
         <w:t>(INSER_FILE_PATH) returns a file that will be automatically downloaded</w:t>
       </w:r>
@@ -743,10 +773,12 @@
         <w:t xml:space="preserve">Ex: </w:t>
       </w:r>
       <w:proofErr w:type="spellStart"/>
+      <w:proofErr w:type="gramStart"/>
       <w:r>
         <w:t>res.json</w:t>
       </w:r>
       <w:proofErr w:type="spellEnd"/>
+      <w:proofErr w:type="gramEnd"/>
       <w:r>
         <w:t>(‘app.js’) returns the ‘app.js’ file which automatically gets downloaded by the browser</w:t>
       </w:r>
@@ -1122,10 +1154,12 @@
         <w:t xml:space="preserve"> (call it url2), we first set up a get request handler for url1. To redirect them to url2, run </w:t>
       </w:r>
       <w:proofErr w:type="spellStart"/>
+      <w:proofErr w:type="gramStart"/>
       <w:r>
         <w:t>res.redirect</w:t>
       </w:r>
       <w:proofErr w:type="spellEnd"/>
+      <w:proofErr w:type="gramEnd"/>
       <w:r>
         <w:t>(url2).</w:t>
       </w:r>
@@ -1341,7 +1375,15 @@
         <w:t xml:space="preserve"> (</w:t>
       </w:r>
       <w:r>
-        <w:t>unless the next() method is called</w:t>
+        <w:t xml:space="preserve">unless the </w:t>
+      </w:r>
+      <w:proofErr w:type="gramStart"/>
+      <w:r>
+        <w:t>next(</w:t>
+      </w:r>
+      <w:proofErr w:type="gramEnd"/>
+      <w:r>
+        <w:t>) method is called</w:t>
       </w:r>
       <w:r>
         <w:t>)</w:t>
@@ -1355,7 +1397,15 @@
       </w:r>
       <w:proofErr w:type="spellEnd"/>
       <w:r>
-        <w:t>, the callback function is not executed and we continue down the file.</w:t>
+        <w:t xml:space="preserve">, the callback function is not </w:t>
+      </w:r>
+      <w:proofErr w:type="gramStart"/>
+      <w:r>
+        <w:t>executed</w:t>
+      </w:r>
+      <w:proofErr w:type="gramEnd"/>
+      <w:r>
+        <w:t xml:space="preserve"> and we continue down the file.</w:t>
       </w:r>
     </w:p>
     <w:p>
@@ -1397,7 +1447,15 @@
         <w:t xml:space="preserve"> as a parameter). Regardless of whether there is a response object being sent in the ‘use’ method, express no longer carries on down the code</w:t>
       </w:r>
       <w:r>
-        <w:t xml:space="preserve"> (unless the next() method is called)</w:t>
+        <w:t xml:space="preserve"> (unless the </w:t>
+      </w:r>
+      <w:proofErr w:type="gramStart"/>
+      <w:r>
+        <w:t>next(</w:t>
+      </w:r>
+      <w:proofErr w:type="gramEnd"/>
+      <w:r>
+        <w:t>) method is called)</w:t>
       </w:r>
       <w:r>
         <w:t>.</w:t>
@@ -1529,12 +1587,17 @@
         <w:t>The first http request handler method we see is ‘</w:t>
       </w:r>
       <w:proofErr w:type="spellStart"/>
+      <w:proofErr w:type="gramStart"/>
       <w:r>
         <w:t>app.get</w:t>
       </w:r>
       <w:proofErr w:type="spellEnd"/>
       <w:r>
-        <w:t>(‘/’)’ on line 4. Since the paths ‘/’ and ‘/wtf’ don’t match, we carry on to the next request handler method.</w:t>
+        <w:t>(</w:t>
+      </w:r>
+      <w:proofErr w:type="gramEnd"/>
+      <w:r>
+        <w:t>‘/’)’ on line 4. Since the paths ‘/’ and ‘/wtf’ don’t match, we carry on to the next request handler method.</w:t>
       </w:r>
     </w:p>
     <w:p>
@@ -1589,26 +1652,44 @@
         <w:t>The next http request handler method we see is ‘</w:t>
       </w:r>
       <w:proofErr w:type="spellStart"/>
+      <w:proofErr w:type="gramStart"/>
       <w:r>
         <w:t>app.use</w:t>
       </w:r>
       <w:proofErr w:type="spellEnd"/>
       <w:r>
-        <w:t>()’ on line 16. Since we reach this ‘</w:t>
-      </w:r>
-      <w:proofErr w:type="spellStart"/>
+        <w:t>(</w:t>
+      </w:r>
+      <w:proofErr w:type="gramEnd"/>
+      <w:r>
+        <w:t>)’ on line 16. Since we reach this ‘</w:t>
+      </w:r>
+      <w:proofErr w:type="spellStart"/>
+      <w:proofErr w:type="gramStart"/>
       <w:r>
         <w:t>app.use</w:t>
       </w:r>
       <w:proofErr w:type="spellEnd"/>
       <w:r>
-        <w:t xml:space="preserve">()’ method, its callback function is executed and send a response containing a the 404.html file that will be rendered by the browser. </w:t>
+        <w:t>(</w:t>
+      </w:r>
+      <w:proofErr w:type="gramEnd"/>
+      <w:r>
+        <w:t xml:space="preserve">)’ method, its callback function is executed and send a response containing a the 404.html file that will be rendered by the browser. </w:t>
       </w:r>
       <w:r>
         <w:t>We no longer carry on to the next request handler method</w:t>
       </w:r>
       <w:r>
-        <w:t xml:space="preserve"> since the next() method is not used</w:t>
+        <w:t xml:space="preserve"> since the </w:t>
+      </w:r>
+      <w:proofErr w:type="gramStart"/>
+      <w:r>
+        <w:t>next(</w:t>
+      </w:r>
+      <w:proofErr w:type="gramEnd"/>
+      <w:r>
+        <w:t>) method is not used</w:t>
       </w:r>
       <w:r>
         <w:t xml:space="preserve">. </w:t>
@@ -1801,26 +1882,44 @@
         <w:t>The first http request handler method we see is ‘</w:t>
       </w:r>
       <w:proofErr w:type="spellStart"/>
+      <w:proofErr w:type="gramStart"/>
       <w:r>
         <w:t>app.use</w:t>
       </w:r>
       <w:proofErr w:type="spellEnd"/>
       <w:r>
-        <w:t>()’ on line 4. Since we reach this ‘</w:t>
-      </w:r>
-      <w:proofErr w:type="spellStart"/>
+        <w:t>(</w:t>
+      </w:r>
+      <w:proofErr w:type="gramEnd"/>
+      <w:r>
+        <w:t>)’ on line 4. Since we reach this ‘</w:t>
+      </w:r>
+      <w:proofErr w:type="spellStart"/>
+      <w:proofErr w:type="gramStart"/>
       <w:r>
         <w:t>app.use</w:t>
       </w:r>
       <w:proofErr w:type="spellEnd"/>
       <w:r>
-        <w:t xml:space="preserve">()’ method, its callback function is executed and send a response containing a the 404.html file that will be rendered by the browser. </w:t>
+        <w:t>(</w:t>
+      </w:r>
+      <w:proofErr w:type="gramEnd"/>
+      <w:r>
+        <w:t xml:space="preserve">)’ method, its callback function is executed and send a response containing a the 404.html file that will be rendered by the browser. </w:t>
       </w:r>
       <w:r>
         <w:t>We no longer carry on to the next request handler method</w:t>
       </w:r>
       <w:r>
-        <w:t xml:space="preserve"> since the next() method is no longer used</w:t>
+        <w:t xml:space="preserve"> since the </w:t>
+      </w:r>
+      <w:proofErr w:type="gramStart"/>
+      <w:r>
+        <w:t>next(</w:t>
+      </w:r>
+      <w:proofErr w:type="gramEnd"/>
+      <w:r>
+        <w:t>) method is no longer used</w:t>
       </w:r>
       <w:r>
         <w:t>.</w:t>
@@ -2031,37 +2130,60 @@
         <w:t>The first http request handler method we see is ‘</w:t>
       </w:r>
       <w:proofErr w:type="spellStart"/>
+      <w:proofErr w:type="gramStart"/>
       <w:r>
         <w:t>app.use</w:t>
       </w:r>
       <w:proofErr w:type="spellEnd"/>
       <w:r>
-        <w:t>()’ on line 4. Since we reach this ‘</w:t>
-      </w:r>
-      <w:proofErr w:type="spellStart"/>
+        <w:t>(</w:t>
+      </w:r>
+      <w:proofErr w:type="gramEnd"/>
+      <w:r>
+        <w:t>)’ on line 4. Since we reach this ‘</w:t>
+      </w:r>
+      <w:proofErr w:type="spellStart"/>
+      <w:proofErr w:type="gramStart"/>
       <w:r>
         <w:t>app.use</w:t>
       </w:r>
       <w:proofErr w:type="spellEnd"/>
       <w:r>
-        <w:t xml:space="preserve">()’ method, its callback function is executed and </w:t>
+        <w:t>(</w:t>
+      </w:r>
+      <w:proofErr w:type="gramEnd"/>
+      <w:r>
+        <w:t xml:space="preserve">)’ method, its callback function is executed and </w:t>
       </w:r>
       <w:r>
         <w:t>we log ‘hi’ to the console. We no longer carry on to the next request handler method</w:t>
       </w:r>
       <w:r>
-        <w:t xml:space="preserve"> since the next() method is never used</w:t>
+        <w:t xml:space="preserve"> since the </w:t>
+      </w:r>
+      <w:proofErr w:type="gramStart"/>
+      <w:r>
+        <w:t>next(</w:t>
+      </w:r>
+      <w:proofErr w:type="gramEnd"/>
+      <w:r>
+        <w:t>) method is never used</w:t>
       </w:r>
       <w:r>
         <w:t xml:space="preserve">. Thus, the </w:t>
       </w:r>
       <w:proofErr w:type="spellStart"/>
+      <w:proofErr w:type="gramStart"/>
       <w:r>
         <w:t>app.use</w:t>
       </w:r>
       <w:proofErr w:type="spellEnd"/>
       <w:r>
-        <w:t>() method on line 8 is never reached.</w:t>
+        <w:t>(</w:t>
+      </w:r>
+      <w:proofErr w:type="gramEnd"/>
+      <w:r>
+        <w:t>) method on line 8 is never reached.</w:t>
       </w:r>
     </w:p>
     <w:p>
@@ -2088,7 +2210,15 @@
         </w:numPr>
       </w:pPr>
       <w:r>
-        <w:t>As of now, we returned a 404.html page, but express doesn’t know that the response has a status code of 404 so we have to manually set it. We can chain on the redirect after the status method since the status method returns the response object itself.</w:t>
+        <w:t xml:space="preserve">As of now, we returned a 404.html page, but express doesn’t know that the response has a status code of 404 so we </w:t>
+      </w:r>
+      <w:proofErr w:type="gramStart"/>
+      <w:r>
+        <w:t>have to</w:t>
+      </w:r>
+      <w:proofErr w:type="gramEnd"/>
+      <w:r>
+        <w:t xml:space="preserve"> manually set it. We can chain on the redirect after the status method since the status method returns the response object itself.</w:t>
       </w:r>
     </w:p>
     <w:p>
@@ -2152,7 +2282,15 @@
         <w:t xml:space="preserve">Now in the browser, we see the </w:t>
       </w:r>
       <w:r>
-        <w:t>404.html page and if we check the networks tab in developer tools, we see the 404 error status.</w:t>
+        <w:t xml:space="preserve">404.html page and if we check the networks tab in developer tools, we see the </w:t>
+      </w:r>
+      <w:proofErr w:type="gramStart"/>
+      <w:r>
+        <w:t>404 error</w:t>
+      </w:r>
+      <w:proofErr w:type="gramEnd"/>
+      <w:r>
+        <w:t xml:space="preserve"> status.</w:t>
       </w:r>
     </w:p>
     <w:p/>
@@ -2330,12 +2468,17 @@
         <w:t xml:space="preserve">, do the following: </w:t>
       </w:r>
       <w:proofErr w:type="spellStart"/>
+      <w:proofErr w:type="gramStart"/>
       <w:r>
         <w:t>app.set</w:t>
       </w:r>
       <w:proofErr w:type="spellEnd"/>
       <w:r>
-        <w:t>('view engine', '</w:t>
+        <w:t>(</w:t>
+      </w:r>
+      <w:proofErr w:type="gramEnd"/>
+      <w:r>
+        <w:t>'view engine', '</w:t>
       </w:r>
       <w:proofErr w:type="spellStart"/>
       <w:r>
@@ -2390,7 +2533,15 @@
         </w:numPr>
       </w:pPr>
       <w:r>
-        <w:t>If we want express to look in some other fol</w:t>
+        <w:t xml:space="preserve">If we want </w:t>
+      </w:r>
+      <w:proofErr w:type="gramStart"/>
+      <w:r>
+        <w:t>express</w:t>
+      </w:r>
+      <w:proofErr w:type="gramEnd"/>
+      <w:r>
+        <w:t xml:space="preserve"> to look in some other fol</w:t>
       </w:r>
       <w:r>
         <w:t xml:space="preserve">der for our </w:t>
@@ -2407,10 +2558,12 @@
         <w:t xml:space="preserve">pass ‘views’ as the first parameter to the ‘set’ method and </w:t>
       </w:r>
       <w:proofErr w:type="spellStart"/>
+      <w:proofErr w:type="gramStart"/>
       <w:r>
         <w:t>path.join</w:t>
       </w:r>
       <w:proofErr w:type="spellEnd"/>
+      <w:proofErr w:type="gramEnd"/>
       <w:r>
         <w:t>(__</w:t>
       </w:r>
@@ -2664,10 +2817,12 @@
         <w:t xml:space="preserve">Inside app.js, we no longer want to use </w:t>
       </w:r>
       <w:proofErr w:type="spellStart"/>
+      <w:proofErr w:type="gramStart"/>
       <w:r>
         <w:t>res.sendFile</w:t>
       </w:r>
       <w:proofErr w:type="spellEnd"/>
+      <w:proofErr w:type="gramEnd"/>
       <w:r>
         <w:t xml:space="preserve"> to return an HTML file.</w:t>
       </w:r>
@@ -2687,10 +2842,12 @@
         <w:t xml:space="preserve">we want to render a view by using </w:t>
       </w:r>
       <w:proofErr w:type="spellStart"/>
+      <w:proofErr w:type="gramStart"/>
       <w:r>
         <w:t>res.render</w:t>
       </w:r>
       <w:proofErr w:type="spellEnd"/>
+      <w:proofErr w:type="gramEnd"/>
       <w:r>
         <w:t>(‘VIEW_FILE_NAME’) as shown below</w:t>
       </w:r>
@@ -2753,21 +2910,28 @@
         </w:numPr>
       </w:pPr>
       <w:r>
-        <w:t>Notice we don’t include the .</w:t>
+        <w:t xml:space="preserve">Notice we don’t include </w:t>
+      </w:r>
+      <w:proofErr w:type="gramStart"/>
+      <w:r>
+        <w:t>the .</w:t>
       </w:r>
       <w:proofErr w:type="spellStart"/>
       <w:r>
         <w:t>ejs</w:t>
       </w:r>
       <w:proofErr w:type="spellEnd"/>
+      <w:proofErr w:type="gramEnd"/>
       <w:r>
         <w:t xml:space="preserve"> extension, only the file name. This </w:t>
       </w:r>
       <w:proofErr w:type="spellStart"/>
+      <w:proofErr w:type="gramStart"/>
       <w:r>
         <w:t>res.render</w:t>
       </w:r>
       <w:proofErr w:type="spellEnd"/>
+      <w:proofErr w:type="gramEnd"/>
       <w:r>
         <w:t>(‘index’) tells express to look for a ‘</w:t>
       </w:r>
@@ -2899,7 +3063,25 @@
           <w:bCs/>
           <w:u w:val="single"/>
         </w:rPr>
-        <w:t>Passing Dynamic Data Into Views</w:t>
+        <w:t xml:space="preserve">Passing Dynamic Data </w:t>
+      </w:r>
+      <w:proofErr w:type="gramStart"/>
+      <w:r>
+        <w:rPr>
+          <w:b/>
+          <w:bCs/>
+          <w:u w:val="single"/>
+        </w:rPr>
+        <w:t>Into</w:t>
+      </w:r>
+      <w:proofErr w:type="gramEnd"/>
+      <w:r>
+        <w:rPr>
+          <w:b/>
+          <w:bCs/>
+          <w:u w:val="single"/>
+        </w:rPr>
+        <w:t xml:space="preserve"> Views</w:t>
       </w:r>
     </w:p>
     <w:p>
@@ -2957,7 +3139,15 @@
         <w:t>&lt;% const hello = 123 %&gt;</w:t>
       </w:r>
       <w:r>
-        <w:t xml:space="preserve"> defines a new constant called ‘hello’ with a value of 123 that we can use later on in the </w:t>
+        <w:t xml:space="preserve"> defines a new constant called ‘hello’ with a value of 123 that we can use </w:t>
+      </w:r>
+      <w:proofErr w:type="gramStart"/>
+      <w:r>
+        <w:t>later on</w:t>
+      </w:r>
+      <w:proofErr w:type="gramEnd"/>
+      <w:r>
+        <w:t xml:space="preserve"> in the </w:t>
       </w:r>
       <w:proofErr w:type="spellStart"/>
       <w:r>
@@ -2989,7 +3179,15 @@
         </w:numPr>
       </w:pPr>
       <w:r>
-        <w:t>For example &lt;%= hello %&gt; returns the value of the ‘hello’ constant which is 123. Thus 123 is displayed</w:t>
+        <w:t xml:space="preserve">For </w:t>
+      </w:r>
+      <w:proofErr w:type="gramStart"/>
+      <w:r>
+        <w:t>example</w:t>
+      </w:r>
+      <w:proofErr w:type="gramEnd"/>
+      <w:r>
+        <w:t xml:space="preserve"> &lt;%= hello %&gt; returns the value of the ‘hello’ constant which is 123. Thus 123 is displayed</w:t>
       </w:r>
     </w:p>
     <w:p>
@@ -3070,7 +3268,15 @@
       </w:r>
       <w:proofErr w:type="spellEnd"/>
       <w:r>
-        <w:t xml:space="preserve"> file, the browser would display the following.</w:t>
+        <w:t xml:space="preserve"> file, the browser </w:t>
+      </w:r>
+      <w:proofErr w:type="gramStart"/>
+      <w:r>
+        <w:t>would</w:t>
+      </w:r>
+      <w:proofErr w:type="gramEnd"/>
+      <w:r>
+        <w:t xml:space="preserve"> display the following.</w:t>
       </w:r>
     </w:p>
     <w:p>
@@ -3161,7 +3367,15 @@
         <w:t xml:space="preserve"> file. </w:t>
       </w:r>
       <w:r>
-        <w:t xml:space="preserve">A real world application </w:t>
+        <w:t xml:space="preserve">A </w:t>
+      </w:r>
+      <w:proofErr w:type="gramStart"/>
+      <w:r>
+        <w:t>real world</w:t>
+      </w:r>
+      <w:proofErr w:type="gramEnd"/>
+      <w:r>
+        <w:t xml:space="preserve"> application </w:t>
       </w:r>
       <w:r>
         <w:t xml:space="preserve">fetch some data from the database and then pass that data to the </w:t>
@@ -3202,10 +3416,12 @@
         <w:t>In the ‘</w:t>
       </w:r>
       <w:proofErr w:type="spellStart"/>
+      <w:proofErr w:type="gramStart"/>
       <w:r>
         <w:t>res.render</w:t>
       </w:r>
       <w:proofErr w:type="spellEnd"/>
+      <w:proofErr w:type="gramEnd"/>
       <w:r>
         <w:t xml:space="preserve">’ method, we can pass in a second parameter which is an object. This object will be passed into the </w:t>
       </w:r>
@@ -3436,7 +3652,15 @@
         </w:numPr>
       </w:pPr>
       <w:r>
-        <w:t>Notice we were able to access the ‘name’ property of the { name : ‘grant’ } object that was passed in the second parameter of the ‘render’ method. The value associated with this ‘name’ property is ‘grant’ which is what is rendered in between the &lt;h1&gt; tags.</w:t>
+        <w:t xml:space="preserve">Notice we were able to access the ‘name’ property of the </w:t>
+      </w:r>
+      <w:proofErr w:type="gramStart"/>
+      <w:r>
+        <w:t>{ name</w:t>
+      </w:r>
+      <w:proofErr w:type="gramEnd"/>
+      <w:r>
+        <w:t xml:space="preserve"> : ‘grant’ } object that was passed in the second parameter of the ‘render’ method. The value associated with this ‘name’ property is ‘grant’ which is what is rendered in between the &lt;h1&gt; tags.</w:t>
       </w:r>
     </w:p>
     <w:p>
@@ -3714,7 +3938,15 @@
       </w:r>
       <w:proofErr w:type="spellEnd"/>
       <w:r>
-        <w:t>) and find the resulting HTML code. This EJS view engine then returns a valid HTML file based on the template we wrote and that HTML page is returned to the browser. This process is called server-side rendering.</w:t>
+        <w:t xml:space="preserve">) and find the resulting HTML code. This EJS view engine then returns a valid HTML file based on the template we </w:t>
+      </w:r>
+      <w:proofErr w:type="gramStart"/>
+      <w:r>
+        <w:t>wrote</w:t>
+      </w:r>
+      <w:proofErr w:type="gramEnd"/>
+      <w:r>
+        <w:t xml:space="preserve"> and that HTML page is returned to the browser. This process is called server-side rendering.</w:t>
       </w:r>
     </w:p>
     <w:p/>
@@ -4076,10 +4308,18 @@
         </w:numPr>
       </w:pPr>
       <w:r>
-        <w:t>We can also pass</w:t>
-      </w:r>
-      <w:r>
-        <w:t>ing dynamic data to partial templates by adding a second parameter to the includes method. This second parameter is an object that has key value pairs, and we can reference the keys in the partial to get the associated value.</w:t>
+        <w:t xml:space="preserve">We can also </w:t>
+      </w:r>
+      <w:proofErr w:type="gramStart"/>
+      <w:r>
+        <w:t>pass</w:t>
+      </w:r>
+      <w:r>
+        <w:t>ing</w:t>
+      </w:r>
+      <w:proofErr w:type="gramEnd"/>
+      <w:r>
+        <w:t xml:space="preserve"> dynamic data to partial templates by adding a second parameter to the includes method. This second parameter is an object that has key value pairs, and we can reference the keys in the partial to get the associated value.</w:t>
       </w:r>
     </w:p>
     <w:p>
@@ -4320,10 +4560,18 @@
         </w:numPr>
       </w:pPr>
       <w:r>
-        <w:t>For example, the use</w:t>
-      </w:r>
-      <w:r>
-        <w:t>() and get() methods are example of middleware</w:t>
+        <w:t xml:space="preserve">For example, the </w:t>
+      </w:r>
+      <w:proofErr w:type="gramStart"/>
+      <w:r>
+        <w:t>use</w:t>
+      </w:r>
+      <w:r>
+        <w:t>(</w:t>
+      </w:r>
+      <w:proofErr w:type="gramEnd"/>
+      <w:r>
+        <w:t>) and get() methods are example of middleware</w:t>
       </w:r>
     </w:p>
     <w:p>
@@ -4505,30 +4753,59 @@
         </w:numPr>
       </w:pPr>
       <w:r>
-        <w:t xml:space="preserve">The first piece of middleware is the use() method which gets executed </w:t>
-      </w:r>
-    </w:p>
-    <w:p>
-      <w:pPr>
-        <w:pStyle w:val="ListParagraph"/>
-        <w:numPr>
-          <w:ilvl w:val="1"/>
-          <w:numId w:val="1"/>
-        </w:numPr>
-      </w:pPr>
-      <w:r>
-        <w:t>The second piece of middleware is the get(‘/’) method which gets executed.</w:t>
-      </w:r>
-      <w:r>
-        <w:t xml:space="preserve"> Since the get(‘/’) method’s route of ‘/’ matches the request’s route of ‘/’, we send a response to the browser. Since a response is sent, no other middleware is executed so the bottom </w:t>
-      </w:r>
-      <w:proofErr w:type="spellStart"/>
+        <w:t xml:space="preserve">The first piece of middleware is the </w:t>
+      </w:r>
+      <w:proofErr w:type="gramStart"/>
+      <w:r>
+        <w:t>use(</w:t>
+      </w:r>
+      <w:proofErr w:type="gramEnd"/>
+      <w:r>
+        <w:t xml:space="preserve">) method which gets executed </w:t>
+      </w:r>
+    </w:p>
+    <w:p>
+      <w:pPr>
+        <w:pStyle w:val="ListParagraph"/>
+        <w:numPr>
+          <w:ilvl w:val="1"/>
+          <w:numId w:val="1"/>
+        </w:numPr>
+      </w:pPr>
+      <w:r>
+        <w:t xml:space="preserve">The second piece of middleware is the </w:t>
+      </w:r>
+      <w:proofErr w:type="gramStart"/>
+      <w:r>
+        <w:t>get(</w:t>
+      </w:r>
+      <w:proofErr w:type="gramEnd"/>
+      <w:r>
+        <w:t>‘/’) method which gets executed.</w:t>
+      </w:r>
+      <w:r>
+        <w:t xml:space="preserve"> Since the </w:t>
+      </w:r>
+      <w:proofErr w:type="gramStart"/>
+      <w:r>
+        <w:t>get(</w:t>
+      </w:r>
+      <w:proofErr w:type="gramEnd"/>
+      <w:r>
+        <w:t xml:space="preserve">‘/’) method’s route of ‘/’ matches the request’s route of ‘/’, we send a response to the browser. Since a response is sent, no other middleware is executed so the bottom </w:t>
+      </w:r>
+      <w:proofErr w:type="spellStart"/>
+      <w:proofErr w:type="gramStart"/>
       <w:r>
         <w:t>app.use</w:t>
       </w:r>
       <w:proofErr w:type="spellEnd"/>
       <w:r>
-        <w:t>() function is not executed.</w:t>
+        <w:t>(</w:t>
+      </w:r>
+      <w:proofErr w:type="gramEnd"/>
+      <w:r>
+        <w:t>) function is not executed.</w:t>
       </w:r>
     </w:p>
     <w:p>
@@ -4717,7 +4994,15 @@
         </w:numPr>
       </w:pPr>
       <w:r>
-        <w:t>The first piece of middleware is the use() method which logs out the request’s hostname, path, and method.</w:t>
+        <w:t xml:space="preserve">The first piece of middleware is the </w:t>
+      </w:r>
+      <w:proofErr w:type="gramStart"/>
+      <w:r>
+        <w:t>use(</w:t>
+      </w:r>
+      <w:proofErr w:type="gramEnd"/>
+      <w:r>
+        <w:t>) method which logs out the request’s hostname, path, and method.</w:t>
       </w:r>
     </w:p>
     <w:p>
@@ -4790,36 +5075,65 @@
         </w:numPr>
       </w:pPr>
       <w:r>
-        <w:t>However, if we check the browser, we see that a response is never sent back. This is because after we run the use() method which is the first piece of middleware, express doesn’t know how to move on to the next piece of middleware which is the get(‘/’) method.</w:t>
-      </w:r>
-    </w:p>
-    <w:p>
-      <w:r>
-        <w:t xml:space="preserve">next() </w:t>
-      </w:r>
-    </w:p>
-    <w:p>
-      <w:pPr>
-        <w:pStyle w:val="ListParagraph"/>
-        <w:numPr>
-          <w:ilvl w:val="0"/>
-          <w:numId w:val="1"/>
-        </w:numPr>
-      </w:pPr>
-      <w:r>
-        <w:t>To explicitly tell express to move on the next piece of middleware, we need to use a method called next().</w:t>
-      </w:r>
-    </w:p>
-    <w:p>
-      <w:pPr>
-        <w:pStyle w:val="ListParagraph"/>
-        <w:numPr>
-          <w:ilvl w:val="0"/>
-          <w:numId w:val="1"/>
-        </w:numPr>
-      </w:pPr>
-      <w:r>
-        <w:t>We get access to this method in the parameters of the callback function of the middleware functions such as use() and get().</w:t>
+        <w:t xml:space="preserve">However, if we check the browser, we see that a response is never sent back. This is because after we run the </w:t>
+      </w:r>
+      <w:proofErr w:type="gramStart"/>
+      <w:r>
+        <w:t>use(</w:t>
+      </w:r>
+      <w:proofErr w:type="gramEnd"/>
+      <w:r>
+        <w:t>) method which is the first piece of middleware, express doesn’t know how to move on to the next piece of middleware which is the get(‘/’) method.</w:t>
+      </w:r>
+    </w:p>
+    <w:p>
+      <w:proofErr w:type="gramStart"/>
+      <w:r>
+        <w:t>next(</w:t>
+      </w:r>
+      <w:proofErr w:type="gramEnd"/>
+      <w:r>
+        <w:t xml:space="preserve">) </w:t>
+      </w:r>
+    </w:p>
+    <w:p>
+      <w:pPr>
+        <w:pStyle w:val="ListParagraph"/>
+        <w:numPr>
+          <w:ilvl w:val="0"/>
+          <w:numId w:val="1"/>
+        </w:numPr>
+      </w:pPr>
+      <w:r>
+        <w:t xml:space="preserve">To explicitly tell express to move on the next piece of middleware, we need to use a method called </w:t>
+      </w:r>
+      <w:proofErr w:type="gramStart"/>
+      <w:r>
+        <w:t>next(</w:t>
+      </w:r>
+      <w:proofErr w:type="gramEnd"/>
+      <w:r>
+        <w:t>).</w:t>
+      </w:r>
+    </w:p>
+    <w:p>
+      <w:pPr>
+        <w:pStyle w:val="ListParagraph"/>
+        <w:numPr>
+          <w:ilvl w:val="0"/>
+          <w:numId w:val="1"/>
+        </w:numPr>
+      </w:pPr>
+      <w:r>
+        <w:t xml:space="preserve">We get access to this method in the parameters of the callback function of the middleware functions such as </w:t>
+      </w:r>
+      <w:proofErr w:type="gramStart"/>
+      <w:r>
+        <w:t>use(</w:t>
+      </w:r>
+      <w:proofErr w:type="gramEnd"/>
+      <w:r>
+        <w:t>) and get().</w:t>
       </w:r>
     </w:p>
     <w:p>
@@ -4834,7 +5148,15 @@
         <w:t xml:space="preserve">We can then execute </w:t>
       </w:r>
       <w:r>
-        <w:t>this next() method inside the callback function.</w:t>
+        <w:t xml:space="preserve">this </w:t>
+      </w:r>
+      <w:proofErr w:type="gramStart"/>
+      <w:r>
+        <w:t>next(</w:t>
+      </w:r>
+      <w:proofErr w:type="gramEnd"/>
+      <w:r>
+        <w:t>) method inside the callback function.</w:t>
       </w:r>
     </w:p>
     <w:p>
@@ -4979,8 +5301,13 @@
           <w:numId w:val="1"/>
         </w:numPr>
       </w:pPr>
-      <w:r>
-        <w:t>We also the get the ‘</w:t>
+      <w:proofErr w:type="gramStart"/>
+      <w:r>
+        <w:t>We</w:t>
+      </w:r>
+      <w:proofErr w:type="gramEnd"/>
+      <w:r>
+        <w:t xml:space="preserve"> also the get the ‘</w:t>
       </w:r>
       <w:proofErr w:type="spellStart"/>
       <w:r>
@@ -5003,12 +5330,25 @@
         <w:t xml:space="preserve">We start from the top of the file and reach the first </w:t>
       </w:r>
       <w:proofErr w:type="spellStart"/>
+      <w:proofErr w:type="gramStart"/>
       <w:r>
         <w:t>app.use</w:t>
       </w:r>
       <w:proofErr w:type="spellEnd"/>
       <w:r>
-        <w:t xml:space="preserve">() method. In this method, we log out information about the request in the console and tell express to go move on to the next piece of middleware via the next() method. </w:t>
+        <w:t>(</w:t>
+      </w:r>
+      <w:proofErr w:type="gramEnd"/>
+      <w:r>
+        <w:t xml:space="preserve">) method. In this method, we log out information about the request in the console and tell express to go move on to the next piece of middleware via the </w:t>
+      </w:r>
+      <w:proofErr w:type="gramStart"/>
+      <w:r>
+        <w:t>next(</w:t>
+      </w:r>
+      <w:proofErr w:type="gramEnd"/>
+      <w:r>
+        <w:t xml:space="preserve">) method. </w:t>
       </w:r>
     </w:p>
     <w:p>
@@ -5023,15 +5363,36 @@
         <w:t xml:space="preserve">We then move on to the </w:t>
       </w:r>
       <w:proofErr w:type="spellStart"/>
+      <w:proofErr w:type="gramStart"/>
       <w:r>
         <w:t>app.get</w:t>
       </w:r>
       <w:proofErr w:type="spellEnd"/>
       <w:r>
-        <w:t xml:space="preserve">(‘/’) method which is the following piece of middleware. Since the get(‘/’) method’s route of ‘/’ matches the request’s route of ‘/’, the get() method’s callback function is executed. </w:t>
-      </w:r>
-      <w:r>
-        <w:t xml:space="preserve">Since a response was sent inside the get(‘/’) method’s callback, </w:t>
+        <w:t>(</w:t>
+      </w:r>
+      <w:proofErr w:type="gramEnd"/>
+      <w:r>
+        <w:t xml:space="preserve">‘/’) method which is the following piece of middleware. Since the </w:t>
+      </w:r>
+      <w:proofErr w:type="gramStart"/>
+      <w:r>
+        <w:t>get(</w:t>
+      </w:r>
+      <w:proofErr w:type="gramEnd"/>
+      <w:r>
+        <w:t xml:space="preserve">‘/’) method’s route of ‘/’ matches the request’s route of ‘/’, the get() method’s callback function is executed. </w:t>
+      </w:r>
+      <w:r>
+        <w:t xml:space="preserve">Since a response was sent inside the </w:t>
+      </w:r>
+      <w:proofErr w:type="gramStart"/>
+      <w:r>
+        <w:t>get(</w:t>
+      </w:r>
+      <w:proofErr w:type="gramEnd"/>
+      <w:r>
+        <w:t xml:space="preserve">‘/’) method’s callback, </w:t>
       </w:r>
       <w:r>
         <w:t>all</w:t>
@@ -8208,83 +8569,50 @@
         </w:drawing>
       </w:r>
     </w:p>
-    <w:p/>
-    <w:p>
-      <w:pPr>
-        <w:rPr>
-          <w:b/>
-          <w:bCs/>
+    <w:p>
+      <w:pPr>
+        <w:pStyle w:val="ListParagraph"/>
+        <w:numPr>
+          <w:ilvl w:val="0"/>
+          <w:numId w:val="1"/>
+        </w:numPr>
+        <w:rPr>
           <w:u w:val="single"/>
         </w:rPr>
       </w:pPr>
       <w:r>
         <w:rPr>
-          <w:b/>
-          <w:bCs/>
           <w:u w:val="single"/>
         </w:rPr>
-        <w:t>PUT</w:t>
-      </w:r>
-      <w:r>
-        <w:rPr>
-          <w:b/>
-          <w:bCs/>
-          <w:u w:val="single"/>
-        </w:rPr>
-        <w:t>/DELETE</w:t>
-      </w:r>
-      <w:r>
-        <w:rPr>
-          <w:b/>
-          <w:bCs/>
-          <w:u w:val="single"/>
-        </w:rPr>
-        <w:t xml:space="preserve"> requests</w:t>
-      </w:r>
-    </w:p>
-    <w:p>
-      <w:pPr>
-        <w:pStyle w:val="ListParagraph"/>
-        <w:numPr>
-          <w:ilvl w:val="0"/>
-          <w:numId w:val="1"/>
-        </w:numPr>
-      </w:pPr>
-      <w:r>
-        <w:t>Form’s can only send GET and POST requests, so we will need to use the fetch function to make a PUT/DELETE request from the browser.</w:t>
-      </w:r>
-    </w:p>
-    <w:p>
-      <w:pPr>
-        <w:pStyle w:val="ListParagraph"/>
-        <w:numPr>
-          <w:ilvl w:val="0"/>
-          <w:numId w:val="1"/>
-        </w:numPr>
-      </w:pPr>
-      <w:proofErr w:type="spellStart"/>
-      <w:r>
-        <w:t>Index.ejs</w:t>
-      </w:r>
-      <w:proofErr w:type="spellEnd"/>
-      <w:r>
-        <w:t>:</w:t>
-      </w:r>
-    </w:p>
-    <w:p>
-      <w:pPr>
-        <w:pStyle w:val="ListParagraph"/>
-        <w:numPr>
-          <w:ilvl w:val="0"/>
+        <w:t>Multiple Route Parameters</w:t>
+      </w:r>
+    </w:p>
+    <w:p>
+      <w:pPr>
+        <w:pStyle w:val="ListParagraph"/>
+        <w:numPr>
+          <w:ilvl w:val="0"/>
+          <w:numId w:val="1"/>
+        </w:numPr>
+      </w:pPr>
+      <w:r>
+        <w:t>Ex:</w:t>
+      </w:r>
+    </w:p>
+    <w:p>
+      <w:pPr>
+        <w:pStyle w:val="ListParagraph"/>
+        <w:numPr>
+          <w:ilvl w:val="1"/>
           <w:numId w:val="1"/>
         </w:numPr>
       </w:pPr>
       <w:r>
         <w:drawing>
-          <wp:inline distT="0" distB="0" distL="0" distR="0" wp14:anchorId="04CB166A" wp14:editId="57590FA2">
-            <wp:extent cx="5694455" cy="6353175"/>
-            <wp:effectExtent l="0" t="0" r="1905" b="0"/>
-            <wp:docPr id="79" name="Picture 79" descr="Text&#10;&#10;Description automatically generated"/>
+          <wp:inline distT="0" distB="0" distL="0" distR="0" wp14:anchorId="745444E0" wp14:editId="769CD3B5">
+            <wp:extent cx="4495800" cy="1842999"/>
+            <wp:effectExtent l="0" t="0" r="0" b="5080"/>
+            <wp:docPr id="81" name="Picture 81" descr="Text&#10;&#10;Description automatically generated"/>
             <wp:cNvGraphicFramePr>
               <a:graphicFrameLocks xmlns:a="http://schemas.openxmlformats.org/drawingml/2006/main" noChangeAspect="1"/>
             </wp:cNvGraphicFramePr>
@@ -8292,7 +8620,7 @@
               <a:graphicData uri="http://schemas.openxmlformats.org/drawingml/2006/picture">
                 <pic:pic xmlns:pic="http://schemas.openxmlformats.org/drawingml/2006/picture">
                   <pic:nvPicPr>
-                    <pic:cNvPr id="79" name="Picture 79" descr="Text&#10;&#10;Description automatically generated"/>
+                    <pic:cNvPr id="81" name="Picture 81" descr="Text&#10;&#10;Description automatically generated"/>
                     <pic:cNvPicPr/>
                   </pic:nvPicPr>
                   <pic:blipFill>
@@ -8304,7 +8632,7 @@
                   <pic:spPr>
                     <a:xfrm>
                       <a:off x="0" y="0"/>
-                      <a:ext cx="5704922" cy="6364853"/>
+                      <a:ext cx="4497774" cy="1843808"/>
                     </a:xfrm>
                     <a:prstGeom prst="rect">
                       <a:avLst/>
@@ -8321,29 +8649,102 @@
       <w:pPr>
         <w:pStyle w:val="ListParagraph"/>
         <w:numPr>
-          <w:ilvl w:val="0"/>
-          <w:numId w:val="1"/>
-        </w:numPr>
-      </w:pPr>
-      <w:r>
-        <w:t>In app.js:</w:t>
-      </w:r>
-    </w:p>
-    <w:p>
-      <w:pPr>
-        <w:pStyle w:val="ListParagraph"/>
-        <w:numPr>
-          <w:ilvl w:val="0"/>
-          <w:numId w:val="1"/>
-        </w:numPr>
-      </w:pPr>
-      <w:r>
-        <w:lastRenderedPageBreak/>
+          <w:ilvl w:val="1"/>
+          <w:numId w:val="1"/>
+        </w:numPr>
+      </w:pPr>
+      <w:proofErr w:type="gramStart"/>
+      <w:r>
+        <w:t>Notice :</w:t>
+      </w:r>
+      <w:proofErr w:type="spellStart"/>
+      <w:r>
+        <w:t>fruitName</w:t>
+      </w:r>
+      <w:proofErr w:type="spellEnd"/>
+      <w:proofErr w:type="gramEnd"/>
+      <w:r>
+        <w:t xml:space="preserve"> and :</w:t>
+      </w:r>
+      <w:proofErr w:type="spellStart"/>
+      <w:r>
+        <w:t>fruitColor</w:t>
+      </w:r>
+      <w:proofErr w:type="spellEnd"/>
+      <w:r>
+        <w:t xml:space="preserve"> are both route parameters.</w:t>
+      </w:r>
+    </w:p>
+    <w:p>
+      <w:pPr>
+        <w:pStyle w:val="ListParagraph"/>
+        <w:numPr>
+          <w:ilvl w:val="1"/>
+          <w:numId w:val="1"/>
+        </w:numPr>
+      </w:pPr>
+      <w:r>
+        <w:t xml:space="preserve">If we go to </w:t>
+      </w:r>
+      <w:hyperlink r:id="rId92" w:history="1">
+        <w:r>
+          <w:rPr>
+            <w:rStyle w:val="Hyperlink"/>
+          </w:rPr>
+          <w:t>http://localhost:3000/fruit/apple/green</w:t>
+        </w:r>
+      </w:hyperlink>
+      <w:r>
+        <w:t xml:space="preserve">, we send a GET request to the server with the value of </w:t>
+      </w:r>
+      <w:proofErr w:type="gramStart"/>
+      <w:r>
+        <w:t xml:space="preserve">the </w:t>
+      </w:r>
+      <w:r>
+        <w:t>:</w:t>
+      </w:r>
+      <w:proofErr w:type="spellStart"/>
+      <w:r>
+        <w:t>fruitName</w:t>
+      </w:r>
+      <w:proofErr w:type="spellEnd"/>
+      <w:proofErr w:type="gramEnd"/>
+      <w:r>
+        <w:t xml:space="preserve"> and :</w:t>
+      </w:r>
+      <w:proofErr w:type="spellStart"/>
+      <w:r>
+        <w:t>fruitColor</w:t>
+      </w:r>
+      <w:proofErr w:type="spellEnd"/>
+      <w:r>
+        <w:t xml:space="preserve"> route parameters</w:t>
+      </w:r>
+      <w:r>
+        <w:t xml:space="preserve"> being apple and green respectively.</w:t>
+      </w:r>
+    </w:p>
+    <w:p>
+      <w:pPr>
+        <w:pStyle w:val="ListParagraph"/>
+        <w:numPr>
+          <w:ilvl w:val="1"/>
+          <w:numId w:val="1"/>
+        </w:numPr>
+      </w:pPr>
+      <w:r>
+        <w:t>In the server, we receive the request and log out the data to the console:</w:t>
+      </w:r>
+      <w:r>
+        <w:br/>
+      </w:r>
+      <w:r>
         <w:drawing>
-          <wp:inline distT="0" distB="0" distL="0" distR="0" wp14:anchorId="70C23347" wp14:editId="65362D05">
-            <wp:extent cx="2924583" cy="2819794"/>
+          <wp:inline distT="0" distB="0" distL="0" distR="0" wp14:anchorId="2489C5B1" wp14:editId="5471E141">
+            <wp:extent cx="2981741" cy="247685"/>
             <wp:effectExtent l="0" t="0" r="0" b="0"/>
-            <wp:docPr id="80" name="Picture 80" descr="Text&#10;&#10;Description automatically generated"/>
+            <wp:docPr id="82" name="Picture 82"/>
             <wp:cNvGraphicFramePr>
               <a:graphicFrameLocks xmlns:a="http://schemas.openxmlformats.org/drawingml/2006/main" noChangeAspect="1"/>
             </wp:cNvGraphicFramePr>
@@ -8351,11 +8752,11 @@
               <a:graphicData uri="http://schemas.openxmlformats.org/drawingml/2006/picture">
                 <pic:pic xmlns:pic="http://schemas.openxmlformats.org/drawingml/2006/picture">
                   <pic:nvPicPr>
-                    <pic:cNvPr id="80" name="Picture 80" descr="Text&#10;&#10;Description automatically generated"/>
+                    <pic:cNvPr id="1" name=""/>
                     <pic:cNvPicPr/>
                   </pic:nvPicPr>
                   <pic:blipFill>
-                    <a:blip r:embed="rId92"/>
+                    <a:blip r:embed="rId93"/>
                     <a:stretch>
                       <a:fillRect/>
                     </a:stretch>
@@ -8363,7 +8764,7 @@
                   <pic:spPr>
                     <a:xfrm>
                       <a:off x="0" y="0"/>
-                      <a:ext cx="2924583" cy="2819794"/>
+                      <a:ext cx="2981741" cy="247685"/>
                     </a:xfrm>
                     <a:prstGeom prst="rect">
                       <a:avLst/>
@@ -8380,42 +8781,28 @@
       <w:pPr>
         <w:pStyle w:val="ListParagraph"/>
         <w:numPr>
-          <w:ilvl w:val="0"/>
-          <w:numId w:val="1"/>
-        </w:numPr>
-      </w:pPr>
-      <w:r>
-        <w:t xml:space="preserve">When we go to </w:t>
-      </w:r>
-      <w:hyperlink r:id="rId93" w:history="1">
-        <w:r>
-          <w:rPr>
-            <w:rStyle w:val="Hyperlink"/>
-          </w:rPr>
-          <w:t>http://localhost:3000/</w:t>
-        </w:r>
-      </w:hyperlink>
-      <w:r>
-        <w:t>, we see the following in the browser:</w:t>
-      </w:r>
-    </w:p>
-    <w:p>
-      <w:pPr>
-        <w:pStyle w:val="ListParagraph"/>
-        <w:numPr>
-          <w:ilvl w:val="0"/>
-          <w:numId w:val="1"/>
-        </w:numPr>
-      </w:pPr>
-      <w:r>
-        <w:rPr>
-          <w:noProof/>
-        </w:rPr>
+          <w:ilvl w:val="1"/>
+          <w:numId w:val="1"/>
+        </w:numPr>
+      </w:pPr>
+      <w:r>
+        <w:t>Then, we send that object back to the browser, so the browser renders the following:</w:t>
+      </w:r>
+    </w:p>
+    <w:p>
+      <w:pPr>
+        <w:pStyle w:val="ListParagraph"/>
+        <w:numPr>
+          <w:ilvl w:val="1"/>
+          <w:numId w:val="1"/>
+        </w:numPr>
+      </w:pPr>
+      <w:r>
         <w:drawing>
-          <wp:inline distT="0" distB="0" distL="0" distR="0" wp14:anchorId="5DA2ED10" wp14:editId="4E6D646A">
-            <wp:extent cx="1276528" cy="371527"/>
+          <wp:inline distT="0" distB="0" distL="0" distR="0" wp14:anchorId="0344ADEB" wp14:editId="7CD0B1DC">
+            <wp:extent cx="2962688" cy="257211"/>
             <wp:effectExtent l="0" t="0" r="0" b="9525"/>
-            <wp:docPr id="74" name="Picture 74"/>
+            <wp:docPr id="83" name="Picture 83"/>
             <wp:cNvGraphicFramePr>
               <a:graphicFrameLocks xmlns:a="http://schemas.openxmlformats.org/drawingml/2006/main" noChangeAspect="1"/>
             </wp:cNvGraphicFramePr>
@@ -8435,6 +8822,247 @@
                   <pic:spPr>
                     <a:xfrm>
                       <a:off x="0" y="0"/>
+                      <a:ext cx="2962688" cy="257211"/>
+                    </a:xfrm>
+                    <a:prstGeom prst="rect">
+                      <a:avLst/>
+                    </a:prstGeom>
+                  </pic:spPr>
+                </pic:pic>
+              </a:graphicData>
+            </a:graphic>
+          </wp:inline>
+        </w:drawing>
+      </w:r>
+    </w:p>
+    <w:p/>
+    <w:p>
+      <w:pPr>
+        <w:rPr>
+          <w:b/>
+          <w:bCs/>
+          <w:u w:val="single"/>
+        </w:rPr>
+      </w:pPr>
+      <w:r>
+        <w:rPr>
+          <w:b/>
+          <w:bCs/>
+          <w:u w:val="single"/>
+        </w:rPr>
+        <w:t>PUT</w:t>
+      </w:r>
+      <w:r>
+        <w:rPr>
+          <w:b/>
+          <w:bCs/>
+          <w:u w:val="single"/>
+        </w:rPr>
+        <w:t>/DELETE</w:t>
+      </w:r>
+      <w:r>
+        <w:rPr>
+          <w:b/>
+          <w:bCs/>
+          <w:u w:val="single"/>
+        </w:rPr>
+        <w:t xml:space="preserve"> requests</w:t>
+      </w:r>
+    </w:p>
+    <w:p>
+      <w:pPr>
+        <w:pStyle w:val="ListParagraph"/>
+        <w:numPr>
+          <w:ilvl w:val="0"/>
+          <w:numId w:val="1"/>
+        </w:numPr>
+      </w:pPr>
+      <w:r>
+        <w:t>Form’s can only send GET and POST requests, so we will need to use the fetch function to make a PUT/DELETE request from the browser.</w:t>
+      </w:r>
+    </w:p>
+    <w:p>
+      <w:pPr>
+        <w:pStyle w:val="ListParagraph"/>
+        <w:numPr>
+          <w:ilvl w:val="0"/>
+          <w:numId w:val="1"/>
+        </w:numPr>
+      </w:pPr>
+      <w:proofErr w:type="spellStart"/>
+      <w:r>
+        <w:t>Index.ejs</w:t>
+      </w:r>
+      <w:proofErr w:type="spellEnd"/>
+      <w:r>
+        <w:t>:</w:t>
+      </w:r>
+    </w:p>
+    <w:p>
+      <w:pPr>
+        <w:pStyle w:val="ListParagraph"/>
+        <w:numPr>
+          <w:ilvl w:val="0"/>
+          <w:numId w:val="1"/>
+        </w:numPr>
+      </w:pPr>
+      <w:r>
+        <w:lastRenderedPageBreak/>
+        <w:drawing>
+          <wp:inline distT="0" distB="0" distL="0" distR="0" wp14:anchorId="04CB166A" wp14:editId="57590FA2">
+            <wp:extent cx="5694455" cy="6353175"/>
+            <wp:effectExtent l="0" t="0" r="1905" b="0"/>
+            <wp:docPr id="79" name="Picture 79" descr="Text&#10;&#10;Description automatically generated"/>
+            <wp:cNvGraphicFramePr>
+              <a:graphicFrameLocks xmlns:a="http://schemas.openxmlformats.org/drawingml/2006/main" noChangeAspect="1"/>
+            </wp:cNvGraphicFramePr>
+            <a:graphic xmlns:a="http://schemas.openxmlformats.org/drawingml/2006/main">
+              <a:graphicData uri="http://schemas.openxmlformats.org/drawingml/2006/picture">
+                <pic:pic xmlns:pic="http://schemas.openxmlformats.org/drawingml/2006/picture">
+                  <pic:nvPicPr>
+                    <pic:cNvPr id="79" name="Picture 79" descr="Text&#10;&#10;Description automatically generated"/>
+                    <pic:cNvPicPr/>
+                  </pic:nvPicPr>
+                  <pic:blipFill>
+                    <a:blip r:embed="rId95"/>
+                    <a:stretch>
+                      <a:fillRect/>
+                    </a:stretch>
+                  </pic:blipFill>
+                  <pic:spPr>
+                    <a:xfrm>
+                      <a:off x="0" y="0"/>
+                      <a:ext cx="5704922" cy="6364853"/>
+                    </a:xfrm>
+                    <a:prstGeom prst="rect">
+                      <a:avLst/>
+                    </a:prstGeom>
+                  </pic:spPr>
+                </pic:pic>
+              </a:graphicData>
+            </a:graphic>
+          </wp:inline>
+        </w:drawing>
+      </w:r>
+    </w:p>
+    <w:p>
+      <w:pPr>
+        <w:pStyle w:val="ListParagraph"/>
+        <w:numPr>
+          <w:ilvl w:val="0"/>
+          <w:numId w:val="1"/>
+        </w:numPr>
+      </w:pPr>
+      <w:r>
+        <w:t>In app.js:</w:t>
+      </w:r>
+    </w:p>
+    <w:p>
+      <w:pPr>
+        <w:pStyle w:val="ListParagraph"/>
+        <w:numPr>
+          <w:ilvl w:val="0"/>
+          <w:numId w:val="1"/>
+        </w:numPr>
+      </w:pPr>
+      <w:r>
+        <w:lastRenderedPageBreak/>
+        <w:drawing>
+          <wp:inline distT="0" distB="0" distL="0" distR="0" wp14:anchorId="70C23347" wp14:editId="65362D05">
+            <wp:extent cx="2924583" cy="2819794"/>
+            <wp:effectExtent l="0" t="0" r="0" b="0"/>
+            <wp:docPr id="80" name="Picture 80" descr="Text&#10;&#10;Description automatically generated"/>
+            <wp:cNvGraphicFramePr>
+              <a:graphicFrameLocks xmlns:a="http://schemas.openxmlformats.org/drawingml/2006/main" noChangeAspect="1"/>
+            </wp:cNvGraphicFramePr>
+            <a:graphic xmlns:a="http://schemas.openxmlformats.org/drawingml/2006/main">
+              <a:graphicData uri="http://schemas.openxmlformats.org/drawingml/2006/picture">
+                <pic:pic xmlns:pic="http://schemas.openxmlformats.org/drawingml/2006/picture">
+                  <pic:nvPicPr>
+                    <pic:cNvPr id="80" name="Picture 80" descr="Text&#10;&#10;Description automatically generated"/>
+                    <pic:cNvPicPr/>
+                  </pic:nvPicPr>
+                  <pic:blipFill>
+                    <a:blip r:embed="rId96"/>
+                    <a:stretch>
+                      <a:fillRect/>
+                    </a:stretch>
+                  </pic:blipFill>
+                  <pic:spPr>
+                    <a:xfrm>
+                      <a:off x="0" y="0"/>
+                      <a:ext cx="2924583" cy="2819794"/>
+                    </a:xfrm>
+                    <a:prstGeom prst="rect">
+                      <a:avLst/>
+                    </a:prstGeom>
+                  </pic:spPr>
+                </pic:pic>
+              </a:graphicData>
+            </a:graphic>
+          </wp:inline>
+        </w:drawing>
+      </w:r>
+    </w:p>
+    <w:p>
+      <w:pPr>
+        <w:pStyle w:val="ListParagraph"/>
+        <w:numPr>
+          <w:ilvl w:val="0"/>
+          <w:numId w:val="1"/>
+        </w:numPr>
+      </w:pPr>
+      <w:r>
+        <w:t xml:space="preserve">When we go to </w:t>
+      </w:r>
+      <w:hyperlink r:id="rId97" w:history="1">
+        <w:r>
+          <w:rPr>
+            <w:rStyle w:val="Hyperlink"/>
+          </w:rPr>
+          <w:t>http://localhost:3000/</w:t>
+        </w:r>
+      </w:hyperlink>
+      <w:r>
+        <w:t>, we see the following in the browser:</w:t>
+      </w:r>
+    </w:p>
+    <w:p>
+      <w:pPr>
+        <w:pStyle w:val="ListParagraph"/>
+        <w:numPr>
+          <w:ilvl w:val="0"/>
+          <w:numId w:val="1"/>
+        </w:numPr>
+      </w:pPr>
+      <w:r>
+        <w:rPr>
+          <w:noProof/>
+        </w:rPr>
+        <w:drawing>
+          <wp:inline distT="0" distB="0" distL="0" distR="0" wp14:anchorId="5DA2ED10" wp14:editId="4E6D646A">
+            <wp:extent cx="1276528" cy="371527"/>
+            <wp:effectExtent l="0" t="0" r="0" b="9525"/>
+            <wp:docPr id="74" name="Picture 74"/>
+            <wp:cNvGraphicFramePr>
+              <a:graphicFrameLocks xmlns:a="http://schemas.openxmlformats.org/drawingml/2006/main" noChangeAspect="1"/>
+            </wp:cNvGraphicFramePr>
+            <a:graphic xmlns:a="http://schemas.openxmlformats.org/drawingml/2006/main">
+              <a:graphicData uri="http://schemas.openxmlformats.org/drawingml/2006/picture">
+                <pic:pic xmlns:pic="http://schemas.openxmlformats.org/drawingml/2006/picture">
+                  <pic:nvPicPr>
+                    <pic:cNvPr id="1" name=""/>
+                    <pic:cNvPicPr/>
+                  </pic:nvPicPr>
+                  <pic:blipFill>
+                    <a:blip r:embed="rId98"/>
+                    <a:stretch>
+                      <a:fillRect/>
+                    </a:stretch>
+                  </pic:blipFill>
+                  <pic:spPr>
+                    <a:xfrm>
+                      <a:off x="0" y="0"/>
                       <a:ext cx="1276528" cy="371527"/>
                     </a:xfrm>
                     <a:prstGeom prst="rect">
@@ -8488,7 +9116,7 @@
                     <pic:cNvPicPr/>
                   </pic:nvPicPr>
                   <pic:blipFill>
-                    <a:blip r:embed="rId95"/>
+                    <a:blip r:embed="rId99"/>
                     <a:stretch>
                       <a:fillRect/>
                     </a:stretch>
@@ -8549,7 +9177,7 @@
                     <pic:cNvPicPr/>
                   </pic:nvPicPr>
                   <pic:blipFill>
-                    <a:blip r:embed="rId96"/>
+                    <a:blip r:embed="rId100"/>
                     <a:stretch>
                       <a:fillRect/>
                     </a:stretch>
@@ -8610,7 +9238,7 @@
                     <pic:cNvPicPr/>
                   </pic:nvPicPr>
                   <pic:blipFill>
-                    <a:blip r:embed="rId95"/>
+                    <a:blip r:embed="rId99"/>
                     <a:stretch>
                       <a:fillRect/>
                     </a:stretch>
@@ -8643,7 +9271,15 @@
         <w:t>Then a response is sent back to the browser</w:t>
       </w:r>
       <w:r>
-        <w:t>. This response contains the JSON object {redirect : ‘/about’}.</w:t>
+        <w:t>. This response contains the JSON object {</w:t>
+      </w:r>
+      <w:proofErr w:type="gramStart"/>
+      <w:r>
+        <w:t>redirect :</w:t>
+      </w:r>
+      <w:proofErr w:type="gramEnd"/>
+      <w:r>
+        <w:t xml:space="preserve"> ‘/about’}.</w:t>
       </w:r>
     </w:p>
     <w:p>
@@ -8677,14 +9313,19 @@
         <w:t xml:space="preserve"> via </w:t>
       </w:r>
       <w:proofErr w:type="spellStart"/>
-      <w:r>
-        <w:t>window.location.href</w:t>
+      <w:proofErr w:type="gramStart"/>
+      <w:r>
+        <w:t>window.location</w:t>
+      </w:r>
+      <w:proofErr w:type="gramEnd"/>
+      <w:r>
+        <w:t>.href</w:t>
       </w:r>
       <w:proofErr w:type="spellEnd"/>
       <w:r>
         <w:t xml:space="preserve">, sending us to </w:t>
       </w:r>
-      <w:hyperlink r:id="rId97" w:history="1">
+      <w:hyperlink r:id="rId101" w:history="1">
         <w:r>
           <w:rPr>
             <w:rStyle w:val="Hyperlink"/>
@@ -8697,6 +9338,8 @@
       </w:r>
     </w:p>
     <w:p/>
+    <w:p/>
+    <w:p/>
     <w:p>
       <w:pPr>
         <w:pStyle w:val="ListParagraph"/>
@@ -8717,7 +9360,7 @@
           <w:numId w:val="1"/>
         </w:numPr>
       </w:pPr>
-      <w:hyperlink r:id="rId98" w:history="1">
+      <w:hyperlink r:id="rId102" w:history="1">
         <w:r>
           <w:rPr>
             <w:rStyle w:val="Hyperlink"/>
@@ -8726,58 +9369,6 @@
         </w:r>
       </w:hyperlink>
     </w:p>
-    <w:p/>
-    <w:p>
-      <w:pPr>
-        <w:pStyle w:val="ListParagraph"/>
-        <w:numPr>
-          <w:ilvl w:val="0"/>
-          <w:numId w:val="1"/>
-        </w:numPr>
-      </w:pPr>
-      <w:r>
-        <w:t xml:space="preserve">Route </w:t>
-      </w:r>
-      <w:proofErr w:type="spellStart"/>
-      <w:r>
-        <w:t>pameters</w:t>
-      </w:r>
-      <w:proofErr w:type="spellEnd"/>
-    </w:p>
-    <w:p>
-      <w:pPr>
-        <w:pStyle w:val="ListParagraph"/>
-        <w:numPr>
-          <w:ilvl w:val="1"/>
-          <w:numId w:val="1"/>
-        </w:numPr>
-      </w:pPr>
-      <w:r>
-        <w:t>‘/</w:t>
-      </w:r>
-      <w:proofErr w:type="spellStart"/>
-      <w:r>
-        <w:t>api</w:t>
-      </w:r>
-      <w:proofErr w:type="spellEnd"/>
-      <w:r>
-        <w:t>/:productid/:</w:t>
-      </w:r>
-      <w:proofErr w:type="spellStart"/>
-      <w:r>
-        <w:t>reviewID</w:t>
-      </w:r>
-      <w:proofErr w:type="spellEnd"/>
-      <w:r>
-        <w:t xml:space="preserve">’ multiple parameters in one </w:t>
-      </w:r>
-      <w:proofErr w:type="spellStart"/>
-      <w:r>
-        <w:t>url</w:t>
-      </w:r>
-      <w:proofErr w:type="spellEnd"/>
-    </w:p>
-    <w:p/>
     <w:sectPr>
       <w:pgSz w:w="12240" w:h="15840"/>
       <w:pgMar w:top="720" w:right="720" w:bottom="720" w:left="720" w:header="708" w:footer="708" w:gutter="0"/>
@@ -9310,7 +9901,6 @@
   <w:style w:type="character" w:default="1" w:styleId="DefaultParagraphFont">
     <w:name w:val="Default Paragraph Font"/>
     <w:uiPriority w:val="1"/>
-    <w:semiHidden/>
     <w:unhideWhenUsed/>
   </w:style>
   <w:style w:type="table" w:default="1" w:styleId="TableNormal">

</xml_diff>

<commit_message>
added url_shortener project, the folder structure for deployment is good
</commit_message>
<xml_diff>
--- a/Express.js/Express.js Notes.docx
+++ b/Express.js/Express.js Notes.docx
@@ -59,7 +59,15 @@
         </w:numPr>
       </w:pPr>
       <w:r>
-        <w:t>Express is a js framework that helps us easily manage our routing, requests, server-side logic, and responses in a way that is more elegant and extendable than just using Node.js</w:t>
+        <w:t xml:space="preserve">Express is a </w:t>
+      </w:r>
+      <w:proofErr w:type="spellStart"/>
+      <w:r>
+        <w:t>js</w:t>
+      </w:r>
+      <w:proofErr w:type="spellEnd"/>
+      <w:r>
+        <w:t xml:space="preserve"> framework that helps us easily manage our routing, requests, server-side logic, and responses in a way that is more elegant and extendable than just using Node.js</w:t>
       </w:r>
     </w:p>
     <w:p>
@@ -113,20 +121,49 @@
         </w:numPr>
       </w:pPr>
       <w:r>
-        <w:t>Make sure we have a package.json file in the root folder, (if not run ‘npm init -y’)</w:t>
-      </w:r>
-    </w:p>
-    <w:p>
-      <w:pPr>
-        <w:pStyle w:val="ListParagraph"/>
-        <w:numPr>
-          <w:ilvl w:val="0"/>
-          <w:numId w:val="1"/>
-        </w:numPr>
-      </w:pPr>
-      <w:r>
-        <w:t>Install express by running ‘npm i express’</w:t>
-      </w:r>
+        <w:t xml:space="preserve">Make sure we have a </w:t>
+      </w:r>
+      <w:proofErr w:type="spellStart"/>
+      <w:r>
+        <w:t>package.json</w:t>
+      </w:r>
+      <w:proofErr w:type="spellEnd"/>
+      <w:r>
+        <w:t xml:space="preserve"> file in the root folder, (if not run ‘npm </w:t>
+      </w:r>
+      <w:proofErr w:type="spellStart"/>
+      <w:r>
+        <w:t>init</w:t>
+      </w:r>
+      <w:proofErr w:type="spellEnd"/>
+      <w:r>
+        <w:t xml:space="preserve"> -y’)</w:t>
+      </w:r>
+    </w:p>
+    <w:p>
+      <w:pPr>
+        <w:pStyle w:val="ListParagraph"/>
+        <w:numPr>
+          <w:ilvl w:val="0"/>
+          <w:numId w:val="1"/>
+        </w:numPr>
+      </w:pPr>
+      <w:r>
+        <w:t xml:space="preserve">Install express by running ‘npm </w:t>
+      </w:r>
+      <w:proofErr w:type="spellStart"/>
+      <w:r>
+        <w:t>i</w:t>
+      </w:r>
+      <w:proofErr w:type="spellEnd"/>
+      <w:r>
+        <w:t xml:space="preserve"> </w:t>
+      </w:r>
+      <w:proofErr w:type="spellStart"/>
+      <w:r>
+        <w:t>express’</w:t>
+      </w:r>
+      <w:proofErr w:type="spellEnd"/>
     </w:p>
     <w:p/>
     <w:p>
@@ -362,7 +399,23 @@
         </w:numPr>
       </w:pPr>
       <w:r>
-        <w:t xml:space="preserve">This callback function allows us to send responses which we can do via res.write() and then res.end() much like node. But express provides a new method in the response object called ‘send’. This method infers the type of content that we are responding with (so the content-type header is automatically set). This method also infers the status code of the request. </w:t>
+        <w:t xml:space="preserve">This callback function allows us to send responses which we can do via </w:t>
+      </w:r>
+      <w:proofErr w:type="spellStart"/>
+      <w:r>
+        <w:t>res.write</w:t>
+      </w:r>
+      <w:proofErr w:type="spellEnd"/>
+      <w:r>
+        <w:t xml:space="preserve">() and then </w:t>
+      </w:r>
+      <w:proofErr w:type="spellStart"/>
+      <w:r>
+        <w:t>res.end</w:t>
+      </w:r>
+      <w:proofErr w:type="spellEnd"/>
+      <w:r>
+        <w:t xml:space="preserve">() much like node. But express provides a new method in the response object called ‘send’. This method infers the type of content that we are responding with (so the content-type header is automatically set). This method also infers the status code of the request. </w:t>
       </w:r>
     </w:p>
     <w:p>
@@ -424,7 +477,15 @@
         </w:numPr>
       </w:pPr>
       <w:r>
-        <w:t>Now if we run this app.js file by running in cmd ‘node app’</w:t>
+        <w:t xml:space="preserve">Now if we run this app.js file by running in </w:t>
+      </w:r>
+      <w:proofErr w:type="spellStart"/>
+      <w:r>
+        <w:t>cmd</w:t>
+      </w:r>
+      <w:proofErr w:type="spellEnd"/>
+      <w:r>
+        <w:t xml:space="preserve"> ‘node app’</w:t>
       </w:r>
       <w:r>
         <w:t xml:space="preserve"> and we go to localhost:3000, we see the following</w:t>
@@ -552,19 +613,32 @@
         </w:numPr>
       </w:pPr>
       <w:r>
-        <w:t>While we can use ‘res.send’, there are some alternatives</w:t>
-      </w:r>
-    </w:p>
-    <w:p>
-      <w:pPr>
-        <w:pStyle w:val="ListParagraph"/>
-        <w:numPr>
-          <w:ilvl w:val="1"/>
-          <w:numId w:val="1"/>
-        </w:numPr>
-      </w:pPr>
-      <w:r>
-        <w:t>res.sendStatus(INSERT_STATUS_CODE) returns a status code of INSERT_STATUS_CODE</w:t>
+        <w:t>While we can use ‘</w:t>
+      </w:r>
+      <w:proofErr w:type="spellStart"/>
+      <w:r>
+        <w:t>res.send</w:t>
+      </w:r>
+      <w:proofErr w:type="spellEnd"/>
+      <w:r>
+        <w:t>’, there are some alternatives</w:t>
+      </w:r>
+    </w:p>
+    <w:p>
+      <w:pPr>
+        <w:pStyle w:val="ListParagraph"/>
+        <w:numPr>
+          <w:ilvl w:val="1"/>
+          <w:numId w:val="1"/>
+        </w:numPr>
+      </w:pPr>
+      <w:proofErr w:type="spellStart"/>
+      <w:r>
+        <w:t>res.sendStatus</w:t>
+      </w:r>
+      <w:proofErr w:type="spellEnd"/>
+      <w:r>
+        <w:t>(INSERT_STATUS_CODE) returns a status code of INSERT_STATUS_CODE</w:t>
       </w:r>
     </w:p>
     <w:p>
@@ -576,19 +650,40 @@
         </w:numPr>
       </w:pPr>
       <w:r>
-        <w:t>Ex: res.sendStatus(404) returns a 404 error</w:t>
-      </w:r>
-    </w:p>
-    <w:p>
-      <w:pPr>
-        <w:pStyle w:val="ListParagraph"/>
-        <w:numPr>
-          <w:ilvl w:val="1"/>
-          <w:numId w:val="1"/>
-        </w:numPr>
-      </w:pPr>
-      <w:r>
-        <w:t>res.json(INSERT_JSON_OBJECT) returns a json object</w:t>
+        <w:t xml:space="preserve">Ex: </w:t>
+      </w:r>
+      <w:proofErr w:type="spellStart"/>
+      <w:r>
+        <w:t>res.sendStatus</w:t>
+      </w:r>
+      <w:proofErr w:type="spellEnd"/>
+      <w:r>
+        <w:t>(404) returns a 404 error</w:t>
+      </w:r>
+    </w:p>
+    <w:p>
+      <w:pPr>
+        <w:pStyle w:val="ListParagraph"/>
+        <w:numPr>
+          <w:ilvl w:val="1"/>
+          <w:numId w:val="1"/>
+        </w:numPr>
+      </w:pPr>
+      <w:proofErr w:type="spellStart"/>
+      <w:r>
+        <w:t>res.json</w:t>
+      </w:r>
+      <w:proofErr w:type="spellEnd"/>
+      <w:r>
+        <w:t xml:space="preserve">(INSERT_JSON_OBJECT) returns a </w:t>
+      </w:r>
+      <w:proofErr w:type="spellStart"/>
+      <w:r>
+        <w:t>json</w:t>
+      </w:r>
+      <w:proofErr w:type="spellEnd"/>
+      <w:r>
+        <w:t xml:space="preserve"> object</w:t>
       </w:r>
     </w:p>
     <w:p>
@@ -600,19 +695,40 @@
         </w:numPr>
       </w:pPr>
       <w:r>
-        <w:t>Ex: res.json({ name: ‘Grant’ }) returns the json object: { name: ‘Grant’ }</w:t>
-      </w:r>
-    </w:p>
-    <w:p>
-      <w:pPr>
-        <w:pStyle w:val="ListParagraph"/>
-        <w:numPr>
-          <w:ilvl w:val="1"/>
-          <w:numId w:val="1"/>
-        </w:numPr>
-      </w:pPr>
-      <w:r>
-        <w:t>res.download(INSER_FILE_PATH) returns a file that will be automatically downloaded</w:t>
+        <w:t xml:space="preserve">Ex: </w:t>
+      </w:r>
+      <w:proofErr w:type="spellStart"/>
+      <w:r>
+        <w:t>res.json</w:t>
+      </w:r>
+      <w:proofErr w:type="spellEnd"/>
+      <w:r>
+        <w:t xml:space="preserve">({ name: ‘Grant’ }) returns the </w:t>
+      </w:r>
+      <w:proofErr w:type="spellStart"/>
+      <w:r>
+        <w:t>json</w:t>
+      </w:r>
+      <w:proofErr w:type="spellEnd"/>
+      <w:r>
+        <w:t xml:space="preserve"> object: { name: ‘Grant’ }</w:t>
+      </w:r>
+    </w:p>
+    <w:p>
+      <w:pPr>
+        <w:pStyle w:val="ListParagraph"/>
+        <w:numPr>
+          <w:ilvl w:val="1"/>
+          <w:numId w:val="1"/>
+        </w:numPr>
+      </w:pPr>
+      <w:proofErr w:type="spellStart"/>
+      <w:r>
+        <w:t>res.download</w:t>
+      </w:r>
+      <w:proofErr w:type="spellEnd"/>
+      <w:r>
+        <w:t>(INSER_FILE_PATH) returns a file that will be automatically downloaded</w:t>
       </w:r>
     </w:p>
     <w:p>
@@ -624,7 +740,15 @@
         </w:numPr>
       </w:pPr>
       <w:r>
-        <w:t>Ex: res.json(‘app.js’) returns the ‘app.js’ file which automatically gets downloaded by the browser</w:t>
+        <w:t xml:space="preserve">Ex: </w:t>
+      </w:r>
+      <w:proofErr w:type="spellStart"/>
+      <w:r>
+        <w:t>res.json</w:t>
+      </w:r>
+      <w:proofErr w:type="spellEnd"/>
+      <w:r>
+        <w:t>(‘app.js’) returns the ‘app.js’ file which automatically gets downloaded by the browser</w:t>
       </w:r>
     </w:p>
     <w:p>
@@ -820,7 +944,15 @@
         </w:numPr>
       </w:pPr>
       <w:r>
-        <w:t xml:space="preserve">To send back a file, we use the response object’s ‘sendFile’ method. This first parameter is a </w:t>
+        <w:t>To send back a file, we use the response object’s ‘</w:t>
+      </w:r>
+      <w:proofErr w:type="spellStart"/>
+      <w:r>
+        <w:t>sendFile</w:t>
+      </w:r>
+      <w:proofErr w:type="spellEnd"/>
+      <w:r>
+        <w:t xml:space="preserve">’ method. This first parameter is a </w:t>
       </w:r>
       <w:r>
         <w:t xml:space="preserve">relative </w:t>
@@ -850,7 +982,15 @@
         <w:t xml:space="preserve">To make the path specified in the first parameter relative to </w:t>
       </w:r>
       <w:r>
-        <w:t>the root folder of our project, we set the value associated with the ‘root’ object to be __dirname. We can also specify this root folder using the path module.</w:t>
+        <w:t>the root folder of our project, we set the value associated with the ‘root’ object to be __</w:t>
+      </w:r>
+      <w:proofErr w:type="spellStart"/>
+      <w:r>
+        <w:t>dirname</w:t>
+      </w:r>
+      <w:proofErr w:type="spellEnd"/>
+      <w:r>
+        <w:t>. We can also specify this root folder using the path module.</w:t>
       </w:r>
     </w:p>
     <w:p>
@@ -963,7 +1103,31 @@
         </w:numPr>
       </w:pPr>
       <w:r>
-        <w:t>To redirect from a given url (lets call it url1) to a new url (call it url2), we first set up a get request handler for url1. To redirect them to url2, run res.redirect(url2).</w:t>
+        <w:t xml:space="preserve">To redirect from a given </w:t>
+      </w:r>
+      <w:proofErr w:type="spellStart"/>
+      <w:r>
+        <w:t>url</w:t>
+      </w:r>
+      <w:proofErr w:type="spellEnd"/>
+      <w:r>
+        <w:t xml:space="preserve"> (lets call it url1) to a new </w:t>
+      </w:r>
+      <w:proofErr w:type="spellStart"/>
+      <w:r>
+        <w:t>url</w:t>
+      </w:r>
+      <w:proofErr w:type="spellEnd"/>
+      <w:r>
+        <w:t xml:space="preserve"> (call it url2), we first set up a get request handler for url1. To redirect them to url2, run </w:t>
+      </w:r>
+      <w:proofErr w:type="spellStart"/>
+      <w:r>
+        <w:t>res.redirect</w:t>
+      </w:r>
+      <w:proofErr w:type="spellEnd"/>
+      <w:r>
+        <w:t>(url2).</w:t>
       </w:r>
     </w:p>
     <w:p>
@@ -1066,7 +1230,15 @@
         </w:numPr>
       </w:pPr>
       <w:r>
-        <w:t>This ‘use’ method takes in a callback function. This callback function takes in a request and response object much like the callback functions in ‘app.get’. Inside this callback function, we return an HTML page</w:t>
+        <w:t>This ‘use’ method takes in a callback function. This callback function takes in a request and response object much like the callback functions in ‘</w:t>
+      </w:r>
+      <w:proofErr w:type="spellStart"/>
+      <w:r>
+        <w:t>app.get</w:t>
+      </w:r>
+      <w:proofErr w:type="spellEnd"/>
+      <w:r>
+        <w:t>’. Inside this callback function, we return an HTML page</w:t>
       </w:r>
     </w:p>
     <w:p>
@@ -1149,7 +1321,15 @@
         <w:t xml:space="preserve">handler methods such as ‘get’. If there is a match for </w:t>
       </w:r>
       <w:r>
-        <w:t>the request’s url, the callback function is executed</w:t>
+        <w:t xml:space="preserve">the request’s </w:t>
+      </w:r>
+      <w:proofErr w:type="spellStart"/>
+      <w:r>
+        <w:t>url</w:t>
+      </w:r>
+      <w:proofErr w:type="spellEnd"/>
+      <w:r>
+        <w:t>, the callback function is executed</w:t>
       </w:r>
       <w:r>
         <w:t xml:space="preserve"> and </w:t>
@@ -1167,7 +1347,15 @@
         <w:t>)</w:t>
       </w:r>
       <w:r>
-        <w:t>. If there is no match for the request’s url, the callback function is not executed and we continue down the file.</w:t>
+        <w:t xml:space="preserve">. If there is no match for the request’s </w:t>
+      </w:r>
+      <w:proofErr w:type="spellStart"/>
+      <w:r>
+        <w:t>url</w:t>
+      </w:r>
+      <w:proofErr w:type="spellEnd"/>
+      <w:r>
+        <w:t>, the callback function is not executed and we continue down the file.</w:t>
       </w:r>
     </w:p>
     <w:p>
@@ -1182,7 +1370,31 @@
         <w:t xml:space="preserve">If we keep going down the file and </w:t>
       </w:r>
       <w:r>
-        <w:t>get to the ‘app.use’ method, the ‘use’ method’s callback function is executed, regardless of the request’s url (which is why we didn’t need to pass in a url as a parameter). Regardless of whether there is a response object being sent in the ‘use’ method, express no longer carries on down the code</w:t>
+        <w:t>get to the ‘</w:t>
+      </w:r>
+      <w:proofErr w:type="spellStart"/>
+      <w:r>
+        <w:t>app.use</w:t>
+      </w:r>
+      <w:proofErr w:type="spellEnd"/>
+      <w:r>
+        <w:t xml:space="preserve">’ method, the ‘use’ method’s callback function is executed, regardless of the request’s </w:t>
+      </w:r>
+      <w:proofErr w:type="spellStart"/>
+      <w:r>
+        <w:t>url</w:t>
+      </w:r>
+      <w:proofErr w:type="spellEnd"/>
+      <w:r>
+        <w:t xml:space="preserve"> (which is why we didn’t need to pass in a </w:t>
+      </w:r>
+      <w:proofErr w:type="spellStart"/>
+      <w:r>
+        <w:t>url</w:t>
+      </w:r>
+      <w:proofErr w:type="spellEnd"/>
+      <w:r>
+        <w:t xml:space="preserve"> as a parameter). Regardless of whether there is a response object being sent in the ‘use’ method, express no longer carries on down the code</w:t>
       </w:r>
       <w:r>
         <w:t xml:space="preserve"> (unless the next() method is called)</w:t>
@@ -1272,7 +1484,15 @@
         </w:r>
       </w:hyperlink>
       <w:r>
-        <w:t xml:space="preserve"> the request method’s url is ‘/wtf’.</w:t>
+        <w:t xml:space="preserve"> the request method’s </w:t>
+      </w:r>
+      <w:proofErr w:type="spellStart"/>
+      <w:r>
+        <w:t>url</w:t>
+      </w:r>
+      <w:proofErr w:type="spellEnd"/>
+      <w:r>
+        <w:t xml:space="preserve"> is ‘/wtf’.</w:t>
       </w:r>
     </w:p>
     <w:p>
@@ -1306,43 +1526,83 @@
         </w:numPr>
       </w:pPr>
       <w:r>
-        <w:t>The first http request handler method we see is ‘app.get(‘/’)’ on line 4. Since the paths ‘/’ and ‘/wtf’ don’t match, we carry on to the next request handler method.</w:t>
-      </w:r>
-    </w:p>
-    <w:p>
-      <w:pPr>
-        <w:pStyle w:val="ListParagraph"/>
-        <w:numPr>
-          <w:ilvl w:val="1"/>
-          <w:numId w:val="1"/>
-        </w:numPr>
-      </w:pPr>
-      <w:r>
-        <w:t>The next http request handler method we see is ‘app.get(‘/about’)’ on line 8. Since the paths ‘/about’ and ‘/wtf’ don’t match, we carry on to the next request handler method.</w:t>
-      </w:r>
-    </w:p>
-    <w:p>
-      <w:pPr>
-        <w:pStyle w:val="ListParagraph"/>
-        <w:numPr>
-          <w:ilvl w:val="1"/>
-          <w:numId w:val="1"/>
-        </w:numPr>
-      </w:pPr>
-      <w:r>
-        <w:t>The next http request handler method we see is ‘app.get(‘/about-us’)’ on line 12. Since the paths ‘/about-us’ and ‘/wtf’ don’t match, we carry on to the next request handler method.</w:t>
-      </w:r>
-    </w:p>
-    <w:p>
-      <w:pPr>
-        <w:pStyle w:val="ListParagraph"/>
-        <w:numPr>
-          <w:ilvl w:val="1"/>
-          <w:numId w:val="1"/>
-        </w:numPr>
-      </w:pPr>
-      <w:r>
-        <w:t xml:space="preserve">The next http request handler method we see is ‘app.use()’ on line 16. Since we reach this ‘app.use()’ method, its callback function is executed and send a response containing a the 404.html file that will be rendered by the browser. </w:t>
+        <w:t>The first http request handler method we see is ‘</w:t>
+      </w:r>
+      <w:proofErr w:type="spellStart"/>
+      <w:r>
+        <w:t>app.get</w:t>
+      </w:r>
+      <w:proofErr w:type="spellEnd"/>
+      <w:r>
+        <w:t>(‘/’)’ on line 4. Since the paths ‘/’ and ‘/wtf’ don’t match, we carry on to the next request handler method.</w:t>
+      </w:r>
+    </w:p>
+    <w:p>
+      <w:pPr>
+        <w:pStyle w:val="ListParagraph"/>
+        <w:numPr>
+          <w:ilvl w:val="1"/>
+          <w:numId w:val="1"/>
+        </w:numPr>
+      </w:pPr>
+      <w:r>
+        <w:t>The next http request handler method we see is ‘</w:t>
+      </w:r>
+      <w:proofErr w:type="spellStart"/>
+      <w:r>
+        <w:t>app.get</w:t>
+      </w:r>
+      <w:proofErr w:type="spellEnd"/>
+      <w:r>
+        <w:t>(‘/about’)’ on line 8. Since the paths ‘/about’ and ‘/wtf’ don’t match, we carry on to the next request handler method.</w:t>
+      </w:r>
+    </w:p>
+    <w:p>
+      <w:pPr>
+        <w:pStyle w:val="ListParagraph"/>
+        <w:numPr>
+          <w:ilvl w:val="1"/>
+          <w:numId w:val="1"/>
+        </w:numPr>
+      </w:pPr>
+      <w:r>
+        <w:t>The next http request handler method we see is ‘</w:t>
+      </w:r>
+      <w:proofErr w:type="spellStart"/>
+      <w:r>
+        <w:t>app.get</w:t>
+      </w:r>
+      <w:proofErr w:type="spellEnd"/>
+      <w:r>
+        <w:t>(‘/about-us’)’ on line 12. Since the paths ‘/about-us’ and ‘/wtf’ don’t match, we carry on to the next request handler method.</w:t>
+      </w:r>
+    </w:p>
+    <w:p>
+      <w:pPr>
+        <w:pStyle w:val="ListParagraph"/>
+        <w:numPr>
+          <w:ilvl w:val="1"/>
+          <w:numId w:val="1"/>
+        </w:numPr>
+      </w:pPr>
+      <w:r>
+        <w:t>The next http request handler method we see is ‘</w:t>
+      </w:r>
+      <w:proofErr w:type="spellStart"/>
+      <w:r>
+        <w:t>app.use</w:t>
+      </w:r>
+      <w:proofErr w:type="spellEnd"/>
+      <w:r>
+        <w:t>()’ on line 16. Since we reach this ‘</w:t>
+      </w:r>
+      <w:proofErr w:type="spellStart"/>
+      <w:r>
+        <w:t>app.use</w:t>
+      </w:r>
+      <w:proofErr w:type="spellEnd"/>
+      <w:r>
+        <w:t xml:space="preserve">()’ method, its callback function is executed and send a response containing a the 404.html file that will be rendered by the browser. </w:t>
       </w:r>
       <w:r>
         <w:t>We no longer carry on to the next request handler method</w:t>
@@ -1506,7 +1766,15 @@
         <w:t xml:space="preserve"> </w:t>
       </w:r>
       <w:r>
-        <w:t>the request method’s url is ‘/’.</w:t>
+        <w:t xml:space="preserve">the request method’s </w:t>
+      </w:r>
+      <w:proofErr w:type="spellStart"/>
+      <w:r>
+        <w:t>url</w:t>
+      </w:r>
+      <w:proofErr w:type="spellEnd"/>
+      <w:r>
+        <w:t xml:space="preserve"> is ‘/’.</w:t>
       </w:r>
     </w:p>
     <w:p>
@@ -1530,7 +1798,23 @@
         </w:numPr>
       </w:pPr>
       <w:r>
-        <w:t xml:space="preserve">The first http request handler method we see is ‘app.use()’ on line 4. Since we reach this ‘app.use()’ method, its callback function is executed and send a response containing a the 404.html file that will be rendered by the browser. </w:t>
+        <w:t>The first http request handler method we see is ‘</w:t>
+      </w:r>
+      <w:proofErr w:type="spellStart"/>
+      <w:r>
+        <w:t>app.use</w:t>
+      </w:r>
+      <w:proofErr w:type="spellEnd"/>
+      <w:r>
+        <w:t>()’ on line 4. Since we reach this ‘</w:t>
+      </w:r>
+      <w:proofErr w:type="spellStart"/>
+      <w:r>
+        <w:t>app.use</w:t>
+      </w:r>
+      <w:proofErr w:type="spellEnd"/>
+      <w:r>
+        <w:t xml:space="preserve">()’ method, its callback function is executed and send a response containing a the 404.html file that will be rendered by the browser. </w:t>
       </w:r>
       <w:r>
         <w:t>We no longer carry on to the next request handler method</w:t>
@@ -1619,7 +1903,15 @@
         </w:numPr>
       </w:pPr>
       <w:r>
-        <w:t xml:space="preserve">So even though there are matching urls in other http request handler methods later down the code, it doesn’t matter since they are never reached. </w:t>
+        <w:t xml:space="preserve">So even though there are matching </w:t>
+      </w:r>
+      <w:proofErr w:type="spellStart"/>
+      <w:r>
+        <w:t>urls</w:t>
+      </w:r>
+      <w:proofErr w:type="spellEnd"/>
+      <w:r>
+        <w:t xml:space="preserve"> in other http request handler methods later down the code, it doesn’t matter since they are never reached. </w:t>
       </w:r>
     </w:p>
     <w:p>
@@ -1704,7 +1996,15 @@
         </w:r>
       </w:hyperlink>
       <w:r>
-        <w:t xml:space="preserve"> the request method’s url is ‘/’.</w:t>
+        <w:t xml:space="preserve"> the request method’s </w:t>
+      </w:r>
+      <w:proofErr w:type="spellStart"/>
+      <w:r>
+        <w:t>url</w:t>
+      </w:r>
+      <w:proofErr w:type="spellEnd"/>
+      <w:r>
+        <w:t xml:space="preserve"> is ‘/’.</w:t>
       </w:r>
     </w:p>
     <w:p>
@@ -1728,7 +2028,23 @@
         </w:numPr>
       </w:pPr>
       <w:r>
-        <w:t xml:space="preserve">The first http request handler method we see is ‘app.use()’ on line 4. Since we reach this ‘app.use()’ method, its callback function is executed and </w:t>
+        <w:t>The first http request handler method we see is ‘</w:t>
+      </w:r>
+      <w:proofErr w:type="spellStart"/>
+      <w:r>
+        <w:t>app.use</w:t>
+      </w:r>
+      <w:proofErr w:type="spellEnd"/>
+      <w:r>
+        <w:t>()’ on line 4. Since we reach this ‘</w:t>
+      </w:r>
+      <w:proofErr w:type="spellStart"/>
+      <w:r>
+        <w:t>app.use</w:t>
+      </w:r>
+      <w:proofErr w:type="spellEnd"/>
+      <w:r>
+        <w:t xml:space="preserve">()’ method, its callback function is executed and </w:t>
       </w:r>
       <w:r>
         <w:t>we log ‘hi’ to the console. We no longer carry on to the next request handler method</w:t>
@@ -1737,7 +2053,15 @@
         <w:t xml:space="preserve"> since the next() method is never used</w:t>
       </w:r>
       <w:r>
-        <w:t>. Thus, the app.use() method on line 8 is never reached.</w:t>
+        <w:t xml:space="preserve">. Thus, the </w:t>
+      </w:r>
+      <w:proofErr w:type="spellStart"/>
+      <w:r>
+        <w:t>app.use</w:t>
+      </w:r>
+      <w:proofErr w:type="spellEnd"/>
+      <w:r>
+        <w:t>() method on line 8 is never reached.</w:t>
       </w:r>
     </w:p>
     <w:p>
@@ -1907,20 +2231,30 @@
       </w:pPr>
       <w:r>
         <w:lastRenderedPageBreak/>
-        <w:t>There are different view engines such as express-handlebars, pug, or ejs</w:t>
-      </w:r>
-    </w:p>
-    <w:p>
-      <w:pPr>
-        <w:pStyle w:val="ListParagraph"/>
-        <w:numPr>
-          <w:ilvl w:val="0"/>
-          <w:numId w:val="1"/>
-        </w:numPr>
-      </w:pPr>
-      <w:r>
-        <w:t>We will use ejs</w:t>
-      </w:r>
+        <w:t xml:space="preserve">There are different view engines such as express-handlebars, pug, or </w:t>
+      </w:r>
+      <w:proofErr w:type="spellStart"/>
+      <w:r>
+        <w:t>ejs</w:t>
+      </w:r>
+      <w:proofErr w:type="spellEnd"/>
+    </w:p>
+    <w:p>
+      <w:pPr>
+        <w:pStyle w:val="ListParagraph"/>
+        <w:numPr>
+          <w:ilvl w:val="0"/>
+          <w:numId w:val="1"/>
+        </w:numPr>
+      </w:pPr>
+      <w:r>
+        <w:t xml:space="preserve">We will use </w:t>
+      </w:r>
+      <w:proofErr w:type="spellStart"/>
+      <w:r>
+        <w:t>ejs</w:t>
+      </w:r>
+      <w:proofErr w:type="spellEnd"/>
     </w:p>
     <w:p/>
     <w:p>
@@ -1949,22 +2283,67 @@
         </w:numPr>
       </w:pPr>
       <w:r>
-        <w:t>To install it, run ‘npm i ejs’</w:t>
-      </w:r>
-    </w:p>
-    <w:p>
-      <w:pPr>
-        <w:pStyle w:val="ListParagraph"/>
-        <w:numPr>
-          <w:ilvl w:val="0"/>
-          <w:numId w:val="1"/>
-        </w:numPr>
-      </w:pPr>
-      <w:r>
-        <w:t xml:space="preserve">To tell express that we want to use ejs as our view engine of choice, we need to use the ‘app’ constants ‘set’ method. This ‘set’ method allows us to configure settings such as the view engine we will use. To configure the view engine to be ejs, do the following: </w:t>
-      </w:r>
-      <w:r>
-        <w:t>app.set('view engine', 'ejs')</w:t>
+        <w:t xml:space="preserve">To install it, run ‘npm </w:t>
+      </w:r>
+      <w:proofErr w:type="spellStart"/>
+      <w:r>
+        <w:t>i</w:t>
+      </w:r>
+      <w:proofErr w:type="spellEnd"/>
+      <w:r>
+        <w:t xml:space="preserve"> </w:t>
+      </w:r>
+      <w:proofErr w:type="spellStart"/>
+      <w:r>
+        <w:t>ejs</w:t>
+      </w:r>
+      <w:proofErr w:type="spellEnd"/>
+      <w:r>
+        <w:t>’</w:t>
+      </w:r>
+    </w:p>
+    <w:p>
+      <w:pPr>
+        <w:pStyle w:val="ListParagraph"/>
+        <w:numPr>
+          <w:ilvl w:val="0"/>
+          <w:numId w:val="1"/>
+        </w:numPr>
+      </w:pPr>
+      <w:r>
+        <w:t xml:space="preserve">To tell express that we want to use </w:t>
+      </w:r>
+      <w:proofErr w:type="spellStart"/>
+      <w:r>
+        <w:t>ejs</w:t>
+      </w:r>
+      <w:proofErr w:type="spellEnd"/>
+      <w:r>
+        <w:t xml:space="preserve"> as our view engine of choice, we need to use the ‘app’ constants ‘set’ method. This ‘set’ method allows us to configure settings such as the view engine we will use. To configure the view engine to be </w:t>
+      </w:r>
+      <w:proofErr w:type="spellStart"/>
+      <w:r>
+        <w:t>ejs</w:t>
+      </w:r>
+      <w:proofErr w:type="spellEnd"/>
+      <w:r>
+        <w:t xml:space="preserve">, do the following: </w:t>
+      </w:r>
+      <w:proofErr w:type="spellStart"/>
+      <w:r>
+        <w:t>app.set</w:t>
+      </w:r>
+      <w:proofErr w:type="spellEnd"/>
+      <w:r>
+        <w:t>('view engine', '</w:t>
+      </w:r>
+      <w:proofErr w:type="spellStart"/>
+      <w:r>
+        <w:t>ejs</w:t>
+      </w:r>
+      <w:proofErr w:type="spellEnd"/>
+      <w:r>
+        <w:t>')</w:t>
       </w:r>
     </w:p>
     <w:p>
@@ -1991,7 +2370,15 @@
         <w:t xml:space="preserve"> </w:t>
       </w:r>
       <w:r>
-        <w:t>for any ejs files.</w:t>
+        <w:t xml:space="preserve">for any </w:t>
+      </w:r>
+      <w:proofErr w:type="spellStart"/>
+      <w:r>
+        <w:t>ejs</w:t>
+      </w:r>
+      <w:proofErr w:type="spellEnd"/>
+      <w:r>
+        <w:t xml:space="preserve"> files.</w:t>
       </w:r>
     </w:p>
     <w:p>
@@ -2006,13 +2393,42 @@
         <w:t>If we want express to look in some other fol</w:t>
       </w:r>
       <w:r>
-        <w:t xml:space="preserve">der for our ejs files, we have to use the ‘set’ method once again. We </w:t>
+        <w:t xml:space="preserve">der for our </w:t>
+      </w:r>
+      <w:proofErr w:type="spellStart"/>
+      <w:r>
+        <w:t>ejs</w:t>
+      </w:r>
+      <w:proofErr w:type="spellEnd"/>
+      <w:r>
+        <w:t xml:space="preserve"> files, we have to use the ‘set’ method once again. We </w:t>
       </w:r>
       <w:r>
         <w:t xml:space="preserve">pass ‘views’ as the first parameter to the ‘set’ method and </w:t>
       </w:r>
-      <w:r>
-        <w:t>path.join(__dirname, './myViews')</w:t>
+      <w:proofErr w:type="spellStart"/>
+      <w:r>
+        <w:t>path.join</w:t>
+      </w:r>
+      <w:proofErr w:type="spellEnd"/>
+      <w:r>
+        <w:t>(__</w:t>
+      </w:r>
+      <w:proofErr w:type="spellStart"/>
+      <w:r>
+        <w:t>dirname</w:t>
+      </w:r>
+      <w:proofErr w:type="spellEnd"/>
+      <w:r>
+        <w:t>, './</w:t>
+      </w:r>
+      <w:proofErr w:type="spellStart"/>
+      <w:r>
+        <w:t>myViews</w:t>
+      </w:r>
+      <w:proofErr w:type="spellEnd"/>
+      <w:r>
+        <w:t>')</w:t>
       </w:r>
       <w:r>
         <w:t xml:space="preserve"> </w:t>
@@ -2079,8 +2495,21 @@
         </w:numPr>
       </w:pPr>
       <w:r>
-        <w:t>To create a view inside the ‘views’ folder, we create a .ejs file. For example, let’s create index.ejs</w:t>
-      </w:r>
+        <w:t>To create a view inside the ‘views’ folder, we create a .</w:t>
+      </w:r>
+      <w:proofErr w:type="spellStart"/>
+      <w:r>
+        <w:t>ejs</w:t>
+      </w:r>
+      <w:proofErr w:type="spellEnd"/>
+      <w:r>
+        <w:t xml:space="preserve"> file. For example, let’s create </w:t>
+      </w:r>
+      <w:proofErr w:type="spellStart"/>
+      <w:r>
+        <w:t>index.ejs</w:t>
+      </w:r>
+      <w:proofErr w:type="spellEnd"/>
     </w:p>
     <w:p>
       <w:pPr>
@@ -2140,7 +2569,15 @@
         </w:numPr>
       </w:pPr>
       <w:r>
-        <w:t>Inside this index.ejs file, we include HTML syntax.</w:t>
+        <w:t xml:space="preserve">Inside this </w:t>
+      </w:r>
+      <w:proofErr w:type="spellStart"/>
+      <w:r>
+        <w:t>index.ejs</w:t>
+      </w:r>
+      <w:proofErr w:type="spellEnd"/>
+      <w:r>
+        <w:t xml:space="preserve"> file, we include HTML syntax.</w:t>
       </w:r>
     </w:p>
     <w:p>
@@ -2204,19 +2641,35 @@
         </w:numPr>
       </w:pPr>
       <w:r>
-        <w:t>Now, we want to serve this index.ejs file as a response to the browser.</w:t>
-      </w:r>
-    </w:p>
-    <w:p>
-      <w:pPr>
-        <w:pStyle w:val="ListParagraph"/>
-        <w:numPr>
-          <w:ilvl w:val="0"/>
-          <w:numId w:val="1"/>
-        </w:numPr>
-      </w:pPr>
-      <w:r>
-        <w:t>Inside app.js, we no longer want to use res.sendFile to return an HTML file.</w:t>
+        <w:t xml:space="preserve">Now, we want to serve this </w:t>
+      </w:r>
+      <w:proofErr w:type="spellStart"/>
+      <w:r>
+        <w:t>index.ejs</w:t>
+      </w:r>
+      <w:proofErr w:type="spellEnd"/>
+      <w:r>
+        <w:t xml:space="preserve"> file as a response to the browser.</w:t>
+      </w:r>
+    </w:p>
+    <w:p>
+      <w:pPr>
+        <w:pStyle w:val="ListParagraph"/>
+        <w:numPr>
+          <w:ilvl w:val="0"/>
+          <w:numId w:val="1"/>
+        </w:numPr>
+      </w:pPr>
+      <w:r>
+        <w:t xml:space="preserve">Inside app.js, we no longer want to use </w:t>
+      </w:r>
+      <w:proofErr w:type="spellStart"/>
+      <w:r>
+        <w:t>res.sendFile</w:t>
+      </w:r>
+      <w:proofErr w:type="spellEnd"/>
+      <w:r>
+        <w:t xml:space="preserve"> to return an HTML file.</w:t>
       </w:r>
     </w:p>
     <w:p>
@@ -2231,7 +2684,15 @@
         <w:t xml:space="preserve">Instead, </w:t>
       </w:r>
       <w:r>
-        <w:t>we want to render a view by using res.render(‘VIEW_FILE_NAME’) as shown below</w:t>
+        <w:t xml:space="preserve">we want to render a view by using </w:t>
+      </w:r>
+      <w:proofErr w:type="spellStart"/>
+      <w:r>
+        <w:t>res.render</w:t>
+      </w:r>
+      <w:proofErr w:type="spellEnd"/>
+      <w:r>
+        <w:t>(‘VIEW_FILE_NAME’) as shown below</w:t>
       </w:r>
     </w:p>
     <w:p>
@@ -2292,7 +2753,55 @@
         </w:numPr>
       </w:pPr>
       <w:r>
-        <w:t>Notice we don’t include the .ejs extension, only the file name. This res.render(‘index’) tells express to look for a ‘index.ejs’ file (we already know the extension is ejs since we used app.set to configure that) inside the ‘views’ folder (since that is the default folder when we set up the ejs view engine).</w:t>
+        <w:t>Notice we don’t include the .</w:t>
+      </w:r>
+      <w:proofErr w:type="spellStart"/>
+      <w:r>
+        <w:t>ejs</w:t>
+      </w:r>
+      <w:proofErr w:type="spellEnd"/>
+      <w:r>
+        <w:t xml:space="preserve"> extension, only the file name. This </w:t>
+      </w:r>
+      <w:proofErr w:type="spellStart"/>
+      <w:r>
+        <w:t>res.render</w:t>
+      </w:r>
+      <w:proofErr w:type="spellEnd"/>
+      <w:r>
+        <w:t>(‘index’) tells express to look for a ‘</w:t>
+      </w:r>
+      <w:proofErr w:type="spellStart"/>
+      <w:r>
+        <w:t>index.ejs</w:t>
+      </w:r>
+      <w:proofErr w:type="spellEnd"/>
+      <w:r>
+        <w:t xml:space="preserve">’ file (we already know the extension is </w:t>
+      </w:r>
+      <w:proofErr w:type="spellStart"/>
+      <w:r>
+        <w:t>ejs</w:t>
+      </w:r>
+      <w:proofErr w:type="spellEnd"/>
+      <w:r>
+        <w:t xml:space="preserve"> since we used </w:t>
+      </w:r>
+      <w:proofErr w:type="spellStart"/>
+      <w:r>
+        <w:t>app.set</w:t>
+      </w:r>
+      <w:proofErr w:type="spellEnd"/>
+      <w:r>
+        <w:t xml:space="preserve"> to configure that) inside the ‘views’ folder (since that is the default folder when we set up the </w:t>
+      </w:r>
+      <w:proofErr w:type="spellStart"/>
+      <w:r>
+        <w:t>ejs</w:t>
+      </w:r>
+      <w:proofErr w:type="spellEnd"/>
+      <w:r>
+        <w:t xml:space="preserve"> view engine).</w:t>
       </w:r>
     </w:p>
     <w:p>
@@ -2315,7 +2824,15 @@
         </w:r>
       </w:hyperlink>
       <w:r>
-        <w:t xml:space="preserve"> we see the following ejs file being rendered.</w:t>
+        <w:t xml:space="preserve"> we see the following </w:t>
+      </w:r>
+      <w:proofErr w:type="spellStart"/>
+      <w:r>
+        <w:t>ejs</w:t>
+      </w:r>
+      <w:proofErr w:type="spellEnd"/>
+      <w:r>
+        <w:t xml:space="preserve"> file being rendered.</w:t>
       </w:r>
     </w:p>
     <w:p>
@@ -2394,19 +2911,35 @@
         </w:numPr>
       </w:pPr>
       <w:r>
-        <w:t>To use dynamic data, we use ejs tags, the opening and closing tags are &lt;% and %&gt; respectively.</w:t>
-      </w:r>
-    </w:p>
-    <w:p>
-      <w:pPr>
-        <w:pStyle w:val="ListParagraph"/>
-        <w:numPr>
-          <w:ilvl w:val="0"/>
-          <w:numId w:val="1"/>
-        </w:numPr>
-      </w:pPr>
-      <w:r>
-        <w:t>Inside these tags, we can write javascript.</w:t>
+        <w:t xml:space="preserve">To use dynamic data, we use </w:t>
+      </w:r>
+      <w:proofErr w:type="spellStart"/>
+      <w:r>
+        <w:t>ejs</w:t>
+      </w:r>
+      <w:proofErr w:type="spellEnd"/>
+      <w:r>
+        <w:t xml:space="preserve"> tags, the opening and closing tags are &lt;% and %&gt; respectively.</w:t>
+      </w:r>
+    </w:p>
+    <w:p>
+      <w:pPr>
+        <w:pStyle w:val="ListParagraph"/>
+        <w:numPr>
+          <w:ilvl w:val="0"/>
+          <w:numId w:val="1"/>
+        </w:numPr>
+      </w:pPr>
+      <w:r>
+        <w:t xml:space="preserve">Inside these tags, we can write </w:t>
+      </w:r>
+      <w:proofErr w:type="spellStart"/>
+      <w:r>
+        <w:t>javascript</w:t>
+      </w:r>
+      <w:proofErr w:type="spellEnd"/>
+      <w:r>
+        <w:t>.</w:t>
       </w:r>
     </w:p>
     <w:p>
@@ -2424,7 +2957,15 @@
         <w:t>&lt;% const hello = 123 %&gt;</w:t>
       </w:r>
       <w:r>
-        <w:t xml:space="preserve"> defines a new constant called ‘hello’ with a value of 123 that we can use later on in the ejs file.</w:t>
+        <w:t xml:space="preserve"> defines a new constant called ‘hello’ with a value of 123 that we can use later on in the </w:t>
+      </w:r>
+      <w:proofErr w:type="spellStart"/>
+      <w:r>
+        <w:t>ejs</w:t>
+      </w:r>
+      <w:proofErr w:type="spellEnd"/>
+      <w:r>
+        <w:t xml:space="preserve"> file.</w:t>
       </w:r>
     </w:p>
     <w:p>
@@ -2521,7 +3062,15 @@
         </w:numPr>
       </w:pPr>
       <w:r>
-        <w:t>Now, if we return the above .ejs file, the browser would display the following.</w:t>
+        <w:t>Now, if we return the above .</w:t>
+      </w:r>
+      <w:proofErr w:type="spellStart"/>
+      <w:r>
+        <w:t>ejs</w:t>
+      </w:r>
+      <w:proofErr w:type="spellEnd"/>
+      <w:r>
+        <w:t xml:space="preserve"> file, the browser would display the following.</w:t>
       </w:r>
     </w:p>
     <w:p>
@@ -2601,13 +3150,29 @@
         </w:numPr>
       </w:pPr>
       <w:r>
-        <w:t xml:space="preserve">Now, we want to pass data from our app.js file into our ejs file. </w:t>
+        <w:t xml:space="preserve">Now, we want to pass data from our app.js file into our </w:t>
+      </w:r>
+      <w:proofErr w:type="spellStart"/>
+      <w:r>
+        <w:t>ejs</w:t>
+      </w:r>
+      <w:proofErr w:type="spellEnd"/>
+      <w:r>
+        <w:t xml:space="preserve"> file. </w:t>
       </w:r>
       <w:r>
         <w:t xml:space="preserve">A real world application </w:t>
       </w:r>
       <w:r>
-        <w:t xml:space="preserve">fetch some data from the database and then pass that data to the ejs file. </w:t>
+        <w:t xml:space="preserve">fetch some data from the database and then pass that data to the </w:t>
+      </w:r>
+      <w:proofErr w:type="spellStart"/>
+      <w:r>
+        <w:t>ejs</w:t>
+      </w:r>
+      <w:proofErr w:type="spellEnd"/>
+      <w:r>
+        <w:t xml:space="preserve"> file. </w:t>
       </w:r>
     </w:p>
     <w:p>
@@ -2634,7 +3199,31 @@
         </w:numPr>
       </w:pPr>
       <w:r>
-        <w:t>In the ‘res.render’ method, we can pass in a second parameter which is an object. This object will be passed into the ejs file. Thus, we can access any properties within this object from inside the ejs file.</w:t>
+        <w:t>In the ‘</w:t>
+      </w:r>
+      <w:proofErr w:type="spellStart"/>
+      <w:r>
+        <w:t>res.render</w:t>
+      </w:r>
+      <w:proofErr w:type="spellEnd"/>
+      <w:r>
+        <w:t xml:space="preserve">’ method, we can pass in a second parameter which is an object. This object will be passed into the </w:t>
+      </w:r>
+      <w:proofErr w:type="spellStart"/>
+      <w:r>
+        <w:t>ejs</w:t>
+      </w:r>
+      <w:proofErr w:type="spellEnd"/>
+      <w:r>
+        <w:t xml:space="preserve"> file. Thus, we can access any properties within this object from inside the </w:t>
+      </w:r>
+      <w:proofErr w:type="spellStart"/>
+      <w:r>
+        <w:t>ejs</w:t>
+      </w:r>
+      <w:proofErr w:type="spellEnd"/>
+      <w:r>
+        <w:t xml:space="preserve"> file.</w:t>
       </w:r>
     </w:p>
     <w:p>
@@ -2718,8 +3307,13 @@
           <w:numId w:val="1"/>
         </w:numPr>
       </w:pPr>
-      <w:r>
-        <w:t>Index.ejs:</w:t>
+      <w:proofErr w:type="spellStart"/>
+      <w:r>
+        <w:t>Index.ejs</w:t>
+      </w:r>
+      <w:proofErr w:type="spellEnd"/>
+      <w:r>
+        <w:t>:</w:t>
       </w:r>
     </w:p>
     <w:p>
@@ -2854,7 +3448,15 @@
         </w:numPr>
       </w:pPr>
       <w:r>
-        <w:t>Suppose we want to pass in an array to an ejs file and we want to render some HTML for each element in the array.</w:t>
+        <w:t xml:space="preserve">Suppose we want to pass in an array to an </w:t>
+      </w:r>
+      <w:proofErr w:type="spellStart"/>
+      <w:r>
+        <w:t>ejs</w:t>
+      </w:r>
+      <w:proofErr w:type="spellEnd"/>
+      <w:r>
+        <w:t xml:space="preserve"> file and we want to render some HTML for each element in the array.</w:t>
       </w:r>
     </w:p>
     <w:p>
@@ -2938,9 +3540,11 @@
           <w:numId w:val="1"/>
         </w:numPr>
       </w:pPr>
+      <w:proofErr w:type="spellStart"/>
       <w:r>
         <w:t>Index.ejs</w:t>
       </w:r>
+      <w:proofErr w:type="spellEnd"/>
     </w:p>
     <w:p>
       <w:pPr>
@@ -3086,7 +3690,31 @@
         </w:numPr>
       </w:pPr>
       <w:r>
-        <w:t>EJS templates are processed through the EJS view engine on the server. Our .ejs files live on the server. When we want to render one to the browser, that .ejs file is passed into he EJS view engine to be processed. This engine looks for any kind of dynamic content (such as variables, loops, conditionals, etc) and find the resulting HTML code. This EJS view engine then returns a valid HTML file based on the template we wrote and that HTML page is returned to the browser. This process is called server-side rendering.</w:t>
+        <w:t>EJS templates are processed through the EJS view engine on the server. Our .</w:t>
+      </w:r>
+      <w:proofErr w:type="spellStart"/>
+      <w:r>
+        <w:t>ejs</w:t>
+      </w:r>
+      <w:proofErr w:type="spellEnd"/>
+      <w:r>
+        <w:t xml:space="preserve"> files live on the server. When we want to render one to the browser, that .</w:t>
+      </w:r>
+      <w:proofErr w:type="spellStart"/>
+      <w:r>
+        <w:t>ejs</w:t>
+      </w:r>
+      <w:proofErr w:type="spellEnd"/>
+      <w:r>
+        <w:t xml:space="preserve"> file is passed into he EJS view engine to be processed. This engine looks for any kind of dynamic content (such as variables, loops, conditionals, </w:t>
+      </w:r>
+      <w:proofErr w:type="spellStart"/>
+      <w:r>
+        <w:t>etc</w:t>
+      </w:r>
+      <w:proofErr w:type="spellEnd"/>
+      <w:r>
+        <w:t>) and find the resulting HTML code. This EJS view engine then returns a valid HTML file based on the template we wrote and that HTML page is returned to the browser. This process is called server-side rendering.</w:t>
       </w:r>
     </w:p>
     <w:p/>
@@ -3116,19 +3744,35 @@
         </w:numPr>
       </w:pPr>
       <w:r>
-        <w:t>Partials are parts of an ejs template that can be reused in different views</w:t>
-      </w:r>
-    </w:p>
-    <w:p>
-      <w:pPr>
-        <w:pStyle w:val="ListParagraph"/>
-        <w:numPr>
-          <w:ilvl w:val="0"/>
-          <w:numId w:val="1"/>
-        </w:numPr>
-      </w:pPr>
-      <w:r>
-        <w:t>To import a partial, we use &lt;%- include(‘RELATIVE_PATH_TO_PARTIAL.ejs’</w:t>
+        <w:t xml:space="preserve">Partials are parts of an </w:t>
+      </w:r>
+      <w:proofErr w:type="spellStart"/>
+      <w:r>
+        <w:t>ejs</w:t>
+      </w:r>
+      <w:proofErr w:type="spellEnd"/>
+      <w:r>
+        <w:t xml:space="preserve"> template that can be reused in different views</w:t>
+      </w:r>
+    </w:p>
+    <w:p>
+      <w:pPr>
+        <w:pStyle w:val="ListParagraph"/>
+        <w:numPr>
+          <w:ilvl w:val="0"/>
+          <w:numId w:val="1"/>
+        </w:numPr>
+      </w:pPr>
+      <w:r>
+        <w:t>To import a partial, we use &lt;%- include(‘</w:t>
+      </w:r>
+      <w:proofErr w:type="spellStart"/>
+      <w:r>
+        <w:t>RELATIVE_PATH_TO_PARTIAL.ejs</w:t>
+      </w:r>
+      <w:proofErr w:type="spellEnd"/>
+      <w:r>
+        <w:t>’</w:t>
       </w:r>
       <w:r>
         <w:t>)</w:t>
@@ -3218,8 +3862,13 @@
           <w:numId w:val="1"/>
         </w:numPr>
       </w:pPr>
-      <w:r>
-        <w:t>Index.ejs:</w:t>
+      <w:proofErr w:type="spellStart"/>
+      <w:r>
+        <w:t>Index.ejs</w:t>
+      </w:r>
+      <w:proofErr w:type="spellEnd"/>
+      <w:r>
+        <w:t>:</w:t>
       </w:r>
     </w:p>
     <w:p>
@@ -3279,8 +3928,13 @@
           <w:numId w:val="1"/>
         </w:numPr>
       </w:pPr>
-      <w:r>
-        <w:t>Hello.ejs:</w:t>
+      <w:proofErr w:type="spellStart"/>
+      <w:r>
+        <w:t>Hello.ejs</w:t>
+      </w:r>
+      <w:proofErr w:type="spellEnd"/>
+      <w:r>
+        <w:t>:</w:t>
       </w:r>
     </w:p>
     <w:p>
@@ -3352,7 +4006,15 @@
         </w:r>
       </w:hyperlink>
       <w:r>
-        <w:t xml:space="preserve"> which renders the index.ejs page, we see:</w:t>
+        <w:t xml:space="preserve"> which renders the </w:t>
+      </w:r>
+      <w:proofErr w:type="spellStart"/>
+      <w:r>
+        <w:t>index.ejs</w:t>
+      </w:r>
+      <w:proofErr w:type="spellEnd"/>
+      <w:r>
+        <w:t xml:space="preserve"> page, we see:</w:t>
       </w:r>
     </w:p>
     <w:p>
@@ -3440,9 +4102,11 @@
           <w:numId w:val="1"/>
         </w:numPr>
       </w:pPr>
+      <w:proofErr w:type="spellStart"/>
       <w:r>
         <w:t>Index.ejs</w:t>
       </w:r>
+      <w:proofErr w:type="spellEnd"/>
     </w:p>
     <w:p>
       <w:pPr>
@@ -3501,9 +4165,11 @@
           <w:numId w:val="1"/>
         </w:numPr>
       </w:pPr>
+      <w:proofErr w:type="spellStart"/>
       <w:r>
         <w:t>Hello.ejs</w:t>
       </w:r>
+      <w:proofErr w:type="spellEnd"/>
     </w:p>
     <w:p>
       <w:pPr>
@@ -3819,7 +4485,15 @@
         </w:numPr>
       </w:pPr>
       <w:r>
-        <w:t>If we go the the ‘/’ route, the request is sent to the server.</w:t>
+        <w:t xml:space="preserve">If we go the </w:t>
+      </w:r>
+      <w:proofErr w:type="spellStart"/>
+      <w:r>
+        <w:t>the</w:t>
+      </w:r>
+      <w:proofErr w:type="spellEnd"/>
+      <w:r>
+        <w:t xml:space="preserve"> ‘/’ route, the request is sent to the server.</w:t>
       </w:r>
     </w:p>
     <w:p>
@@ -3846,7 +4520,15 @@
         <w:t>The second piece of middleware is the get(‘/’) method which gets executed.</w:t>
       </w:r>
       <w:r>
-        <w:t xml:space="preserve"> Since the get(‘/’) method’s route of ‘/’ matches the request’s route of ‘/’, we send a response to the browser. Since a response is sent, no other middleware is executed so the bottom app.use() function is not executed.</w:t>
+        <w:t xml:space="preserve"> Since the get(‘/’) method’s route of ‘/’ matches the request’s route of ‘/’, we send a response to the browser. Since a response is sent, no other middleware is executed so the bottom </w:t>
+      </w:r>
+      <w:proofErr w:type="spellStart"/>
+      <w:r>
+        <w:t>app.use</w:t>
+      </w:r>
+      <w:proofErr w:type="spellEnd"/>
+      <w:r>
+        <w:t>() function is not executed.</w:t>
       </w:r>
     </w:p>
     <w:p>
@@ -3894,7 +4576,15 @@
         </w:numPr>
       </w:pPr>
       <w:r>
-        <w:t>Middleware to parse json data from post requests</w:t>
+        <w:t xml:space="preserve">Middleware to parse </w:t>
+      </w:r>
+      <w:proofErr w:type="spellStart"/>
+      <w:r>
+        <w:t>json</w:t>
+      </w:r>
+      <w:proofErr w:type="spellEnd"/>
+      <w:r>
+        <w:t xml:space="preserve"> data from post requests</w:t>
       </w:r>
     </w:p>
     <w:p>
@@ -4290,31 +4980,55 @@
         </w:numPr>
       </w:pPr>
       <w:r>
-        <w:t>We also the get the ‘index.ejs’ file converted to an HTML file and rendered in the browser.</w:t>
-      </w:r>
-    </w:p>
-    <w:p>
-      <w:pPr>
-        <w:pStyle w:val="ListParagraph"/>
-        <w:numPr>
-          <w:ilvl w:val="1"/>
-          <w:numId w:val="1"/>
-        </w:numPr>
-      </w:pPr>
-      <w:r>
-        <w:t xml:space="preserve">We start from the top of the file and reach the first app.use() method. In this method, we log out information about the request in the console and tell express to go move on to the next piece of middleware via the next() method. </w:t>
-      </w:r>
-    </w:p>
-    <w:p>
-      <w:pPr>
-        <w:pStyle w:val="ListParagraph"/>
-        <w:numPr>
-          <w:ilvl w:val="1"/>
-          <w:numId w:val="1"/>
-        </w:numPr>
-      </w:pPr>
-      <w:r>
-        <w:t xml:space="preserve">We then move on to the app.get(‘/’) method which is the following piece of middleware. Since the get(‘/’) method’s route of ‘/’ matches the request’s route of ‘/’, the get() method’s callback function is executed. </w:t>
+        <w:t>We also the get the ‘</w:t>
+      </w:r>
+      <w:proofErr w:type="spellStart"/>
+      <w:r>
+        <w:t>index.ejs</w:t>
+      </w:r>
+      <w:proofErr w:type="spellEnd"/>
+      <w:r>
+        <w:t>’ file converted to an HTML file and rendered in the browser.</w:t>
+      </w:r>
+    </w:p>
+    <w:p>
+      <w:pPr>
+        <w:pStyle w:val="ListParagraph"/>
+        <w:numPr>
+          <w:ilvl w:val="1"/>
+          <w:numId w:val="1"/>
+        </w:numPr>
+      </w:pPr>
+      <w:r>
+        <w:t xml:space="preserve">We start from the top of the file and reach the first </w:t>
+      </w:r>
+      <w:proofErr w:type="spellStart"/>
+      <w:r>
+        <w:t>app.use</w:t>
+      </w:r>
+      <w:proofErr w:type="spellEnd"/>
+      <w:r>
+        <w:t xml:space="preserve">() method. In this method, we log out information about the request in the console and tell express to go move on to the next piece of middleware via the next() method. </w:t>
+      </w:r>
+    </w:p>
+    <w:p>
+      <w:pPr>
+        <w:pStyle w:val="ListParagraph"/>
+        <w:numPr>
+          <w:ilvl w:val="1"/>
+          <w:numId w:val="1"/>
+        </w:numPr>
+      </w:pPr>
+      <w:r>
+        <w:t xml:space="preserve">We then move on to the </w:t>
+      </w:r>
+      <w:proofErr w:type="spellStart"/>
+      <w:r>
+        <w:t>app.get</w:t>
+      </w:r>
+      <w:proofErr w:type="spellEnd"/>
+      <w:r>
+        <w:t xml:space="preserve">(‘/’) method which is the following piece of middleware. Since the get(‘/’) method’s route of ‘/’ matches the request’s route of ‘/’, the get() method’s callback function is executed. </w:t>
       </w:r>
       <w:r>
         <w:t xml:space="preserve">Since a response was sent inside the get(‘/’) method’s callback, </w:t>
@@ -4416,55 +5130,95 @@
         </w:numPr>
       </w:pPr>
       <w:r>
-        <w:t>We also the get the ‘about.ejs’ file converted to an HTML file and rendered in the browser.</w:t>
-      </w:r>
-    </w:p>
-    <w:p>
-      <w:pPr>
-        <w:pStyle w:val="ListParagraph"/>
-        <w:numPr>
-          <w:ilvl w:val="1"/>
-          <w:numId w:val="1"/>
-        </w:numPr>
-      </w:pPr>
-      <w:r>
-        <w:t xml:space="preserve">We start from the top of the file and reach the first app.use() method. In this method, we log out information about the request in the console and tell express to go move on to the next piece of middleware via the next() method. </w:t>
-      </w:r>
-    </w:p>
-    <w:p>
-      <w:pPr>
-        <w:pStyle w:val="ListParagraph"/>
-        <w:numPr>
-          <w:ilvl w:val="1"/>
-          <w:numId w:val="1"/>
-        </w:numPr>
-      </w:pPr>
-      <w:r>
-        <w:t xml:space="preserve">We then move on to the app.get(‘/’) method which is the following piece of middleware. Since the get(‘/’) method’s route of ‘/’ does not matches the request’s route of ‘/’, we move on to the next piece of middleware. </w:t>
-      </w:r>
-    </w:p>
-    <w:p>
-      <w:pPr>
-        <w:pStyle w:val="ListParagraph"/>
-        <w:numPr>
-          <w:ilvl w:val="1"/>
-          <w:numId w:val="1"/>
-        </w:numPr>
-      </w:pPr>
-      <w:r>
-        <w:t xml:space="preserve">We then move on to the app.use() method. In this method, we log out ‘some random middleware’ and tell express to go move on to the next piece of middleware via the next() method. </w:t>
-      </w:r>
-    </w:p>
-    <w:p>
-      <w:pPr>
-        <w:pStyle w:val="ListParagraph"/>
-        <w:numPr>
-          <w:ilvl w:val="1"/>
-          <w:numId w:val="1"/>
-        </w:numPr>
-      </w:pPr>
-      <w:r>
-        <w:t>We then move on to the app.get(‘/’) method which is the following piece of middleware. Since the get(‘/about’) method’s route of ‘/about’ matches the request’s route of ‘/</w:t>
+        <w:t>We also the get the ‘</w:t>
+      </w:r>
+      <w:proofErr w:type="spellStart"/>
+      <w:r>
+        <w:t>about.ejs</w:t>
+      </w:r>
+      <w:proofErr w:type="spellEnd"/>
+      <w:r>
+        <w:t>’ file converted to an HTML file and rendered in the browser.</w:t>
+      </w:r>
+    </w:p>
+    <w:p>
+      <w:pPr>
+        <w:pStyle w:val="ListParagraph"/>
+        <w:numPr>
+          <w:ilvl w:val="1"/>
+          <w:numId w:val="1"/>
+        </w:numPr>
+      </w:pPr>
+      <w:r>
+        <w:t xml:space="preserve">We start from the top of the file and reach the first </w:t>
+      </w:r>
+      <w:proofErr w:type="spellStart"/>
+      <w:r>
+        <w:t>app.use</w:t>
+      </w:r>
+      <w:proofErr w:type="spellEnd"/>
+      <w:r>
+        <w:t xml:space="preserve">() method. In this method, we log out information about the request in the console and tell express to go move on to the next piece of middleware via the next() method. </w:t>
+      </w:r>
+    </w:p>
+    <w:p>
+      <w:pPr>
+        <w:pStyle w:val="ListParagraph"/>
+        <w:numPr>
+          <w:ilvl w:val="1"/>
+          <w:numId w:val="1"/>
+        </w:numPr>
+      </w:pPr>
+      <w:r>
+        <w:t xml:space="preserve">We then move on to the </w:t>
+      </w:r>
+      <w:proofErr w:type="spellStart"/>
+      <w:r>
+        <w:t>app.get</w:t>
+      </w:r>
+      <w:proofErr w:type="spellEnd"/>
+      <w:r>
+        <w:t xml:space="preserve">(‘/’) method which is the following piece of middleware. Since the get(‘/’) method’s route of ‘/’ does not matches the request’s route of ‘/’, we move on to the next piece of middleware. </w:t>
+      </w:r>
+    </w:p>
+    <w:p>
+      <w:pPr>
+        <w:pStyle w:val="ListParagraph"/>
+        <w:numPr>
+          <w:ilvl w:val="1"/>
+          <w:numId w:val="1"/>
+        </w:numPr>
+      </w:pPr>
+      <w:r>
+        <w:t xml:space="preserve">We then move on to the </w:t>
+      </w:r>
+      <w:proofErr w:type="spellStart"/>
+      <w:r>
+        <w:t>app.use</w:t>
+      </w:r>
+      <w:proofErr w:type="spellEnd"/>
+      <w:r>
+        <w:t xml:space="preserve">() method. In this method, we log out ‘some random middleware’ and tell express to go move on to the next piece of middleware via the next() method. </w:t>
+      </w:r>
+    </w:p>
+    <w:p>
+      <w:pPr>
+        <w:pStyle w:val="ListParagraph"/>
+        <w:numPr>
+          <w:ilvl w:val="1"/>
+          <w:numId w:val="1"/>
+        </w:numPr>
+      </w:pPr>
+      <w:r>
+        <w:t xml:space="preserve">We then move on to the </w:t>
+      </w:r>
+      <w:proofErr w:type="spellStart"/>
+      <w:r>
+        <w:t>app.get</w:t>
+      </w:r>
+      <w:proofErr w:type="spellEnd"/>
+      <w:r>
+        <w:t>(‘/’) method which is the following piece of middleware. Since the get(‘/about’) method’s route of ‘/about’ matches the request’s route of ‘/</w:t>
       </w:r>
       <w:r>
         <w:t>about</w:t>
@@ -4625,43 +5379,83 @@
         </w:numPr>
       </w:pPr>
       <w:r>
-        <w:t xml:space="preserve">We start from the top of the file and reach the first app.use() method. In this method, we log out information about the request in the console and tell express to go move on to the next piece of middleware via the next() method. </w:t>
-      </w:r>
-    </w:p>
-    <w:p>
-      <w:pPr>
-        <w:pStyle w:val="ListParagraph"/>
-        <w:numPr>
-          <w:ilvl w:val="1"/>
-          <w:numId w:val="1"/>
-        </w:numPr>
-      </w:pPr>
-      <w:r>
-        <w:t xml:space="preserve">We then move on to the app.get(‘/’) method which is the following piece of middleware. Since the get(‘/’) method’s route of ‘/’ matches the request’s route of ‘/’, the get(‘/’) method’s callback function is executed. In this method, we log out ‘Yo’ to the console and tell express to go move on to the next piece of middleware via the next() method. </w:t>
-      </w:r>
-    </w:p>
-    <w:p>
-      <w:pPr>
-        <w:pStyle w:val="ListParagraph"/>
-        <w:numPr>
-          <w:ilvl w:val="1"/>
-          <w:numId w:val="1"/>
-        </w:numPr>
-      </w:pPr>
-      <w:r>
-        <w:t xml:space="preserve">We then move on to the app.use() method. In this method, we log out ‘some random middleware’ and tell express to go move on to the next piece of middleware via the next() method. </w:t>
-      </w:r>
-    </w:p>
-    <w:p>
-      <w:pPr>
-        <w:pStyle w:val="ListParagraph"/>
-        <w:numPr>
-          <w:ilvl w:val="1"/>
-          <w:numId w:val="1"/>
-        </w:numPr>
-      </w:pPr>
-      <w:r>
-        <w:t xml:space="preserve">We then move on to the app.get(‘/’) method which is the following piece of middleware. Since the get(‘/about’) method’s route of ‘/about’ does not </w:t>
+        <w:t xml:space="preserve">We start from the top of the file and reach the first </w:t>
+      </w:r>
+      <w:proofErr w:type="spellStart"/>
+      <w:r>
+        <w:t>app.use</w:t>
+      </w:r>
+      <w:proofErr w:type="spellEnd"/>
+      <w:r>
+        <w:t xml:space="preserve">() method. In this method, we log out information about the request in the console and tell express to go move on to the next piece of middleware via the next() method. </w:t>
+      </w:r>
+    </w:p>
+    <w:p>
+      <w:pPr>
+        <w:pStyle w:val="ListParagraph"/>
+        <w:numPr>
+          <w:ilvl w:val="1"/>
+          <w:numId w:val="1"/>
+        </w:numPr>
+      </w:pPr>
+      <w:r>
+        <w:t xml:space="preserve">We then move on to the </w:t>
+      </w:r>
+      <w:proofErr w:type="spellStart"/>
+      <w:r>
+        <w:t>app.get</w:t>
+      </w:r>
+      <w:proofErr w:type="spellEnd"/>
+      <w:r>
+        <w:t>(‘/’) method which is the following piece of middleware. Since the get(‘/’) method’s route of ‘/’ matches the request’s route of ‘/’, the get(‘/’) method’s callback function is executed. In this method, we log out ‘</w:t>
+      </w:r>
+      <w:proofErr w:type="spellStart"/>
+      <w:r>
+        <w:t>Yo</w:t>
+      </w:r>
+      <w:proofErr w:type="spellEnd"/>
+      <w:r>
+        <w:t xml:space="preserve">’ to the console and tell express to go move on to the next piece of middleware via the next() method. </w:t>
+      </w:r>
+    </w:p>
+    <w:p>
+      <w:pPr>
+        <w:pStyle w:val="ListParagraph"/>
+        <w:numPr>
+          <w:ilvl w:val="1"/>
+          <w:numId w:val="1"/>
+        </w:numPr>
+      </w:pPr>
+      <w:r>
+        <w:t xml:space="preserve">We then move on to the </w:t>
+      </w:r>
+      <w:proofErr w:type="spellStart"/>
+      <w:r>
+        <w:t>app.use</w:t>
+      </w:r>
+      <w:proofErr w:type="spellEnd"/>
+      <w:r>
+        <w:t xml:space="preserve">() method. In this method, we log out ‘some random middleware’ and tell express to go move on to the next piece of middleware via the next() method. </w:t>
+      </w:r>
+    </w:p>
+    <w:p>
+      <w:pPr>
+        <w:pStyle w:val="ListParagraph"/>
+        <w:numPr>
+          <w:ilvl w:val="1"/>
+          <w:numId w:val="1"/>
+        </w:numPr>
+      </w:pPr>
+      <w:r>
+        <w:t xml:space="preserve">We then move on to the </w:t>
+      </w:r>
+      <w:proofErr w:type="spellStart"/>
+      <w:r>
+        <w:t>app.get</w:t>
+      </w:r>
+      <w:proofErr w:type="spellEnd"/>
+      <w:r>
+        <w:t xml:space="preserve">(‘/’) method which is the following piece of middleware. Since the get(‘/about’) method’s route of ‘/about’ does not </w:t>
       </w:r>
       <w:r>
         <w:t>match</w:t>
@@ -4680,7 +5474,15 @@
       </w:pPr>
       <w:r>
         <w:lastRenderedPageBreak/>
-        <w:t xml:space="preserve">We then move on to the app.get(‘/about-us’) method which is the following piece of middleware. Since the get(‘/about-us’) method’s route of ‘/about-us’ does not </w:t>
+        <w:t xml:space="preserve">We then move on to the </w:t>
+      </w:r>
+      <w:proofErr w:type="spellStart"/>
+      <w:r>
+        <w:t>app.get</w:t>
+      </w:r>
+      <w:proofErr w:type="spellEnd"/>
+      <w:r>
+        <w:t xml:space="preserve">(‘/about-us’) method which is the following piece of middleware. Since the get(‘/about-us’) method’s route of ‘/about-us’ does not </w:t>
       </w:r>
       <w:r>
         <w:t>match</w:t>
@@ -4698,7 +5500,15 @@
         </w:numPr>
       </w:pPr>
       <w:r>
-        <w:t xml:space="preserve">We then move on to the app.use() method. In this method, we log out ‘YO’ and </w:t>
+        <w:t xml:space="preserve">We then move on to the </w:t>
+      </w:r>
+      <w:proofErr w:type="spellStart"/>
+      <w:r>
+        <w:t>app.use</w:t>
+      </w:r>
+      <w:proofErr w:type="spellEnd"/>
+      <w:r>
+        <w:t xml:space="preserve">() method. In this method, we log out ‘YO’ and </w:t>
       </w:r>
       <w:r>
         <w:t>send a response containing t</w:t>
@@ -4774,32 +5584,74 @@
         </w:numPr>
       </w:pPr>
       <w:r>
-        <w:t>For example, there’s middleware for logging, security, sessions/cookies validation, etc</w:t>
-      </w:r>
-    </w:p>
-    <w:p>
-      <w:pPr>
-        <w:pStyle w:val="ListParagraph"/>
-        <w:numPr>
-          <w:ilvl w:val="0"/>
-          <w:numId w:val="1"/>
-        </w:numPr>
-      </w:pPr>
-      <w:r>
-        <w:t xml:space="preserve">For example, we can install the morgan logging middleware by running ‘npm i morgan’ </w:t>
-      </w:r>
-    </w:p>
-    <w:p>
-      <w:pPr>
-        <w:pStyle w:val="ListParagraph"/>
-        <w:numPr>
-          <w:ilvl w:val="0"/>
-          <w:numId w:val="1"/>
-        </w:numPr>
-      </w:pPr>
-      <w:r>
-        <w:t>Now, in our app.js file, we can require the package and invoke the morgan function inside an app.use</w:t>
-      </w:r>
+        <w:t xml:space="preserve">For example, there’s middleware for logging, security, sessions/cookies validation, </w:t>
+      </w:r>
+      <w:proofErr w:type="spellStart"/>
+      <w:r>
+        <w:t>etc</w:t>
+      </w:r>
+      <w:proofErr w:type="spellEnd"/>
+    </w:p>
+    <w:p>
+      <w:pPr>
+        <w:pStyle w:val="ListParagraph"/>
+        <w:numPr>
+          <w:ilvl w:val="0"/>
+          <w:numId w:val="1"/>
+        </w:numPr>
+      </w:pPr>
+      <w:r>
+        <w:t xml:space="preserve">For example, we can install the </w:t>
+      </w:r>
+      <w:proofErr w:type="spellStart"/>
+      <w:r>
+        <w:t>morgan</w:t>
+      </w:r>
+      <w:proofErr w:type="spellEnd"/>
+      <w:r>
+        <w:t xml:space="preserve"> logging middleware by running ‘npm </w:t>
+      </w:r>
+      <w:proofErr w:type="spellStart"/>
+      <w:r>
+        <w:t>i</w:t>
+      </w:r>
+      <w:proofErr w:type="spellEnd"/>
+      <w:r>
+        <w:t xml:space="preserve"> </w:t>
+      </w:r>
+      <w:proofErr w:type="spellStart"/>
+      <w:r>
+        <w:t>morgan</w:t>
+      </w:r>
+      <w:proofErr w:type="spellEnd"/>
+      <w:r>
+        <w:t xml:space="preserve">’ </w:t>
+      </w:r>
+    </w:p>
+    <w:p>
+      <w:pPr>
+        <w:pStyle w:val="ListParagraph"/>
+        <w:numPr>
+          <w:ilvl w:val="0"/>
+          <w:numId w:val="1"/>
+        </w:numPr>
+      </w:pPr>
+      <w:r>
+        <w:t xml:space="preserve">Now, in our app.js file, we can require the package and invoke the </w:t>
+      </w:r>
+      <w:proofErr w:type="spellStart"/>
+      <w:r>
+        <w:t>morgan</w:t>
+      </w:r>
+      <w:proofErr w:type="spellEnd"/>
+      <w:r>
+        <w:t xml:space="preserve"> function inside an </w:t>
+      </w:r>
+      <w:proofErr w:type="spellStart"/>
+      <w:r>
+        <w:t>app.use</w:t>
+      </w:r>
+      <w:proofErr w:type="spellEnd"/>
     </w:p>
     <w:p>
       <w:pPr>
@@ -5084,19 +5936,51 @@
         </w:numPr>
       </w:pPr>
       <w:r>
-        <w:t>Notice we don’t get a css file returned.</w:t>
-      </w:r>
-    </w:p>
-    <w:p>
-      <w:pPr>
-        <w:pStyle w:val="ListParagraph"/>
-        <w:numPr>
-          <w:ilvl w:val="1"/>
-          <w:numId w:val="1"/>
-        </w:numPr>
-      </w:pPr>
-      <w:r>
-        <w:t>Since we can’t access the css file from the browser, even if we place a link to the css file inside the ejs templates</w:t>
+        <w:t xml:space="preserve">Notice we don’t get a </w:t>
+      </w:r>
+      <w:proofErr w:type="spellStart"/>
+      <w:r>
+        <w:t>css</w:t>
+      </w:r>
+      <w:proofErr w:type="spellEnd"/>
+      <w:r>
+        <w:t xml:space="preserve"> file returned.</w:t>
+      </w:r>
+    </w:p>
+    <w:p>
+      <w:pPr>
+        <w:pStyle w:val="ListParagraph"/>
+        <w:numPr>
+          <w:ilvl w:val="1"/>
+          <w:numId w:val="1"/>
+        </w:numPr>
+      </w:pPr>
+      <w:r>
+        <w:t xml:space="preserve">Since we can’t access the </w:t>
+      </w:r>
+      <w:proofErr w:type="spellStart"/>
+      <w:r>
+        <w:t>css</w:t>
+      </w:r>
+      <w:proofErr w:type="spellEnd"/>
+      <w:r>
+        <w:t xml:space="preserve"> file from the browser, even if we place a link to the </w:t>
+      </w:r>
+      <w:proofErr w:type="spellStart"/>
+      <w:r>
+        <w:t>css</w:t>
+      </w:r>
+      <w:proofErr w:type="spellEnd"/>
+      <w:r>
+        <w:t xml:space="preserve"> file inside the </w:t>
+      </w:r>
+      <w:proofErr w:type="spellStart"/>
+      <w:r>
+        <w:t>ejs</w:t>
+      </w:r>
+      <w:proofErr w:type="spellEnd"/>
+      <w:r>
+        <w:t xml:space="preserve"> templates</w:t>
       </w:r>
       <w:r>
         <w:t xml:space="preserve"> (as shown below)</w:t>
@@ -5443,8 +6327,13 @@
           <w:numId w:val="1"/>
         </w:numPr>
       </w:pPr>
-      <w:r>
-        <w:t>Index.ejs:</w:t>
+      <w:proofErr w:type="spellStart"/>
+      <w:r>
+        <w:t>Index.ejs</w:t>
+      </w:r>
+      <w:proofErr w:type="spellEnd"/>
+      <w:r>
+        <w:t>:</w:t>
       </w:r>
     </w:p>
     <w:p>
@@ -5506,7 +6395,23 @@
         </w:numPr>
       </w:pPr>
       <w:r>
-        <w:t>Notice in the index.ejs file, we don’t set the link’s href value to be ‘public/style.css’, but rather just ‘style.css’. This is because we already specified in app.js that our static files will be the ‘public’ folder.</w:t>
+        <w:t xml:space="preserve">Notice in the </w:t>
+      </w:r>
+      <w:proofErr w:type="spellStart"/>
+      <w:r>
+        <w:t>index.ejs</w:t>
+      </w:r>
+      <w:proofErr w:type="spellEnd"/>
+      <w:r>
+        <w:t xml:space="preserve"> file, we don’t set the link’s </w:t>
+      </w:r>
+      <w:proofErr w:type="spellStart"/>
+      <w:r>
+        <w:t>href</w:t>
+      </w:r>
+      <w:proofErr w:type="spellEnd"/>
+      <w:r>
+        <w:t xml:space="preserve"> value to be ‘public/style.css’, but rather just ‘style.css’. This is because we already specified in app.js that our static files will be the ‘public’ folder.</w:t>
       </w:r>
     </w:p>
     <w:p>
@@ -5646,7 +6551,15 @@
         </w:numPr>
       </w:pPr>
       <w:r>
-        <w:t>Now, we are able to access the style.css file from the index.ejs file and from the browser.</w:t>
+        <w:t xml:space="preserve">Now, we are able to access the style.css file from the </w:t>
+      </w:r>
+      <w:proofErr w:type="spellStart"/>
+      <w:r>
+        <w:t>index.ejs</w:t>
+      </w:r>
+      <w:proofErr w:type="spellEnd"/>
+      <w:r>
+        <w:t xml:space="preserve"> file and from the browser.</w:t>
       </w:r>
     </w:p>
     <w:p>
@@ -5823,20 +6736,49 @@
         </w:numPr>
       </w:pPr>
       <w:r>
-        <w:t>Notice above, the same url of ‘localhosts:3000/blohs’ is used twice, but because they have different requests types (one is GET and the other is POST), the server can handle them differently. A similar idea applies to the url of ‘localhost:3000/blogs:/:id’</w:t>
-      </w:r>
-    </w:p>
-    <w:p>
-      <w:pPr>
-        <w:pStyle w:val="ListParagraph"/>
-        <w:numPr>
-          <w:ilvl w:val="1"/>
-          <w:numId w:val="1"/>
-        </w:numPr>
-      </w:pPr>
-      <w:r>
-        <w:t>Notice if we want to update a blog for example, we pass in the id of the blog we want to update in the url</w:t>
-      </w:r>
+        <w:t xml:space="preserve">Notice above, the same </w:t>
+      </w:r>
+      <w:proofErr w:type="spellStart"/>
+      <w:r>
+        <w:t>url</w:t>
+      </w:r>
+      <w:proofErr w:type="spellEnd"/>
+      <w:r>
+        <w:t xml:space="preserve"> of ‘localhosts:3000/</w:t>
+      </w:r>
+      <w:proofErr w:type="spellStart"/>
+      <w:r>
+        <w:t>blohs</w:t>
+      </w:r>
+      <w:proofErr w:type="spellEnd"/>
+      <w:r>
+        <w:t xml:space="preserve">’ is used twice, but because they have different requests types (one is GET and the other is POST), the server can handle them differently. A similar idea applies to the </w:t>
+      </w:r>
+      <w:proofErr w:type="spellStart"/>
+      <w:r>
+        <w:t>url</w:t>
+      </w:r>
+      <w:proofErr w:type="spellEnd"/>
+      <w:r>
+        <w:t xml:space="preserve"> of ‘localhost:3000/blogs:/:id’</w:t>
+      </w:r>
+    </w:p>
+    <w:p>
+      <w:pPr>
+        <w:pStyle w:val="ListParagraph"/>
+        <w:numPr>
+          <w:ilvl w:val="1"/>
+          <w:numId w:val="1"/>
+        </w:numPr>
+      </w:pPr>
+      <w:r>
+        <w:t xml:space="preserve">Notice if we want to update a blog for example, we pass in the id of the blog we want to update in the </w:t>
+      </w:r>
+      <w:proofErr w:type="spellStart"/>
+      <w:r>
+        <w:t>url</w:t>
+      </w:r>
+      <w:proofErr w:type="spellEnd"/>
     </w:p>
     <w:p/>
     <w:p>
@@ -5896,7 +6838,15 @@
         <w:t>In the frontend</w:t>
       </w:r>
       <w:r>
-        <w:t xml:space="preserve"> (in our index.ejs file)</w:t>
+        <w:t xml:space="preserve"> (in our </w:t>
+      </w:r>
+      <w:proofErr w:type="spellStart"/>
+      <w:r>
+        <w:t>index.ejs</w:t>
+      </w:r>
+      <w:proofErr w:type="spellEnd"/>
+      <w:r>
+        <w:t xml:space="preserve"> file)</w:t>
       </w:r>
       <w:r>
         <w:t>, we can create the following form:</w:t>
@@ -5960,7 +6910,15 @@
         </w:numPr>
       </w:pPr>
       <w:r>
-        <w:t>Notice in the form tag above, we have an action attribute which has a value that represents which path this form data should be sent to. In the above example, this path is ‘/’. Also notice in the form tag, we have a method attribute which represents the request method. In the above example, this request method is ‘POST’. Thus, when we submit the form, a POST request will be sent to the url of ‘/’.</w:t>
+        <w:t xml:space="preserve">Notice in the form tag above, we have an action attribute which has a value that represents which path this form data should be sent to. In the above example, this path is ‘/’. Also notice in the form tag, we have a method attribute which represents the request method. In the above example, this request method is ‘POST’. Thus, when we submit the form, a POST request will be sent to the </w:t>
+      </w:r>
+      <w:proofErr w:type="spellStart"/>
+      <w:r>
+        <w:t>url</w:t>
+      </w:r>
+      <w:proofErr w:type="spellEnd"/>
+      <w:r>
+        <w:t xml:space="preserve"> of ‘/’.</w:t>
       </w:r>
     </w:p>
     <w:p>
@@ -6058,7 +7016,23 @@
         </w:numPr>
       </w:pPr>
       <w:r>
-        <w:t>Notice in line 13, we have a post handler via the ‘app’ constant’s ‘post’ method. We also passed in a url and a callback function into the ‘post’ method. Whenever, a POST request is made to that given url, the callback function will be executed. In our example, whenever a POST request is made to ‘/’, the callback function will be executed.</w:t>
+        <w:t xml:space="preserve">Notice in line 13, we have a post handler via the ‘app’ constant’s ‘post’ method. We also passed in a </w:t>
+      </w:r>
+      <w:proofErr w:type="spellStart"/>
+      <w:r>
+        <w:t>url</w:t>
+      </w:r>
+      <w:proofErr w:type="spellEnd"/>
+      <w:r>
+        <w:t xml:space="preserve"> and a callback function into the ‘post’ method. Whenever, a POST request is made to that given </w:t>
+      </w:r>
+      <w:proofErr w:type="spellStart"/>
+      <w:r>
+        <w:t>url</w:t>
+      </w:r>
+      <w:proofErr w:type="spellEnd"/>
+      <w:r>
+        <w:t>, the callback function will be executed. In our example, whenever a POST request is made to ‘/’, the callback function will be executed.</w:t>
       </w:r>
     </w:p>
     <w:p>
@@ -6072,8 +7046,13 @@
       <w:r>
         <w:t xml:space="preserve">Inside this callback function, we want to access the POST request’s body. In order to do this, we will need to use </w:t>
       </w:r>
-      <w:r>
-        <w:t>express.urlencoded({ extended : true})</w:t>
+      <w:proofErr w:type="spellStart"/>
+      <w:r>
+        <w:t>express.urlencoded</w:t>
+      </w:r>
+      <w:proofErr w:type="spellEnd"/>
+      <w:r>
+        <w:t>({ extended : true})</w:t>
       </w:r>
       <w:r>
         <w:t xml:space="preserve"> </w:t>
@@ -6090,8 +7069,13 @@
       <w:r>
         <w:t>of ‘</w:t>
       </w:r>
-      <w:r>
-        <w:t>express.urlencoded({ extended : true})</w:t>
+      <w:proofErr w:type="spellStart"/>
+      <w:r>
+        <w:t>express.urlencoded</w:t>
+      </w:r>
+      <w:proofErr w:type="spellEnd"/>
+      <w:r>
+        <w:t>({ extended : true})</w:t>
       </w:r>
       <w:r>
         <w:t xml:space="preserve">’ is middleware that </w:t>
@@ -6112,7 +7096,15 @@
         <w:t xml:space="preserve">incoming data into a workable format and this workable data will be passed to the request object. </w:t>
       </w:r>
       <w:r>
-        <w:t>Since we used the this middleware to parse the incoming data, we can now access it via req.body.</w:t>
+        <w:t xml:space="preserve">Since we used the this middleware to parse the incoming data, we can now access it via </w:t>
+      </w:r>
+      <w:proofErr w:type="spellStart"/>
+      <w:r>
+        <w:t>req.body</w:t>
+      </w:r>
+      <w:proofErr w:type="spellEnd"/>
+      <w:r>
+        <w:t>.</w:t>
       </w:r>
     </w:p>
     <w:p>
@@ -6245,10 +7237,23 @@
       </w:pPr>
       <w:r>
         <w:lastRenderedPageBreak/>
-        <w:t>We then run the middleware on line 7. This middleware is the app.use(</w:t>
-      </w:r>
-      <w:r>
-        <w:t>express.urlencoded({ extended : true})</w:t>
+        <w:t xml:space="preserve">We then run the middleware on line 7. This middleware is the </w:t>
+      </w:r>
+      <w:proofErr w:type="spellStart"/>
+      <w:r>
+        <w:t>app.use</w:t>
+      </w:r>
+      <w:proofErr w:type="spellEnd"/>
+      <w:r>
+        <w:t>(</w:t>
+      </w:r>
+      <w:proofErr w:type="spellStart"/>
+      <w:r>
+        <w:t>express.urlencoded</w:t>
+      </w:r>
+      <w:proofErr w:type="spellEnd"/>
+      <w:r>
+        <w:t>({ extended : true})</w:t>
       </w:r>
       <w:r>
         <w:t xml:space="preserve"> function which gets executed, parsing the POST request’s incoming data into a workable format and passing it to the request object. </w:t>
@@ -6266,23 +7271,36 @@
         </w:numPr>
       </w:pPr>
       <w:r>
-        <w:t>We skip the app.get(‘/’) request handler since the incoming request has a method of POST, not GET. We move on to the next piece of middleware.</w:t>
-      </w:r>
-    </w:p>
-    <w:p>
-      <w:pPr>
-        <w:pStyle w:val="ListParagraph"/>
-        <w:numPr>
-          <w:ilvl w:val="0"/>
-          <w:numId w:val="1"/>
-        </w:numPr>
-      </w:pPr>
-      <w:r>
-        <w:t>We then move on to the app.</w:t>
+        <w:t xml:space="preserve">We skip the </w:t>
+      </w:r>
+      <w:proofErr w:type="spellStart"/>
+      <w:r>
+        <w:t>app.get</w:t>
+      </w:r>
+      <w:proofErr w:type="spellEnd"/>
+      <w:r>
+        <w:t>(‘/’) request handler since the incoming request has a method of POST, not GET. We move on to the next piece of middleware.</w:t>
+      </w:r>
+    </w:p>
+    <w:p>
+      <w:pPr>
+        <w:pStyle w:val="ListParagraph"/>
+        <w:numPr>
+          <w:ilvl w:val="0"/>
+          <w:numId w:val="1"/>
+        </w:numPr>
+      </w:pPr>
+      <w:r>
+        <w:t xml:space="preserve">We then move on to the </w:t>
+      </w:r>
+      <w:proofErr w:type="spellStart"/>
+      <w:r>
+        <w:t>app.</w:t>
       </w:r>
       <w:r>
         <w:t>post</w:t>
       </w:r>
+      <w:proofErr w:type="spellEnd"/>
       <w:r>
         <w:t xml:space="preserve">(‘/’) method which is the following piece of middleware. Since the </w:t>
       </w:r>
@@ -6305,7 +7323,23 @@
         <w:t xml:space="preserve">() method’s callback function is executed. </w:t>
       </w:r>
       <w:r>
-        <w:t xml:space="preserve">In this callback function, we log the value of req.body (which was parsed into workable data via the express.urlencoder middleware). </w:t>
+        <w:t xml:space="preserve">In this callback function, we log the value of </w:t>
+      </w:r>
+      <w:proofErr w:type="spellStart"/>
+      <w:r>
+        <w:t>req.body</w:t>
+      </w:r>
+      <w:proofErr w:type="spellEnd"/>
+      <w:r>
+        <w:t xml:space="preserve"> (which was parsed into workable data via the </w:t>
+      </w:r>
+      <w:proofErr w:type="spellStart"/>
+      <w:r>
+        <w:t>express.urlencoder</w:t>
+      </w:r>
+      <w:proofErr w:type="spellEnd"/>
+      <w:r>
+        <w:t xml:space="preserve"> middleware). </w:t>
       </w:r>
       <w:r>
         <w:t xml:space="preserve">By default, express does not allow us to access the body of a request which is why we need middleware. </w:t>
@@ -6372,7 +7406,15 @@
         </w:numPr>
       </w:pPr>
       <w:r>
-        <w:t>Notice we have an object that represents the data sent by the form. Notice we can also access the form fields via the value of input field’s ‘name’ property. In the frontend, the input field’s name value was ‘height’ and that is why ‘height’ is the name of the property in the req.body object.</w:t>
+        <w:t xml:space="preserve">Notice we have an object that represents the data sent by the form. Notice we can also access the form fields via the value of input field’s ‘name’ property. In the frontend, the input field’s name value was ‘height’ and that is why ‘height’ is the name of the property in the </w:t>
+      </w:r>
+      <w:proofErr w:type="spellStart"/>
+      <w:r>
+        <w:t>req.body</w:t>
+      </w:r>
+      <w:proofErr w:type="spellEnd"/>
+      <w:r>
+        <w:t xml:space="preserve"> object.</w:t>
       </w:r>
     </w:p>
     <w:p>
@@ -6398,6 +7440,7 @@
           <w:u w:val="single"/>
         </w:rPr>
       </w:pPr>
+      <w:proofErr w:type="spellStart"/>
       <w:r>
         <w:rPr>
           <w:u w:val="single"/>
@@ -6408,7 +7451,14 @@
         <w:rPr>
           <w:u w:val="single"/>
         </w:rPr>
-        <w:t>xpress.json()</w:t>
+        <w:t>xpress.json</w:t>
+      </w:r>
+      <w:proofErr w:type="spellEnd"/>
+      <w:r>
+        <w:rPr>
+          <w:u w:val="single"/>
+        </w:rPr>
+        <w:t>()</w:t>
       </w:r>
     </w:p>
     <w:p>
@@ -6422,8 +7472,13 @@
       <w:r>
         <w:t xml:space="preserve">Similar to </w:t>
       </w:r>
-      <w:r>
-        <w:t>express.urlencoded({ extended : true})</w:t>
+      <w:proofErr w:type="spellStart"/>
+      <w:r>
+        <w:t>express.urlencoded</w:t>
+      </w:r>
+      <w:proofErr w:type="spellEnd"/>
+      <w:r>
+        <w:t>({ extended : true})</w:t>
       </w:r>
       <w:r>
         <w:t xml:space="preserve"> which is </w:t>
@@ -6434,8 +7489,13 @@
       <w:r>
         <w:t xml:space="preserve">, we also have </w:t>
       </w:r>
-      <w:r>
-        <w:t xml:space="preserve">express.json() </w:t>
+      <w:proofErr w:type="spellStart"/>
+      <w:r>
+        <w:t>express.json</w:t>
+      </w:r>
+      <w:proofErr w:type="spellEnd"/>
+      <w:r>
+        <w:t xml:space="preserve">() </w:t>
       </w:r>
       <w:r>
         <w:t xml:space="preserve">which </w:t>
@@ -6444,7 +7504,15 @@
         <w:t>is a method inbuilt in express to recognize the incoming Request Object as a JSON Object.</w:t>
       </w:r>
       <w:r>
-        <w:t xml:space="preserve"> By adding the express.json() middleware</w:t>
+        <w:t xml:space="preserve"> By adding the </w:t>
+      </w:r>
+      <w:proofErr w:type="spellStart"/>
+      <w:r>
+        <w:t>express.json</w:t>
+      </w:r>
+      <w:proofErr w:type="spellEnd"/>
+      <w:r>
+        <w:t>() middleware</w:t>
       </w:r>
       <w:r>
         <w:t xml:space="preserve"> as shown below</w:t>
@@ -6511,28 +7579,49 @@
         </w:numPr>
       </w:pPr>
       <w:r>
-        <w:t>.json() vs .urle</w:t>
+        <w:t>.</w:t>
+      </w:r>
+      <w:proofErr w:type="spellStart"/>
+      <w:r>
+        <w:t>json</w:t>
+      </w:r>
+      <w:proofErr w:type="spellEnd"/>
+      <w:r>
+        <w:t>() vs .</w:t>
+      </w:r>
+      <w:proofErr w:type="spellStart"/>
+      <w:r>
+        <w:t>urle</w:t>
       </w:r>
       <w:r>
         <w:t>n</w:t>
       </w:r>
       <w:r>
-        <w:t>coded()</w:t>
-      </w:r>
-    </w:p>
-    <w:p>
-      <w:pPr>
-        <w:pStyle w:val="ListParagraph"/>
-        <w:numPr>
-          <w:ilvl w:val="1"/>
-          <w:numId w:val="1"/>
-        </w:numPr>
-      </w:pPr>
+        <w:t>coded</w:t>
+      </w:r>
+      <w:proofErr w:type="spellEnd"/>
+      <w:r>
+        <w:t>()</w:t>
+      </w:r>
+    </w:p>
+    <w:p>
+      <w:pPr>
+        <w:pStyle w:val="ListParagraph"/>
+        <w:numPr>
+          <w:ilvl w:val="1"/>
+          <w:numId w:val="1"/>
+        </w:numPr>
+      </w:pPr>
+      <w:proofErr w:type="spellStart"/>
       <w:r>
         <w:t>e</w:t>
       </w:r>
       <w:r>
-        <w:t>xpress.json() expects request data to be sent in JSON format, which often resembles a simple JS object:</w:t>
+        <w:t>xpress.json</w:t>
+      </w:r>
+      <w:proofErr w:type="spellEnd"/>
+      <w:r>
+        <w:t>() expects request data to be sent in JSON format, which often resembles a simple JS object:</w:t>
       </w:r>
       <w:r>
         <w:t xml:space="preserve"> </w:t>
@@ -6586,11 +7675,16 @@
           <w:numId w:val="1"/>
         </w:numPr>
       </w:pPr>
+      <w:proofErr w:type="spellStart"/>
       <w:r>
         <w:t>e</w:t>
       </w:r>
       <w:r>
-        <w:t>xpress.urlencoded() expects request data to be sent encoded in the URL, usually in strings or arrays</w:t>
+        <w:t>xpress.urlencoded</w:t>
+      </w:r>
+      <w:proofErr w:type="spellEnd"/>
+      <w:r>
+        <w:t>() expects request data to be sent encoded in the URL, usually in strings or arrays</w:t>
       </w:r>
       <w:r>
         <w:t xml:space="preserve">: </w:t>
@@ -6733,7 +7827,15 @@
       </w:pPr>
       <w:r>
         <w:lastRenderedPageBreak/>
-        <w:t>In the above example, by saying /blogs/:id, we say the /:id part of the url is variable and can change. For example, the value could be 12345, 50, or hello.</w:t>
+        <w:t xml:space="preserve">In the above example, by saying /blogs/:id, we say the /:id part of the </w:t>
+      </w:r>
+      <w:proofErr w:type="spellStart"/>
+      <w:r>
+        <w:t>url</w:t>
+      </w:r>
+      <w:proofErr w:type="spellEnd"/>
+      <w:r>
+        <w:t xml:space="preserve"> is variable and can change. For example, the value could be 12345, 50, or hello.</w:t>
       </w:r>
     </w:p>
     <w:p>
@@ -6760,7 +7862,15 @@
         <w:t>To use route parameters in the frontend</w:t>
       </w:r>
       <w:r>
-        <w:t xml:space="preserve"> (index.ejs)</w:t>
+        <w:t xml:space="preserve"> (</w:t>
+      </w:r>
+      <w:proofErr w:type="spellStart"/>
+      <w:r>
+        <w:t>index.ejs</w:t>
+      </w:r>
+      <w:proofErr w:type="spellEnd"/>
+      <w:r>
+        <w:t>)</w:t>
       </w:r>
       <w:r>
         <w:t>, we can do the following:</w:t>
@@ -6910,7 +8020,23 @@
         <w:t>.</w:t>
       </w:r>
       <w:r>
-        <w:t xml:space="preserve"> We can then access this route parameter via the ‘req.params’ object. More specifically we access that object’s ‘id’ property since that is what we called the route parameter. If we name the route parameter to ‘/:lmfao’, we would use req.params.lmfao to access the route parameter. </w:t>
+        <w:t xml:space="preserve"> We can then access this route parameter via the ‘</w:t>
+      </w:r>
+      <w:proofErr w:type="spellStart"/>
+      <w:r>
+        <w:t>req.params</w:t>
+      </w:r>
+      <w:proofErr w:type="spellEnd"/>
+      <w:r>
+        <w:t xml:space="preserve">’ object. More specifically we access that object’s ‘id’ property since that is what we called the route parameter. If we name the route parameter to ‘/:lmfao’, we would use </w:t>
+      </w:r>
+      <w:proofErr w:type="spellStart"/>
+      <w:r>
+        <w:t>req.params.lmfao</w:t>
+      </w:r>
+      <w:proofErr w:type="spellEnd"/>
+      <w:r>
+        <w:t xml:space="preserve"> to access the route parameter. </w:t>
       </w:r>
     </w:p>
     <w:p>
@@ -6969,7 +8095,15 @@
         </w:numPr>
       </w:pPr>
       <w:r>
-        <w:t>We skip the app.get(‘/’) request handler since the incoming request has a method of POST, not GET. We move on to the next piece of middleware.</w:t>
+        <w:t xml:space="preserve">We skip the </w:t>
+      </w:r>
+      <w:proofErr w:type="spellStart"/>
+      <w:r>
+        <w:t>app.get</w:t>
+      </w:r>
+      <w:proofErr w:type="spellEnd"/>
+      <w:r>
+        <w:t>(‘/’) request handler since the incoming request has a method of POST, not GET. We move on to the next piece of middleware.</w:t>
       </w:r>
     </w:p>
     <w:p>
@@ -6982,23 +8116,36 @@
       </w:pPr>
       <w:r>
         <w:lastRenderedPageBreak/>
-        <w:t>We skip the app.post(‘/’) request handler since the incoming request has a path of ‘/1’, not ‘/’. We move on to the next piece of middleware.</w:t>
-      </w:r>
-    </w:p>
-    <w:p>
-      <w:pPr>
-        <w:pStyle w:val="ListParagraph"/>
-        <w:numPr>
-          <w:ilvl w:val="0"/>
-          <w:numId w:val="1"/>
-        </w:numPr>
-      </w:pPr>
-      <w:r>
-        <w:t>We then move on to the app.</w:t>
+        <w:t xml:space="preserve">We skip the </w:t>
+      </w:r>
+      <w:proofErr w:type="spellStart"/>
+      <w:r>
+        <w:t>app.post</w:t>
+      </w:r>
+      <w:proofErr w:type="spellEnd"/>
+      <w:r>
+        <w:t>(‘/’) request handler since the incoming request has a path of ‘/1’, not ‘/’. We move on to the next piece of middleware.</w:t>
+      </w:r>
+    </w:p>
+    <w:p>
+      <w:pPr>
+        <w:pStyle w:val="ListParagraph"/>
+        <w:numPr>
+          <w:ilvl w:val="0"/>
+          <w:numId w:val="1"/>
+        </w:numPr>
+      </w:pPr>
+      <w:r>
+        <w:t xml:space="preserve">We then move on to the </w:t>
+      </w:r>
+      <w:proofErr w:type="spellStart"/>
+      <w:r>
+        <w:t>app.</w:t>
       </w:r>
       <w:r>
         <w:t>post</w:t>
       </w:r>
+      <w:proofErr w:type="spellEnd"/>
       <w:r>
         <w:t>(‘/</w:t>
       </w:r>
@@ -7149,7 +8296,23 @@
         </w:numPr>
       </w:pPr>
       <w:r>
-        <w:t>Notice :fruitName and :fruitColor are both route parameters.</w:t>
+        <w:t>Notice :</w:t>
+      </w:r>
+      <w:proofErr w:type="spellStart"/>
+      <w:r>
+        <w:t>fruitName</w:t>
+      </w:r>
+      <w:proofErr w:type="spellEnd"/>
+      <w:r>
+        <w:t xml:space="preserve"> and :</w:t>
+      </w:r>
+      <w:proofErr w:type="spellStart"/>
+      <w:r>
+        <w:t>fruitColor</w:t>
+      </w:r>
+      <w:proofErr w:type="spellEnd"/>
+      <w:r>
+        <w:t xml:space="preserve"> are both route parameters.</w:t>
       </w:r>
     </w:p>
     <w:p>
@@ -7172,7 +8335,23 @@
         </w:r>
       </w:hyperlink>
       <w:r>
-        <w:t>, we send a GET request to the server with the value of the :fruitName and :fruitColor route parameters being apple and green respectively.</w:t>
+        <w:t>, we send a GET request to the server with the value of the :</w:t>
+      </w:r>
+      <w:proofErr w:type="spellStart"/>
+      <w:r>
+        <w:t>fruitName</w:t>
+      </w:r>
+      <w:proofErr w:type="spellEnd"/>
+      <w:r>
+        <w:t xml:space="preserve"> and :</w:t>
+      </w:r>
+      <w:proofErr w:type="spellStart"/>
+      <w:r>
+        <w:t>fruitColor</w:t>
+      </w:r>
+      <w:proofErr w:type="spellEnd"/>
+      <w:r>
+        <w:t xml:space="preserve"> route parameters being apple and green respectively.</w:t>
       </w:r>
     </w:p>
     <w:p>
@@ -7353,7 +8532,15 @@
         <w:t>male</w:t>
       </w:r>
       <w:r>
-        <w:t xml:space="preserve"> via the req.query object</w:t>
+        <w:t xml:space="preserve"> via the </w:t>
+      </w:r>
+      <w:proofErr w:type="spellStart"/>
+      <w:r>
+        <w:t>req.query</w:t>
+      </w:r>
+      <w:proofErr w:type="spellEnd"/>
+      <w:r>
+        <w:t xml:space="preserve"> object</w:t>
       </w:r>
       <w:r>
         <w:t>.</w:t>
@@ -7426,7 +8613,23 @@
         <w:t xml:space="preserve"> </w:t>
       </w:r>
       <w:r>
-        <w:t xml:space="preserve">via the req.query object’s ‘gender’ property which was also the same parameter we used int the url </w:t>
+        <w:t xml:space="preserve">via the </w:t>
+      </w:r>
+      <w:proofErr w:type="spellStart"/>
+      <w:r>
+        <w:t>req.query</w:t>
+      </w:r>
+      <w:proofErr w:type="spellEnd"/>
+      <w:r>
+        <w:t xml:space="preserve"> object’s ‘gender’ property which was also the same parameter we used int the </w:t>
+      </w:r>
+      <w:proofErr w:type="spellStart"/>
+      <w:r>
+        <w:t>url</w:t>
+      </w:r>
+      <w:proofErr w:type="spellEnd"/>
+      <w:r>
+        <w:t xml:space="preserve"> </w:t>
       </w:r>
     </w:p>
     <w:p/>
@@ -7483,8 +8686,13 @@
           <w:numId w:val="1"/>
         </w:numPr>
       </w:pPr>
-      <w:r>
-        <w:t>Index.ejs:</w:t>
+      <w:proofErr w:type="spellStart"/>
+      <w:r>
+        <w:t>Index.ejs</w:t>
+      </w:r>
+      <w:proofErr w:type="spellEnd"/>
+      <w:r>
+        <w:t>:</w:t>
       </w:r>
     </w:p>
     <w:p>
@@ -7881,7 +9089,31 @@
         <w:t xml:space="preserve">In the frontend, </w:t>
       </w:r>
       <w:r>
-        <w:t xml:space="preserve">we obtain the redirect url and redirect to that url via window.location.href, sending us to </w:t>
+        <w:t xml:space="preserve">we obtain the redirect </w:t>
+      </w:r>
+      <w:proofErr w:type="spellStart"/>
+      <w:r>
+        <w:t>url</w:t>
+      </w:r>
+      <w:proofErr w:type="spellEnd"/>
+      <w:r>
+        <w:t xml:space="preserve"> and redirect to that </w:t>
+      </w:r>
+      <w:proofErr w:type="spellStart"/>
+      <w:r>
+        <w:t>url</w:t>
+      </w:r>
+      <w:proofErr w:type="spellEnd"/>
+      <w:r>
+        <w:t xml:space="preserve"> via </w:t>
+      </w:r>
+      <w:proofErr w:type="spellStart"/>
+      <w:r>
+        <w:t>window.location.href</w:t>
+      </w:r>
+      <w:proofErr w:type="spellEnd"/>
+      <w:r>
+        <w:t xml:space="preserve">, sending us to </w:t>
       </w:r>
       <w:hyperlink r:id="rId103" w:history="1">
         <w:r>
@@ -8152,7 +9384,15 @@
         </w:numPr>
       </w:pPr>
       <w:r>
-        <w:t xml:space="preserve">Notice we say ‘const router = express.Router()’ which creates a new instance of a Router object. We can then attach the </w:t>
+        <w:t xml:space="preserve">Notice we say ‘const router = </w:t>
+      </w:r>
+      <w:proofErr w:type="spellStart"/>
+      <w:r>
+        <w:t>express.Router</w:t>
+      </w:r>
+      <w:proofErr w:type="spellEnd"/>
+      <w:r>
+        <w:t xml:space="preserve">()’ which creates a new instance of a Router object. We can then attach the </w:t>
       </w:r>
       <w:r>
         <w:t xml:space="preserve">above </w:t>
@@ -8243,7 +9483,23 @@
         </w:numPr>
       </w:pPr>
       <w:r>
-        <w:t>Notice we imported the router object from ‘./routes/fruitRouters’ and stored it in a constant called fruitRoutes.</w:t>
+        <w:t>Notice we imported the router object from ‘./routes/</w:t>
+      </w:r>
+      <w:proofErr w:type="spellStart"/>
+      <w:r>
+        <w:t>fruitRouters</w:t>
+      </w:r>
+      <w:proofErr w:type="spellEnd"/>
+      <w:r>
+        <w:t xml:space="preserve">’ and stored it in a constant called </w:t>
+      </w:r>
+      <w:proofErr w:type="spellStart"/>
+      <w:r>
+        <w:t>fruitRoutes</w:t>
+      </w:r>
+      <w:proofErr w:type="spellEnd"/>
+      <w:r>
+        <w:t>.</w:t>
       </w:r>
     </w:p>
     <w:p>
@@ -8259,10 +9515,31 @@
         <w:t>To make use of th</w:t>
       </w:r>
       <w:r>
-        <w:t>is fruitRoutes</w:t>
-      </w:r>
-      <w:r>
-        <w:t xml:space="preserve"> router object, we say app.use(fruitRoutes)</w:t>
+        <w:t xml:space="preserve">is </w:t>
+      </w:r>
+      <w:proofErr w:type="spellStart"/>
+      <w:r>
+        <w:t>fruitRoutes</w:t>
+      </w:r>
+      <w:proofErr w:type="spellEnd"/>
+      <w:r>
+        <w:t xml:space="preserve"> router object, we say </w:t>
+      </w:r>
+      <w:proofErr w:type="spellStart"/>
+      <w:r>
+        <w:t>app.use</w:t>
+      </w:r>
+      <w:proofErr w:type="spellEnd"/>
+      <w:r>
+        <w:t>(</w:t>
+      </w:r>
+      <w:proofErr w:type="spellStart"/>
+      <w:r>
+        <w:t>fruitRoutes</w:t>
+      </w:r>
+      <w:proofErr w:type="spellEnd"/>
+      <w:r>
+        <w:t>)</w:t>
       </w:r>
       <w:r>
         <w:t xml:space="preserve"> as shown above.</w:t>
@@ -8283,8 +9560,29 @@
         <w:t xml:space="preserve">eventually </w:t>
       </w:r>
       <w:r>
-        <w:t>arrive at app.use(fruitRoutes) which uses the route handlers from ./routes/fruitRoutes</w:t>
-      </w:r>
+        <w:t xml:space="preserve">arrive at </w:t>
+      </w:r>
+      <w:proofErr w:type="spellStart"/>
+      <w:r>
+        <w:t>app.use</w:t>
+      </w:r>
+      <w:proofErr w:type="spellEnd"/>
+      <w:r>
+        <w:t>(</w:t>
+      </w:r>
+      <w:proofErr w:type="spellStart"/>
+      <w:r>
+        <w:t>fruitRoutes</w:t>
+      </w:r>
+      <w:proofErr w:type="spellEnd"/>
+      <w:r>
+        <w:t>) which uses the route handlers from ./routes/</w:t>
+      </w:r>
+      <w:proofErr w:type="spellStart"/>
+      <w:r>
+        <w:t>fruitRoutes</w:t>
+      </w:r>
+      <w:proofErr w:type="spellEnd"/>
       <w:r>
         <w:t xml:space="preserve"> and </w:t>
       </w:r>
@@ -8301,7 +9599,15 @@
         </w:numPr>
       </w:pPr>
       <w:r>
-        <w:t>We can also scope routes to specific urls.</w:t>
+        <w:t xml:space="preserve">We can also scope routes to specific </w:t>
+      </w:r>
+      <w:proofErr w:type="spellStart"/>
+      <w:r>
+        <w:t>urls</w:t>
+      </w:r>
+      <w:proofErr w:type="spellEnd"/>
+      <w:r>
+        <w:t>.</w:t>
       </w:r>
     </w:p>
     <w:p>
@@ -8374,13 +9680,26 @@
         </w:numPr>
       </w:pPr>
       <w:r>
-        <w:t xml:space="preserve">Notice we added the ‘/fruits’ url </w:t>
+        <w:t xml:space="preserve">Notice we added the ‘/fruits’ </w:t>
+      </w:r>
+      <w:proofErr w:type="spellStart"/>
+      <w:r>
+        <w:t>url</w:t>
+      </w:r>
+      <w:proofErr w:type="spellEnd"/>
+      <w:r>
+        <w:t xml:space="preserve"> </w:t>
       </w:r>
       <w:r>
         <w:t xml:space="preserve">to the </w:t>
       </w:r>
-      <w:r>
-        <w:t>app.use() middleware</w:t>
+      <w:proofErr w:type="spellStart"/>
+      <w:r>
+        <w:t>app.use</w:t>
+      </w:r>
+      <w:proofErr w:type="spellEnd"/>
+      <w:r>
+        <w:t>() middleware</w:t>
       </w:r>
     </w:p>
     <w:p>
@@ -8456,10 +9775,31 @@
         <w:t>Notice instead we removed the /fruits</w:t>
       </w:r>
       <w:r>
-        <w:t xml:space="preserve"> url</w:t>
-      </w:r>
-      <w:r>
-        <w:t xml:space="preserve"> prefix in request handlers. For example, router.get(‘/fruits/’) is now router.get(‘/’).</w:t>
+        <w:t xml:space="preserve"> </w:t>
+      </w:r>
+      <w:proofErr w:type="spellStart"/>
+      <w:r>
+        <w:t>url</w:t>
+      </w:r>
+      <w:proofErr w:type="spellEnd"/>
+      <w:r>
+        <w:t xml:space="preserve"> prefix in request handlers. For example, </w:t>
+      </w:r>
+      <w:proofErr w:type="spellStart"/>
+      <w:r>
+        <w:t>router.get</w:t>
+      </w:r>
+      <w:proofErr w:type="spellEnd"/>
+      <w:r>
+        <w:t xml:space="preserve">(‘/fruits/’) is now </w:t>
+      </w:r>
+      <w:proofErr w:type="spellStart"/>
+      <w:r>
+        <w:t>router.get</w:t>
+      </w:r>
+      <w:proofErr w:type="spellEnd"/>
+      <w:r>
+        <w:t>(‘/’).</w:t>
       </w:r>
     </w:p>
     <w:p>
@@ -8482,7 +9822,39 @@
         </w:r>
       </w:hyperlink>
       <w:r>
-        <w:t xml:space="preserve">, the /fruits part of the request url matches the server’s app.use(‘fruits’) url, so the request handlers attached to the fruitRoutes router object will be used. However, only the path after the </w:t>
+        <w:t xml:space="preserve">, the /fruits part of the request </w:t>
+      </w:r>
+      <w:proofErr w:type="spellStart"/>
+      <w:r>
+        <w:t>url</w:t>
+      </w:r>
+      <w:proofErr w:type="spellEnd"/>
+      <w:r>
+        <w:t xml:space="preserve"> matches the server’s </w:t>
+      </w:r>
+      <w:proofErr w:type="spellStart"/>
+      <w:r>
+        <w:t>app.use</w:t>
+      </w:r>
+      <w:proofErr w:type="spellEnd"/>
+      <w:r>
+        <w:t xml:space="preserve">(‘fruits’) </w:t>
+      </w:r>
+      <w:proofErr w:type="spellStart"/>
+      <w:r>
+        <w:t>url</w:t>
+      </w:r>
+      <w:proofErr w:type="spellEnd"/>
+      <w:r>
+        <w:t xml:space="preserve">, so the request handlers attached to the </w:t>
+      </w:r>
+      <w:proofErr w:type="spellStart"/>
+      <w:r>
+        <w:t>fruitRoutes</w:t>
+      </w:r>
+      <w:proofErr w:type="spellEnd"/>
+      <w:r>
+        <w:t xml:space="preserve"> router object will be used. However, only the path after the </w:t>
       </w:r>
       <w:hyperlink r:id="rId111" w:history="1">
         <w:r>
@@ -8493,11 +9865,35 @@
         </w:r>
       </w:hyperlink>
       <w:r>
-        <w:t xml:space="preserve"> is used in the fruitRoutes router object’s </w:t>
+        <w:t xml:space="preserve"> is used in the </w:t>
+      </w:r>
+      <w:proofErr w:type="spellStart"/>
+      <w:r>
+        <w:t>fruitRoutes</w:t>
+      </w:r>
+      <w:proofErr w:type="spellEnd"/>
+      <w:r>
+        <w:t xml:space="preserve"> router object’s </w:t>
       </w:r>
       <w:r>
         <w:lastRenderedPageBreak/>
-        <w:t>request handlers. Thus, only ‘/3’ is sent to the fruitRoutes router object’s request handlers. This path of ‘/3’ matches the router.post(</w:t>
+        <w:t xml:space="preserve">request handlers. Thus, only ‘/3’ is sent to the </w:t>
+      </w:r>
+      <w:proofErr w:type="spellStart"/>
+      <w:r>
+        <w:t>fruitRoutes</w:t>
+      </w:r>
+      <w:proofErr w:type="spellEnd"/>
+      <w:r>
+        <w:t xml:space="preserve"> router object’s request handlers. This path of ‘/3’ matches the </w:t>
+      </w:r>
+      <w:proofErr w:type="spellStart"/>
+      <w:r>
+        <w:t>router.post</w:t>
+      </w:r>
+      <w:proofErr w:type="spellEnd"/>
+      <w:r>
+        <w:t>(</w:t>
       </w:r>
       <w:r>
         <w:t>“/:id”), and so we respond with the text of “/fruits/:id”.</w:t>
@@ -8634,37 +10030,27 @@
         </w:numPr>
       </w:pPr>
       <w:r>
-        <w:t xml:space="preserve">To implement the idea of a </w:t>
-      </w:r>
-      <w:r>
-        <w:t>view</w:t>
-      </w:r>
-      <w:r>
-        <w:t xml:space="preserve">, we can create a </w:t>
-      </w:r>
-      <w:r>
-        <w:t>folder called views (likely already made when we created our ejs templates)</w:t>
-      </w:r>
-      <w:r>
-        <w:t>.</w:t>
-      </w:r>
-    </w:p>
-    <w:p>
-      <w:pPr>
-        <w:pStyle w:val="ListParagraph"/>
-        <w:numPr>
-          <w:ilvl w:val="0"/>
-          <w:numId w:val="1"/>
-        </w:numPr>
-      </w:pPr>
-      <w:r>
-        <w:t xml:space="preserve">Inside that </w:t>
-      </w:r>
-      <w:r>
-        <w:t>views</w:t>
-      </w:r>
-      <w:r>
-        <w:t xml:space="preserve"> folder, we can create a new </w:t>
+        <w:t xml:space="preserve">To implement the idea of a view, we can create a folder called views (likely already made when we created our </w:t>
+      </w:r>
+      <w:proofErr w:type="spellStart"/>
+      <w:r>
+        <w:t>ejs</w:t>
+      </w:r>
+      <w:proofErr w:type="spellEnd"/>
+      <w:r>
+        <w:t xml:space="preserve"> templates).</w:t>
+      </w:r>
+    </w:p>
+    <w:p>
+      <w:pPr>
+        <w:pStyle w:val="ListParagraph"/>
+        <w:numPr>
+          <w:ilvl w:val="0"/>
+          <w:numId w:val="1"/>
+        </w:numPr>
+      </w:pPr>
+      <w:r>
+        <w:t xml:space="preserve">Inside that views folder, we can create a new </w:t>
       </w:r>
       <w:r>
         <w:t>folder for each resource.</w:t>
@@ -8703,6 +10089,9 @@
         </w:numPr>
       </w:pPr>
       <w:r>
+        <w:rPr>
+          <w:noProof/>
+        </w:rPr>
         <w:drawing>
           <wp:inline distT="0" distB="0" distL="0" distR="0" wp14:anchorId="7204FAC2" wp14:editId="4414E2F5">
             <wp:extent cx="914479" cy="1775614"/>
@@ -8802,6 +10191,9 @@
         </w:numPr>
       </w:pPr>
       <w:r>
+        <w:rPr>
+          <w:noProof/>
+        </w:rPr>
         <w:drawing>
           <wp:inline distT="0" distB="0" distL="0" distR="0" wp14:anchorId="71C8FBC6" wp14:editId="63763E0A">
             <wp:extent cx="1316511" cy="1552575"/>
@@ -8848,6 +10240,9 @@
         </w:numPr>
       </w:pPr>
       <w:r>
+        <w:rPr>
+          <w:noProof/>
+        </w:rPr>
         <w:lastRenderedPageBreak/>
         <w:drawing>
           <wp:inline distT="0" distB="0" distL="0" distR="0" wp14:anchorId="010D4241" wp14:editId="74B361DF">
@@ -8949,6 +10344,9 @@
         </w:numPr>
       </w:pPr>
       <w:r>
+        <w:rPr>
+          <w:noProof/>
+        </w:rPr>
         <w:drawing>
           <wp:inline distT="0" distB="0" distL="0" distR="0" wp14:anchorId="0DE4E0A0" wp14:editId="368D144A">
             <wp:extent cx="818286" cy="1808480"/>
@@ -9007,6 +10405,9 @@
         </w:numPr>
       </w:pPr>
       <w:r>
+        <w:rPr>
+          <w:noProof/>
+        </w:rPr>
         <w:lastRenderedPageBreak/>
         <w:drawing>
           <wp:inline distT="0" distB="0" distL="0" distR="0" wp14:anchorId="77BEB837" wp14:editId="4CF566EE">
@@ -9066,6 +10467,9 @@
         </w:numPr>
       </w:pPr>
       <w:r>
+        <w:rPr>
+          <w:noProof/>
+        </w:rPr>
         <w:drawing>
           <wp:inline distT="0" distB="0" distL="0" distR="0" wp14:anchorId="3DAC9C96" wp14:editId="3D490C97">
             <wp:extent cx="2503170" cy="2565576"/>
@@ -9162,44 +10566,64 @@
           <w:numId w:val="1"/>
         </w:numPr>
       </w:pPr>
-      <w:r>
-        <w:t>fruit_list: displays list of all fruits</w:t>
-      </w:r>
-    </w:p>
-    <w:p>
-      <w:pPr>
-        <w:pStyle w:val="ListParagraph"/>
-        <w:numPr>
-          <w:ilvl w:val="1"/>
-          <w:numId w:val="1"/>
-        </w:numPr>
-      </w:pPr>
-      <w:r>
-        <w:t>fruit_detail: displays detailed page for a specific fruit</w:t>
-      </w:r>
-    </w:p>
-    <w:p>
-      <w:pPr>
-        <w:pStyle w:val="ListParagraph"/>
-        <w:numPr>
-          <w:ilvl w:val="1"/>
-          <w:numId w:val="1"/>
-        </w:numPr>
-      </w:pPr>
-      <w:r>
-        <w:t>fruit_create_get: displays fruit create-from on GET</w:t>
-      </w:r>
-    </w:p>
-    <w:p>
-      <w:pPr>
-        <w:pStyle w:val="ListParagraph"/>
-        <w:numPr>
-          <w:ilvl w:val="1"/>
-          <w:numId w:val="1"/>
-        </w:numPr>
-      </w:pPr>
-      <w:r>
-        <w:t xml:space="preserve">fruit_create_post: </w:t>
+      <w:proofErr w:type="spellStart"/>
+      <w:r>
+        <w:t>fruit_list</w:t>
+      </w:r>
+      <w:proofErr w:type="spellEnd"/>
+      <w:r>
+        <w:t>: displays list of all fruits</w:t>
+      </w:r>
+    </w:p>
+    <w:p>
+      <w:pPr>
+        <w:pStyle w:val="ListParagraph"/>
+        <w:numPr>
+          <w:ilvl w:val="1"/>
+          <w:numId w:val="1"/>
+        </w:numPr>
+      </w:pPr>
+      <w:proofErr w:type="spellStart"/>
+      <w:r>
+        <w:t>fruit_detail</w:t>
+      </w:r>
+      <w:proofErr w:type="spellEnd"/>
+      <w:r>
+        <w:t>: displays detailed page for a specific fruit</w:t>
+      </w:r>
+    </w:p>
+    <w:p>
+      <w:pPr>
+        <w:pStyle w:val="ListParagraph"/>
+        <w:numPr>
+          <w:ilvl w:val="1"/>
+          <w:numId w:val="1"/>
+        </w:numPr>
+      </w:pPr>
+      <w:proofErr w:type="spellStart"/>
+      <w:r>
+        <w:t>fruit_create_get</w:t>
+      </w:r>
+      <w:proofErr w:type="spellEnd"/>
+      <w:r>
+        <w:t>: displays fruit create-from on GET</w:t>
+      </w:r>
+    </w:p>
+    <w:p>
+      <w:pPr>
+        <w:pStyle w:val="ListParagraph"/>
+        <w:numPr>
+          <w:ilvl w:val="1"/>
+          <w:numId w:val="1"/>
+        </w:numPr>
+      </w:pPr>
+      <w:proofErr w:type="spellStart"/>
+      <w:r>
+        <w:t>fruit_create_post</w:t>
+      </w:r>
+      <w:proofErr w:type="spellEnd"/>
+      <w:r>
+        <w:t xml:space="preserve">: </w:t>
       </w:r>
       <w:r>
         <w:t>handles fruit create on POST</w:t>
@@ -9213,32 +10637,47 @@
           <w:numId w:val="1"/>
         </w:numPr>
       </w:pPr>
-      <w:r>
-        <w:t>fruit_delete_get: displays fruit delete-form on GET</w:t>
-      </w:r>
-    </w:p>
-    <w:p>
-      <w:pPr>
-        <w:pStyle w:val="ListParagraph"/>
-        <w:numPr>
-          <w:ilvl w:val="1"/>
-          <w:numId w:val="1"/>
-        </w:numPr>
-      </w:pPr>
-      <w:r>
-        <w:t>fruit_delete_post: handles fruit delete on POST</w:t>
-      </w:r>
-    </w:p>
-    <w:p>
-      <w:pPr>
-        <w:pStyle w:val="ListParagraph"/>
-        <w:numPr>
-          <w:ilvl w:val="1"/>
-          <w:numId w:val="1"/>
-        </w:numPr>
-      </w:pPr>
-      <w:r>
-        <w:t>fruit_update_get: displays fruit update-form on GET</w:t>
+      <w:proofErr w:type="spellStart"/>
+      <w:r>
+        <w:t>fruit_delete_get</w:t>
+      </w:r>
+      <w:proofErr w:type="spellEnd"/>
+      <w:r>
+        <w:t>: displays fruit delete-form on GET</w:t>
+      </w:r>
+    </w:p>
+    <w:p>
+      <w:pPr>
+        <w:pStyle w:val="ListParagraph"/>
+        <w:numPr>
+          <w:ilvl w:val="1"/>
+          <w:numId w:val="1"/>
+        </w:numPr>
+      </w:pPr>
+      <w:proofErr w:type="spellStart"/>
+      <w:r>
+        <w:t>fruit_delete_post</w:t>
+      </w:r>
+      <w:proofErr w:type="spellEnd"/>
+      <w:r>
+        <w:t>: handles fruit delete on POST</w:t>
+      </w:r>
+    </w:p>
+    <w:p>
+      <w:pPr>
+        <w:pStyle w:val="ListParagraph"/>
+        <w:numPr>
+          <w:ilvl w:val="1"/>
+          <w:numId w:val="1"/>
+        </w:numPr>
+      </w:pPr>
+      <w:proofErr w:type="spellStart"/>
+      <w:r>
+        <w:t>fruit_update_get</w:t>
+      </w:r>
+      <w:proofErr w:type="spellEnd"/>
+      <w:r>
+        <w:t>: displays fruit update-form on GET</w:t>
       </w:r>
     </w:p>
     <w:p>
@@ -9274,18 +10713,29 @@
         </w:numPr>
       </w:pPr>
       <w:r>
-        <w:t>Thus, our fruitController file can look like the following:</w:t>
-      </w:r>
-    </w:p>
-    <w:p>
-      <w:pPr>
-        <w:pStyle w:val="ListParagraph"/>
-        <w:numPr>
-          <w:ilvl w:val="0"/>
-          <w:numId w:val="1"/>
-        </w:numPr>
-      </w:pPr>
-      <w:r>
+        <w:t xml:space="preserve">Thus, our </w:t>
+      </w:r>
+      <w:proofErr w:type="spellStart"/>
+      <w:r>
+        <w:t>fruitController</w:t>
+      </w:r>
+      <w:proofErr w:type="spellEnd"/>
+      <w:r>
+        <w:t xml:space="preserve"> file can look like the following:</w:t>
+      </w:r>
+    </w:p>
+    <w:p>
+      <w:pPr>
+        <w:pStyle w:val="ListParagraph"/>
+        <w:numPr>
+          <w:ilvl w:val="0"/>
+          <w:numId w:val="1"/>
+        </w:numPr>
+      </w:pPr>
+      <w:r>
+        <w:rPr>
+          <w:noProof/>
+        </w:rPr>
         <w:lastRenderedPageBreak/>
         <w:drawing>
           <wp:inline distT="0" distB="0" distL="0" distR="0" wp14:anchorId="67B10D14" wp14:editId="0E4F9F5F">
@@ -9345,6 +10795,9 @@
         </w:numPr>
       </w:pPr>
       <w:r>
+        <w:rPr>
+          <w:noProof/>
+        </w:rPr>
         <w:drawing>
           <wp:inline distT="0" distB="0" distL="0" distR="0" wp14:anchorId="02634D0F" wp14:editId="368FED6D">
             <wp:extent cx="5921253" cy="2095682"/>
@@ -9394,18 +10847,43 @@
         <w:t>Note that implementing the MVC pattern doesn’t affect the functionality of the code, but rather the readability and reusability</w:t>
       </w:r>
     </w:p>
-    <w:p>
-      <w:pPr>
-        <w:pStyle w:val="ListParagraph"/>
-        <w:ind w:left="1440"/>
-      </w:pPr>
-    </w:p>
-    <w:p>
-      <w:pPr>
-        <w:pStyle w:val="ListParagraph"/>
-        <w:ind w:left="1440"/>
-      </w:pPr>
-    </w:p>
+    <w:p/>
+    <w:p>
+      <w:pPr>
+        <w:rPr>
+          <w:b/>
+          <w:bCs/>
+          <w:u w:val="single"/>
+        </w:rPr>
+      </w:pPr>
+      <w:r>
+        <w:rPr>
+          <w:b/>
+          <w:bCs/>
+          <w:u w:val="single"/>
+        </w:rPr>
+        <w:t>Deploy React and Express</w:t>
+      </w:r>
+    </w:p>
+    <w:p>
+      <w:pPr>
+        <w:pStyle w:val="ListParagraph"/>
+        <w:numPr>
+          <w:ilvl w:val="0"/>
+          <w:numId w:val="1"/>
+        </w:numPr>
+      </w:pPr>
+      <w:hyperlink r:id="rId120" w:history="1">
+        <w:r>
+          <w:rPr>
+            <w:rStyle w:val="Hyperlink"/>
+          </w:rPr>
+          <w:t>https://daveceddia.com/deploy-react-express-app-heroku/</w:t>
+        </w:r>
+      </w:hyperlink>
+    </w:p>
+    <w:p/>
+    <w:p/>
     <w:sectPr>
       <w:pgSz w:w="12240" w:h="15840"/>
       <w:pgMar w:top="720" w:right="720" w:bottom="720" w:left="720" w:header="708" w:footer="708" w:gutter="0"/>

</xml_diff>

<commit_message>
added new examples of next() in express
</commit_message>
<xml_diff>
--- a/Express.js/Express.js Notes.docx
+++ b/Express.js/Express.js Notes.docx
@@ -59,15 +59,7 @@
         </w:numPr>
       </w:pPr>
       <w:r>
-        <w:t xml:space="preserve">Express is a </w:t>
-      </w:r>
-      <w:proofErr w:type="spellStart"/>
-      <w:r>
-        <w:t>js</w:t>
-      </w:r>
-      <w:proofErr w:type="spellEnd"/>
-      <w:r>
-        <w:t xml:space="preserve"> framework that helps us easily manage our routing, requests, server-side logic, and responses in a way that is more elegant and extendable than just using Node.js</w:t>
+        <w:t>Express is a js framework that helps us easily manage our routing, requests, server-side logic, and responses in a way that is more elegant and extendable than just using Node.js</w:t>
       </w:r>
     </w:p>
     <w:p>
@@ -121,49 +113,20 @@
         </w:numPr>
       </w:pPr>
       <w:r>
-        <w:t xml:space="preserve">Make sure we have a </w:t>
-      </w:r>
-      <w:proofErr w:type="spellStart"/>
-      <w:r>
-        <w:t>package.json</w:t>
-      </w:r>
-      <w:proofErr w:type="spellEnd"/>
-      <w:r>
-        <w:t xml:space="preserve"> file in the root folder, (if not run ‘npm </w:t>
-      </w:r>
-      <w:proofErr w:type="spellStart"/>
-      <w:r>
-        <w:t>init</w:t>
-      </w:r>
-      <w:proofErr w:type="spellEnd"/>
-      <w:r>
-        <w:t xml:space="preserve"> -y’)</w:t>
-      </w:r>
-    </w:p>
-    <w:p>
-      <w:pPr>
-        <w:pStyle w:val="ListParagraph"/>
-        <w:numPr>
-          <w:ilvl w:val="0"/>
-          <w:numId w:val="1"/>
-        </w:numPr>
-      </w:pPr>
-      <w:r>
-        <w:t xml:space="preserve">Install express by running ‘npm </w:t>
-      </w:r>
-      <w:proofErr w:type="spellStart"/>
-      <w:r>
-        <w:t>i</w:t>
-      </w:r>
-      <w:proofErr w:type="spellEnd"/>
-      <w:r>
-        <w:t xml:space="preserve"> </w:t>
-      </w:r>
-      <w:proofErr w:type="spellStart"/>
-      <w:r>
-        <w:t>express’</w:t>
-      </w:r>
-      <w:proofErr w:type="spellEnd"/>
+        <w:t>Make sure we have a package.json file in the root folder, (if not run ‘npm init -y’)</w:t>
+      </w:r>
+    </w:p>
+    <w:p>
+      <w:pPr>
+        <w:pStyle w:val="ListParagraph"/>
+        <w:numPr>
+          <w:ilvl w:val="0"/>
+          <w:numId w:val="1"/>
+        </w:numPr>
+      </w:pPr>
+      <w:r>
+        <w:t>Install express by running ‘npm i express’</w:t>
+      </w:r>
     </w:p>
     <w:p/>
     <w:p>
@@ -399,23 +362,7 @@
         </w:numPr>
       </w:pPr>
       <w:r>
-        <w:t xml:space="preserve">This callback function allows us to send responses which we can do via </w:t>
-      </w:r>
-      <w:proofErr w:type="spellStart"/>
-      <w:r>
-        <w:t>res.write</w:t>
-      </w:r>
-      <w:proofErr w:type="spellEnd"/>
-      <w:r>
-        <w:t xml:space="preserve">() and then </w:t>
-      </w:r>
-      <w:proofErr w:type="spellStart"/>
-      <w:r>
-        <w:t>res.end</w:t>
-      </w:r>
-      <w:proofErr w:type="spellEnd"/>
-      <w:r>
-        <w:t xml:space="preserve">() much like node. But express provides a new method in the response object called ‘send’. This method infers the type of content that we are responding with (so the content-type header is automatically set). This method also infers the status code of the request. </w:t>
+        <w:t xml:space="preserve">This callback function allows us to send responses which we can do via res.write() and then res.end() much like node. But express provides a new method in the response object called ‘send’. This method infers the type of content that we are responding with (so the content-type header is automatically set). This method also infers the status code of the request. </w:t>
       </w:r>
     </w:p>
     <w:p>
@@ -477,15 +424,7 @@
         </w:numPr>
       </w:pPr>
       <w:r>
-        <w:t xml:space="preserve">Now if we run this app.js file by running in </w:t>
-      </w:r>
-      <w:proofErr w:type="spellStart"/>
-      <w:r>
-        <w:t>cmd</w:t>
-      </w:r>
-      <w:proofErr w:type="spellEnd"/>
-      <w:r>
-        <w:t xml:space="preserve"> ‘node app’</w:t>
+        <w:t>Now if we run this app.js file by running in cmd ‘node app’</w:t>
       </w:r>
       <w:r>
         <w:t xml:space="preserve"> and we go to localhost:3000, we see the following</w:t>
@@ -613,32 +552,19 @@
         </w:numPr>
       </w:pPr>
       <w:r>
-        <w:t>While we can use ‘</w:t>
-      </w:r>
-      <w:proofErr w:type="spellStart"/>
-      <w:r>
-        <w:t>res.send</w:t>
-      </w:r>
-      <w:proofErr w:type="spellEnd"/>
-      <w:r>
-        <w:t>’, there are some alternatives</w:t>
-      </w:r>
-    </w:p>
-    <w:p>
-      <w:pPr>
-        <w:pStyle w:val="ListParagraph"/>
-        <w:numPr>
-          <w:ilvl w:val="1"/>
-          <w:numId w:val="1"/>
-        </w:numPr>
-      </w:pPr>
-      <w:proofErr w:type="spellStart"/>
-      <w:r>
-        <w:t>res.sendStatus</w:t>
-      </w:r>
-      <w:proofErr w:type="spellEnd"/>
-      <w:r>
-        <w:t>(INSERT_STATUS_CODE) returns a status code of INSERT_STATUS_CODE</w:t>
+        <w:t>While we can use ‘res.send’, there are some alternatives</w:t>
+      </w:r>
+    </w:p>
+    <w:p>
+      <w:pPr>
+        <w:pStyle w:val="ListParagraph"/>
+        <w:numPr>
+          <w:ilvl w:val="1"/>
+          <w:numId w:val="1"/>
+        </w:numPr>
+      </w:pPr>
+      <w:r>
+        <w:t>res.sendStatus(INSERT_STATUS_CODE) returns a status code of INSERT_STATUS_CODE</w:t>
       </w:r>
     </w:p>
     <w:p>
@@ -650,40 +576,19 @@
         </w:numPr>
       </w:pPr>
       <w:r>
-        <w:t xml:space="preserve">Ex: </w:t>
-      </w:r>
-      <w:proofErr w:type="spellStart"/>
-      <w:r>
-        <w:t>res.sendStatus</w:t>
-      </w:r>
-      <w:proofErr w:type="spellEnd"/>
-      <w:r>
-        <w:t>(404) returns a 404 error</w:t>
-      </w:r>
-    </w:p>
-    <w:p>
-      <w:pPr>
-        <w:pStyle w:val="ListParagraph"/>
-        <w:numPr>
-          <w:ilvl w:val="1"/>
-          <w:numId w:val="1"/>
-        </w:numPr>
-      </w:pPr>
-      <w:proofErr w:type="spellStart"/>
-      <w:r>
-        <w:t>res.json</w:t>
-      </w:r>
-      <w:proofErr w:type="spellEnd"/>
-      <w:r>
-        <w:t xml:space="preserve">(INSERT_JSON_OBJECT) returns a </w:t>
-      </w:r>
-      <w:proofErr w:type="spellStart"/>
-      <w:r>
-        <w:t>json</w:t>
-      </w:r>
-      <w:proofErr w:type="spellEnd"/>
-      <w:r>
-        <w:t xml:space="preserve"> object</w:t>
+        <w:t>Ex: res.sendStatus(404) returns a 404 error</w:t>
+      </w:r>
+    </w:p>
+    <w:p>
+      <w:pPr>
+        <w:pStyle w:val="ListParagraph"/>
+        <w:numPr>
+          <w:ilvl w:val="1"/>
+          <w:numId w:val="1"/>
+        </w:numPr>
+      </w:pPr>
+      <w:r>
+        <w:t>res.json(INSERT_JSON_OBJECT) returns a json object</w:t>
       </w:r>
     </w:p>
     <w:p>
@@ -695,40 +600,19 @@
         </w:numPr>
       </w:pPr>
       <w:r>
-        <w:t xml:space="preserve">Ex: </w:t>
-      </w:r>
-      <w:proofErr w:type="spellStart"/>
-      <w:r>
-        <w:t>res.json</w:t>
-      </w:r>
-      <w:proofErr w:type="spellEnd"/>
-      <w:r>
-        <w:t xml:space="preserve">({ name: ‘Grant’ }) returns the </w:t>
-      </w:r>
-      <w:proofErr w:type="spellStart"/>
-      <w:r>
-        <w:t>json</w:t>
-      </w:r>
-      <w:proofErr w:type="spellEnd"/>
-      <w:r>
-        <w:t xml:space="preserve"> object: { name: ‘Grant’ }</w:t>
-      </w:r>
-    </w:p>
-    <w:p>
-      <w:pPr>
-        <w:pStyle w:val="ListParagraph"/>
-        <w:numPr>
-          <w:ilvl w:val="1"/>
-          <w:numId w:val="1"/>
-        </w:numPr>
-      </w:pPr>
-      <w:proofErr w:type="spellStart"/>
-      <w:r>
-        <w:t>res.download</w:t>
-      </w:r>
-      <w:proofErr w:type="spellEnd"/>
-      <w:r>
-        <w:t>(INSER_FILE_PATH) returns a file that will be automatically downloaded</w:t>
+        <w:t>Ex: res.json({ name: ‘Grant’ }) returns the json object: { name: ‘Grant’ }</w:t>
+      </w:r>
+    </w:p>
+    <w:p>
+      <w:pPr>
+        <w:pStyle w:val="ListParagraph"/>
+        <w:numPr>
+          <w:ilvl w:val="1"/>
+          <w:numId w:val="1"/>
+        </w:numPr>
+      </w:pPr>
+      <w:r>
+        <w:t>res.download(INSER_FILE_PATH) returns a file that will be automatically downloaded</w:t>
       </w:r>
     </w:p>
     <w:p>
@@ -740,15 +624,7 @@
         </w:numPr>
       </w:pPr>
       <w:r>
-        <w:t xml:space="preserve">Ex: </w:t>
-      </w:r>
-      <w:proofErr w:type="spellStart"/>
-      <w:r>
-        <w:t>res.json</w:t>
-      </w:r>
-      <w:proofErr w:type="spellEnd"/>
-      <w:r>
-        <w:t>(‘app.js’) returns the ‘app.js’ file which automatically gets downloaded by the browser</w:t>
+        <w:t>Ex: res.json(‘app.js’) returns the ‘app.js’ file which automatically gets downloaded by the browser</w:t>
       </w:r>
     </w:p>
     <w:p>
@@ -944,15 +820,7 @@
         </w:numPr>
       </w:pPr>
       <w:r>
-        <w:t>To send back a file, we use the response object’s ‘</w:t>
-      </w:r>
-      <w:proofErr w:type="spellStart"/>
-      <w:r>
-        <w:t>sendFile</w:t>
-      </w:r>
-      <w:proofErr w:type="spellEnd"/>
-      <w:r>
-        <w:t xml:space="preserve">’ method. This first parameter is a </w:t>
+        <w:t xml:space="preserve">To send back a file, we use the response object’s ‘sendFile’ method. This first parameter is a </w:t>
       </w:r>
       <w:r>
         <w:t xml:space="preserve">relative </w:t>
@@ -982,15 +850,7 @@
         <w:t xml:space="preserve">To make the path specified in the first parameter relative to </w:t>
       </w:r>
       <w:r>
-        <w:t>the root folder of our project, we set the value associated with the ‘root’ object to be __</w:t>
-      </w:r>
-      <w:proofErr w:type="spellStart"/>
-      <w:r>
-        <w:t>dirname</w:t>
-      </w:r>
-      <w:proofErr w:type="spellEnd"/>
-      <w:r>
-        <w:t>. We can also specify this root folder using the path module.</w:t>
+        <w:t>the root folder of our project, we set the value associated with the ‘root’ object to be __dirname. We can also specify this root folder using the path module.</w:t>
       </w:r>
     </w:p>
     <w:p>
@@ -1103,31 +963,7 @@
         </w:numPr>
       </w:pPr>
       <w:r>
-        <w:t xml:space="preserve">To redirect from a given </w:t>
-      </w:r>
-      <w:proofErr w:type="spellStart"/>
-      <w:r>
-        <w:t>url</w:t>
-      </w:r>
-      <w:proofErr w:type="spellEnd"/>
-      <w:r>
-        <w:t xml:space="preserve"> (lets call it url1) to a new </w:t>
-      </w:r>
-      <w:proofErr w:type="spellStart"/>
-      <w:r>
-        <w:t>url</w:t>
-      </w:r>
-      <w:proofErr w:type="spellEnd"/>
-      <w:r>
-        <w:t xml:space="preserve"> (call it url2), we first set up a get request handler for url1. To redirect them to url2, run </w:t>
-      </w:r>
-      <w:proofErr w:type="spellStart"/>
-      <w:r>
-        <w:t>res.redirect</w:t>
-      </w:r>
-      <w:proofErr w:type="spellEnd"/>
-      <w:r>
-        <w:t>(url2).</w:t>
+        <w:t>To redirect from a given url (lets call it url1) to a new url (call it url2), we first set up a get request handler for url1. To redirect them to url2, run res.redirect(url2).</w:t>
       </w:r>
     </w:p>
     <w:p>
@@ -1230,15 +1066,7 @@
         </w:numPr>
       </w:pPr>
       <w:r>
-        <w:t>This ‘use’ method takes in a callback function. This callback function takes in a request and response object much like the callback functions in ‘</w:t>
-      </w:r>
-      <w:proofErr w:type="spellStart"/>
-      <w:r>
-        <w:t>app.get</w:t>
-      </w:r>
-      <w:proofErr w:type="spellEnd"/>
-      <w:r>
-        <w:t>’. Inside this callback function, we return an HTML page</w:t>
+        <w:t>This ‘use’ method takes in a callback function. This callback function takes in a request and response object much like the callback functions in ‘app.get’. Inside this callback function, we return an HTML page</w:t>
       </w:r>
     </w:p>
     <w:p>
@@ -1321,15 +1149,7 @@
         <w:t xml:space="preserve">handler methods such as ‘get’. If there is a match for </w:t>
       </w:r>
       <w:r>
-        <w:t xml:space="preserve">the request’s </w:t>
-      </w:r>
-      <w:proofErr w:type="spellStart"/>
-      <w:r>
-        <w:t>url</w:t>
-      </w:r>
-      <w:proofErr w:type="spellEnd"/>
-      <w:r>
-        <w:t>, the callback function is executed</w:t>
+        <w:t>the request’s url, the callback function is executed</w:t>
       </w:r>
       <w:r>
         <w:t xml:space="preserve"> and </w:t>
@@ -1347,15 +1167,7 @@
         <w:t>)</w:t>
       </w:r>
       <w:r>
-        <w:t xml:space="preserve">. If there is no match for the request’s </w:t>
-      </w:r>
-      <w:proofErr w:type="spellStart"/>
-      <w:r>
-        <w:t>url</w:t>
-      </w:r>
-      <w:proofErr w:type="spellEnd"/>
-      <w:r>
-        <w:t>, the callback function is not executed and we continue down the file.</w:t>
+        <w:t>. If there is no match for the request’s url, the callback function is not executed and we continue down the file.</w:t>
       </w:r>
     </w:p>
     <w:p>
@@ -1370,31 +1182,7 @@
         <w:t xml:space="preserve">If we keep going down the file and </w:t>
       </w:r>
       <w:r>
-        <w:t>get to the ‘</w:t>
-      </w:r>
-      <w:proofErr w:type="spellStart"/>
-      <w:r>
-        <w:t>app.use</w:t>
-      </w:r>
-      <w:proofErr w:type="spellEnd"/>
-      <w:r>
-        <w:t xml:space="preserve">’ method, the ‘use’ method’s callback function is executed, regardless of the request’s </w:t>
-      </w:r>
-      <w:proofErr w:type="spellStart"/>
-      <w:r>
-        <w:t>url</w:t>
-      </w:r>
-      <w:proofErr w:type="spellEnd"/>
-      <w:r>
-        <w:t xml:space="preserve"> (which is why we didn’t need to pass in a </w:t>
-      </w:r>
-      <w:proofErr w:type="spellStart"/>
-      <w:r>
-        <w:t>url</w:t>
-      </w:r>
-      <w:proofErr w:type="spellEnd"/>
-      <w:r>
-        <w:t xml:space="preserve"> as a parameter). Regardless of whether there is a response object being sent in the ‘use’ method, express no longer carries on down the code</w:t>
+        <w:t>get to the ‘app.use’ method, the ‘use’ method’s callback function is executed, regardless of the request’s url (which is why we didn’t need to pass in a url as a parameter). Regardless of whether there is a response object being sent in the ‘use’ method, express no longer carries on down the code</w:t>
       </w:r>
       <w:r>
         <w:t xml:space="preserve"> (unless the next() method is called)</w:t>
@@ -1484,15 +1272,7 @@
         </w:r>
       </w:hyperlink>
       <w:r>
-        <w:t xml:space="preserve"> the request method’s </w:t>
-      </w:r>
-      <w:proofErr w:type="spellStart"/>
-      <w:r>
-        <w:t>url</w:t>
-      </w:r>
-      <w:proofErr w:type="spellEnd"/>
-      <w:r>
-        <w:t xml:space="preserve"> is ‘/wtf’.</w:t>
+        <w:t xml:space="preserve"> the request method’s url is ‘/wtf’.</w:t>
       </w:r>
     </w:p>
     <w:p>
@@ -1526,83 +1306,43 @@
         </w:numPr>
       </w:pPr>
       <w:r>
-        <w:t>The first http request handler method we see is ‘</w:t>
-      </w:r>
-      <w:proofErr w:type="spellStart"/>
-      <w:r>
-        <w:t>app.get</w:t>
-      </w:r>
-      <w:proofErr w:type="spellEnd"/>
-      <w:r>
-        <w:t>(‘/’)’ on line 4. Since the paths ‘/’ and ‘/wtf’ don’t match, we carry on to the next request handler method.</w:t>
-      </w:r>
-    </w:p>
-    <w:p>
-      <w:pPr>
-        <w:pStyle w:val="ListParagraph"/>
-        <w:numPr>
-          <w:ilvl w:val="1"/>
-          <w:numId w:val="1"/>
-        </w:numPr>
-      </w:pPr>
-      <w:r>
-        <w:t>The next http request handler method we see is ‘</w:t>
-      </w:r>
-      <w:proofErr w:type="spellStart"/>
-      <w:r>
-        <w:t>app.get</w:t>
-      </w:r>
-      <w:proofErr w:type="spellEnd"/>
-      <w:r>
-        <w:t>(‘/about’)’ on line 8. Since the paths ‘/about’ and ‘/wtf’ don’t match, we carry on to the next request handler method.</w:t>
-      </w:r>
-    </w:p>
-    <w:p>
-      <w:pPr>
-        <w:pStyle w:val="ListParagraph"/>
-        <w:numPr>
-          <w:ilvl w:val="1"/>
-          <w:numId w:val="1"/>
-        </w:numPr>
-      </w:pPr>
-      <w:r>
-        <w:t>The next http request handler method we see is ‘</w:t>
-      </w:r>
-      <w:proofErr w:type="spellStart"/>
-      <w:r>
-        <w:t>app.get</w:t>
-      </w:r>
-      <w:proofErr w:type="spellEnd"/>
-      <w:r>
-        <w:t>(‘/about-us’)’ on line 12. Since the paths ‘/about-us’ and ‘/wtf’ don’t match, we carry on to the next request handler method.</w:t>
-      </w:r>
-    </w:p>
-    <w:p>
-      <w:pPr>
-        <w:pStyle w:val="ListParagraph"/>
-        <w:numPr>
-          <w:ilvl w:val="1"/>
-          <w:numId w:val="1"/>
-        </w:numPr>
-      </w:pPr>
-      <w:r>
-        <w:t>The next http request handler method we see is ‘</w:t>
-      </w:r>
-      <w:proofErr w:type="spellStart"/>
-      <w:r>
-        <w:t>app.use</w:t>
-      </w:r>
-      <w:proofErr w:type="spellEnd"/>
-      <w:r>
-        <w:t>()’ on line 16. Since we reach this ‘</w:t>
-      </w:r>
-      <w:proofErr w:type="spellStart"/>
-      <w:r>
-        <w:t>app.use</w:t>
-      </w:r>
-      <w:proofErr w:type="spellEnd"/>
-      <w:r>
-        <w:t xml:space="preserve">()’ method, its callback function is executed and send a response containing a the 404.html file that will be rendered by the browser. </w:t>
+        <w:t>The first http request handler method we see is ‘app.get(‘/’)’ on line 4. Since the paths ‘/’ and ‘/wtf’ don’t match, we carry on to the next request handler method.</w:t>
+      </w:r>
+    </w:p>
+    <w:p>
+      <w:pPr>
+        <w:pStyle w:val="ListParagraph"/>
+        <w:numPr>
+          <w:ilvl w:val="1"/>
+          <w:numId w:val="1"/>
+        </w:numPr>
+      </w:pPr>
+      <w:r>
+        <w:t>The next http request handler method we see is ‘app.get(‘/about’)’ on line 8. Since the paths ‘/about’ and ‘/wtf’ don’t match, we carry on to the next request handler method.</w:t>
+      </w:r>
+    </w:p>
+    <w:p>
+      <w:pPr>
+        <w:pStyle w:val="ListParagraph"/>
+        <w:numPr>
+          <w:ilvl w:val="1"/>
+          <w:numId w:val="1"/>
+        </w:numPr>
+      </w:pPr>
+      <w:r>
+        <w:t>The next http request handler method we see is ‘app.get(‘/about-us’)’ on line 12. Since the paths ‘/about-us’ and ‘/wtf’ don’t match, we carry on to the next request handler method.</w:t>
+      </w:r>
+    </w:p>
+    <w:p>
+      <w:pPr>
+        <w:pStyle w:val="ListParagraph"/>
+        <w:numPr>
+          <w:ilvl w:val="1"/>
+          <w:numId w:val="1"/>
+        </w:numPr>
+      </w:pPr>
+      <w:r>
+        <w:t xml:space="preserve">The next http request handler method we see is ‘app.use()’ on line 16. Since we reach this ‘app.use()’ method, its callback function is executed and send a response containing a the 404.html file that will be rendered by the browser. </w:t>
       </w:r>
       <w:r>
         <w:t>We no longer carry on to the next request handler method</w:t>
@@ -1766,15 +1506,7 @@
         <w:t xml:space="preserve"> </w:t>
       </w:r>
       <w:r>
-        <w:t xml:space="preserve">the request method’s </w:t>
-      </w:r>
-      <w:proofErr w:type="spellStart"/>
-      <w:r>
-        <w:t>url</w:t>
-      </w:r>
-      <w:proofErr w:type="spellEnd"/>
-      <w:r>
-        <w:t xml:space="preserve"> is ‘/’.</w:t>
+        <w:t>the request method’s url is ‘/’.</w:t>
       </w:r>
     </w:p>
     <w:p>
@@ -1798,23 +1530,7 @@
         </w:numPr>
       </w:pPr>
       <w:r>
-        <w:t>The first http request handler method we see is ‘</w:t>
-      </w:r>
-      <w:proofErr w:type="spellStart"/>
-      <w:r>
-        <w:t>app.use</w:t>
-      </w:r>
-      <w:proofErr w:type="spellEnd"/>
-      <w:r>
-        <w:t>()’ on line 4. Since we reach this ‘</w:t>
-      </w:r>
-      <w:proofErr w:type="spellStart"/>
-      <w:r>
-        <w:t>app.use</w:t>
-      </w:r>
-      <w:proofErr w:type="spellEnd"/>
-      <w:r>
-        <w:t xml:space="preserve">()’ method, its callback function is executed and send a response containing a the 404.html file that will be rendered by the browser. </w:t>
+        <w:t xml:space="preserve">The first http request handler method we see is ‘app.use()’ on line 4. Since we reach this ‘app.use()’ method, its callback function is executed and send a response containing a the 404.html file that will be rendered by the browser. </w:t>
       </w:r>
       <w:r>
         <w:t>We no longer carry on to the next request handler method</w:t>
@@ -1903,15 +1619,7 @@
         </w:numPr>
       </w:pPr>
       <w:r>
-        <w:t xml:space="preserve">So even though there are matching </w:t>
-      </w:r>
-      <w:proofErr w:type="spellStart"/>
-      <w:r>
-        <w:t>urls</w:t>
-      </w:r>
-      <w:proofErr w:type="spellEnd"/>
-      <w:r>
-        <w:t xml:space="preserve"> in other http request handler methods later down the code, it doesn’t matter since they are never reached. </w:t>
+        <w:t xml:space="preserve">So even though there are matching urls in other http request handler methods later down the code, it doesn’t matter since they are never reached. </w:t>
       </w:r>
     </w:p>
     <w:p>
@@ -1996,15 +1704,7 @@
         </w:r>
       </w:hyperlink>
       <w:r>
-        <w:t xml:space="preserve"> the request method’s </w:t>
-      </w:r>
-      <w:proofErr w:type="spellStart"/>
-      <w:r>
-        <w:t>url</w:t>
-      </w:r>
-      <w:proofErr w:type="spellEnd"/>
-      <w:r>
-        <w:t xml:space="preserve"> is ‘/’.</w:t>
+        <w:t xml:space="preserve"> the request method’s url is ‘/’.</w:t>
       </w:r>
     </w:p>
     <w:p>
@@ -2028,23 +1728,7 @@
         </w:numPr>
       </w:pPr>
       <w:r>
-        <w:t>The first http request handler method we see is ‘</w:t>
-      </w:r>
-      <w:proofErr w:type="spellStart"/>
-      <w:r>
-        <w:t>app.use</w:t>
-      </w:r>
-      <w:proofErr w:type="spellEnd"/>
-      <w:r>
-        <w:t>()’ on line 4. Since we reach this ‘</w:t>
-      </w:r>
-      <w:proofErr w:type="spellStart"/>
-      <w:r>
-        <w:t>app.use</w:t>
-      </w:r>
-      <w:proofErr w:type="spellEnd"/>
-      <w:r>
-        <w:t xml:space="preserve">()’ method, its callback function is executed and </w:t>
+        <w:t xml:space="preserve">The first http request handler method we see is ‘app.use()’ on line 4. Since we reach this ‘app.use()’ method, its callback function is executed and </w:t>
       </w:r>
       <w:r>
         <w:t>we log ‘hi’ to the console. We no longer carry on to the next request handler method</w:t>
@@ -2053,15 +1737,7 @@
         <w:t xml:space="preserve"> since the next() method is never used</w:t>
       </w:r>
       <w:r>
-        <w:t xml:space="preserve">. Thus, the </w:t>
-      </w:r>
-      <w:proofErr w:type="spellStart"/>
-      <w:r>
-        <w:t>app.use</w:t>
-      </w:r>
-      <w:proofErr w:type="spellEnd"/>
-      <w:r>
-        <w:t>() method on line 8 is never reached.</w:t>
+        <w:t>. Thus, the app.use() method on line 8 is never reached.</w:t>
       </w:r>
     </w:p>
     <w:p>
@@ -2231,30 +1907,20 @@
       </w:pPr>
       <w:r>
         <w:lastRenderedPageBreak/>
-        <w:t xml:space="preserve">There are different view engines such as express-handlebars, pug, or </w:t>
-      </w:r>
-      <w:proofErr w:type="spellStart"/>
-      <w:r>
-        <w:t>ejs</w:t>
-      </w:r>
-      <w:proofErr w:type="spellEnd"/>
-    </w:p>
-    <w:p>
-      <w:pPr>
-        <w:pStyle w:val="ListParagraph"/>
-        <w:numPr>
-          <w:ilvl w:val="0"/>
-          <w:numId w:val="1"/>
-        </w:numPr>
-      </w:pPr>
-      <w:r>
-        <w:t xml:space="preserve">We will use </w:t>
-      </w:r>
-      <w:proofErr w:type="spellStart"/>
-      <w:r>
-        <w:t>ejs</w:t>
-      </w:r>
-      <w:proofErr w:type="spellEnd"/>
+        <w:t>There are different view engines such as express-handlebars, pug, or ejs</w:t>
+      </w:r>
+    </w:p>
+    <w:p>
+      <w:pPr>
+        <w:pStyle w:val="ListParagraph"/>
+        <w:numPr>
+          <w:ilvl w:val="0"/>
+          <w:numId w:val="1"/>
+        </w:numPr>
+      </w:pPr>
+      <w:r>
+        <w:t>We will use ejs</w:t>
+      </w:r>
     </w:p>
     <w:p/>
     <w:p>
@@ -2283,102 +1949,49 @@
         </w:numPr>
       </w:pPr>
       <w:r>
-        <w:t xml:space="preserve">To install it, run ‘npm </w:t>
-      </w:r>
-      <w:proofErr w:type="spellStart"/>
-      <w:r>
-        <w:t>i</w:t>
-      </w:r>
-      <w:proofErr w:type="spellEnd"/>
+        <w:t>To install it, run ‘npm i ejs’</w:t>
+      </w:r>
+    </w:p>
+    <w:p>
+      <w:pPr>
+        <w:pStyle w:val="ListParagraph"/>
+        <w:numPr>
+          <w:ilvl w:val="0"/>
+          <w:numId w:val="1"/>
+        </w:numPr>
+      </w:pPr>
+      <w:r>
+        <w:t xml:space="preserve">To tell express that we want to use ejs as our view engine of choice, we need to use the ‘app’ constants ‘set’ method. This ‘set’ method allows us to configure settings such as the view engine we will use. To configure the view engine to be ejs, do the following: </w:t>
+      </w:r>
+      <w:r>
+        <w:t>app.set('view engine', 'ejs')</w:t>
+      </w:r>
+    </w:p>
+    <w:p>
+      <w:pPr>
+        <w:pStyle w:val="ListParagraph"/>
+        <w:numPr>
+          <w:ilvl w:val="0"/>
+          <w:numId w:val="1"/>
+        </w:numPr>
+      </w:pPr>
+      <w:r>
+        <w:t xml:space="preserve">Automatically, express is going to look inside a folder called </w:t>
+      </w:r>
+      <w:r>
+        <w:t>‘</w:t>
+      </w:r>
+      <w:r>
+        <w:t>views</w:t>
+      </w:r>
+      <w:r>
+        <w:t>’</w:t>
+      </w:r>
       <w:r>
         <w:t xml:space="preserve"> </w:t>
       </w:r>
-      <w:proofErr w:type="spellStart"/>
-      <w:r>
-        <w:t>ejs</w:t>
-      </w:r>
-      <w:proofErr w:type="spellEnd"/>
-      <w:r>
-        <w:t>’</w:t>
-      </w:r>
-    </w:p>
-    <w:p>
-      <w:pPr>
-        <w:pStyle w:val="ListParagraph"/>
-        <w:numPr>
-          <w:ilvl w:val="0"/>
-          <w:numId w:val="1"/>
-        </w:numPr>
-      </w:pPr>
-      <w:r>
-        <w:t xml:space="preserve">To tell express that we want to use </w:t>
-      </w:r>
-      <w:proofErr w:type="spellStart"/>
-      <w:r>
-        <w:t>ejs</w:t>
-      </w:r>
-      <w:proofErr w:type="spellEnd"/>
-      <w:r>
-        <w:t xml:space="preserve"> as our view engine of choice, we need to use the ‘app’ constants ‘set’ method. This ‘set’ method allows us to configure settings such as the view engine we will use. To configure the view engine to be </w:t>
-      </w:r>
-      <w:proofErr w:type="spellStart"/>
-      <w:r>
-        <w:t>ejs</w:t>
-      </w:r>
-      <w:proofErr w:type="spellEnd"/>
-      <w:r>
-        <w:t xml:space="preserve">, do the following: </w:t>
-      </w:r>
-      <w:proofErr w:type="spellStart"/>
-      <w:r>
-        <w:t>app.set</w:t>
-      </w:r>
-      <w:proofErr w:type="spellEnd"/>
-      <w:r>
-        <w:t>('view engine', '</w:t>
-      </w:r>
-      <w:proofErr w:type="spellStart"/>
-      <w:r>
-        <w:t>ejs</w:t>
-      </w:r>
-      <w:proofErr w:type="spellEnd"/>
-      <w:r>
-        <w:t>')</w:t>
-      </w:r>
-    </w:p>
-    <w:p>
-      <w:pPr>
-        <w:pStyle w:val="ListParagraph"/>
-        <w:numPr>
-          <w:ilvl w:val="0"/>
-          <w:numId w:val="1"/>
-        </w:numPr>
-      </w:pPr>
-      <w:r>
-        <w:t xml:space="preserve">Automatically, express is going to look inside a folder called </w:t>
-      </w:r>
-      <w:r>
-        <w:t>‘</w:t>
-      </w:r>
-      <w:r>
-        <w:t>views</w:t>
-      </w:r>
-      <w:r>
-        <w:t>’</w:t>
-      </w:r>
-      <w:r>
-        <w:t xml:space="preserve"> </w:t>
-      </w:r>
-      <w:r>
-        <w:t xml:space="preserve">for any </w:t>
-      </w:r>
-      <w:proofErr w:type="spellStart"/>
-      <w:r>
-        <w:t>ejs</w:t>
-      </w:r>
-      <w:proofErr w:type="spellEnd"/>
-      <w:r>
-        <w:t xml:space="preserve"> files.</w:t>
+      <w:r>
+        <w:t>for any ejs files.</w:t>
       </w:r>
     </w:p>
     <w:p>
@@ -2393,42 +2006,13 @@
         <w:t>If we want express to look in some other fol</w:t>
       </w:r>
       <w:r>
-        <w:t xml:space="preserve">der for our </w:t>
-      </w:r>
-      <w:proofErr w:type="spellStart"/>
-      <w:r>
-        <w:t>ejs</w:t>
-      </w:r>
-      <w:proofErr w:type="spellEnd"/>
-      <w:r>
-        <w:t xml:space="preserve"> files, we have to use the ‘set’ method once again. We </w:t>
+        <w:t xml:space="preserve">der for our ejs files, we have to use the ‘set’ method once again. We </w:t>
       </w:r>
       <w:r>
         <w:t xml:space="preserve">pass ‘views’ as the first parameter to the ‘set’ method and </w:t>
       </w:r>
-      <w:proofErr w:type="spellStart"/>
-      <w:r>
-        <w:t>path.join</w:t>
-      </w:r>
-      <w:proofErr w:type="spellEnd"/>
-      <w:r>
-        <w:t>(__</w:t>
-      </w:r>
-      <w:proofErr w:type="spellStart"/>
-      <w:r>
-        <w:t>dirname</w:t>
-      </w:r>
-      <w:proofErr w:type="spellEnd"/>
-      <w:r>
-        <w:t>, './</w:t>
-      </w:r>
-      <w:proofErr w:type="spellStart"/>
-      <w:r>
-        <w:t>myViews</w:t>
-      </w:r>
-      <w:proofErr w:type="spellEnd"/>
-      <w:r>
-        <w:t>')</w:t>
+      <w:r>
+        <w:t>path.join(__dirname, './myViews')</w:t>
       </w:r>
       <w:r>
         <w:t xml:space="preserve"> </w:t>
@@ -2495,21 +2079,8 @@
         </w:numPr>
       </w:pPr>
       <w:r>
-        <w:t>To create a view inside the ‘views’ folder, we create a .</w:t>
-      </w:r>
-      <w:proofErr w:type="spellStart"/>
-      <w:r>
-        <w:t>ejs</w:t>
-      </w:r>
-      <w:proofErr w:type="spellEnd"/>
-      <w:r>
-        <w:t xml:space="preserve"> file. For example, let’s create </w:t>
-      </w:r>
-      <w:proofErr w:type="spellStart"/>
-      <w:r>
-        <w:t>index.ejs</w:t>
-      </w:r>
-      <w:proofErr w:type="spellEnd"/>
+        <w:t>To create a view inside the ‘views’ folder, we create a .ejs file. For example, let’s create index.ejs</w:t>
+      </w:r>
     </w:p>
     <w:p>
       <w:pPr>
@@ -2569,15 +2140,7 @@
         </w:numPr>
       </w:pPr>
       <w:r>
-        <w:t xml:space="preserve">Inside this </w:t>
-      </w:r>
-      <w:proofErr w:type="spellStart"/>
-      <w:r>
-        <w:t>index.ejs</w:t>
-      </w:r>
-      <w:proofErr w:type="spellEnd"/>
-      <w:r>
-        <w:t xml:space="preserve"> file, we include HTML syntax.</w:t>
+        <w:t>Inside this index.ejs file, we include HTML syntax.</w:t>
       </w:r>
     </w:p>
     <w:p>
@@ -2641,35 +2204,19 @@
         </w:numPr>
       </w:pPr>
       <w:r>
-        <w:t xml:space="preserve">Now, we want to serve this </w:t>
-      </w:r>
-      <w:proofErr w:type="spellStart"/>
-      <w:r>
-        <w:t>index.ejs</w:t>
-      </w:r>
-      <w:proofErr w:type="spellEnd"/>
-      <w:r>
-        <w:t xml:space="preserve"> file as a response to the browser.</w:t>
-      </w:r>
-    </w:p>
-    <w:p>
-      <w:pPr>
-        <w:pStyle w:val="ListParagraph"/>
-        <w:numPr>
-          <w:ilvl w:val="0"/>
-          <w:numId w:val="1"/>
-        </w:numPr>
-      </w:pPr>
-      <w:r>
-        <w:t xml:space="preserve">Inside app.js, we no longer want to use </w:t>
-      </w:r>
-      <w:proofErr w:type="spellStart"/>
-      <w:r>
-        <w:t>res.sendFile</w:t>
-      </w:r>
-      <w:proofErr w:type="spellEnd"/>
-      <w:r>
-        <w:t xml:space="preserve"> to return an HTML file.</w:t>
+        <w:t>Now, we want to serve this index.ejs file as a response to the browser.</w:t>
+      </w:r>
+    </w:p>
+    <w:p>
+      <w:pPr>
+        <w:pStyle w:val="ListParagraph"/>
+        <w:numPr>
+          <w:ilvl w:val="0"/>
+          <w:numId w:val="1"/>
+        </w:numPr>
+      </w:pPr>
+      <w:r>
+        <w:t>Inside app.js, we no longer want to use res.sendFile to return an HTML file.</w:t>
       </w:r>
     </w:p>
     <w:p>
@@ -2684,15 +2231,7 @@
         <w:t xml:space="preserve">Instead, </w:t>
       </w:r>
       <w:r>
-        <w:t xml:space="preserve">we want to render a view by using </w:t>
-      </w:r>
-      <w:proofErr w:type="spellStart"/>
-      <w:r>
-        <w:t>res.render</w:t>
-      </w:r>
-      <w:proofErr w:type="spellEnd"/>
-      <w:r>
-        <w:t>(‘VIEW_FILE_NAME’) as shown below</w:t>
+        <w:t>we want to render a view by using res.render(‘VIEW_FILE_NAME’) as shown below</w:t>
       </w:r>
     </w:p>
     <w:p>
@@ -2753,55 +2292,7 @@
         </w:numPr>
       </w:pPr>
       <w:r>
-        <w:t>Notice we don’t include the .</w:t>
-      </w:r>
-      <w:proofErr w:type="spellStart"/>
-      <w:r>
-        <w:t>ejs</w:t>
-      </w:r>
-      <w:proofErr w:type="spellEnd"/>
-      <w:r>
-        <w:t xml:space="preserve"> extension, only the file name. This </w:t>
-      </w:r>
-      <w:proofErr w:type="spellStart"/>
-      <w:r>
-        <w:t>res.render</w:t>
-      </w:r>
-      <w:proofErr w:type="spellEnd"/>
-      <w:r>
-        <w:t>(‘index’) tells express to look for a ‘</w:t>
-      </w:r>
-      <w:proofErr w:type="spellStart"/>
-      <w:r>
-        <w:t>index.ejs</w:t>
-      </w:r>
-      <w:proofErr w:type="spellEnd"/>
-      <w:r>
-        <w:t xml:space="preserve">’ file (we already know the extension is </w:t>
-      </w:r>
-      <w:proofErr w:type="spellStart"/>
-      <w:r>
-        <w:t>ejs</w:t>
-      </w:r>
-      <w:proofErr w:type="spellEnd"/>
-      <w:r>
-        <w:t xml:space="preserve"> since we used </w:t>
-      </w:r>
-      <w:proofErr w:type="spellStart"/>
-      <w:r>
-        <w:t>app.set</w:t>
-      </w:r>
-      <w:proofErr w:type="spellEnd"/>
-      <w:r>
-        <w:t xml:space="preserve"> to configure that) inside the ‘views’ folder (since that is the default folder when we set up the </w:t>
-      </w:r>
-      <w:proofErr w:type="spellStart"/>
-      <w:r>
-        <w:t>ejs</w:t>
-      </w:r>
-      <w:proofErr w:type="spellEnd"/>
-      <w:r>
-        <w:t xml:space="preserve"> view engine).</w:t>
+        <w:t>Notice we don’t include the .ejs extension, only the file name. This res.render(‘index’) tells express to look for a ‘index.ejs’ file (we already know the extension is ejs since we used app.set to configure that) inside the ‘views’ folder (since that is the default folder when we set up the ejs view engine).</w:t>
       </w:r>
     </w:p>
     <w:p>
@@ -2824,15 +2315,7 @@
         </w:r>
       </w:hyperlink>
       <w:r>
-        <w:t xml:space="preserve"> we see the following </w:t>
-      </w:r>
-      <w:proofErr w:type="spellStart"/>
-      <w:r>
-        <w:t>ejs</w:t>
-      </w:r>
-      <w:proofErr w:type="spellEnd"/>
-      <w:r>
-        <w:t xml:space="preserve"> file being rendered.</w:t>
+        <w:t xml:space="preserve"> we see the following ejs file being rendered.</w:t>
       </w:r>
     </w:p>
     <w:p>
@@ -2911,35 +2394,19 @@
         </w:numPr>
       </w:pPr>
       <w:r>
-        <w:t xml:space="preserve">To use dynamic data, we use </w:t>
-      </w:r>
-      <w:proofErr w:type="spellStart"/>
-      <w:r>
-        <w:t>ejs</w:t>
-      </w:r>
-      <w:proofErr w:type="spellEnd"/>
-      <w:r>
-        <w:t xml:space="preserve"> tags, the opening and closing tags are &lt;% and %&gt; respectively.</w:t>
-      </w:r>
-    </w:p>
-    <w:p>
-      <w:pPr>
-        <w:pStyle w:val="ListParagraph"/>
-        <w:numPr>
-          <w:ilvl w:val="0"/>
-          <w:numId w:val="1"/>
-        </w:numPr>
-      </w:pPr>
-      <w:r>
-        <w:t xml:space="preserve">Inside these tags, we can write </w:t>
-      </w:r>
-      <w:proofErr w:type="spellStart"/>
-      <w:r>
-        <w:t>javascript</w:t>
-      </w:r>
-      <w:proofErr w:type="spellEnd"/>
-      <w:r>
-        <w:t>.</w:t>
+        <w:t>To use dynamic data, we use ejs tags, the opening and closing tags are &lt;% and %&gt; respectively.</w:t>
+      </w:r>
+    </w:p>
+    <w:p>
+      <w:pPr>
+        <w:pStyle w:val="ListParagraph"/>
+        <w:numPr>
+          <w:ilvl w:val="0"/>
+          <w:numId w:val="1"/>
+        </w:numPr>
+      </w:pPr>
+      <w:r>
+        <w:t>Inside these tags, we can write javascript.</w:t>
       </w:r>
     </w:p>
     <w:p>
@@ -2957,15 +2424,7 @@
         <w:t>&lt;% const hello = 123 %&gt;</w:t>
       </w:r>
       <w:r>
-        <w:t xml:space="preserve"> defines a new constant called ‘hello’ with a value of 123 that we can use later on in the </w:t>
-      </w:r>
-      <w:proofErr w:type="spellStart"/>
-      <w:r>
-        <w:t>ejs</w:t>
-      </w:r>
-      <w:proofErr w:type="spellEnd"/>
-      <w:r>
-        <w:t xml:space="preserve"> file.</w:t>
+        <w:t xml:space="preserve"> defines a new constant called ‘hello’ with a value of 123 that we can use later on in the ejs file.</w:t>
       </w:r>
     </w:p>
     <w:p>
@@ -3062,15 +2521,7 @@
         </w:numPr>
       </w:pPr>
       <w:r>
-        <w:t>Now, if we return the above .</w:t>
-      </w:r>
-      <w:proofErr w:type="spellStart"/>
-      <w:r>
-        <w:t>ejs</w:t>
-      </w:r>
-      <w:proofErr w:type="spellEnd"/>
-      <w:r>
-        <w:t xml:space="preserve"> file, the browser would display the following.</w:t>
+        <w:t>Now, if we return the above .ejs file, the browser would display the following.</w:t>
       </w:r>
     </w:p>
     <w:p>
@@ -3150,29 +2601,13 @@
         </w:numPr>
       </w:pPr>
       <w:r>
-        <w:t xml:space="preserve">Now, we want to pass data from our app.js file into our </w:t>
-      </w:r>
-      <w:proofErr w:type="spellStart"/>
-      <w:r>
-        <w:t>ejs</w:t>
-      </w:r>
-      <w:proofErr w:type="spellEnd"/>
-      <w:r>
-        <w:t xml:space="preserve"> file. </w:t>
+        <w:t xml:space="preserve">Now, we want to pass data from our app.js file into our ejs file. </w:t>
       </w:r>
       <w:r>
         <w:t xml:space="preserve">A real world application </w:t>
       </w:r>
       <w:r>
-        <w:t xml:space="preserve">fetch some data from the database and then pass that data to the </w:t>
-      </w:r>
-      <w:proofErr w:type="spellStart"/>
-      <w:r>
-        <w:t>ejs</w:t>
-      </w:r>
-      <w:proofErr w:type="spellEnd"/>
-      <w:r>
-        <w:t xml:space="preserve"> file. </w:t>
+        <w:t xml:space="preserve">fetch some data from the database and then pass that data to the ejs file. </w:t>
       </w:r>
     </w:p>
     <w:p>
@@ -3199,31 +2634,7 @@
         </w:numPr>
       </w:pPr>
       <w:r>
-        <w:t>In the ‘</w:t>
-      </w:r>
-      <w:proofErr w:type="spellStart"/>
-      <w:r>
-        <w:t>res.render</w:t>
-      </w:r>
-      <w:proofErr w:type="spellEnd"/>
-      <w:r>
-        <w:t xml:space="preserve">’ method, we can pass in a second parameter which is an object. This object will be passed into the </w:t>
-      </w:r>
-      <w:proofErr w:type="spellStart"/>
-      <w:r>
-        <w:t>ejs</w:t>
-      </w:r>
-      <w:proofErr w:type="spellEnd"/>
-      <w:r>
-        <w:t xml:space="preserve"> file. Thus, we can access any properties within this object from inside the </w:t>
-      </w:r>
-      <w:proofErr w:type="spellStart"/>
-      <w:r>
-        <w:t>ejs</w:t>
-      </w:r>
-      <w:proofErr w:type="spellEnd"/>
-      <w:r>
-        <w:t xml:space="preserve"> file.</w:t>
+        <w:t>In the ‘res.render’ method, we can pass in a second parameter which is an object. This object will be passed into the ejs file. Thus, we can access any properties within this object from inside the ejs file.</w:t>
       </w:r>
     </w:p>
     <w:p>
@@ -3307,13 +2718,8 @@
           <w:numId w:val="1"/>
         </w:numPr>
       </w:pPr>
-      <w:proofErr w:type="spellStart"/>
-      <w:r>
-        <w:t>Index.ejs</w:t>
-      </w:r>
-      <w:proofErr w:type="spellEnd"/>
-      <w:r>
-        <w:t>:</w:t>
+      <w:r>
+        <w:t>Index.ejs:</w:t>
       </w:r>
     </w:p>
     <w:p>
@@ -3448,15 +2854,7 @@
         </w:numPr>
       </w:pPr>
       <w:r>
-        <w:t xml:space="preserve">Suppose we want to pass in an array to an </w:t>
-      </w:r>
-      <w:proofErr w:type="spellStart"/>
-      <w:r>
-        <w:t>ejs</w:t>
-      </w:r>
-      <w:proofErr w:type="spellEnd"/>
-      <w:r>
-        <w:t xml:space="preserve"> file and we want to render some HTML for each element in the array.</w:t>
+        <w:t>Suppose we want to pass in an array to an ejs file and we want to render some HTML for each element in the array.</w:t>
       </w:r>
     </w:p>
     <w:p>
@@ -3540,11 +2938,9 @@
           <w:numId w:val="1"/>
         </w:numPr>
       </w:pPr>
-      <w:proofErr w:type="spellStart"/>
       <w:r>
         <w:t>Index.ejs</w:t>
       </w:r>
-      <w:proofErr w:type="spellEnd"/>
     </w:p>
     <w:p>
       <w:pPr>
@@ -3690,31 +3086,7 @@
         </w:numPr>
       </w:pPr>
       <w:r>
-        <w:t>EJS templates are processed through the EJS view engine on the server. Our .</w:t>
-      </w:r>
-      <w:proofErr w:type="spellStart"/>
-      <w:r>
-        <w:t>ejs</w:t>
-      </w:r>
-      <w:proofErr w:type="spellEnd"/>
-      <w:r>
-        <w:t xml:space="preserve"> files live on the server. When we want to render one to the browser, that .</w:t>
-      </w:r>
-      <w:proofErr w:type="spellStart"/>
-      <w:r>
-        <w:t>ejs</w:t>
-      </w:r>
-      <w:proofErr w:type="spellEnd"/>
-      <w:r>
-        <w:t xml:space="preserve"> file is passed into he EJS view engine to be processed. This engine looks for any kind of dynamic content (such as variables, loops, conditionals, </w:t>
-      </w:r>
-      <w:proofErr w:type="spellStart"/>
-      <w:r>
-        <w:t>etc</w:t>
-      </w:r>
-      <w:proofErr w:type="spellEnd"/>
-      <w:r>
-        <w:t>) and find the resulting HTML code. This EJS view engine then returns a valid HTML file based on the template we wrote and that HTML page is returned to the browser. This process is called server-side rendering.</w:t>
+        <w:t>EJS templates are processed through the EJS view engine on the server. Our .ejs files live on the server. When we want to render one to the browser, that .ejs file is passed into he EJS view engine to be processed. This engine looks for any kind of dynamic content (such as variables, loops, conditionals, etc) and find the resulting HTML code. This EJS view engine then returns a valid HTML file based on the template we wrote and that HTML page is returned to the browser. This process is called server-side rendering.</w:t>
       </w:r>
     </w:p>
     <w:p/>
@@ -3744,35 +3116,19 @@
         </w:numPr>
       </w:pPr>
       <w:r>
-        <w:t xml:space="preserve">Partials are parts of an </w:t>
-      </w:r>
-      <w:proofErr w:type="spellStart"/>
-      <w:r>
-        <w:t>ejs</w:t>
-      </w:r>
-      <w:proofErr w:type="spellEnd"/>
-      <w:r>
-        <w:t xml:space="preserve"> template that can be reused in different views</w:t>
-      </w:r>
-    </w:p>
-    <w:p>
-      <w:pPr>
-        <w:pStyle w:val="ListParagraph"/>
-        <w:numPr>
-          <w:ilvl w:val="0"/>
-          <w:numId w:val="1"/>
-        </w:numPr>
-      </w:pPr>
-      <w:r>
-        <w:t>To import a partial, we use &lt;%- include(‘</w:t>
-      </w:r>
-      <w:proofErr w:type="spellStart"/>
-      <w:r>
-        <w:t>RELATIVE_PATH_TO_PARTIAL.ejs</w:t>
-      </w:r>
-      <w:proofErr w:type="spellEnd"/>
-      <w:r>
-        <w:t>’</w:t>
+        <w:t>Partials are parts of an ejs template that can be reused in different views</w:t>
+      </w:r>
+    </w:p>
+    <w:p>
+      <w:pPr>
+        <w:pStyle w:val="ListParagraph"/>
+        <w:numPr>
+          <w:ilvl w:val="0"/>
+          <w:numId w:val="1"/>
+        </w:numPr>
+      </w:pPr>
+      <w:r>
+        <w:t>To import a partial, we use &lt;%- include(‘RELATIVE_PATH_TO_PARTIAL.ejs’</w:t>
       </w:r>
       <w:r>
         <w:t>)</w:t>
@@ -3862,13 +3218,8 @@
           <w:numId w:val="1"/>
         </w:numPr>
       </w:pPr>
-      <w:proofErr w:type="spellStart"/>
-      <w:r>
-        <w:t>Index.ejs</w:t>
-      </w:r>
-      <w:proofErr w:type="spellEnd"/>
-      <w:r>
-        <w:t>:</w:t>
+      <w:r>
+        <w:t>Index.ejs:</w:t>
       </w:r>
     </w:p>
     <w:p>
@@ -3928,13 +3279,8 @@
           <w:numId w:val="1"/>
         </w:numPr>
       </w:pPr>
-      <w:proofErr w:type="spellStart"/>
-      <w:r>
-        <w:t>Hello.ejs</w:t>
-      </w:r>
-      <w:proofErr w:type="spellEnd"/>
-      <w:r>
-        <w:t>:</w:t>
+      <w:r>
+        <w:t>Hello.ejs:</w:t>
       </w:r>
     </w:p>
     <w:p>
@@ -4006,15 +3352,7 @@
         </w:r>
       </w:hyperlink>
       <w:r>
-        <w:t xml:space="preserve"> which renders the </w:t>
-      </w:r>
-      <w:proofErr w:type="spellStart"/>
-      <w:r>
-        <w:t>index.ejs</w:t>
-      </w:r>
-      <w:proofErr w:type="spellEnd"/>
-      <w:r>
-        <w:t xml:space="preserve"> page, we see:</w:t>
+        <w:t xml:space="preserve"> which renders the index.ejs page, we see:</w:t>
       </w:r>
     </w:p>
     <w:p>
@@ -4102,11 +3440,9 @@
           <w:numId w:val="1"/>
         </w:numPr>
       </w:pPr>
-      <w:proofErr w:type="spellStart"/>
       <w:r>
         <w:t>Index.ejs</w:t>
       </w:r>
-      <w:proofErr w:type="spellEnd"/>
     </w:p>
     <w:p>
       <w:pPr>
@@ -4165,11 +3501,9 @@
           <w:numId w:val="1"/>
         </w:numPr>
       </w:pPr>
-      <w:proofErr w:type="spellStart"/>
       <w:r>
         <w:t>Hello.ejs</w:t>
       </w:r>
-      <w:proofErr w:type="spellEnd"/>
     </w:p>
     <w:p>
       <w:pPr>
@@ -4485,15 +3819,7 @@
         </w:numPr>
       </w:pPr>
       <w:r>
-        <w:t xml:space="preserve">If we go the </w:t>
-      </w:r>
-      <w:proofErr w:type="spellStart"/>
-      <w:r>
-        <w:t>the</w:t>
-      </w:r>
-      <w:proofErr w:type="spellEnd"/>
-      <w:r>
-        <w:t xml:space="preserve"> ‘/’ route, the request is sent to the server.</w:t>
+        <w:t>If we go the the ‘/’ route, the request is sent to the server.</w:t>
       </w:r>
     </w:p>
     <w:p>
@@ -4520,15 +3846,7 @@
         <w:t>The second piece of middleware is the get(‘/’) method which gets executed.</w:t>
       </w:r>
       <w:r>
-        <w:t xml:space="preserve"> Since the get(‘/’) method’s route of ‘/’ matches the request’s route of ‘/’, we send a response to the browser. Since a response is sent, no other middleware is executed so the bottom </w:t>
-      </w:r>
-      <w:proofErr w:type="spellStart"/>
-      <w:r>
-        <w:t>app.use</w:t>
-      </w:r>
-      <w:proofErr w:type="spellEnd"/>
-      <w:r>
-        <w:t>() function is not executed.</w:t>
+        <w:t xml:space="preserve"> Since the get(‘/’) method’s route of ‘/’ matches the request’s route of ‘/’, we send a response to the browser. Since a response is sent, no other middleware is executed so the bottom app.use() function is not executed.</w:t>
       </w:r>
     </w:p>
     <w:p>
@@ -4576,15 +3894,7 @@
         </w:numPr>
       </w:pPr>
       <w:r>
-        <w:t xml:space="preserve">Middleware to parse </w:t>
-      </w:r>
-      <w:proofErr w:type="spellStart"/>
-      <w:r>
-        <w:t>json</w:t>
-      </w:r>
-      <w:proofErr w:type="spellEnd"/>
-      <w:r>
-        <w:t xml:space="preserve"> data from post requests</w:t>
+        <w:t>Middleware to parse json data from post requests</w:t>
       </w:r>
     </w:p>
     <w:p>
@@ -4980,55 +4290,31 @@
         </w:numPr>
       </w:pPr>
       <w:r>
-        <w:t>We also the get the ‘</w:t>
-      </w:r>
-      <w:proofErr w:type="spellStart"/>
-      <w:r>
-        <w:t>index.ejs</w:t>
-      </w:r>
-      <w:proofErr w:type="spellEnd"/>
-      <w:r>
-        <w:t>’ file converted to an HTML file and rendered in the browser.</w:t>
-      </w:r>
-    </w:p>
-    <w:p>
-      <w:pPr>
-        <w:pStyle w:val="ListParagraph"/>
-        <w:numPr>
-          <w:ilvl w:val="1"/>
-          <w:numId w:val="1"/>
-        </w:numPr>
-      </w:pPr>
-      <w:r>
-        <w:t xml:space="preserve">We start from the top of the file and reach the first </w:t>
-      </w:r>
-      <w:proofErr w:type="spellStart"/>
-      <w:r>
-        <w:t>app.use</w:t>
-      </w:r>
-      <w:proofErr w:type="spellEnd"/>
-      <w:r>
-        <w:t xml:space="preserve">() method. In this method, we log out information about the request in the console and tell express to go move on to the next piece of middleware via the next() method. </w:t>
-      </w:r>
-    </w:p>
-    <w:p>
-      <w:pPr>
-        <w:pStyle w:val="ListParagraph"/>
-        <w:numPr>
-          <w:ilvl w:val="1"/>
-          <w:numId w:val="1"/>
-        </w:numPr>
-      </w:pPr>
-      <w:r>
-        <w:t xml:space="preserve">We then move on to the </w:t>
-      </w:r>
-      <w:proofErr w:type="spellStart"/>
-      <w:r>
-        <w:t>app.get</w:t>
-      </w:r>
-      <w:proofErr w:type="spellEnd"/>
-      <w:r>
-        <w:t xml:space="preserve">(‘/’) method which is the following piece of middleware. Since the get(‘/’) method’s route of ‘/’ matches the request’s route of ‘/’, the get() method’s callback function is executed. </w:t>
+        <w:t>We also the get the ‘index.ejs’ file converted to an HTML file and rendered in the browser.</w:t>
+      </w:r>
+    </w:p>
+    <w:p>
+      <w:pPr>
+        <w:pStyle w:val="ListParagraph"/>
+        <w:numPr>
+          <w:ilvl w:val="1"/>
+          <w:numId w:val="1"/>
+        </w:numPr>
+      </w:pPr>
+      <w:r>
+        <w:t xml:space="preserve">We start from the top of the file and reach the first app.use() method. In this method, we log out information about the request in the console and tell express to go move on to the next piece of middleware via the next() method. </w:t>
+      </w:r>
+    </w:p>
+    <w:p>
+      <w:pPr>
+        <w:pStyle w:val="ListParagraph"/>
+        <w:numPr>
+          <w:ilvl w:val="1"/>
+          <w:numId w:val="1"/>
+        </w:numPr>
+      </w:pPr>
+      <w:r>
+        <w:t xml:space="preserve">We then move on to the app.get(‘/’) method which is the following piece of middleware. Since the get(‘/’) method’s route of ‘/’ matches the request’s route of ‘/’, the get() method’s callback function is executed. </w:t>
       </w:r>
       <w:r>
         <w:t xml:space="preserve">Since a response was sent inside the get(‘/’) method’s callback, </w:t>
@@ -5130,95 +4416,55 @@
         </w:numPr>
       </w:pPr>
       <w:r>
-        <w:t>We also the get the ‘</w:t>
-      </w:r>
-      <w:proofErr w:type="spellStart"/>
-      <w:r>
-        <w:t>about.ejs</w:t>
-      </w:r>
-      <w:proofErr w:type="spellEnd"/>
-      <w:r>
-        <w:t>’ file converted to an HTML file and rendered in the browser.</w:t>
-      </w:r>
-    </w:p>
-    <w:p>
-      <w:pPr>
-        <w:pStyle w:val="ListParagraph"/>
-        <w:numPr>
-          <w:ilvl w:val="1"/>
-          <w:numId w:val="1"/>
-        </w:numPr>
-      </w:pPr>
-      <w:r>
-        <w:t xml:space="preserve">We start from the top of the file and reach the first </w:t>
-      </w:r>
-      <w:proofErr w:type="spellStart"/>
-      <w:r>
-        <w:t>app.use</w:t>
-      </w:r>
-      <w:proofErr w:type="spellEnd"/>
-      <w:r>
-        <w:t xml:space="preserve">() method. In this method, we log out information about the request in the console and tell express to go move on to the next piece of middleware via the next() method. </w:t>
-      </w:r>
-    </w:p>
-    <w:p>
-      <w:pPr>
-        <w:pStyle w:val="ListParagraph"/>
-        <w:numPr>
-          <w:ilvl w:val="1"/>
-          <w:numId w:val="1"/>
-        </w:numPr>
-      </w:pPr>
-      <w:r>
-        <w:t xml:space="preserve">We then move on to the </w:t>
-      </w:r>
-      <w:proofErr w:type="spellStart"/>
-      <w:r>
-        <w:t>app.get</w:t>
-      </w:r>
-      <w:proofErr w:type="spellEnd"/>
-      <w:r>
-        <w:t xml:space="preserve">(‘/’) method which is the following piece of middleware. Since the get(‘/’) method’s route of ‘/’ does not matches the request’s route of ‘/’, we move on to the next piece of middleware. </w:t>
-      </w:r>
-    </w:p>
-    <w:p>
-      <w:pPr>
-        <w:pStyle w:val="ListParagraph"/>
-        <w:numPr>
-          <w:ilvl w:val="1"/>
-          <w:numId w:val="1"/>
-        </w:numPr>
-      </w:pPr>
-      <w:r>
-        <w:t xml:space="preserve">We then move on to the </w:t>
-      </w:r>
-      <w:proofErr w:type="spellStart"/>
-      <w:r>
-        <w:t>app.use</w:t>
-      </w:r>
-      <w:proofErr w:type="spellEnd"/>
-      <w:r>
-        <w:t xml:space="preserve">() method. In this method, we log out ‘some random middleware’ and tell express to go move on to the next piece of middleware via the next() method. </w:t>
-      </w:r>
-    </w:p>
-    <w:p>
-      <w:pPr>
-        <w:pStyle w:val="ListParagraph"/>
-        <w:numPr>
-          <w:ilvl w:val="1"/>
-          <w:numId w:val="1"/>
-        </w:numPr>
-      </w:pPr>
-      <w:r>
-        <w:t xml:space="preserve">We then move on to the </w:t>
-      </w:r>
-      <w:proofErr w:type="spellStart"/>
-      <w:r>
-        <w:t>app.get</w:t>
-      </w:r>
-      <w:proofErr w:type="spellEnd"/>
-      <w:r>
-        <w:t>(‘/’) method which is the following piece of middleware. Since the get(‘/about’) method’s route of ‘/about’ matches the request’s route of ‘/</w:t>
+        <w:t>We also the get the ‘about.ejs’ file converted to an HTML file and rendered in the browser.</w:t>
+      </w:r>
+    </w:p>
+    <w:p>
+      <w:pPr>
+        <w:pStyle w:val="ListParagraph"/>
+        <w:numPr>
+          <w:ilvl w:val="1"/>
+          <w:numId w:val="1"/>
+        </w:numPr>
+      </w:pPr>
+      <w:r>
+        <w:t xml:space="preserve">We start from the top of the file and reach the first app.use() method. In this method, we log out information about the request in the console and tell express to go move on to the next piece of middleware via the next() method. </w:t>
+      </w:r>
+    </w:p>
+    <w:p>
+      <w:pPr>
+        <w:pStyle w:val="ListParagraph"/>
+        <w:numPr>
+          <w:ilvl w:val="1"/>
+          <w:numId w:val="1"/>
+        </w:numPr>
+      </w:pPr>
+      <w:r>
+        <w:t xml:space="preserve">We then move on to the app.get(‘/’) method which is the following piece of middleware. Since the get(‘/’) method’s route of ‘/’ does not matches the request’s route of ‘/’, we move on to the next piece of middleware. </w:t>
+      </w:r>
+    </w:p>
+    <w:p>
+      <w:pPr>
+        <w:pStyle w:val="ListParagraph"/>
+        <w:numPr>
+          <w:ilvl w:val="1"/>
+          <w:numId w:val="1"/>
+        </w:numPr>
+      </w:pPr>
+      <w:r>
+        <w:t xml:space="preserve">We then move on to the app.use() method. In this method, we log out ‘some random middleware’ and tell express to go move on to the next piece of middleware via the next() method. </w:t>
+      </w:r>
+    </w:p>
+    <w:p>
+      <w:pPr>
+        <w:pStyle w:val="ListParagraph"/>
+        <w:numPr>
+          <w:ilvl w:val="1"/>
+          <w:numId w:val="1"/>
+        </w:numPr>
+      </w:pPr>
+      <w:r>
+        <w:t>We then move on to the app.get(‘/’) method which is the following piece of middleware. Since the get(‘/about’) method’s route of ‘/about’ matches the request’s route of ‘/</w:t>
       </w:r>
       <w:r>
         <w:t>about</w:t>
@@ -5379,83 +4625,43 @@
         </w:numPr>
       </w:pPr>
       <w:r>
-        <w:t xml:space="preserve">We start from the top of the file and reach the first </w:t>
-      </w:r>
-      <w:proofErr w:type="spellStart"/>
-      <w:r>
-        <w:t>app.use</w:t>
-      </w:r>
-      <w:proofErr w:type="spellEnd"/>
-      <w:r>
-        <w:t xml:space="preserve">() method. In this method, we log out information about the request in the console and tell express to go move on to the next piece of middleware via the next() method. </w:t>
-      </w:r>
-    </w:p>
-    <w:p>
-      <w:pPr>
-        <w:pStyle w:val="ListParagraph"/>
-        <w:numPr>
-          <w:ilvl w:val="1"/>
-          <w:numId w:val="1"/>
-        </w:numPr>
-      </w:pPr>
-      <w:r>
-        <w:t xml:space="preserve">We then move on to the </w:t>
-      </w:r>
-      <w:proofErr w:type="spellStart"/>
-      <w:r>
-        <w:t>app.get</w:t>
-      </w:r>
-      <w:proofErr w:type="spellEnd"/>
-      <w:r>
-        <w:t>(‘/’) method which is the following piece of middleware. Since the get(‘/’) method’s route of ‘/’ matches the request’s route of ‘/’, the get(‘/’) method’s callback function is executed. In this method, we log out ‘</w:t>
-      </w:r>
-      <w:proofErr w:type="spellStart"/>
-      <w:r>
-        <w:t>Yo</w:t>
-      </w:r>
-      <w:proofErr w:type="spellEnd"/>
-      <w:r>
-        <w:t xml:space="preserve">’ to the console and tell express to go move on to the next piece of middleware via the next() method. </w:t>
-      </w:r>
-    </w:p>
-    <w:p>
-      <w:pPr>
-        <w:pStyle w:val="ListParagraph"/>
-        <w:numPr>
-          <w:ilvl w:val="1"/>
-          <w:numId w:val="1"/>
-        </w:numPr>
-      </w:pPr>
-      <w:r>
-        <w:t xml:space="preserve">We then move on to the </w:t>
-      </w:r>
-      <w:proofErr w:type="spellStart"/>
-      <w:r>
-        <w:t>app.use</w:t>
-      </w:r>
-      <w:proofErr w:type="spellEnd"/>
-      <w:r>
-        <w:t xml:space="preserve">() method. In this method, we log out ‘some random middleware’ and tell express to go move on to the next piece of middleware via the next() method. </w:t>
-      </w:r>
-    </w:p>
-    <w:p>
-      <w:pPr>
-        <w:pStyle w:val="ListParagraph"/>
-        <w:numPr>
-          <w:ilvl w:val="1"/>
-          <w:numId w:val="1"/>
-        </w:numPr>
-      </w:pPr>
-      <w:r>
-        <w:t xml:space="preserve">We then move on to the </w:t>
-      </w:r>
-      <w:proofErr w:type="spellStart"/>
-      <w:r>
-        <w:t>app.get</w:t>
-      </w:r>
-      <w:proofErr w:type="spellEnd"/>
-      <w:r>
-        <w:t xml:space="preserve">(‘/’) method which is the following piece of middleware. Since the get(‘/about’) method’s route of ‘/about’ does not </w:t>
+        <w:t xml:space="preserve">We start from the top of the file and reach the first app.use() method. In this method, we log out information about the request in the console and tell express to go move on to the next piece of middleware via the next() method. </w:t>
+      </w:r>
+    </w:p>
+    <w:p>
+      <w:pPr>
+        <w:pStyle w:val="ListParagraph"/>
+        <w:numPr>
+          <w:ilvl w:val="1"/>
+          <w:numId w:val="1"/>
+        </w:numPr>
+      </w:pPr>
+      <w:r>
+        <w:t xml:space="preserve">We then move on to the app.get(‘/’) method which is the following piece of middleware. Since the get(‘/’) method’s route of ‘/’ matches the request’s route of ‘/’, the get(‘/’) method’s callback function is executed. In this method, we log out ‘Yo’ to the console and tell express to go move on to the next piece of middleware via the next() method. </w:t>
+      </w:r>
+    </w:p>
+    <w:p>
+      <w:pPr>
+        <w:pStyle w:val="ListParagraph"/>
+        <w:numPr>
+          <w:ilvl w:val="1"/>
+          <w:numId w:val="1"/>
+        </w:numPr>
+      </w:pPr>
+      <w:r>
+        <w:t xml:space="preserve">We then move on to the app.use() method. In this method, we log out ‘some random middleware’ and tell express to go move on to the next piece of middleware via the next() method. </w:t>
+      </w:r>
+    </w:p>
+    <w:p>
+      <w:pPr>
+        <w:pStyle w:val="ListParagraph"/>
+        <w:numPr>
+          <w:ilvl w:val="1"/>
+          <w:numId w:val="1"/>
+        </w:numPr>
+      </w:pPr>
+      <w:r>
+        <w:t xml:space="preserve">We then move on to the app.get(‘/’) method which is the following piece of middleware. Since the get(‘/about’) method’s route of ‘/about’ does not </w:t>
       </w:r>
       <w:r>
         <w:t>match</w:t>
@@ -5474,15 +4680,7 @@
       </w:pPr>
       <w:r>
         <w:lastRenderedPageBreak/>
-        <w:t xml:space="preserve">We then move on to the </w:t>
-      </w:r>
-      <w:proofErr w:type="spellStart"/>
-      <w:r>
-        <w:t>app.get</w:t>
-      </w:r>
-      <w:proofErr w:type="spellEnd"/>
-      <w:r>
-        <w:t xml:space="preserve">(‘/about-us’) method which is the following piece of middleware. Since the get(‘/about-us’) method’s route of ‘/about-us’ does not </w:t>
+        <w:t xml:space="preserve">We then move on to the app.get(‘/about-us’) method which is the following piece of middleware. Since the get(‘/about-us’) method’s route of ‘/about-us’ does not </w:t>
       </w:r>
       <w:r>
         <w:t>match</w:t>
@@ -5500,15 +4698,7 @@
         </w:numPr>
       </w:pPr>
       <w:r>
-        <w:t xml:space="preserve">We then move on to the </w:t>
-      </w:r>
-      <w:proofErr w:type="spellStart"/>
-      <w:r>
-        <w:t>app.use</w:t>
-      </w:r>
-      <w:proofErr w:type="spellEnd"/>
-      <w:r>
-        <w:t xml:space="preserve">() method. In this method, we log out ‘YO’ and </w:t>
+        <w:t xml:space="preserve">We then move on to the app.use() method. In this method, we log out ‘YO’ and </w:t>
       </w:r>
       <w:r>
         <w:t>send a response containing t</w:t>
@@ -5527,6 +4717,64 @@
       </w:r>
       <w:r>
         <w:t xml:space="preserve"> following middleware is not executed.</w:t>
+      </w:r>
+    </w:p>
+    <w:p>
+      <w:pPr>
+        <w:pStyle w:val="ListParagraph"/>
+        <w:numPr>
+          <w:ilvl w:val="0"/>
+          <w:numId w:val="1"/>
+        </w:numPr>
+      </w:pPr>
+      <w:r>
+        <w:t>Ex:</w:t>
+      </w:r>
+    </w:p>
+    <w:p>
+      <w:pPr>
+        <w:pStyle w:val="ListParagraph"/>
+        <w:numPr>
+          <w:ilvl w:val="1"/>
+          <w:numId w:val="1"/>
+        </w:numPr>
+      </w:pPr>
+      <w:r>
+        <w:drawing>
+          <wp:inline distT="0" distB="0" distL="0" distR="0" wp14:anchorId="5FD7D4C4" wp14:editId="6BD7CAF4">
+            <wp:extent cx="5563235" cy="4914760"/>
+            <wp:effectExtent l="0" t="0" r="0" b="635"/>
+            <wp:docPr id="93" name="Picture 93" descr="Graphical user interface, text, application&#10;&#10;Description automatically generated"/>
+            <wp:cNvGraphicFramePr>
+              <a:graphicFrameLocks xmlns:a="http://schemas.openxmlformats.org/drawingml/2006/main" noChangeAspect="1"/>
+            </wp:cNvGraphicFramePr>
+            <a:graphic xmlns:a="http://schemas.openxmlformats.org/drawingml/2006/main">
+              <a:graphicData uri="http://schemas.openxmlformats.org/drawingml/2006/picture">
+                <pic:pic xmlns:pic="http://schemas.openxmlformats.org/drawingml/2006/picture">
+                  <pic:nvPicPr>
+                    <pic:cNvPr id="93" name="Picture 93" descr="Graphical user interface, text, application&#10;&#10;Description automatically generated"/>
+                    <pic:cNvPicPr/>
+                  </pic:nvPicPr>
+                  <pic:blipFill>
+                    <a:blip r:embed="rId62"/>
+                    <a:stretch>
+                      <a:fillRect/>
+                    </a:stretch>
+                  </pic:blipFill>
+                  <pic:spPr>
+                    <a:xfrm>
+                      <a:off x="0" y="0"/>
+                      <a:ext cx="5565456" cy="4916722"/>
+                    </a:xfrm>
+                    <a:prstGeom prst="rect">
+                      <a:avLst/>
+                    </a:prstGeom>
+                  </pic:spPr>
+                </pic:pic>
+              </a:graphicData>
+            </a:graphic>
+          </wp:inline>
+        </w:drawing>
       </w:r>
     </w:p>
     <w:p>
@@ -5584,74 +4832,32 @@
         </w:numPr>
       </w:pPr>
       <w:r>
-        <w:t xml:space="preserve">For example, there’s middleware for logging, security, sessions/cookies validation, </w:t>
-      </w:r>
-      <w:proofErr w:type="spellStart"/>
-      <w:r>
-        <w:t>etc</w:t>
-      </w:r>
-      <w:proofErr w:type="spellEnd"/>
-    </w:p>
-    <w:p>
-      <w:pPr>
-        <w:pStyle w:val="ListParagraph"/>
-        <w:numPr>
-          <w:ilvl w:val="0"/>
-          <w:numId w:val="1"/>
-        </w:numPr>
-      </w:pPr>
-      <w:r>
-        <w:t xml:space="preserve">For example, we can install the </w:t>
-      </w:r>
-      <w:proofErr w:type="spellStart"/>
-      <w:r>
-        <w:t>morgan</w:t>
-      </w:r>
-      <w:proofErr w:type="spellEnd"/>
-      <w:r>
-        <w:t xml:space="preserve"> logging middleware by running ‘npm </w:t>
-      </w:r>
-      <w:proofErr w:type="spellStart"/>
-      <w:r>
-        <w:t>i</w:t>
-      </w:r>
-      <w:proofErr w:type="spellEnd"/>
-      <w:r>
-        <w:t xml:space="preserve"> </w:t>
-      </w:r>
-      <w:proofErr w:type="spellStart"/>
-      <w:r>
-        <w:t>morgan</w:t>
-      </w:r>
-      <w:proofErr w:type="spellEnd"/>
-      <w:r>
-        <w:t xml:space="preserve">’ </w:t>
-      </w:r>
-    </w:p>
-    <w:p>
-      <w:pPr>
-        <w:pStyle w:val="ListParagraph"/>
-        <w:numPr>
-          <w:ilvl w:val="0"/>
-          <w:numId w:val="1"/>
-        </w:numPr>
-      </w:pPr>
-      <w:r>
-        <w:t xml:space="preserve">Now, in our app.js file, we can require the package and invoke the </w:t>
-      </w:r>
-      <w:proofErr w:type="spellStart"/>
-      <w:r>
-        <w:t>morgan</w:t>
-      </w:r>
-      <w:proofErr w:type="spellEnd"/>
-      <w:r>
-        <w:t xml:space="preserve"> function inside an </w:t>
-      </w:r>
-      <w:proofErr w:type="spellStart"/>
-      <w:r>
-        <w:t>app.use</w:t>
-      </w:r>
-      <w:proofErr w:type="spellEnd"/>
+        <w:t>For example, there’s middleware for logging, security, sessions/cookies validation, etc</w:t>
+      </w:r>
+    </w:p>
+    <w:p>
+      <w:pPr>
+        <w:pStyle w:val="ListParagraph"/>
+        <w:numPr>
+          <w:ilvl w:val="0"/>
+          <w:numId w:val="1"/>
+        </w:numPr>
+      </w:pPr>
+      <w:r>
+        <w:t xml:space="preserve">For example, we can install the morgan logging middleware by running ‘npm i morgan’ </w:t>
+      </w:r>
+    </w:p>
+    <w:p>
+      <w:pPr>
+        <w:pStyle w:val="ListParagraph"/>
+        <w:numPr>
+          <w:ilvl w:val="0"/>
+          <w:numId w:val="1"/>
+        </w:numPr>
+      </w:pPr>
+      <w:r>
+        <w:t>Now, in our app.js file, we can require the package and invoke the morgan function inside an app.use</w:t>
+      </w:r>
     </w:p>
     <w:p>
       <w:pPr>
@@ -5665,6 +4871,7 @@
         <w:rPr>
           <w:noProof/>
         </w:rPr>
+        <w:lastRenderedPageBreak/>
         <w:drawing>
           <wp:inline distT="0" distB="0" distL="0" distR="0" wp14:anchorId="7642A800" wp14:editId="6D6108A2">
             <wp:extent cx="2595267" cy="4124325"/>
@@ -5681,7 +4888,7 @@
                     <pic:cNvPicPr/>
                   </pic:nvPicPr>
                   <pic:blipFill>
-                    <a:blip r:embed="rId62"/>
+                    <a:blip r:embed="rId63"/>
                     <a:stretch>
                       <a:fillRect/>
                     </a:stretch>
@@ -5713,7 +4920,7 @@
       <w:r>
         <w:t xml:space="preserve">Now if we go to </w:t>
       </w:r>
-      <w:hyperlink r:id="rId63" w:history="1">
+      <w:hyperlink r:id="rId64" w:history="1">
         <w:r>
           <w:rPr>
             <w:rStyle w:val="Hyperlink"/>
@@ -5753,7 +4960,7 @@
                     <pic:cNvPicPr/>
                   </pic:nvPicPr>
                   <pic:blipFill>
-                    <a:blip r:embed="rId64"/>
+                    <a:blip r:embed="rId65"/>
                     <a:stretch>
                       <a:fillRect/>
                     </a:stretch>
@@ -5828,7 +5035,6 @@
         <w:rPr>
           <w:noProof/>
         </w:rPr>
-        <w:lastRenderedPageBreak/>
         <w:drawing>
           <wp:inline distT="0" distB="0" distL="0" distR="0" wp14:anchorId="01555BD1" wp14:editId="4A3C5D35">
             <wp:extent cx="1123950" cy="2077300"/>
@@ -5845,7 +5051,7 @@
                     <pic:cNvPicPr/>
                   </pic:nvPicPr>
                   <pic:blipFill>
-                    <a:blip r:embed="rId65"/>
+                    <a:blip r:embed="rId66"/>
                     <a:stretch>
                       <a:fillRect/>
                     </a:stretch>
@@ -5890,6 +5096,7 @@
         <w:rPr>
           <w:noProof/>
         </w:rPr>
+        <w:lastRenderedPageBreak/>
         <w:drawing>
           <wp:inline distT="0" distB="0" distL="0" distR="0" wp14:anchorId="1AB451AA" wp14:editId="12ADAEFE">
             <wp:extent cx="3219899" cy="1362265"/>
@@ -5906,7 +5113,7 @@
                     <pic:cNvPicPr/>
                   </pic:nvPicPr>
                   <pic:blipFill>
-                    <a:blip r:embed="rId66"/>
+                    <a:blip r:embed="rId67"/>
                     <a:stretch>
                       <a:fillRect/>
                     </a:stretch>
@@ -5936,51 +5143,19 @@
         </w:numPr>
       </w:pPr>
       <w:r>
-        <w:t xml:space="preserve">Notice we don’t get a </w:t>
-      </w:r>
-      <w:proofErr w:type="spellStart"/>
-      <w:r>
-        <w:t>css</w:t>
-      </w:r>
-      <w:proofErr w:type="spellEnd"/>
-      <w:r>
-        <w:t xml:space="preserve"> file returned.</w:t>
-      </w:r>
-    </w:p>
-    <w:p>
-      <w:pPr>
-        <w:pStyle w:val="ListParagraph"/>
-        <w:numPr>
-          <w:ilvl w:val="1"/>
-          <w:numId w:val="1"/>
-        </w:numPr>
-      </w:pPr>
-      <w:r>
-        <w:t xml:space="preserve">Since we can’t access the </w:t>
-      </w:r>
-      <w:proofErr w:type="spellStart"/>
-      <w:r>
-        <w:t>css</w:t>
-      </w:r>
-      <w:proofErr w:type="spellEnd"/>
-      <w:r>
-        <w:t xml:space="preserve"> file from the browser, even if we place a link to the </w:t>
-      </w:r>
-      <w:proofErr w:type="spellStart"/>
-      <w:r>
-        <w:t>css</w:t>
-      </w:r>
-      <w:proofErr w:type="spellEnd"/>
-      <w:r>
-        <w:t xml:space="preserve"> file inside the </w:t>
-      </w:r>
-      <w:proofErr w:type="spellStart"/>
-      <w:r>
-        <w:t>ejs</w:t>
-      </w:r>
-      <w:proofErr w:type="spellEnd"/>
-      <w:r>
-        <w:t xml:space="preserve"> templates</w:t>
+        <w:t>Notice we don’t get a css file returned.</w:t>
+      </w:r>
+    </w:p>
+    <w:p>
+      <w:pPr>
+        <w:pStyle w:val="ListParagraph"/>
+        <w:numPr>
+          <w:ilvl w:val="1"/>
+          <w:numId w:val="1"/>
+        </w:numPr>
+      </w:pPr>
+      <w:r>
+        <w:t>Since we can’t access the css file from the browser, even if we place a link to the css file inside the ejs templates</w:t>
       </w:r>
       <w:r>
         <w:t xml:space="preserve"> (as shown below)</w:t>
@@ -6017,7 +5192,7 @@
                     <pic:cNvPicPr/>
                   </pic:nvPicPr>
                   <pic:blipFill>
-                    <a:blip r:embed="rId67"/>
+                    <a:blip r:embed="rId68"/>
                     <a:stretch>
                       <a:fillRect/>
                     </a:stretch>
@@ -6066,7 +5241,7 @@
                     <pic:cNvPicPr/>
                   </pic:nvPicPr>
                   <pic:blipFill>
-                    <a:blip r:embed="rId68"/>
+                    <a:blip r:embed="rId69"/>
                     <a:stretch>
                       <a:fillRect/>
                     </a:stretch>
@@ -6147,7 +5322,6 @@
         <w:rPr>
           <w:noProof/>
         </w:rPr>
-        <w:lastRenderedPageBreak/>
         <w:drawing>
           <wp:inline distT="0" distB="0" distL="0" distR="0" wp14:anchorId="18C8AF6C" wp14:editId="65FE8D76">
             <wp:extent cx="1171739" cy="2124371"/>
@@ -6164,7 +5338,7 @@
                     <pic:cNvPicPr/>
                   </pic:nvPicPr>
                   <pic:blipFill>
-                    <a:blip r:embed="rId69"/>
+                    <a:blip r:embed="rId70"/>
                     <a:stretch>
                       <a:fillRect/>
                     </a:stretch>
@@ -6209,6 +5383,7 @@
         <w:rPr>
           <w:noProof/>
         </w:rPr>
+        <w:lastRenderedPageBreak/>
         <w:drawing>
           <wp:inline distT="0" distB="0" distL="0" distR="0" wp14:anchorId="5B3C5D53" wp14:editId="35D517B6">
             <wp:extent cx="3019846" cy="4620270"/>
@@ -6225,7 +5400,7 @@
                     <pic:cNvPicPr/>
                   </pic:nvPicPr>
                   <pic:blipFill>
-                    <a:blip r:embed="rId70"/>
+                    <a:blip r:embed="rId71"/>
                     <a:stretch>
                       <a:fillRect/>
                     </a:stretch>
@@ -6298,7 +5473,7 @@
                     <pic:cNvPicPr/>
                   </pic:nvPicPr>
                   <pic:blipFill>
-                    <a:blip r:embed="rId71"/>
+                    <a:blip r:embed="rId72"/>
                     <a:stretch>
                       <a:fillRect/>
                     </a:stretch>
@@ -6327,13 +5502,8 @@
           <w:numId w:val="1"/>
         </w:numPr>
       </w:pPr>
-      <w:proofErr w:type="spellStart"/>
-      <w:r>
-        <w:t>Index.ejs</w:t>
-      </w:r>
-      <w:proofErr w:type="spellEnd"/>
-      <w:r>
-        <w:t>:</w:t>
+      <w:r>
+        <w:t>Index.ejs:</w:t>
       </w:r>
     </w:p>
     <w:p>
@@ -6348,7 +5518,6 @@
         <w:rPr>
           <w:noProof/>
         </w:rPr>
-        <w:lastRenderedPageBreak/>
         <w:drawing>
           <wp:inline distT="0" distB="0" distL="0" distR="0" wp14:anchorId="480C984E" wp14:editId="2CADB4F9">
             <wp:extent cx="5724524" cy="2197027"/>
@@ -6365,7 +5534,7 @@
                     <pic:cNvPicPr/>
                   </pic:nvPicPr>
                   <pic:blipFill>
-                    <a:blip r:embed="rId72"/>
+                    <a:blip r:embed="rId73"/>
                     <a:stretch>
                       <a:fillRect/>
                     </a:stretch>
@@ -6395,23 +5564,7 @@
         </w:numPr>
       </w:pPr>
       <w:r>
-        <w:t xml:space="preserve">Notice in the </w:t>
-      </w:r>
-      <w:proofErr w:type="spellStart"/>
-      <w:r>
-        <w:t>index.ejs</w:t>
-      </w:r>
-      <w:proofErr w:type="spellEnd"/>
-      <w:r>
-        <w:t xml:space="preserve"> file, we don’t set the link’s </w:t>
-      </w:r>
-      <w:proofErr w:type="spellStart"/>
-      <w:r>
-        <w:t>href</w:t>
-      </w:r>
-      <w:proofErr w:type="spellEnd"/>
-      <w:r>
-        <w:t xml:space="preserve"> value to be ‘public/style.css’, but rather just ‘style.css’. This is because we already specified in app.js that our static files will be the ‘public’ folder.</w:t>
+        <w:t>Notice in the index.ejs file, we don’t set the link’s href value to be ‘public/style.css’, but rather just ‘style.css’. This is because we already specified in app.js that our static files will be the ‘public’ folder.</w:t>
       </w:r>
     </w:p>
     <w:p>
@@ -6425,7 +5578,7 @@
       <w:r>
         <w:t xml:space="preserve">Now, if we go to </w:t>
       </w:r>
-      <w:hyperlink r:id="rId73" w:history="1">
+      <w:hyperlink r:id="rId74" w:history="1">
         <w:r>
           <w:rPr>
             <w:rStyle w:val="Hyperlink"/>
@@ -6449,6 +5602,7 @@
         <w:rPr>
           <w:noProof/>
         </w:rPr>
+        <w:lastRenderedPageBreak/>
         <w:drawing>
           <wp:inline distT="0" distB="0" distL="0" distR="0" wp14:anchorId="56CE3C0D" wp14:editId="686962F7">
             <wp:extent cx="2647950" cy="1085849"/>
@@ -6465,7 +5619,7 @@
                     <pic:cNvPicPr/>
                   </pic:nvPicPr>
                   <pic:blipFill rotWithShape="1">
-                    <a:blip r:embed="rId74"/>
+                    <a:blip r:embed="rId75"/>
                     <a:srcRect t="20833"/>
                     <a:stretch/>
                   </pic:blipFill>
@@ -6521,7 +5675,7 @@
                     <pic:cNvPicPr/>
                   </pic:nvPicPr>
                   <pic:blipFill>
-                    <a:blip r:embed="rId75"/>
+                    <a:blip r:embed="rId76"/>
                     <a:stretch>
                       <a:fillRect/>
                     </a:stretch>
@@ -6551,15 +5705,7 @@
         </w:numPr>
       </w:pPr>
       <w:r>
-        <w:t xml:space="preserve">Now, we are able to access the style.css file from the </w:t>
-      </w:r>
-      <w:proofErr w:type="spellStart"/>
-      <w:r>
-        <w:t>index.ejs</w:t>
-      </w:r>
-      <w:proofErr w:type="spellEnd"/>
-      <w:r>
-        <w:t xml:space="preserve"> file and from the browser.</w:t>
+        <w:t>Now, we are able to access the style.css file from the index.ejs file and from the browser.</w:t>
       </w:r>
     </w:p>
     <w:p>
@@ -6590,7 +5736,7 @@
                     <pic:cNvPicPr/>
                   </pic:nvPicPr>
                   <pic:blipFill>
-                    <a:blip r:embed="rId76"/>
+                    <a:blip r:embed="rId77"/>
                     <a:stretch>
                       <a:fillRect/>
                     </a:stretch>
@@ -6689,7 +5835,6 @@
         <w:rPr>
           <w:noProof/>
         </w:rPr>
-        <w:lastRenderedPageBreak/>
         <w:drawing>
           <wp:inline distT="0" distB="0" distL="0" distR="0" wp14:anchorId="64000BA5" wp14:editId="03A5F029">
             <wp:extent cx="5857875" cy="2853544"/>
@@ -6706,7 +5851,7 @@
                     <pic:cNvPicPr/>
                   </pic:nvPicPr>
                   <pic:blipFill>
-                    <a:blip r:embed="rId77"/>
+                    <a:blip r:embed="rId78"/>
                     <a:stretch>
                       <a:fillRect/>
                     </a:stretch>
@@ -6736,49 +5881,20 @@
         </w:numPr>
       </w:pPr>
       <w:r>
-        <w:t xml:space="preserve">Notice above, the same </w:t>
-      </w:r>
-      <w:proofErr w:type="spellStart"/>
-      <w:r>
-        <w:t>url</w:t>
-      </w:r>
-      <w:proofErr w:type="spellEnd"/>
-      <w:r>
-        <w:t xml:space="preserve"> of ‘localhosts:3000/</w:t>
-      </w:r>
-      <w:proofErr w:type="spellStart"/>
-      <w:r>
-        <w:t>blohs</w:t>
-      </w:r>
-      <w:proofErr w:type="spellEnd"/>
-      <w:r>
-        <w:t xml:space="preserve">’ is used twice, but because they have different requests types (one is GET and the other is POST), the server can handle them differently. A similar idea applies to the </w:t>
-      </w:r>
-      <w:proofErr w:type="spellStart"/>
-      <w:r>
-        <w:t>url</w:t>
-      </w:r>
-      <w:proofErr w:type="spellEnd"/>
-      <w:r>
-        <w:t xml:space="preserve"> of ‘localhost:3000/blogs:/:id’</w:t>
-      </w:r>
-    </w:p>
-    <w:p>
-      <w:pPr>
-        <w:pStyle w:val="ListParagraph"/>
-        <w:numPr>
-          <w:ilvl w:val="1"/>
-          <w:numId w:val="1"/>
-        </w:numPr>
-      </w:pPr>
-      <w:r>
-        <w:t xml:space="preserve">Notice if we want to update a blog for example, we pass in the id of the blog we want to update in the </w:t>
-      </w:r>
-      <w:proofErr w:type="spellStart"/>
-      <w:r>
-        <w:t>url</w:t>
-      </w:r>
-      <w:proofErr w:type="spellEnd"/>
+        <w:t>Notice above, the same url of ‘localhosts:3000/blohs’ is used twice, but because they have different requests types (one is GET and the other is POST), the server can handle them differently. A similar idea applies to the url of ‘localhost:3000/blogs:/:id’</w:t>
+      </w:r>
+    </w:p>
+    <w:p>
+      <w:pPr>
+        <w:pStyle w:val="ListParagraph"/>
+        <w:numPr>
+          <w:ilvl w:val="1"/>
+          <w:numId w:val="1"/>
+        </w:numPr>
+      </w:pPr>
+      <w:r>
+        <w:t>Notice if we want to update a blog for example, we pass in the id of the blog we want to update in the url</w:t>
+      </w:r>
     </w:p>
     <w:p/>
     <w:p>
@@ -6795,6 +5911,7 @@
           <w:bCs/>
           <w:u w:val="single"/>
         </w:rPr>
+        <w:lastRenderedPageBreak/>
         <w:t xml:space="preserve">POST </w:t>
       </w:r>
       <w:r>
@@ -6838,15 +5955,7 @@
         <w:t>In the frontend</w:t>
       </w:r>
       <w:r>
-        <w:t xml:space="preserve"> (in our </w:t>
-      </w:r>
-      <w:proofErr w:type="spellStart"/>
-      <w:r>
-        <w:t>index.ejs</w:t>
-      </w:r>
-      <w:proofErr w:type="spellEnd"/>
-      <w:r>
-        <w:t xml:space="preserve"> file)</w:t>
+        <w:t xml:space="preserve"> (in our index.ejs file)</w:t>
       </w:r>
       <w:r>
         <w:t>, we can create the following form:</w:t>
@@ -6880,7 +5989,7 @@
                     <pic:cNvPicPr/>
                   </pic:nvPicPr>
                   <pic:blipFill>
-                    <a:blip r:embed="rId78"/>
+                    <a:blip r:embed="rId79"/>
                     <a:stretch>
                       <a:fillRect/>
                     </a:stretch>
@@ -6910,15 +6019,7 @@
         </w:numPr>
       </w:pPr>
       <w:r>
-        <w:t xml:space="preserve">Notice in the form tag above, we have an action attribute which has a value that represents which path this form data should be sent to. In the above example, this path is ‘/’. Also notice in the form tag, we have a method attribute which represents the request method. In the above example, this request method is ‘POST’. Thus, when we submit the form, a POST request will be sent to the </w:t>
-      </w:r>
-      <w:proofErr w:type="spellStart"/>
-      <w:r>
-        <w:t>url</w:t>
-      </w:r>
-      <w:proofErr w:type="spellEnd"/>
-      <w:r>
-        <w:t xml:space="preserve"> of ‘/’.</w:t>
+        <w:t>Notice in the form tag above, we have an action attribute which has a value that represents which path this form data should be sent to. In the above example, this path is ‘/’. Also notice in the form tag, we have a method attribute which represents the request method. In the above example, this request method is ‘POST’. Thus, when we submit the form, a POST request will be sent to the url of ‘/’.</w:t>
       </w:r>
     </w:p>
     <w:p>
@@ -6986,7 +6087,7 @@
                     <pic:cNvPicPr/>
                   </pic:nvPicPr>
                   <pic:blipFill>
-                    <a:blip r:embed="rId79"/>
+                    <a:blip r:embed="rId80"/>
                     <a:stretch>
                       <a:fillRect/>
                     </a:stretch>
@@ -7016,23 +6117,7 @@
         </w:numPr>
       </w:pPr>
       <w:r>
-        <w:t xml:space="preserve">Notice in line 13, we have a post handler via the ‘app’ constant’s ‘post’ method. We also passed in a </w:t>
-      </w:r>
-      <w:proofErr w:type="spellStart"/>
-      <w:r>
-        <w:t>url</w:t>
-      </w:r>
-      <w:proofErr w:type="spellEnd"/>
-      <w:r>
-        <w:t xml:space="preserve"> and a callback function into the ‘post’ method. Whenever, a POST request is made to that given </w:t>
-      </w:r>
-      <w:proofErr w:type="spellStart"/>
-      <w:r>
-        <w:t>url</w:t>
-      </w:r>
-      <w:proofErr w:type="spellEnd"/>
-      <w:r>
-        <w:t>, the callback function will be executed. In our example, whenever a POST request is made to ‘/’, the callback function will be executed.</w:t>
+        <w:t>Notice in line 13, we have a post handler via the ‘app’ constant’s ‘post’ method. We also passed in a url and a callback function into the ‘post’ method. Whenever, a POST request is made to that given url, the callback function will be executed. In our example, whenever a POST request is made to ‘/’, the callback function will be executed.</w:t>
       </w:r>
     </w:p>
     <w:p>
@@ -7046,13 +6131,8 @@
       <w:r>
         <w:t xml:space="preserve">Inside this callback function, we want to access the POST request’s body. In order to do this, we will need to use </w:t>
       </w:r>
-      <w:proofErr w:type="spellStart"/>
-      <w:r>
-        <w:t>express.urlencoded</w:t>
-      </w:r>
-      <w:proofErr w:type="spellEnd"/>
-      <w:r>
-        <w:t>({ extended : true})</w:t>
+      <w:r>
+        <w:t>express.urlencoded({ extended : true})</w:t>
       </w:r>
       <w:r>
         <w:t xml:space="preserve"> </w:t>
@@ -7069,13 +6149,8 @@
       <w:r>
         <w:t>of ‘</w:t>
       </w:r>
-      <w:proofErr w:type="spellStart"/>
-      <w:r>
-        <w:t>express.urlencoded</w:t>
-      </w:r>
-      <w:proofErr w:type="spellEnd"/>
-      <w:r>
-        <w:t>({ extended : true})</w:t>
+      <w:r>
+        <w:t>express.urlencoded({ extended : true})</w:t>
       </w:r>
       <w:r>
         <w:t xml:space="preserve">’ is middleware that </w:t>
@@ -7096,15 +6171,7 @@
         <w:t xml:space="preserve">incoming data into a workable format and this workable data will be passed to the request object. </w:t>
       </w:r>
       <w:r>
-        <w:t xml:space="preserve">Since we used the this middleware to parse the incoming data, we can now access it via </w:t>
-      </w:r>
-      <w:proofErr w:type="spellStart"/>
-      <w:r>
-        <w:t>req.body</w:t>
-      </w:r>
-      <w:proofErr w:type="spellEnd"/>
-      <w:r>
-        <w:t>.</w:t>
+        <w:t>Since we used the this middleware to parse the incoming data, we can now access it via req.body.</w:t>
       </w:r>
     </w:p>
     <w:p>
@@ -7118,7 +6185,7 @@
       <w:r>
         <w:t xml:space="preserve">Thus, if we go to </w:t>
       </w:r>
-      <w:hyperlink r:id="rId80" w:history="1">
+      <w:hyperlink r:id="rId81" w:history="1">
         <w:r>
           <w:rPr>
             <w:rStyle w:val="Hyperlink"/>
@@ -7170,7 +6237,7 @@
                     <pic:cNvPicPr/>
                   </pic:nvPicPr>
                   <pic:blipFill>
-                    <a:blip r:embed="rId81"/>
+                    <a:blip r:embed="rId82"/>
                     <a:stretch>
                       <a:fillRect/>
                     </a:stretch>
@@ -7237,23 +6304,10 @@
       </w:pPr>
       <w:r>
         <w:lastRenderedPageBreak/>
-        <w:t xml:space="preserve">We then run the middleware on line 7. This middleware is the </w:t>
-      </w:r>
-      <w:proofErr w:type="spellStart"/>
-      <w:r>
-        <w:t>app.use</w:t>
-      </w:r>
-      <w:proofErr w:type="spellEnd"/>
-      <w:r>
-        <w:t>(</w:t>
-      </w:r>
-      <w:proofErr w:type="spellStart"/>
-      <w:r>
-        <w:t>express.urlencoded</w:t>
-      </w:r>
-      <w:proofErr w:type="spellEnd"/>
-      <w:r>
-        <w:t>({ extended : true})</w:t>
+        <w:t>We then run the middleware on line 7. This middleware is the app.use(</w:t>
+      </w:r>
+      <w:r>
+        <w:t>express.urlencoded({ extended : true})</w:t>
       </w:r>
       <w:r>
         <w:t xml:space="preserve"> function which gets executed, parsing the POST request’s incoming data into a workable format and passing it to the request object. </w:t>
@@ -7271,36 +6325,23 @@
         </w:numPr>
       </w:pPr>
       <w:r>
-        <w:t xml:space="preserve">We skip the </w:t>
-      </w:r>
-      <w:proofErr w:type="spellStart"/>
-      <w:r>
-        <w:t>app.get</w:t>
-      </w:r>
-      <w:proofErr w:type="spellEnd"/>
-      <w:r>
-        <w:t>(‘/’) request handler since the incoming request has a method of POST, not GET. We move on to the next piece of middleware.</w:t>
-      </w:r>
-    </w:p>
-    <w:p>
-      <w:pPr>
-        <w:pStyle w:val="ListParagraph"/>
-        <w:numPr>
-          <w:ilvl w:val="0"/>
-          <w:numId w:val="1"/>
-        </w:numPr>
-      </w:pPr>
-      <w:r>
-        <w:t xml:space="preserve">We then move on to the </w:t>
-      </w:r>
-      <w:proofErr w:type="spellStart"/>
-      <w:r>
-        <w:t>app.</w:t>
+        <w:t>We skip the app.get(‘/’) request handler since the incoming request has a method of POST, not GET. We move on to the next piece of middleware.</w:t>
+      </w:r>
+    </w:p>
+    <w:p>
+      <w:pPr>
+        <w:pStyle w:val="ListParagraph"/>
+        <w:numPr>
+          <w:ilvl w:val="0"/>
+          <w:numId w:val="1"/>
+        </w:numPr>
+      </w:pPr>
+      <w:r>
+        <w:t>We then move on to the app.</w:t>
       </w:r>
       <w:r>
         <w:t>post</w:t>
       </w:r>
-      <w:proofErr w:type="spellEnd"/>
       <w:r>
         <w:t xml:space="preserve">(‘/’) method which is the following piece of middleware. Since the </w:t>
       </w:r>
@@ -7323,23 +6364,7 @@
         <w:t xml:space="preserve">() method’s callback function is executed. </w:t>
       </w:r>
       <w:r>
-        <w:t xml:space="preserve">In this callback function, we log the value of </w:t>
-      </w:r>
-      <w:proofErr w:type="spellStart"/>
-      <w:r>
-        <w:t>req.body</w:t>
-      </w:r>
-      <w:proofErr w:type="spellEnd"/>
-      <w:r>
-        <w:t xml:space="preserve"> (which was parsed into workable data via the </w:t>
-      </w:r>
-      <w:proofErr w:type="spellStart"/>
-      <w:r>
-        <w:t>express.urlencoder</w:t>
-      </w:r>
-      <w:proofErr w:type="spellEnd"/>
-      <w:r>
-        <w:t xml:space="preserve"> middleware). </w:t>
+        <w:t xml:space="preserve">In this callback function, we log the value of req.body (which was parsed into workable data via the express.urlencoder middleware). </w:t>
       </w:r>
       <w:r>
         <w:t xml:space="preserve">By default, express does not allow us to access the body of a request which is why we need middleware. </w:t>
@@ -7376,7 +6401,7 @@
                     <pic:cNvPicPr/>
                   </pic:nvPicPr>
                   <pic:blipFill>
-                    <a:blip r:embed="rId82"/>
+                    <a:blip r:embed="rId83"/>
                     <a:stretch>
                       <a:fillRect/>
                     </a:stretch>
@@ -7406,15 +6431,7 @@
         </w:numPr>
       </w:pPr>
       <w:r>
-        <w:t xml:space="preserve">Notice we have an object that represents the data sent by the form. Notice we can also access the form fields via the value of input field’s ‘name’ property. In the frontend, the input field’s name value was ‘height’ and that is why ‘height’ is the name of the property in the </w:t>
-      </w:r>
-      <w:proofErr w:type="spellStart"/>
-      <w:r>
-        <w:t>req.body</w:t>
-      </w:r>
-      <w:proofErr w:type="spellEnd"/>
-      <w:r>
-        <w:t xml:space="preserve"> object.</w:t>
+        <w:t>Notice we have an object that represents the data sent by the form. Notice we can also access the form fields via the value of input field’s ‘name’ property. In the frontend, the input field’s name value was ‘height’ and that is why ‘height’ is the name of the property in the req.body object.</w:t>
       </w:r>
     </w:p>
     <w:p>
@@ -7440,7 +6457,6 @@
           <w:u w:val="single"/>
         </w:rPr>
       </w:pPr>
-      <w:proofErr w:type="spellStart"/>
       <w:r>
         <w:rPr>
           <w:u w:val="single"/>
@@ -7451,14 +6467,7 @@
         <w:rPr>
           <w:u w:val="single"/>
         </w:rPr>
-        <w:t>xpress.json</w:t>
-      </w:r>
-      <w:proofErr w:type="spellEnd"/>
-      <w:r>
-        <w:rPr>
-          <w:u w:val="single"/>
-        </w:rPr>
-        <w:t>()</w:t>
+        <w:t>xpress.json()</w:t>
       </w:r>
     </w:p>
     <w:p>
@@ -7472,13 +6481,8 @@
       <w:r>
         <w:t xml:space="preserve">Similar to </w:t>
       </w:r>
-      <w:proofErr w:type="spellStart"/>
-      <w:r>
-        <w:t>express.urlencoded</w:t>
-      </w:r>
-      <w:proofErr w:type="spellEnd"/>
-      <w:r>
-        <w:t>({ extended : true})</w:t>
+      <w:r>
+        <w:t>express.urlencoded({ extended : true})</w:t>
       </w:r>
       <w:r>
         <w:t xml:space="preserve"> which is </w:t>
@@ -7489,13 +6493,8 @@
       <w:r>
         <w:t xml:space="preserve">, we also have </w:t>
       </w:r>
-      <w:proofErr w:type="spellStart"/>
-      <w:r>
-        <w:t>express.json</w:t>
-      </w:r>
-      <w:proofErr w:type="spellEnd"/>
-      <w:r>
-        <w:t xml:space="preserve">() </w:t>
+      <w:r>
+        <w:t xml:space="preserve">express.json() </w:t>
       </w:r>
       <w:r>
         <w:t xml:space="preserve">which </w:t>
@@ -7504,15 +6503,7 @@
         <w:t>is a method inbuilt in express to recognize the incoming Request Object as a JSON Object.</w:t>
       </w:r>
       <w:r>
-        <w:t xml:space="preserve"> By adding the </w:t>
-      </w:r>
-      <w:proofErr w:type="spellStart"/>
-      <w:r>
-        <w:t>express.json</w:t>
-      </w:r>
-      <w:proofErr w:type="spellEnd"/>
-      <w:r>
-        <w:t>() middleware</w:t>
+        <w:t xml:space="preserve"> By adding the express.json() middleware</w:t>
       </w:r>
       <w:r>
         <w:t xml:space="preserve"> as shown below</w:t>
@@ -7549,7 +6540,7 @@
                     <pic:cNvPicPr/>
                   </pic:nvPicPr>
                   <pic:blipFill>
-                    <a:blip r:embed="rId83"/>
+                    <a:blip r:embed="rId84"/>
                     <a:stretch>
                       <a:fillRect/>
                     </a:stretch>
@@ -7579,49 +6570,28 @@
         </w:numPr>
       </w:pPr>
       <w:r>
-        <w:t>.</w:t>
-      </w:r>
-      <w:proofErr w:type="spellStart"/>
-      <w:r>
-        <w:t>json</w:t>
-      </w:r>
-      <w:proofErr w:type="spellEnd"/>
-      <w:r>
-        <w:t>() vs .</w:t>
-      </w:r>
-      <w:proofErr w:type="spellStart"/>
-      <w:r>
-        <w:t>urle</w:t>
+        <w:t>.json() vs .urle</w:t>
       </w:r>
       <w:r>
         <w:t>n</w:t>
       </w:r>
       <w:r>
-        <w:t>coded</w:t>
-      </w:r>
-      <w:proofErr w:type="spellEnd"/>
-      <w:r>
-        <w:t>()</w:t>
-      </w:r>
-    </w:p>
-    <w:p>
-      <w:pPr>
-        <w:pStyle w:val="ListParagraph"/>
-        <w:numPr>
-          <w:ilvl w:val="1"/>
-          <w:numId w:val="1"/>
-        </w:numPr>
-      </w:pPr>
-      <w:proofErr w:type="spellStart"/>
+        <w:t>coded()</w:t>
+      </w:r>
+    </w:p>
+    <w:p>
+      <w:pPr>
+        <w:pStyle w:val="ListParagraph"/>
+        <w:numPr>
+          <w:ilvl w:val="1"/>
+          <w:numId w:val="1"/>
+        </w:numPr>
+      </w:pPr>
       <w:r>
         <w:t>e</w:t>
       </w:r>
       <w:r>
-        <w:t>xpress.json</w:t>
-      </w:r>
-      <w:proofErr w:type="spellEnd"/>
-      <w:r>
-        <w:t>() expects request data to be sent in JSON format, which often resembles a simple JS object:</w:t>
+        <w:t>xpress.json() expects request data to be sent in JSON format, which often resembles a simple JS object:</w:t>
       </w:r>
       <w:r>
         <w:t xml:space="preserve"> </w:t>
@@ -7635,69 +6605,6 @@
             <wp:extent cx="5067298" cy="307391"/>
             <wp:effectExtent l="0" t="0" r="635" b="0"/>
             <wp:docPr id="70" name="Picture 70"/>
-            <wp:cNvGraphicFramePr>
-              <a:graphicFrameLocks xmlns:a="http://schemas.openxmlformats.org/drawingml/2006/main" noChangeAspect="1"/>
-            </wp:cNvGraphicFramePr>
-            <a:graphic xmlns:a="http://schemas.openxmlformats.org/drawingml/2006/main">
-              <a:graphicData uri="http://schemas.openxmlformats.org/drawingml/2006/picture">
-                <pic:pic xmlns:pic="http://schemas.openxmlformats.org/drawingml/2006/picture">
-                  <pic:nvPicPr>
-                    <pic:cNvPr id="1" name=""/>
-                    <pic:cNvPicPr/>
-                  </pic:nvPicPr>
-                  <pic:blipFill>
-                    <a:blip r:embed="rId84"/>
-                    <a:stretch>
-                      <a:fillRect/>
-                    </a:stretch>
-                  </pic:blipFill>
-                  <pic:spPr>
-                    <a:xfrm>
-                      <a:off x="0" y="0"/>
-                      <a:ext cx="5096184" cy="309143"/>
-                    </a:xfrm>
-                    <a:prstGeom prst="rect">
-                      <a:avLst/>
-                    </a:prstGeom>
-                  </pic:spPr>
-                </pic:pic>
-              </a:graphicData>
-            </a:graphic>
-          </wp:inline>
-        </w:drawing>
-      </w:r>
-    </w:p>
-    <w:p>
-      <w:pPr>
-        <w:pStyle w:val="ListParagraph"/>
-        <w:numPr>
-          <w:ilvl w:val="1"/>
-          <w:numId w:val="1"/>
-        </w:numPr>
-      </w:pPr>
-      <w:proofErr w:type="spellStart"/>
-      <w:r>
-        <w:t>e</w:t>
-      </w:r>
-      <w:r>
-        <w:t>xpress.urlencoded</w:t>
-      </w:r>
-      <w:proofErr w:type="spellEnd"/>
-      <w:r>
-        <w:t>() expects request data to be sent encoded in the URL, usually in strings or arrays</w:t>
-      </w:r>
-      <w:r>
-        <w:t xml:space="preserve">: </w:t>
-      </w:r>
-      <w:r>
-        <w:rPr>
-          <w:noProof/>
-        </w:rPr>
-        <w:drawing>
-          <wp:inline distT="0" distB="0" distL="0" distR="0" wp14:anchorId="4B8E8CE7" wp14:editId="36C059AD">
-            <wp:extent cx="4153480" cy="333422"/>
-            <wp:effectExtent l="0" t="0" r="0" b="9525"/>
-            <wp:docPr id="69" name="Picture 69"/>
             <wp:cNvGraphicFramePr>
               <a:graphicFrameLocks xmlns:a="http://schemas.openxmlformats.org/drawingml/2006/main" noChangeAspect="1"/>
             </wp:cNvGraphicFramePr>
@@ -7717,6 +6624,64 @@
                   <pic:spPr>
                     <a:xfrm>
                       <a:off x="0" y="0"/>
+                      <a:ext cx="5096184" cy="309143"/>
+                    </a:xfrm>
+                    <a:prstGeom prst="rect">
+                      <a:avLst/>
+                    </a:prstGeom>
+                  </pic:spPr>
+                </pic:pic>
+              </a:graphicData>
+            </a:graphic>
+          </wp:inline>
+        </w:drawing>
+      </w:r>
+    </w:p>
+    <w:p>
+      <w:pPr>
+        <w:pStyle w:val="ListParagraph"/>
+        <w:numPr>
+          <w:ilvl w:val="1"/>
+          <w:numId w:val="1"/>
+        </w:numPr>
+      </w:pPr>
+      <w:r>
+        <w:t>e</w:t>
+      </w:r>
+      <w:r>
+        <w:t>xpress.urlencoded() expects request data to be sent encoded in the URL, usually in strings or arrays</w:t>
+      </w:r>
+      <w:r>
+        <w:t xml:space="preserve">: </w:t>
+      </w:r>
+      <w:r>
+        <w:rPr>
+          <w:noProof/>
+        </w:rPr>
+        <w:drawing>
+          <wp:inline distT="0" distB="0" distL="0" distR="0" wp14:anchorId="4B8E8CE7" wp14:editId="36C059AD">
+            <wp:extent cx="4153480" cy="333422"/>
+            <wp:effectExtent l="0" t="0" r="0" b="9525"/>
+            <wp:docPr id="69" name="Picture 69"/>
+            <wp:cNvGraphicFramePr>
+              <a:graphicFrameLocks xmlns:a="http://schemas.openxmlformats.org/drawingml/2006/main" noChangeAspect="1"/>
+            </wp:cNvGraphicFramePr>
+            <a:graphic xmlns:a="http://schemas.openxmlformats.org/drawingml/2006/main">
+              <a:graphicData uri="http://schemas.openxmlformats.org/drawingml/2006/picture">
+                <pic:pic xmlns:pic="http://schemas.openxmlformats.org/drawingml/2006/picture">
+                  <pic:nvPicPr>
+                    <pic:cNvPr id="1" name=""/>
+                    <pic:cNvPicPr/>
+                  </pic:nvPicPr>
+                  <pic:blipFill>
+                    <a:blip r:embed="rId86"/>
+                    <a:stretch>
+                      <a:fillRect/>
+                    </a:stretch>
+                  </pic:blipFill>
+                  <pic:spPr>
+                    <a:xfrm>
+                      <a:off x="0" y="0"/>
                       <a:ext cx="4153480" cy="333422"/>
                     </a:xfrm>
                     <a:prstGeom prst="rect">
@@ -7796,7 +6761,7 @@
                     <pic:cNvPicPr/>
                   </pic:nvPicPr>
                   <pic:blipFill>
-                    <a:blip r:embed="rId86"/>
+                    <a:blip r:embed="rId87"/>
                     <a:stretch>
                       <a:fillRect/>
                     </a:stretch>
@@ -7827,15 +6792,7 @@
       </w:pPr>
       <w:r>
         <w:lastRenderedPageBreak/>
-        <w:t xml:space="preserve">In the above example, by saying /blogs/:id, we say the /:id part of the </w:t>
-      </w:r>
-      <w:proofErr w:type="spellStart"/>
-      <w:r>
-        <w:t>url</w:t>
-      </w:r>
-      <w:proofErr w:type="spellEnd"/>
-      <w:r>
-        <w:t xml:space="preserve"> is variable and can change. For example, the value could be 12345, 50, or hello.</w:t>
+        <w:t>In the above example, by saying /blogs/:id, we say the /:id part of the url is variable and can change. For example, the value could be 12345, 50, or hello.</w:t>
       </w:r>
     </w:p>
     <w:p>
@@ -7862,15 +6819,7 @@
         <w:t>To use route parameters in the frontend</w:t>
       </w:r>
       <w:r>
-        <w:t xml:space="preserve"> (</w:t>
-      </w:r>
-      <w:proofErr w:type="spellStart"/>
-      <w:r>
-        <w:t>index.ejs</w:t>
-      </w:r>
-      <w:proofErr w:type="spellEnd"/>
-      <w:r>
-        <w:t>)</w:t>
+        <w:t xml:space="preserve"> (index.ejs)</w:t>
       </w:r>
       <w:r>
         <w:t>, we can do the following:</w:t>
@@ -7904,7 +6853,7 @@
                     <pic:cNvPicPr/>
                   </pic:nvPicPr>
                   <pic:blipFill>
-                    <a:blip r:embed="rId87"/>
+                    <a:blip r:embed="rId88"/>
                     <a:stretch>
                       <a:fillRect/>
                     </a:stretch>
@@ -7981,7 +6930,7 @@
                     <pic:cNvPicPr/>
                   </pic:nvPicPr>
                   <pic:blipFill>
-                    <a:blip r:embed="rId88"/>
+                    <a:blip r:embed="rId89"/>
                     <a:stretch>
                       <a:fillRect/>
                     </a:stretch>
@@ -8020,23 +6969,7 @@
         <w:t>.</w:t>
       </w:r>
       <w:r>
-        <w:t xml:space="preserve"> We can then access this route parameter via the ‘</w:t>
-      </w:r>
-      <w:proofErr w:type="spellStart"/>
-      <w:r>
-        <w:t>req.params</w:t>
-      </w:r>
-      <w:proofErr w:type="spellEnd"/>
-      <w:r>
-        <w:t xml:space="preserve">’ object. More specifically we access that object’s ‘id’ property since that is what we called the route parameter. If we name the route parameter to ‘/:lmfao’, we would use </w:t>
-      </w:r>
-      <w:proofErr w:type="spellStart"/>
-      <w:r>
-        <w:t>req.params.lmfao</w:t>
-      </w:r>
-      <w:proofErr w:type="spellEnd"/>
-      <w:r>
-        <w:t xml:space="preserve"> to access the route parameter. </w:t>
+        <w:t xml:space="preserve"> We can then access this route parameter via the ‘req.params’ object. More specifically we access that object’s ‘id’ property since that is what we called the route parameter. If we name the route parameter to ‘/:lmfao’, we would use req.params.lmfao to access the route parameter. </w:t>
       </w:r>
     </w:p>
     <w:p>
@@ -8050,7 +6983,7 @@
       <w:r>
         <w:t xml:space="preserve">Thus, when we go the make a post request to </w:t>
       </w:r>
-      <w:hyperlink r:id="rId89" w:history="1">
+      <w:hyperlink r:id="rId90" w:history="1">
         <w:r>
           <w:rPr>
             <w:rStyle w:val="Hyperlink"/>
@@ -8095,15 +7028,7 @@
         </w:numPr>
       </w:pPr>
       <w:r>
-        <w:t xml:space="preserve">We skip the </w:t>
-      </w:r>
-      <w:proofErr w:type="spellStart"/>
-      <w:r>
-        <w:t>app.get</w:t>
-      </w:r>
-      <w:proofErr w:type="spellEnd"/>
-      <w:r>
-        <w:t>(‘/’) request handler since the incoming request has a method of POST, not GET. We move on to the next piece of middleware.</w:t>
+        <w:t>We skip the app.get(‘/’) request handler since the incoming request has a method of POST, not GET. We move on to the next piece of middleware.</w:t>
       </w:r>
     </w:p>
     <w:p>
@@ -8116,36 +7041,23 @@
       </w:pPr>
       <w:r>
         <w:lastRenderedPageBreak/>
-        <w:t xml:space="preserve">We skip the </w:t>
-      </w:r>
-      <w:proofErr w:type="spellStart"/>
-      <w:r>
-        <w:t>app.post</w:t>
-      </w:r>
-      <w:proofErr w:type="spellEnd"/>
-      <w:r>
-        <w:t>(‘/’) request handler since the incoming request has a path of ‘/1’, not ‘/’. We move on to the next piece of middleware.</w:t>
-      </w:r>
-    </w:p>
-    <w:p>
-      <w:pPr>
-        <w:pStyle w:val="ListParagraph"/>
-        <w:numPr>
-          <w:ilvl w:val="0"/>
-          <w:numId w:val="1"/>
-        </w:numPr>
-      </w:pPr>
-      <w:r>
-        <w:t xml:space="preserve">We then move on to the </w:t>
-      </w:r>
-      <w:proofErr w:type="spellStart"/>
-      <w:r>
-        <w:t>app.</w:t>
+        <w:t>We skip the app.post(‘/’) request handler since the incoming request has a path of ‘/1’, not ‘/’. We move on to the next piece of middleware.</w:t>
+      </w:r>
+    </w:p>
+    <w:p>
+      <w:pPr>
+        <w:pStyle w:val="ListParagraph"/>
+        <w:numPr>
+          <w:ilvl w:val="0"/>
+          <w:numId w:val="1"/>
+        </w:numPr>
+      </w:pPr>
+      <w:r>
+        <w:t>We then move on to the app.</w:t>
       </w:r>
       <w:r>
         <w:t>post</w:t>
       </w:r>
-      <w:proofErr w:type="spellEnd"/>
       <w:r>
         <w:t>(‘/</w:t>
       </w:r>
@@ -8187,7 +7099,7 @@
                     <pic:cNvPicPr/>
                   </pic:nvPicPr>
                   <pic:blipFill>
-                    <a:blip r:embed="rId90"/>
+                    <a:blip r:embed="rId91"/>
                     <a:stretch>
                       <a:fillRect/>
                     </a:stretch>
@@ -8266,7 +7178,7 @@
                     <pic:cNvPicPr/>
                   </pic:nvPicPr>
                   <pic:blipFill>
-                    <a:blip r:embed="rId91"/>
+                    <a:blip r:embed="rId92"/>
                     <a:stretch>
                       <a:fillRect/>
                     </a:stretch>
@@ -8296,23 +7208,7 @@
         </w:numPr>
       </w:pPr>
       <w:r>
-        <w:t>Notice :</w:t>
-      </w:r>
-      <w:proofErr w:type="spellStart"/>
-      <w:r>
-        <w:t>fruitName</w:t>
-      </w:r>
-      <w:proofErr w:type="spellEnd"/>
-      <w:r>
-        <w:t xml:space="preserve"> and :</w:t>
-      </w:r>
-      <w:proofErr w:type="spellStart"/>
-      <w:r>
-        <w:t>fruitColor</w:t>
-      </w:r>
-      <w:proofErr w:type="spellEnd"/>
-      <w:r>
-        <w:t xml:space="preserve"> are both route parameters.</w:t>
+        <w:t>Notice :fruitName and :fruitColor are both route parameters.</w:t>
       </w:r>
     </w:p>
     <w:p>
@@ -8326,7 +7222,7 @@
       <w:r>
         <w:t xml:space="preserve">If we go to </w:t>
       </w:r>
-      <w:hyperlink r:id="rId92" w:history="1">
+      <w:hyperlink r:id="rId93" w:history="1">
         <w:r>
           <w:rPr>
             <w:rStyle w:val="Hyperlink"/>
@@ -8335,23 +7231,7 @@
         </w:r>
       </w:hyperlink>
       <w:r>
-        <w:t>, we send a GET request to the server with the value of the :</w:t>
-      </w:r>
-      <w:proofErr w:type="spellStart"/>
-      <w:r>
-        <w:t>fruitName</w:t>
-      </w:r>
-      <w:proofErr w:type="spellEnd"/>
-      <w:r>
-        <w:t xml:space="preserve"> and :</w:t>
-      </w:r>
-      <w:proofErr w:type="spellStart"/>
-      <w:r>
-        <w:t>fruitColor</w:t>
-      </w:r>
-      <w:proofErr w:type="spellEnd"/>
-      <w:r>
-        <w:t xml:space="preserve"> route parameters being apple and green respectively.</w:t>
+        <w:t>, we send a GET request to the server with the value of the :fruitName and :fruitColor route parameters being apple and green respectively.</w:t>
       </w:r>
     </w:p>
     <w:p>
@@ -8377,67 +7257,6 @@
             <wp:extent cx="2981741" cy="247685"/>
             <wp:effectExtent l="0" t="0" r="0" b="0"/>
             <wp:docPr id="82" name="Picture 82"/>
-            <wp:cNvGraphicFramePr>
-              <a:graphicFrameLocks xmlns:a="http://schemas.openxmlformats.org/drawingml/2006/main" noChangeAspect="1"/>
-            </wp:cNvGraphicFramePr>
-            <a:graphic xmlns:a="http://schemas.openxmlformats.org/drawingml/2006/main">
-              <a:graphicData uri="http://schemas.openxmlformats.org/drawingml/2006/picture">
-                <pic:pic xmlns:pic="http://schemas.openxmlformats.org/drawingml/2006/picture">
-                  <pic:nvPicPr>
-                    <pic:cNvPr id="1" name=""/>
-                    <pic:cNvPicPr/>
-                  </pic:nvPicPr>
-                  <pic:blipFill>
-                    <a:blip r:embed="rId93"/>
-                    <a:stretch>
-                      <a:fillRect/>
-                    </a:stretch>
-                  </pic:blipFill>
-                  <pic:spPr>
-                    <a:xfrm>
-                      <a:off x="0" y="0"/>
-                      <a:ext cx="2981741" cy="247685"/>
-                    </a:xfrm>
-                    <a:prstGeom prst="rect">
-                      <a:avLst/>
-                    </a:prstGeom>
-                  </pic:spPr>
-                </pic:pic>
-              </a:graphicData>
-            </a:graphic>
-          </wp:inline>
-        </w:drawing>
-      </w:r>
-    </w:p>
-    <w:p>
-      <w:pPr>
-        <w:pStyle w:val="ListParagraph"/>
-        <w:numPr>
-          <w:ilvl w:val="1"/>
-          <w:numId w:val="1"/>
-        </w:numPr>
-      </w:pPr>
-      <w:r>
-        <w:t>Then, we send that object back to the browser, so the browser renders the following:</w:t>
-      </w:r>
-    </w:p>
-    <w:p>
-      <w:pPr>
-        <w:pStyle w:val="ListParagraph"/>
-        <w:numPr>
-          <w:ilvl w:val="1"/>
-          <w:numId w:val="1"/>
-        </w:numPr>
-      </w:pPr>
-      <w:r>
-        <w:rPr>
-          <w:noProof/>
-        </w:rPr>
-        <w:drawing>
-          <wp:inline distT="0" distB="0" distL="0" distR="0" wp14:anchorId="0344ADEB" wp14:editId="7CD0B1DC">
-            <wp:extent cx="2962688" cy="257211"/>
-            <wp:effectExtent l="0" t="0" r="0" b="9525"/>
-            <wp:docPr id="83" name="Picture 83"/>
             <wp:cNvGraphicFramePr>
               <a:graphicFrameLocks xmlns:a="http://schemas.openxmlformats.org/drawingml/2006/main" noChangeAspect="1"/>
             </wp:cNvGraphicFramePr>
@@ -8457,6 +7276,67 @@
                   <pic:spPr>
                     <a:xfrm>
                       <a:off x="0" y="0"/>
+                      <a:ext cx="2981741" cy="247685"/>
+                    </a:xfrm>
+                    <a:prstGeom prst="rect">
+                      <a:avLst/>
+                    </a:prstGeom>
+                  </pic:spPr>
+                </pic:pic>
+              </a:graphicData>
+            </a:graphic>
+          </wp:inline>
+        </w:drawing>
+      </w:r>
+    </w:p>
+    <w:p>
+      <w:pPr>
+        <w:pStyle w:val="ListParagraph"/>
+        <w:numPr>
+          <w:ilvl w:val="1"/>
+          <w:numId w:val="1"/>
+        </w:numPr>
+      </w:pPr>
+      <w:r>
+        <w:t>Then, we send that object back to the browser, so the browser renders the following:</w:t>
+      </w:r>
+    </w:p>
+    <w:p>
+      <w:pPr>
+        <w:pStyle w:val="ListParagraph"/>
+        <w:numPr>
+          <w:ilvl w:val="1"/>
+          <w:numId w:val="1"/>
+        </w:numPr>
+      </w:pPr>
+      <w:r>
+        <w:rPr>
+          <w:noProof/>
+        </w:rPr>
+        <w:drawing>
+          <wp:inline distT="0" distB="0" distL="0" distR="0" wp14:anchorId="0344ADEB" wp14:editId="7CD0B1DC">
+            <wp:extent cx="2962688" cy="257211"/>
+            <wp:effectExtent l="0" t="0" r="0" b="9525"/>
+            <wp:docPr id="83" name="Picture 83"/>
+            <wp:cNvGraphicFramePr>
+              <a:graphicFrameLocks xmlns:a="http://schemas.openxmlformats.org/drawingml/2006/main" noChangeAspect="1"/>
+            </wp:cNvGraphicFramePr>
+            <a:graphic xmlns:a="http://schemas.openxmlformats.org/drawingml/2006/main">
+              <a:graphicData uri="http://schemas.openxmlformats.org/drawingml/2006/picture">
+                <pic:pic xmlns:pic="http://schemas.openxmlformats.org/drawingml/2006/picture">
+                  <pic:nvPicPr>
+                    <pic:cNvPr id="1" name=""/>
+                    <pic:cNvPicPr/>
+                  </pic:nvPicPr>
+                  <pic:blipFill>
+                    <a:blip r:embed="rId95"/>
+                    <a:stretch>
+                      <a:fillRect/>
+                    </a:stretch>
+                  </pic:blipFill>
+                  <pic:spPr>
+                    <a:xfrm>
+                      <a:off x="0" y="0"/>
                       <a:ext cx="2962688" cy="257211"/>
                     </a:xfrm>
                     <a:prstGeom prst="rect">
@@ -8499,7 +7379,7 @@
       <w:r>
         <w:t xml:space="preserve">Suppose we go to </w:t>
       </w:r>
-      <w:hyperlink r:id="rId95" w:history="1">
+      <w:hyperlink r:id="rId96" w:history="1">
         <w:r>
           <w:rPr>
             <w:rStyle w:val="Hyperlink"/>
@@ -8532,15 +7412,7 @@
         <w:t>male</w:t>
       </w:r>
       <w:r>
-        <w:t xml:space="preserve"> via the </w:t>
-      </w:r>
-      <w:proofErr w:type="spellStart"/>
-      <w:r>
-        <w:t>req.query</w:t>
-      </w:r>
-      <w:proofErr w:type="spellEnd"/>
-      <w:r>
-        <w:t xml:space="preserve"> object</w:t>
+        <w:t xml:space="preserve"> via the req.query object</w:t>
       </w:r>
       <w:r>
         <w:t>.</w:t>
@@ -8574,7 +7446,7 @@
                     <pic:cNvPicPr/>
                   </pic:nvPicPr>
                   <pic:blipFill>
-                    <a:blip r:embed="rId96"/>
+                    <a:blip r:embed="rId97"/>
                     <a:stretch>
                       <a:fillRect/>
                     </a:stretch>
@@ -8613,23 +7485,7 @@
         <w:t xml:space="preserve"> </w:t>
       </w:r>
       <w:r>
-        <w:t xml:space="preserve">via the </w:t>
-      </w:r>
-      <w:proofErr w:type="spellStart"/>
-      <w:r>
-        <w:t>req.query</w:t>
-      </w:r>
-      <w:proofErr w:type="spellEnd"/>
-      <w:r>
-        <w:t xml:space="preserve"> object’s ‘gender’ property which was also the same parameter we used int the </w:t>
-      </w:r>
-      <w:proofErr w:type="spellStart"/>
-      <w:r>
-        <w:t>url</w:t>
-      </w:r>
-      <w:proofErr w:type="spellEnd"/>
-      <w:r>
-        <w:t xml:space="preserve"> </w:t>
+        <w:t xml:space="preserve">via the req.query object’s ‘gender’ property which was also the same parameter we used int the url </w:t>
       </w:r>
     </w:p>
     <w:p/>
@@ -8686,13 +7542,8 @@
           <w:numId w:val="1"/>
         </w:numPr>
       </w:pPr>
-      <w:proofErr w:type="spellStart"/>
-      <w:r>
-        <w:t>Index.ejs</w:t>
-      </w:r>
-      <w:proofErr w:type="spellEnd"/>
-      <w:r>
-        <w:t>:</w:t>
+      <w:r>
+        <w:t>Index.ejs:</w:t>
       </w:r>
     </w:p>
     <w:p>
@@ -8724,7 +7575,7 @@
                     <pic:cNvPicPr/>
                   </pic:nvPicPr>
                   <pic:blipFill>
-                    <a:blip r:embed="rId97"/>
+                    <a:blip r:embed="rId98"/>
                     <a:stretch>
                       <a:fillRect/>
                     </a:stretch>
@@ -8786,7 +7637,7 @@
                     <pic:cNvPicPr/>
                   </pic:nvPicPr>
                   <pic:blipFill>
-                    <a:blip r:embed="rId98"/>
+                    <a:blip r:embed="rId99"/>
                     <a:stretch>
                       <a:fillRect/>
                     </a:stretch>
@@ -8818,7 +7669,7 @@
       <w:r>
         <w:t xml:space="preserve">When we go to </w:t>
       </w:r>
-      <w:hyperlink r:id="rId99" w:history="1">
+      <w:hyperlink r:id="rId100" w:history="1">
         <w:r>
           <w:rPr>
             <w:rStyle w:val="Hyperlink"/>
@@ -8847,67 +7698,6 @@
             <wp:extent cx="1276528" cy="371527"/>
             <wp:effectExtent l="0" t="0" r="0" b="9525"/>
             <wp:docPr id="74" name="Picture 74"/>
-            <wp:cNvGraphicFramePr>
-              <a:graphicFrameLocks xmlns:a="http://schemas.openxmlformats.org/drawingml/2006/main" noChangeAspect="1"/>
-            </wp:cNvGraphicFramePr>
-            <a:graphic xmlns:a="http://schemas.openxmlformats.org/drawingml/2006/main">
-              <a:graphicData uri="http://schemas.openxmlformats.org/drawingml/2006/picture">
-                <pic:pic xmlns:pic="http://schemas.openxmlformats.org/drawingml/2006/picture">
-                  <pic:nvPicPr>
-                    <pic:cNvPr id="1" name=""/>
-                    <pic:cNvPicPr/>
-                  </pic:nvPicPr>
-                  <pic:blipFill>
-                    <a:blip r:embed="rId100"/>
-                    <a:stretch>
-                      <a:fillRect/>
-                    </a:stretch>
-                  </pic:blipFill>
-                  <pic:spPr>
-                    <a:xfrm>
-                      <a:off x="0" y="0"/>
-                      <a:ext cx="1276528" cy="371527"/>
-                    </a:xfrm>
-                    <a:prstGeom prst="rect">
-                      <a:avLst/>
-                    </a:prstGeom>
-                  </pic:spPr>
-                </pic:pic>
-              </a:graphicData>
-            </a:graphic>
-          </wp:inline>
-        </w:drawing>
-      </w:r>
-    </w:p>
-    <w:p>
-      <w:pPr>
-        <w:pStyle w:val="ListParagraph"/>
-        <w:numPr>
-          <w:ilvl w:val="0"/>
-          <w:numId w:val="1"/>
-        </w:numPr>
-      </w:pPr>
-      <w:r>
-        <w:t>When we click the PUT button, a PUT request is sent to the server, and it logs out in the server console:</w:t>
-      </w:r>
-    </w:p>
-    <w:p>
-      <w:pPr>
-        <w:pStyle w:val="ListParagraph"/>
-        <w:numPr>
-          <w:ilvl w:val="0"/>
-          <w:numId w:val="1"/>
-        </w:numPr>
-      </w:pPr>
-      <w:r>
-        <w:rPr>
-          <w:noProof/>
-        </w:rPr>
-        <w:drawing>
-          <wp:inline distT="0" distB="0" distL="0" distR="0" wp14:anchorId="46796AC2" wp14:editId="3B016720">
-            <wp:extent cx="1362265" cy="228632"/>
-            <wp:effectExtent l="0" t="0" r="0" b="0"/>
-            <wp:docPr id="75" name="Picture 75"/>
             <wp:cNvGraphicFramePr>
               <a:graphicFrameLocks xmlns:a="http://schemas.openxmlformats.org/drawingml/2006/main" noChangeAspect="1"/>
             </wp:cNvGraphicFramePr>
@@ -8927,7 +7717,7 @@
                   <pic:spPr>
                     <a:xfrm>
                       <a:off x="0" y="0"/>
-                      <a:ext cx="1362265" cy="228632"/>
+                      <a:ext cx="1276528" cy="371527"/>
                     </a:xfrm>
                     <a:prstGeom prst="rect">
                       <a:avLst/>
@@ -8949,7 +7739,7 @@
         </w:numPr>
       </w:pPr>
       <w:r>
-        <w:t>Then a response is sent back to the browser and the following is logged in the browser console:</w:t>
+        <w:t>When we click the PUT button, a PUT request is sent to the server, and it logs out in the server console:</w:t>
       </w:r>
     </w:p>
     <w:p>
@@ -8965,10 +7755,10 @@
           <w:noProof/>
         </w:rPr>
         <w:drawing>
-          <wp:inline distT="0" distB="0" distL="0" distR="0" wp14:anchorId="5AE24AE7" wp14:editId="36606BF7">
-            <wp:extent cx="1209844" cy="219106"/>
-            <wp:effectExtent l="0" t="0" r="0" b="9525"/>
-            <wp:docPr id="76" name="Picture 76"/>
+          <wp:inline distT="0" distB="0" distL="0" distR="0" wp14:anchorId="46796AC2" wp14:editId="3B016720">
+            <wp:extent cx="1362265" cy="228632"/>
+            <wp:effectExtent l="0" t="0" r="0" b="0"/>
+            <wp:docPr id="75" name="Picture 75"/>
             <wp:cNvGraphicFramePr>
               <a:graphicFrameLocks xmlns:a="http://schemas.openxmlformats.org/drawingml/2006/main" noChangeAspect="1"/>
             </wp:cNvGraphicFramePr>
@@ -8988,6 +7778,67 @@
                   <pic:spPr>
                     <a:xfrm>
                       <a:off x="0" y="0"/>
+                      <a:ext cx="1362265" cy="228632"/>
+                    </a:xfrm>
+                    <a:prstGeom prst="rect">
+                      <a:avLst/>
+                    </a:prstGeom>
+                  </pic:spPr>
+                </pic:pic>
+              </a:graphicData>
+            </a:graphic>
+          </wp:inline>
+        </w:drawing>
+      </w:r>
+    </w:p>
+    <w:p>
+      <w:pPr>
+        <w:pStyle w:val="ListParagraph"/>
+        <w:numPr>
+          <w:ilvl w:val="0"/>
+          <w:numId w:val="1"/>
+        </w:numPr>
+      </w:pPr>
+      <w:r>
+        <w:t>Then a response is sent back to the browser and the following is logged in the browser console:</w:t>
+      </w:r>
+    </w:p>
+    <w:p>
+      <w:pPr>
+        <w:pStyle w:val="ListParagraph"/>
+        <w:numPr>
+          <w:ilvl w:val="0"/>
+          <w:numId w:val="1"/>
+        </w:numPr>
+      </w:pPr>
+      <w:r>
+        <w:rPr>
+          <w:noProof/>
+        </w:rPr>
+        <w:drawing>
+          <wp:inline distT="0" distB="0" distL="0" distR="0" wp14:anchorId="5AE24AE7" wp14:editId="36606BF7">
+            <wp:extent cx="1209844" cy="219106"/>
+            <wp:effectExtent l="0" t="0" r="0" b="9525"/>
+            <wp:docPr id="76" name="Picture 76"/>
+            <wp:cNvGraphicFramePr>
+              <a:graphicFrameLocks xmlns:a="http://schemas.openxmlformats.org/drawingml/2006/main" noChangeAspect="1"/>
+            </wp:cNvGraphicFramePr>
+            <a:graphic xmlns:a="http://schemas.openxmlformats.org/drawingml/2006/main">
+              <a:graphicData uri="http://schemas.openxmlformats.org/drawingml/2006/picture">
+                <pic:pic xmlns:pic="http://schemas.openxmlformats.org/drawingml/2006/picture">
+                  <pic:nvPicPr>
+                    <pic:cNvPr id="1" name=""/>
+                    <pic:cNvPicPr/>
+                  </pic:nvPicPr>
+                  <pic:blipFill>
+                    <a:blip r:embed="rId103"/>
+                    <a:stretch>
+                      <a:fillRect/>
+                    </a:stretch>
+                  </pic:blipFill>
+                  <pic:spPr>
+                    <a:xfrm>
+                      <a:off x="0" y="0"/>
                       <a:ext cx="1209844" cy="219106"/>
                     </a:xfrm>
                     <a:prstGeom prst="rect">
@@ -9041,7 +7892,7 @@
                     <pic:cNvPicPr/>
                   </pic:nvPicPr>
                   <pic:blipFill>
-                    <a:blip r:embed="rId101"/>
+                    <a:blip r:embed="rId102"/>
                     <a:stretch>
                       <a:fillRect/>
                     </a:stretch>
@@ -9089,33 +7940,9 @@
         <w:t xml:space="preserve">In the frontend, </w:t>
       </w:r>
       <w:r>
-        <w:t xml:space="preserve">we obtain the redirect </w:t>
-      </w:r>
-      <w:proofErr w:type="spellStart"/>
-      <w:r>
-        <w:t>url</w:t>
-      </w:r>
-      <w:proofErr w:type="spellEnd"/>
-      <w:r>
-        <w:t xml:space="preserve"> and redirect to that </w:t>
-      </w:r>
-      <w:proofErr w:type="spellStart"/>
-      <w:r>
-        <w:t>url</w:t>
-      </w:r>
-      <w:proofErr w:type="spellEnd"/>
-      <w:r>
-        <w:t xml:space="preserve"> via </w:t>
-      </w:r>
-      <w:proofErr w:type="spellStart"/>
-      <w:r>
-        <w:t>window.location.href</w:t>
-      </w:r>
-      <w:proofErr w:type="spellEnd"/>
-      <w:r>
-        <w:t xml:space="preserve">, sending us to </w:t>
-      </w:r>
-      <w:hyperlink r:id="rId103" w:history="1">
+        <w:t xml:space="preserve">we obtain the redirect url and redirect to that url via window.location.href, sending us to </w:t>
+      </w:r>
+      <w:hyperlink r:id="rId104" w:history="1">
         <w:r>
           <w:rPr>
             <w:rStyle w:val="Hyperlink"/>
@@ -9216,7 +8043,7 @@
                     <pic:cNvPicPr/>
                   </pic:nvPicPr>
                   <pic:blipFill>
-                    <a:blip r:embed="rId104"/>
+                    <a:blip r:embed="rId105"/>
                     <a:stretch>
                       <a:fillRect/>
                     </a:stretch>
@@ -9289,7 +8116,7 @@
                     <pic:cNvPicPr/>
                   </pic:nvPicPr>
                   <pic:blipFill>
-                    <a:blip r:embed="rId105"/>
+                    <a:blip r:embed="rId106"/>
                     <a:stretch>
                       <a:fillRect/>
                     </a:stretch>
@@ -9354,7 +8181,7 @@
                     <pic:cNvPicPr/>
                   </pic:nvPicPr>
                   <pic:blipFill>
-                    <a:blip r:embed="rId106"/>
+                    <a:blip r:embed="rId107"/>
                     <a:stretch>
                       <a:fillRect/>
                     </a:stretch>
@@ -9384,15 +8211,7 @@
         </w:numPr>
       </w:pPr>
       <w:r>
-        <w:t xml:space="preserve">Notice we say ‘const router = </w:t>
-      </w:r>
-      <w:proofErr w:type="spellStart"/>
-      <w:r>
-        <w:t>express.Router</w:t>
-      </w:r>
-      <w:proofErr w:type="spellEnd"/>
-      <w:r>
-        <w:t xml:space="preserve">()’ which creates a new instance of a Router object. We can then attach the </w:t>
+        <w:t xml:space="preserve">Notice we say ‘const router = express.Router()’ which creates a new instance of a Router object. We can then attach the </w:t>
       </w:r>
       <w:r>
         <w:t xml:space="preserve">above </w:t>
@@ -9453,7 +8272,7 @@
                     <pic:cNvPicPr/>
                   </pic:nvPicPr>
                   <pic:blipFill>
-                    <a:blip r:embed="rId107"/>
+                    <a:blip r:embed="rId108"/>
                     <a:stretch>
                       <a:fillRect/>
                     </a:stretch>
@@ -9483,23 +8302,7 @@
         </w:numPr>
       </w:pPr>
       <w:r>
-        <w:t>Notice we imported the router object from ‘./routes/</w:t>
-      </w:r>
-      <w:proofErr w:type="spellStart"/>
-      <w:r>
-        <w:t>fruitRouters</w:t>
-      </w:r>
-      <w:proofErr w:type="spellEnd"/>
-      <w:r>
-        <w:t xml:space="preserve">’ and stored it in a constant called </w:t>
-      </w:r>
-      <w:proofErr w:type="spellStart"/>
-      <w:r>
-        <w:t>fruitRoutes</w:t>
-      </w:r>
-      <w:proofErr w:type="spellEnd"/>
-      <w:r>
-        <w:t>.</w:t>
+        <w:t>Notice we imported the router object from ‘./routes/fruitRouters’ and stored it in a constant called fruitRoutes.</w:t>
       </w:r>
     </w:p>
     <w:p>
@@ -9515,31 +8318,10 @@
         <w:t>To make use of th</w:t>
       </w:r>
       <w:r>
-        <w:t xml:space="preserve">is </w:t>
-      </w:r>
-      <w:proofErr w:type="spellStart"/>
-      <w:r>
-        <w:t>fruitRoutes</w:t>
-      </w:r>
-      <w:proofErr w:type="spellEnd"/>
-      <w:r>
-        <w:t xml:space="preserve"> router object, we say </w:t>
-      </w:r>
-      <w:proofErr w:type="spellStart"/>
-      <w:r>
-        <w:t>app.use</w:t>
-      </w:r>
-      <w:proofErr w:type="spellEnd"/>
-      <w:r>
-        <w:t>(</w:t>
-      </w:r>
-      <w:proofErr w:type="spellStart"/>
-      <w:r>
-        <w:t>fruitRoutes</w:t>
-      </w:r>
-      <w:proofErr w:type="spellEnd"/>
-      <w:r>
-        <w:t>)</w:t>
+        <w:t>is fruitRoutes</w:t>
+      </w:r>
+      <w:r>
+        <w:t xml:space="preserve"> router object, we say app.use(fruitRoutes)</w:t>
       </w:r>
       <w:r>
         <w:t xml:space="preserve"> as shown above.</w:t>
@@ -9560,29 +8342,8 @@
         <w:t xml:space="preserve">eventually </w:t>
       </w:r>
       <w:r>
-        <w:t xml:space="preserve">arrive at </w:t>
-      </w:r>
-      <w:proofErr w:type="spellStart"/>
-      <w:r>
-        <w:t>app.use</w:t>
-      </w:r>
-      <w:proofErr w:type="spellEnd"/>
-      <w:r>
-        <w:t>(</w:t>
-      </w:r>
-      <w:proofErr w:type="spellStart"/>
-      <w:r>
-        <w:t>fruitRoutes</w:t>
-      </w:r>
-      <w:proofErr w:type="spellEnd"/>
-      <w:r>
-        <w:t>) which uses the route handlers from ./routes/</w:t>
-      </w:r>
-      <w:proofErr w:type="spellStart"/>
-      <w:r>
-        <w:t>fruitRoutes</w:t>
-      </w:r>
-      <w:proofErr w:type="spellEnd"/>
+        <w:t>arrive at app.use(fruitRoutes) which uses the route handlers from ./routes/fruitRoutes</w:t>
+      </w:r>
       <w:r>
         <w:t xml:space="preserve"> and </w:t>
       </w:r>
@@ -9599,15 +8360,7 @@
         </w:numPr>
       </w:pPr>
       <w:r>
-        <w:t xml:space="preserve">We can also scope routes to specific </w:t>
-      </w:r>
-      <w:proofErr w:type="spellStart"/>
-      <w:r>
-        <w:t>urls</w:t>
-      </w:r>
-      <w:proofErr w:type="spellEnd"/>
-      <w:r>
-        <w:t>.</w:t>
+        <w:t>We can also scope routes to specific urls.</w:t>
       </w:r>
     </w:p>
     <w:p>
@@ -9650,7 +8403,7 @@
                     <pic:cNvPicPr/>
                   </pic:nvPicPr>
                   <pic:blipFill>
-                    <a:blip r:embed="rId108"/>
+                    <a:blip r:embed="rId109"/>
                     <a:stretch>
                       <a:fillRect/>
                     </a:stretch>
@@ -9680,26 +8433,13 @@
         </w:numPr>
       </w:pPr>
       <w:r>
-        <w:t xml:space="preserve">Notice we added the ‘/fruits’ </w:t>
-      </w:r>
-      <w:proofErr w:type="spellStart"/>
-      <w:r>
-        <w:t>url</w:t>
-      </w:r>
-      <w:proofErr w:type="spellEnd"/>
-      <w:r>
-        <w:t xml:space="preserve"> </w:t>
+        <w:t xml:space="preserve">Notice we added the ‘/fruits’ url </w:t>
       </w:r>
       <w:r>
         <w:t xml:space="preserve">to the </w:t>
       </w:r>
-      <w:proofErr w:type="spellStart"/>
-      <w:r>
-        <w:t>app.use</w:t>
-      </w:r>
-      <w:proofErr w:type="spellEnd"/>
-      <w:r>
-        <w:t>() middleware</w:t>
+      <w:r>
+        <w:t>app.use() middleware</w:t>
       </w:r>
     </w:p>
     <w:p>
@@ -9742,7 +8482,7 @@
                     <pic:cNvPicPr/>
                   </pic:nvPicPr>
                   <pic:blipFill>
-                    <a:blip r:embed="rId109"/>
+                    <a:blip r:embed="rId110"/>
                     <a:stretch>
                       <a:fillRect/>
                     </a:stretch>
@@ -9775,31 +8515,10 @@
         <w:t>Notice instead we removed the /fruits</w:t>
       </w:r>
       <w:r>
-        <w:t xml:space="preserve"> </w:t>
-      </w:r>
-      <w:proofErr w:type="spellStart"/>
-      <w:r>
-        <w:t>url</w:t>
-      </w:r>
-      <w:proofErr w:type="spellEnd"/>
-      <w:r>
-        <w:t xml:space="preserve"> prefix in request handlers. For example, </w:t>
-      </w:r>
-      <w:proofErr w:type="spellStart"/>
-      <w:r>
-        <w:t>router.get</w:t>
-      </w:r>
-      <w:proofErr w:type="spellEnd"/>
-      <w:r>
-        <w:t xml:space="preserve">(‘/fruits/’) is now </w:t>
-      </w:r>
-      <w:proofErr w:type="spellStart"/>
-      <w:r>
-        <w:t>router.get</w:t>
-      </w:r>
-      <w:proofErr w:type="spellEnd"/>
-      <w:r>
-        <w:t>(‘/’).</w:t>
+        <w:t xml:space="preserve"> url</w:t>
+      </w:r>
+      <w:r>
+        <w:t xml:space="preserve"> prefix in request handlers. For example, router.get(‘/fruits/’) is now router.get(‘/’).</w:t>
       </w:r>
     </w:p>
     <w:p>
@@ -9813,7 +8532,7 @@
       <w:r>
         <w:t xml:space="preserve">Now, when we make a POST request to </w:t>
       </w:r>
-      <w:hyperlink r:id="rId110" w:history="1">
+      <w:hyperlink r:id="rId111" w:history="1">
         <w:r>
           <w:rPr>
             <w:rStyle w:val="Hyperlink"/>
@@ -9822,41 +8541,9 @@
         </w:r>
       </w:hyperlink>
       <w:r>
-        <w:t xml:space="preserve">, the /fruits part of the request </w:t>
-      </w:r>
-      <w:proofErr w:type="spellStart"/>
-      <w:r>
-        <w:t>url</w:t>
-      </w:r>
-      <w:proofErr w:type="spellEnd"/>
-      <w:r>
-        <w:t xml:space="preserve"> matches the server’s </w:t>
-      </w:r>
-      <w:proofErr w:type="spellStart"/>
-      <w:r>
-        <w:t>app.use</w:t>
-      </w:r>
-      <w:proofErr w:type="spellEnd"/>
-      <w:r>
-        <w:t xml:space="preserve">(‘fruits’) </w:t>
-      </w:r>
-      <w:proofErr w:type="spellStart"/>
-      <w:r>
-        <w:t>url</w:t>
-      </w:r>
-      <w:proofErr w:type="spellEnd"/>
-      <w:r>
-        <w:t xml:space="preserve">, so the request handlers attached to the </w:t>
-      </w:r>
-      <w:proofErr w:type="spellStart"/>
-      <w:r>
-        <w:t>fruitRoutes</w:t>
-      </w:r>
-      <w:proofErr w:type="spellEnd"/>
-      <w:r>
-        <w:t xml:space="preserve"> router object will be used. However, only the path after the </w:t>
-      </w:r>
-      <w:hyperlink r:id="rId111" w:history="1">
+        <w:t xml:space="preserve">, the /fruits part of the request url matches the server’s app.use(‘fruits’) url, so the request handlers attached to the fruitRoutes router object will be used. However, only the path after the </w:t>
+      </w:r>
+      <w:hyperlink r:id="rId112" w:history="1">
         <w:r>
           <w:rPr>
             <w:rStyle w:val="Hyperlink"/>
@@ -9865,35 +8552,11 @@
         </w:r>
       </w:hyperlink>
       <w:r>
-        <w:t xml:space="preserve"> is used in the </w:t>
-      </w:r>
-      <w:proofErr w:type="spellStart"/>
-      <w:r>
-        <w:t>fruitRoutes</w:t>
-      </w:r>
-      <w:proofErr w:type="spellEnd"/>
-      <w:r>
-        <w:t xml:space="preserve"> router object’s </w:t>
+        <w:t xml:space="preserve"> is used in the fruitRoutes router object’s </w:t>
       </w:r>
       <w:r>
         <w:lastRenderedPageBreak/>
-        <w:t xml:space="preserve">request handlers. Thus, only ‘/3’ is sent to the </w:t>
-      </w:r>
-      <w:proofErr w:type="spellStart"/>
-      <w:r>
-        <w:t>fruitRoutes</w:t>
-      </w:r>
-      <w:proofErr w:type="spellEnd"/>
-      <w:r>
-        <w:t xml:space="preserve"> router object’s request handlers. This path of ‘/3’ matches the </w:t>
-      </w:r>
-      <w:proofErr w:type="spellStart"/>
-      <w:r>
-        <w:t>router.post</w:t>
-      </w:r>
-      <w:proofErr w:type="spellEnd"/>
-      <w:r>
-        <w:t>(</w:t>
+        <w:t>request handlers. Thus, only ‘/3’ is sent to the fruitRoutes router object’s request handlers. This path of ‘/3’ matches the router.post(</w:t>
       </w:r>
       <w:r>
         <w:t>“/:id”), and so we respond with the text of “/fruits/:id”.</w:t>
@@ -10030,15 +8693,7 @@
         </w:numPr>
       </w:pPr>
       <w:r>
-        <w:t xml:space="preserve">To implement the idea of a view, we can create a folder called views (likely already made when we created our </w:t>
-      </w:r>
-      <w:proofErr w:type="spellStart"/>
-      <w:r>
-        <w:t>ejs</w:t>
-      </w:r>
-      <w:proofErr w:type="spellEnd"/>
-      <w:r>
-        <w:t xml:space="preserve"> templates).</w:t>
+        <w:t>To implement the idea of a view, we can create a folder called views (likely already made when we created our ejs templates).</w:t>
       </w:r>
     </w:p>
     <w:p>
@@ -10108,7 +8763,7 @@
                     <pic:cNvPicPr/>
                   </pic:nvPicPr>
                   <pic:blipFill>
-                    <a:blip r:embed="rId112"/>
+                    <a:blip r:embed="rId113"/>
                     <a:stretch>
                       <a:fillRect/>
                     </a:stretch>
@@ -10210,7 +8865,7 @@
                     <pic:cNvPicPr/>
                   </pic:nvPicPr>
                   <pic:blipFill>
-                    <a:blip r:embed="rId113"/>
+                    <a:blip r:embed="rId114"/>
                     <a:stretch>
                       <a:fillRect/>
                     </a:stretch>
@@ -10260,7 +8915,7 @@
                     <pic:cNvPicPr/>
                   </pic:nvPicPr>
                   <pic:blipFill>
-                    <a:blip r:embed="rId114"/>
+                    <a:blip r:embed="rId115"/>
                     <a:stretch>
                       <a:fillRect/>
                     </a:stretch>
@@ -10363,7 +9018,7 @@
                     <pic:cNvPicPr/>
                   </pic:nvPicPr>
                   <pic:blipFill>
-                    <a:blip r:embed="rId115"/>
+                    <a:blip r:embed="rId116"/>
                     <a:stretch>
                       <a:fillRect/>
                     </a:stretch>
@@ -10425,7 +9080,7 @@
                     <pic:cNvPicPr/>
                   </pic:nvPicPr>
                   <pic:blipFill>
-                    <a:blip r:embed="rId116"/>
+                    <a:blip r:embed="rId117"/>
                     <a:stretch>
                       <a:fillRect/>
                     </a:stretch>
@@ -10486,7 +9141,7 @@
                     <pic:cNvPicPr/>
                   </pic:nvPicPr>
                   <pic:blipFill>
-                    <a:blip r:embed="rId117"/>
+                    <a:blip r:embed="rId118"/>
                     <a:stretch>
                       <a:fillRect/>
                     </a:stretch>
@@ -10566,64 +9221,44 @@
           <w:numId w:val="1"/>
         </w:numPr>
       </w:pPr>
-      <w:proofErr w:type="spellStart"/>
-      <w:r>
-        <w:t>fruit_list</w:t>
-      </w:r>
-      <w:proofErr w:type="spellEnd"/>
-      <w:r>
-        <w:t>: displays list of all fruits</w:t>
-      </w:r>
-    </w:p>
-    <w:p>
-      <w:pPr>
-        <w:pStyle w:val="ListParagraph"/>
-        <w:numPr>
-          <w:ilvl w:val="1"/>
-          <w:numId w:val="1"/>
-        </w:numPr>
-      </w:pPr>
-      <w:proofErr w:type="spellStart"/>
-      <w:r>
-        <w:t>fruit_detail</w:t>
-      </w:r>
-      <w:proofErr w:type="spellEnd"/>
-      <w:r>
-        <w:t>: displays detailed page for a specific fruit</w:t>
-      </w:r>
-    </w:p>
-    <w:p>
-      <w:pPr>
-        <w:pStyle w:val="ListParagraph"/>
-        <w:numPr>
-          <w:ilvl w:val="1"/>
-          <w:numId w:val="1"/>
-        </w:numPr>
-      </w:pPr>
-      <w:proofErr w:type="spellStart"/>
-      <w:r>
-        <w:t>fruit_create_get</w:t>
-      </w:r>
-      <w:proofErr w:type="spellEnd"/>
-      <w:r>
-        <w:t>: displays fruit create-from on GET</w:t>
-      </w:r>
-    </w:p>
-    <w:p>
-      <w:pPr>
-        <w:pStyle w:val="ListParagraph"/>
-        <w:numPr>
-          <w:ilvl w:val="1"/>
-          <w:numId w:val="1"/>
-        </w:numPr>
-      </w:pPr>
-      <w:proofErr w:type="spellStart"/>
-      <w:r>
-        <w:t>fruit_create_post</w:t>
-      </w:r>
-      <w:proofErr w:type="spellEnd"/>
-      <w:r>
-        <w:t xml:space="preserve">: </w:t>
+      <w:r>
+        <w:t>fruit_list: displays list of all fruits</w:t>
+      </w:r>
+    </w:p>
+    <w:p>
+      <w:pPr>
+        <w:pStyle w:val="ListParagraph"/>
+        <w:numPr>
+          <w:ilvl w:val="1"/>
+          <w:numId w:val="1"/>
+        </w:numPr>
+      </w:pPr>
+      <w:r>
+        <w:t>fruit_detail: displays detailed page for a specific fruit</w:t>
+      </w:r>
+    </w:p>
+    <w:p>
+      <w:pPr>
+        <w:pStyle w:val="ListParagraph"/>
+        <w:numPr>
+          <w:ilvl w:val="1"/>
+          <w:numId w:val="1"/>
+        </w:numPr>
+      </w:pPr>
+      <w:r>
+        <w:t>fruit_create_get: displays fruit create-from on GET</w:t>
+      </w:r>
+    </w:p>
+    <w:p>
+      <w:pPr>
+        <w:pStyle w:val="ListParagraph"/>
+        <w:numPr>
+          <w:ilvl w:val="1"/>
+          <w:numId w:val="1"/>
+        </w:numPr>
+      </w:pPr>
+      <w:r>
+        <w:t xml:space="preserve">fruit_create_post: </w:t>
       </w:r>
       <w:r>
         <w:t>handles fruit create on POST</w:t>
@@ -10637,47 +9272,32 @@
           <w:numId w:val="1"/>
         </w:numPr>
       </w:pPr>
-      <w:proofErr w:type="spellStart"/>
-      <w:r>
-        <w:t>fruit_delete_get</w:t>
-      </w:r>
-      <w:proofErr w:type="spellEnd"/>
-      <w:r>
-        <w:t>: displays fruit delete-form on GET</w:t>
-      </w:r>
-    </w:p>
-    <w:p>
-      <w:pPr>
-        <w:pStyle w:val="ListParagraph"/>
-        <w:numPr>
-          <w:ilvl w:val="1"/>
-          <w:numId w:val="1"/>
-        </w:numPr>
-      </w:pPr>
-      <w:proofErr w:type="spellStart"/>
-      <w:r>
-        <w:t>fruit_delete_post</w:t>
-      </w:r>
-      <w:proofErr w:type="spellEnd"/>
-      <w:r>
-        <w:t>: handles fruit delete on POST</w:t>
-      </w:r>
-    </w:p>
-    <w:p>
-      <w:pPr>
-        <w:pStyle w:val="ListParagraph"/>
-        <w:numPr>
-          <w:ilvl w:val="1"/>
-          <w:numId w:val="1"/>
-        </w:numPr>
-      </w:pPr>
-      <w:proofErr w:type="spellStart"/>
-      <w:r>
-        <w:t>fruit_update_get</w:t>
-      </w:r>
-      <w:proofErr w:type="spellEnd"/>
-      <w:r>
-        <w:t>: displays fruit update-form on GET</w:t>
+      <w:r>
+        <w:t>fruit_delete_get: displays fruit delete-form on GET</w:t>
+      </w:r>
+    </w:p>
+    <w:p>
+      <w:pPr>
+        <w:pStyle w:val="ListParagraph"/>
+        <w:numPr>
+          <w:ilvl w:val="1"/>
+          <w:numId w:val="1"/>
+        </w:numPr>
+      </w:pPr>
+      <w:r>
+        <w:t>fruit_delete_post: handles fruit delete on POST</w:t>
+      </w:r>
+    </w:p>
+    <w:p>
+      <w:pPr>
+        <w:pStyle w:val="ListParagraph"/>
+        <w:numPr>
+          <w:ilvl w:val="1"/>
+          <w:numId w:val="1"/>
+        </w:numPr>
+      </w:pPr>
+      <w:r>
+        <w:t>fruit_update_get: displays fruit update-form on GET</w:t>
       </w:r>
     </w:p>
     <w:p>
@@ -10713,15 +9333,7 @@
         </w:numPr>
       </w:pPr>
       <w:r>
-        <w:t xml:space="preserve">Thus, our </w:t>
-      </w:r>
-      <w:proofErr w:type="spellStart"/>
-      <w:r>
-        <w:t>fruitController</w:t>
-      </w:r>
-      <w:proofErr w:type="spellEnd"/>
-      <w:r>
-        <w:t xml:space="preserve"> file can look like the following:</w:t>
+        <w:t>Thus, our fruitController file can look like the following:</w:t>
       </w:r>
     </w:p>
     <w:p>
@@ -10753,7 +9365,7 @@
                     <pic:cNvPicPr/>
                   </pic:nvPicPr>
                   <pic:blipFill>
-                    <a:blip r:embed="rId118"/>
+                    <a:blip r:embed="rId119"/>
                     <a:stretch>
                       <a:fillRect/>
                     </a:stretch>
@@ -10814,7 +9426,7 @@
                     <pic:cNvPicPr/>
                   </pic:nvPicPr>
                   <pic:blipFill>
-                    <a:blip r:embed="rId119"/>
+                    <a:blip r:embed="rId120"/>
                     <a:stretch>
                       <a:fillRect/>
                     </a:stretch>
@@ -10873,7 +9485,7 @@
           <w:numId w:val="1"/>
         </w:numPr>
       </w:pPr>
-      <w:hyperlink r:id="rId120" w:history="1">
+      <w:hyperlink r:id="rId121" w:history="1">
         <w:r>
           <w:rPr>
             <w:rStyle w:val="Hyperlink"/>

</xml_diff>